<commit_message>
aumento de titulos - falta editar y borrar
</commit_message>
<xml_diff>
--- a/Tesis.docx
+++ b/Tesis.docx
@@ -123,7 +123,6 @@
           <w:szCs w:val="24"/>
         </w:rPr>
       </w:pPr>
-      <w:bookmarkStart w:id="0" w:name="_GoBack"/>
       <w:r>
         <w:rPr>
           <w:rFonts w:ascii="Times New Roman" w:hAnsi="Times New Roman" w:cs="Times New Roman"/>
@@ -176,8 +175,9 @@
           <w:sz w:val="24"/>
           <w:szCs w:val="24"/>
         </w:rPr>
-        <w:t xml:space="preserve"> Universidad Núr</w:t>
-      </w:r>
+        <w:t xml:space="preserve"> Universidad </w:t>
+      </w:r>
+      <w:proofErr w:type="spellStart"/>
       <w:r>
         <w:rPr>
           <w:rFonts w:ascii="Times New Roman" w:hAnsi="Times New Roman" w:cs="Times New Roman"/>
@@ -185,6 +185,16 @@
           <w:sz w:val="24"/>
           <w:szCs w:val="24"/>
         </w:rPr>
+        <w:t>Núr</w:t>
+      </w:r>
+      <w:proofErr w:type="spellEnd"/>
+      <w:r>
+        <w:rPr>
+          <w:rFonts w:ascii="Times New Roman" w:hAnsi="Times New Roman" w:cs="Times New Roman"/>
+          <w:b/>
+          <w:sz w:val="24"/>
+          <w:szCs w:val="24"/>
+        </w:rPr>
         <w:t>,</w:t>
       </w:r>
       <w:r>
@@ -221,21 +231,28 @@
           <w:sz w:val="24"/>
           <w:szCs w:val="24"/>
         </w:rPr>
-        <w:t>e pagos electrónicos Prestashop.</w:t>
-      </w:r>
-    </w:p>
-    <w:bookmarkEnd w:id="0"/>
-    <w:p>
-      <w:pPr>
-        <w:spacing w:before="240" w:line="360" w:lineRule="auto"/>
-        <w:jc w:val="both"/>
+        <w:t xml:space="preserve">e pagos electrónicos </w:t>
+      </w:r>
+      <w:proofErr w:type="spellStart"/>
+      <w:r>
         <w:rPr>
           <w:rFonts w:ascii="Times New Roman" w:hAnsi="Times New Roman" w:cs="Times New Roman"/>
           <w:b/>
           <w:sz w:val="24"/>
           <w:szCs w:val="24"/>
         </w:rPr>
-      </w:pPr>
+        <w:t>Prestashop</w:t>
+      </w:r>
+      <w:proofErr w:type="spellEnd"/>
+      <w:r>
+        <w:rPr>
+          <w:rFonts w:ascii="Times New Roman" w:hAnsi="Times New Roman" w:cs="Times New Roman"/>
+          <w:b/>
+          <w:sz w:val="24"/>
+          <w:szCs w:val="24"/>
+        </w:rPr>
+        <w:t>.</w:t>
+      </w:r>
     </w:p>
     <w:p>
       <w:pPr>
@@ -248,15 +265,6 @@
           <w:szCs w:val="24"/>
         </w:rPr>
       </w:pPr>
-      <w:r>
-        <w:rPr>
-          <w:rFonts w:ascii="Times New Roman" w:hAnsi="Times New Roman" w:cs="Times New Roman"/>
-          <w:b/>
-          <w:sz w:val="24"/>
-          <w:szCs w:val="24"/>
-        </w:rPr>
-        <w:t>Perfil de Tesis</w:t>
-      </w:r>
     </w:p>
     <w:p>
       <w:pPr>
@@ -264,17 +272,37 @@
         <w:jc w:val="center"/>
         <w:rPr>
           <w:rFonts w:ascii="Times New Roman" w:hAnsi="Times New Roman" w:cs="Times New Roman"/>
-          <w:sz w:val="24"/>
-          <w:szCs w:val="24"/>
-        </w:rPr>
-      </w:pPr>
-      <w:r>
-        <w:rPr>
-          <w:rFonts w:ascii="Times New Roman" w:hAnsi="Times New Roman" w:cs="Times New Roman"/>
-          <w:sz w:val="24"/>
-          <w:szCs w:val="24"/>
-        </w:rPr>
-        <w:t>Andrea Elizabeth Ortiz Soriano</w:t>
+          <w:b/>
+          <w:sz w:val="24"/>
+          <w:szCs w:val="24"/>
+        </w:rPr>
+      </w:pPr>
+      <w:r>
+        <w:rPr>
+          <w:rFonts w:ascii="Times New Roman" w:hAnsi="Times New Roman" w:cs="Times New Roman"/>
+          <w:b/>
+          <w:sz w:val="24"/>
+          <w:szCs w:val="24"/>
+        </w:rPr>
+        <w:t xml:space="preserve">Integrando – desarrollo – evolución – modelos – personalización </w:t>
+      </w:r>
+      <w:r>
+        <w:rPr>
+          <w:rFonts w:ascii="Times New Roman" w:hAnsi="Times New Roman" w:cs="Times New Roman"/>
+          <w:b/>
+          <w:sz w:val="24"/>
+          <w:szCs w:val="24"/>
+        </w:rPr>
+        <w:t xml:space="preserve">– construcción – utilizando herramientas de software libre – administración – exploración – virtual </w:t>
+      </w:r>
+      <w:r>
+        <w:rPr>
+          <w:rFonts w:ascii="Times New Roman" w:hAnsi="Times New Roman" w:cs="Times New Roman"/>
+          <w:b/>
+          <w:sz w:val="24"/>
+          <w:szCs w:val="24"/>
+        </w:rPr>
+        <w:t xml:space="preserve">– prototipo de sistema  </w:t>
       </w:r>
     </w:p>
     <w:p>
@@ -283,17 +311,19 @@
         <w:jc w:val="center"/>
         <w:rPr>
           <w:rFonts w:ascii="Times New Roman" w:hAnsi="Times New Roman" w:cs="Times New Roman"/>
-          <w:sz w:val="24"/>
-          <w:szCs w:val="24"/>
-        </w:rPr>
-      </w:pPr>
-      <w:r>
-        <w:rPr>
-          <w:rFonts w:ascii="Times New Roman" w:hAnsi="Times New Roman" w:cs="Times New Roman"/>
-          <w:sz w:val="24"/>
-          <w:szCs w:val="24"/>
-        </w:rPr>
-        <w:t>481857</w:t>
+          <w:b/>
+          <w:sz w:val="24"/>
+          <w:szCs w:val="24"/>
+        </w:rPr>
+      </w:pPr>
+      <w:r>
+        <w:rPr>
+          <w:rFonts w:ascii="Times New Roman" w:hAnsi="Times New Roman" w:cs="Times New Roman"/>
+          <w:b/>
+          <w:sz w:val="24"/>
+          <w:szCs w:val="24"/>
+        </w:rPr>
+        <w:t>Aplicación de tecnología para el control de asistencia mensual.</w:t>
       </w:r>
     </w:p>
     <w:p>
@@ -314,6 +344,1008 @@
           <w:sz w:val="24"/>
           <w:szCs w:val="24"/>
         </w:rPr>
+        <w:t xml:space="preserve">Sistema para la administración de </w:t>
+      </w:r>
+    </w:p>
+    <w:p>
+      <w:pPr>
+        <w:spacing w:before="240" w:line="360" w:lineRule="auto"/>
+        <w:jc w:val="center"/>
+        <w:rPr>
+          <w:rFonts w:ascii="Times New Roman" w:hAnsi="Times New Roman" w:cs="Times New Roman"/>
+          <w:b/>
+          <w:sz w:val="24"/>
+          <w:szCs w:val="24"/>
+        </w:rPr>
+      </w:pPr>
+      <w:proofErr w:type="gramStart"/>
+      <w:r>
+        <w:rPr>
+          <w:rFonts w:ascii="Times New Roman" w:hAnsi="Times New Roman" w:cs="Times New Roman"/>
+          <w:b/>
+          <w:sz w:val="24"/>
+          <w:szCs w:val="24"/>
+        </w:rPr>
+        <w:t>sistema</w:t>
+      </w:r>
+      <w:proofErr w:type="gramEnd"/>
+      <w:r>
+        <w:rPr>
+          <w:rFonts w:ascii="Times New Roman" w:hAnsi="Times New Roman" w:cs="Times New Roman"/>
+          <w:b/>
+          <w:sz w:val="24"/>
+          <w:szCs w:val="24"/>
+        </w:rPr>
+        <w:t xml:space="preserve"> web aplicando tecnologías </w:t>
+      </w:r>
+      <w:proofErr w:type="spellStart"/>
+      <w:r>
+        <w:rPr>
+          <w:rFonts w:ascii="Times New Roman" w:hAnsi="Times New Roman" w:cs="Times New Roman"/>
+          <w:b/>
+          <w:sz w:val="24"/>
+          <w:szCs w:val="24"/>
+        </w:rPr>
+        <w:t>srs</w:t>
+      </w:r>
+      <w:proofErr w:type="spellEnd"/>
+      <w:r>
+        <w:rPr>
+          <w:rFonts w:ascii="Times New Roman" w:hAnsi="Times New Roman" w:cs="Times New Roman"/>
+          <w:b/>
+          <w:sz w:val="24"/>
+          <w:szCs w:val="24"/>
+        </w:rPr>
+        <w:t xml:space="preserve"> orientada a estudiantes y profesionales en el área de la ciencias de la computación </w:t>
+      </w:r>
+    </w:p>
+    <w:p>
+      <w:pPr>
+        <w:spacing w:before="240" w:line="360" w:lineRule="auto"/>
+        <w:jc w:val="center"/>
+        <w:rPr>
+          <w:rFonts w:ascii="Times New Roman" w:hAnsi="Times New Roman" w:cs="Times New Roman"/>
+          <w:b/>
+          <w:sz w:val="24"/>
+          <w:szCs w:val="24"/>
+        </w:rPr>
+      </w:pPr>
+      <w:r>
+        <w:rPr>
+          <w:rFonts w:ascii="Times New Roman" w:hAnsi="Times New Roman" w:cs="Times New Roman"/>
+          <w:b/>
+          <w:sz w:val="24"/>
+          <w:szCs w:val="24"/>
+        </w:rPr>
+        <w:t xml:space="preserve">Sistema de control de almacenes y ventas orientado a la web para una empresa de </w:t>
+      </w:r>
+      <w:proofErr w:type="spellStart"/>
+      <w:r>
+        <w:rPr>
+          <w:rFonts w:ascii="Times New Roman" w:hAnsi="Times New Roman" w:cs="Times New Roman"/>
+          <w:b/>
+          <w:sz w:val="24"/>
+          <w:szCs w:val="24"/>
+        </w:rPr>
+        <w:t>jeans</w:t>
+      </w:r>
+      <w:proofErr w:type="spellEnd"/>
+      <w:r>
+        <w:rPr>
+          <w:rFonts w:ascii="Times New Roman" w:hAnsi="Times New Roman" w:cs="Times New Roman"/>
+          <w:b/>
+          <w:sz w:val="24"/>
+          <w:szCs w:val="24"/>
+        </w:rPr>
+        <w:t xml:space="preserve"> utilizando el </w:t>
+      </w:r>
+      <w:proofErr w:type="spellStart"/>
+      <w:r>
+        <w:rPr>
+          <w:rFonts w:ascii="Times New Roman" w:hAnsi="Times New Roman" w:cs="Times New Roman"/>
+          <w:b/>
+          <w:sz w:val="24"/>
+          <w:szCs w:val="24"/>
+        </w:rPr>
+        <w:t>framework</w:t>
+      </w:r>
+      <w:proofErr w:type="spellEnd"/>
+      <w:r>
+        <w:rPr>
+          <w:rFonts w:ascii="Times New Roman" w:hAnsi="Times New Roman" w:cs="Times New Roman"/>
+          <w:b/>
+          <w:sz w:val="24"/>
+          <w:szCs w:val="24"/>
+        </w:rPr>
+        <w:t xml:space="preserve"> </w:t>
+      </w:r>
+    </w:p>
+    <w:p>
+      <w:pPr>
+        <w:spacing w:before="240" w:line="360" w:lineRule="auto"/>
+        <w:jc w:val="center"/>
+        <w:rPr>
+          <w:rFonts w:ascii="Times New Roman" w:hAnsi="Times New Roman" w:cs="Times New Roman"/>
+          <w:b/>
+          <w:sz w:val="24"/>
+          <w:szCs w:val="24"/>
+        </w:rPr>
+      </w:pPr>
+      <w:r>
+        <w:rPr>
+          <w:rFonts w:ascii="Times New Roman" w:hAnsi="Times New Roman" w:cs="Times New Roman"/>
+          <w:b/>
+          <w:sz w:val="24"/>
+          <w:szCs w:val="24"/>
+        </w:rPr>
+        <w:lastRenderedPageBreak/>
+        <w:t>Utilitario para la migración de perfiles de usuarios en un entorno multiplataforma</w:t>
+      </w:r>
+    </w:p>
+    <w:p>
+      <w:pPr>
+        <w:spacing w:before="240" w:line="360" w:lineRule="auto"/>
+        <w:jc w:val="center"/>
+        <w:rPr>
+          <w:rFonts w:ascii="Times New Roman" w:hAnsi="Times New Roman" w:cs="Times New Roman"/>
+          <w:b/>
+          <w:sz w:val="24"/>
+          <w:szCs w:val="24"/>
+        </w:rPr>
+      </w:pPr>
+      <w:r>
+        <w:rPr>
+          <w:rFonts w:ascii="Times New Roman" w:hAnsi="Times New Roman" w:cs="Times New Roman"/>
+          <w:b/>
+          <w:sz w:val="24"/>
+          <w:szCs w:val="24"/>
+        </w:rPr>
+        <w:t>Sistema de comercio electrónico para ventas y subastas de cursos generales</w:t>
+      </w:r>
+    </w:p>
+    <w:p>
+      <w:pPr>
+        <w:spacing w:before="240" w:line="360" w:lineRule="auto"/>
+        <w:jc w:val="center"/>
+        <w:rPr>
+          <w:rFonts w:ascii="Times New Roman" w:hAnsi="Times New Roman" w:cs="Times New Roman"/>
+          <w:b/>
+          <w:sz w:val="24"/>
+          <w:szCs w:val="24"/>
+        </w:rPr>
+      </w:pPr>
+      <w:r>
+        <w:rPr>
+          <w:rFonts w:ascii="Times New Roman" w:hAnsi="Times New Roman" w:cs="Times New Roman"/>
+          <w:b/>
+          <w:sz w:val="24"/>
+          <w:szCs w:val="24"/>
+        </w:rPr>
+        <w:t xml:space="preserve">Aplicación del </w:t>
+      </w:r>
+      <w:proofErr w:type="spellStart"/>
+      <w:r>
+        <w:rPr>
+          <w:rFonts w:ascii="Times New Roman" w:hAnsi="Times New Roman" w:cs="Times New Roman"/>
+          <w:b/>
+          <w:sz w:val="24"/>
+          <w:szCs w:val="24"/>
+        </w:rPr>
+        <w:t>framework</w:t>
+      </w:r>
+      <w:proofErr w:type="spellEnd"/>
+      <w:r>
+        <w:rPr>
+          <w:rFonts w:ascii="Times New Roman" w:hAnsi="Times New Roman" w:cs="Times New Roman"/>
+          <w:b/>
+          <w:sz w:val="24"/>
+          <w:szCs w:val="24"/>
+        </w:rPr>
+        <w:t xml:space="preserve"> </w:t>
+      </w:r>
+      <w:proofErr w:type="spellStart"/>
+      <w:r>
+        <w:rPr>
+          <w:rFonts w:ascii="Times New Roman" w:hAnsi="Times New Roman" w:cs="Times New Roman"/>
+          <w:b/>
+          <w:sz w:val="24"/>
+          <w:szCs w:val="24"/>
+        </w:rPr>
+        <w:t>ruby</w:t>
+      </w:r>
+      <w:proofErr w:type="spellEnd"/>
+      <w:r>
+        <w:rPr>
+          <w:rFonts w:ascii="Times New Roman" w:hAnsi="Times New Roman" w:cs="Times New Roman"/>
+          <w:b/>
+          <w:sz w:val="24"/>
+          <w:szCs w:val="24"/>
+        </w:rPr>
+        <w:t xml:space="preserve"> </w:t>
+      </w:r>
+      <w:proofErr w:type="spellStart"/>
+      <w:r>
+        <w:rPr>
+          <w:rFonts w:ascii="Times New Roman" w:hAnsi="Times New Roman" w:cs="Times New Roman"/>
+          <w:b/>
+          <w:sz w:val="24"/>
+          <w:szCs w:val="24"/>
+        </w:rPr>
+        <w:t>on</w:t>
+      </w:r>
+      <w:proofErr w:type="spellEnd"/>
+      <w:r>
+        <w:rPr>
+          <w:rFonts w:ascii="Times New Roman" w:hAnsi="Times New Roman" w:cs="Times New Roman"/>
+          <w:b/>
+          <w:sz w:val="24"/>
+          <w:szCs w:val="24"/>
+        </w:rPr>
+        <w:t xml:space="preserve"> </w:t>
+      </w:r>
+      <w:proofErr w:type="spellStart"/>
+      <w:r>
+        <w:rPr>
+          <w:rFonts w:ascii="Times New Roman" w:hAnsi="Times New Roman" w:cs="Times New Roman"/>
+          <w:b/>
+          <w:sz w:val="24"/>
+          <w:szCs w:val="24"/>
+        </w:rPr>
+        <w:t>rails</w:t>
+      </w:r>
+      <w:proofErr w:type="spellEnd"/>
+      <w:r>
+        <w:rPr>
+          <w:rFonts w:ascii="Times New Roman" w:hAnsi="Times New Roman" w:cs="Times New Roman"/>
+          <w:b/>
+          <w:sz w:val="24"/>
+          <w:szCs w:val="24"/>
+        </w:rPr>
+        <w:t xml:space="preserve"> en el sistema administrativo de una </w:t>
+      </w:r>
+      <w:proofErr w:type="gramStart"/>
+      <w:r>
+        <w:rPr>
+          <w:rFonts w:ascii="Times New Roman" w:hAnsi="Times New Roman" w:cs="Times New Roman"/>
+          <w:b/>
+          <w:sz w:val="24"/>
+          <w:szCs w:val="24"/>
+        </w:rPr>
+        <w:t>organización</w:t>
+      </w:r>
+      <w:proofErr w:type="gramEnd"/>
+      <w:r>
+        <w:rPr>
+          <w:rFonts w:ascii="Times New Roman" w:hAnsi="Times New Roman" w:cs="Times New Roman"/>
+          <w:b/>
+          <w:sz w:val="24"/>
+          <w:szCs w:val="24"/>
+        </w:rPr>
+        <w:t xml:space="preserve"> educativa</w:t>
+      </w:r>
+    </w:p>
+    <w:p>
+      <w:pPr>
+        <w:spacing w:before="240" w:line="360" w:lineRule="auto"/>
+        <w:jc w:val="both"/>
+        <w:rPr>
+          <w:rFonts w:ascii="Times New Roman" w:hAnsi="Times New Roman" w:cs="Times New Roman"/>
+          <w:b/>
+          <w:sz w:val="24"/>
+          <w:szCs w:val="24"/>
+        </w:rPr>
+      </w:pPr>
+      <w:r>
+        <w:rPr>
+          <w:rFonts w:ascii="Times New Roman" w:hAnsi="Times New Roman" w:cs="Times New Roman"/>
+          <w:b/>
+          <w:sz w:val="24"/>
+          <w:szCs w:val="24"/>
+        </w:rPr>
+        <w:t xml:space="preserve">Desarrollar una aplicación para dispositivos móviles que funcione en el sistema operativo Android y utilice el </w:t>
+      </w:r>
+      <w:proofErr w:type="spellStart"/>
+      <w:r>
+        <w:rPr>
+          <w:rFonts w:ascii="Times New Roman" w:hAnsi="Times New Roman" w:cs="Times New Roman"/>
+          <w:b/>
+          <w:sz w:val="24"/>
+          <w:szCs w:val="24"/>
+        </w:rPr>
+        <w:t>bluetooth</w:t>
+      </w:r>
+      <w:proofErr w:type="spellEnd"/>
+      <w:r>
+        <w:rPr>
+          <w:rFonts w:ascii="Times New Roman" w:hAnsi="Times New Roman" w:cs="Times New Roman"/>
+          <w:b/>
+          <w:sz w:val="24"/>
+          <w:szCs w:val="24"/>
+        </w:rPr>
+        <w:t xml:space="preserve"> para el intercambio de información entre los </w:t>
+      </w:r>
+      <w:proofErr w:type="spellStart"/>
+      <w:r>
+        <w:rPr>
+          <w:rFonts w:ascii="Times New Roman" w:hAnsi="Times New Roman" w:cs="Times New Roman"/>
+          <w:b/>
+          <w:sz w:val="24"/>
+          <w:szCs w:val="24"/>
+        </w:rPr>
+        <w:t>miebros</w:t>
+      </w:r>
+      <w:proofErr w:type="spellEnd"/>
+      <w:r>
+        <w:rPr>
+          <w:rFonts w:ascii="Times New Roman" w:hAnsi="Times New Roman" w:cs="Times New Roman"/>
+          <w:b/>
+          <w:sz w:val="24"/>
+          <w:szCs w:val="24"/>
+        </w:rPr>
+        <w:t xml:space="preserve"> del equipo para el seguimiento y control de proyectos agiles que utilizan la programación extrema como marco de trabajo</w:t>
+      </w:r>
+    </w:p>
+    <w:p>
+      <w:pPr>
+        <w:spacing w:before="240" w:line="360" w:lineRule="auto"/>
+        <w:jc w:val="both"/>
+        <w:rPr>
+          <w:rFonts w:ascii="Times New Roman" w:hAnsi="Times New Roman" w:cs="Times New Roman"/>
+          <w:b/>
+          <w:sz w:val="24"/>
+          <w:szCs w:val="24"/>
+        </w:rPr>
+      </w:pPr>
+      <w:proofErr w:type="spellStart"/>
+      <w:r>
+        <w:rPr>
+          <w:rFonts w:ascii="Times New Roman" w:hAnsi="Times New Roman" w:cs="Times New Roman"/>
+          <w:b/>
+          <w:sz w:val="24"/>
+          <w:szCs w:val="24"/>
+        </w:rPr>
+        <w:t>Metodologia</w:t>
+      </w:r>
+      <w:proofErr w:type="spellEnd"/>
+      <w:r>
+        <w:rPr>
+          <w:rFonts w:ascii="Times New Roman" w:hAnsi="Times New Roman" w:cs="Times New Roman"/>
+          <w:b/>
+          <w:sz w:val="24"/>
+          <w:szCs w:val="24"/>
+        </w:rPr>
+        <w:t xml:space="preserve"> que mientras se va programando se va viendo las necesidades del sistema</w:t>
+      </w:r>
+    </w:p>
+    <w:p>
+      <w:pPr>
+        <w:spacing w:before="240" w:line="360" w:lineRule="auto"/>
+        <w:jc w:val="both"/>
+        <w:rPr>
+          <w:rFonts w:ascii="Times New Roman" w:hAnsi="Times New Roman" w:cs="Times New Roman"/>
+          <w:b/>
+          <w:sz w:val="24"/>
+          <w:szCs w:val="24"/>
+        </w:rPr>
+      </w:pPr>
+      <w:r>
+        <w:rPr>
+          <w:rFonts w:ascii="Times New Roman" w:hAnsi="Times New Roman" w:cs="Times New Roman"/>
+          <w:b/>
+          <w:sz w:val="24"/>
+          <w:szCs w:val="24"/>
+        </w:rPr>
+        <w:t xml:space="preserve">Aplicando la metodología </w:t>
+      </w:r>
+      <w:proofErr w:type="spellStart"/>
+      <w:r>
+        <w:rPr>
+          <w:rFonts w:ascii="Times New Roman" w:hAnsi="Times New Roman" w:cs="Times New Roman"/>
+          <w:b/>
+          <w:sz w:val="24"/>
+          <w:szCs w:val="24"/>
+        </w:rPr>
+        <w:t>scrum</w:t>
+      </w:r>
+      <w:proofErr w:type="spellEnd"/>
+    </w:p>
+    <w:p>
+      <w:pPr>
+        <w:spacing w:before="240" w:line="360" w:lineRule="auto"/>
+        <w:jc w:val="both"/>
+        <w:rPr>
+          <w:rFonts w:ascii="Times New Roman" w:hAnsi="Times New Roman" w:cs="Times New Roman"/>
+          <w:b/>
+          <w:sz w:val="24"/>
+          <w:szCs w:val="24"/>
+        </w:rPr>
+      </w:pPr>
+      <w:r>
+        <w:rPr>
+          <w:rFonts w:ascii="Times New Roman" w:hAnsi="Times New Roman" w:cs="Times New Roman"/>
+          <w:b/>
+          <w:sz w:val="24"/>
+          <w:szCs w:val="24"/>
+        </w:rPr>
+        <w:t>Sistema de información web para la administración de un centro de hospedaje haciendo uso del Moodle</w:t>
+      </w:r>
+    </w:p>
+    <w:p>
+      <w:pPr>
+        <w:spacing w:before="240" w:line="360" w:lineRule="auto"/>
+        <w:jc w:val="both"/>
+        <w:rPr>
+          <w:rFonts w:ascii="Times New Roman" w:hAnsi="Times New Roman" w:cs="Times New Roman"/>
+          <w:b/>
+          <w:sz w:val="24"/>
+          <w:szCs w:val="24"/>
+        </w:rPr>
+      </w:pPr>
+    </w:p>
+    <w:p>
+      <w:pPr>
+        <w:spacing w:before="240" w:line="360" w:lineRule="auto"/>
+        <w:jc w:val="both"/>
+        <w:rPr>
+          <w:rFonts w:ascii="Times New Roman" w:hAnsi="Times New Roman" w:cs="Times New Roman"/>
+          <w:b/>
+          <w:sz w:val="24"/>
+          <w:szCs w:val="24"/>
+        </w:rPr>
+      </w:pPr>
+      <w:proofErr w:type="spellStart"/>
+      <w:r>
+        <w:rPr>
+          <w:rFonts w:ascii="Times New Roman" w:hAnsi="Times New Roman" w:cs="Times New Roman"/>
+          <w:b/>
+          <w:sz w:val="24"/>
+          <w:szCs w:val="24"/>
+        </w:rPr>
+        <w:t>Ssistema</w:t>
+      </w:r>
+      <w:proofErr w:type="spellEnd"/>
+      <w:r>
+        <w:rPr>
+          <w:rFonts w:ascii="Times New Roman" w:hAnsi="Times New Roman" w:cs="Times New Roman"/>
+          <w:b/>
+          <w:sz w:val="24"/>
+          <w:szCs w:val="24"/>
+        </w:rPr>
+        <w:t xml:space="preserve"> de información para administrar historiales </w:t>
+      </w:r>
+      <w:proofErr w:type="spellStart"/>
+      <w:r>
+        <w:rPr>
+          <w:rFonts w:ascii="Times New Roman" w:hAnsi="Times New Roman" w:cs="Times New Roman"/>
+          <w:b/>
+          <w:sz w:val="24"/>
+          <w:szCs w:val="24"/>
+        </w:rPr>
+        <w:t>odontologicos</w:t>
+      </w:r>
+      <w:proofErr w:type="spellEnd"/>
+      <w:r>
+        <w:rPr>
+          <w:rFonts w:ascii="Times New Roman" w:hAnsi="Times New Roman" w:cs="Times New Roman"/>
+          <w:b/>
+          <w:sz w:val="24"/>
+          <w:szCs w:val="24"/>
+        </w:rPr>
+        <w:t xml:space="preserve"> </w:t>
+      </w:r>
+      <w:proofErr w:type="spellStart"/>
+      <w:r>
+        <w:rPr>
+          <w:rFonts w:ascii="Times New Roman" w:hAnsi="Times New Roman" w:cs="Times New Roman"/>
+          <w:b/>
+          <w:sz w:val="24"/>
+          <w:szCs w:val="24"/>
+        </w:rPr>
+        <w:t>via</w:t>
+      </w:r>
+      <w:proofErr w:type="spellEnd"/>
+      <w:r>
+        <w:rPr>
+          <w:rFonts w:ascii="Times New Roman" w:hAnsi="Times New Roman" w:cs="Times New Roman"/>
+          <w:b/>
+          <w:sz w:val="24"/>
+          <w:szCs w:val="24"/>
+        </w:rPr>
+        <w:t xml:space="preserve"> web </w:t>
+      </w:r>
+      <w:proofErr w:type="spellStart"/>
+      <w:r>
+        <w:rPr>
+          <w:rFonts w:ascii="Times New Roman" w:hAnsi="Times New Roman" w:cs="Times New Roman"/>
+          <w:b/>
+          <w:sz w:val="24"/>
+          <w:szCs w:val="24"/>
+        </w:rPr>
+        <w:t>utilzando</w:t>
+      </w:r>
+      <w:proofErr w:type="spellEnd"/>
+      <w:r>
+        <w:rPr>
+          <w:rFonts w:ascii="Times New Roman" w:hAnsi="Times New Roman" w:cs="Times New Roman"/>
+          <w:b/>
+          <w:sz w:val="24"/>
+          <w:szCs w:val="24"/>
+        </w:rPr>
+        <w:t xml:space="preserve"> el </w:t>
+      </w:r>
+      <w:proofErr w:type="spellStart"/>
+      <w:r>
+        <w:rPr>
+          <w:rFonts w:ascii="Times New Roman" w:hAnsi="Times New Roman" w:cs="Times New Roman"/>
+          <w:b/>
+          <w:sz w:val="24"/>
+          <w:szCs w:val="24"/>
+        </w:rPr>
+        <w:t>frameword</w:t>
+      </w:r>
+      <w:proofErr w:type="spellEnd"/>
+      <w:r>
+        <w:rPr>
+          <w:rFonts w:ascii="Times New Roman" w:hAnsi="Times New Roman" w:cs="Times New Roman"/>
+          <w:b/>
+          <w:sz w:val="24"/>
+          <w:szCs w:val="24"/>
+        </w:rPr>
+        <w:t xml:space="preserve"> </w:t>
+      </w:r>
+      <w:proofErr w:type="spellStart"/>
+      <w:r>
+        <w:rPr>
+          <w:rFonts w:ascii="Times New Roman" w:hAnsi="Times New Roman" w:cs="Times New Roman"/>
+          <w:b/>
+          <w:sz w:val="24"/>
+          <w:szCs w:val="24"/>
+        </w:rPr>
+        <w:t>zend</w:t>
+      </w:r>
+      <w:proofErr w:type="spellEnd"/>
+    </w:p>
+    <w:p>
+      <w:pPr>
+        <w:spacing w:before="240" w:line="360" w:lineRule="auto"/>
+        <w:jc w:val="both"/>
+        <w:rPr>
+          <w:rFonts w:ascii="Times New Roman" w:hAnsi="Times New Roman" w:cs="Times New Roman"/>
+          <w:b/>
+          <w:sz w:val="24"/>
+          <w:szCs w:val="24"/>
+        </w:rPr>
+      </w:pPr>
+      <w:r>
+        <w:rPr>
+          <w:rFonts w:ascii="Times New Roman" w:hAnsi="Times New Roman" w:cs="Times New Roman"/>
+          <w:b/>
+          <w:sz w:val="24"/>
+          <w:szCs w:val="24"/>
+        </w:rPr>
+        <w:t xml:space="preserve">Sistema orientado a la generación de reportes a través de la herramienta Moodle </w:t>
+      </w:r>
+    </w:p>
+    <w:p>
+      <w:pPr>
+        <w:spacing w:before="240" w:line="360" w:lineRule="auto"/>
+        <w:ind w:left="708" w:hanging="708"/>
+        <w:jc w:val="both"/>
+        <w:rPr>
+          <w:rFonts w:ascii="Times New Roman" w:hAnsi="Times New Roman" w:cs="Times New Roman"/>
+          <w:b/>
+          <w:sz w:val="24"/>
+          <w:szCs w:val="24"/>
+        </w:rPr>
+      </w:pPr>
+      <w:r>
+        <w:rPr>
+          <w:rFonts w:ascii="Times New Roman" w:hAnsi="Times New Roman" w:cs="Times New Roman"/>
+          <w:b/>
+          <w:sz w:val="24"/>
+          <w:szCs w:val="24"/>
+        </w:rPr>
+        <w:t>Sistema colaborativo para la creación y edición de archivos o</w:t>
+      </w:r>
+      <w:bookmarkStart w:id="0" w:name="_GoBack"/>
+      <w:bookmarkEnd w:id="0"/>
+      <w:r>
+        <w:rPr>
+          <w:rFonts w:ascii="Times New Roman" w:hAnsi="Times New Roman" w:cs="Times New Roman"/>
+          <w:b/>
+          <w:sz w:val="24"/>
+          <w:szCs w:val="24"/>
+        </w:rPr>
+        <w:t>ffice en la web</w:t>
+      </w:r>
+    </w:p>
+    <w:p>
+      <w:pPr>
+        <w:spacing w:before="240" w:line="360" w:lineRule="auto"/>
+        <w:jc w:val="both"/>
+        <w:rPr>
+          <w:rFonts w:ascii="Times New Roman" w:hAnsi="Times New Roman" w:cs="Times New Roman"/>
+          <w:b/>
+          <w:sz w:val="24"/>
+          <w:szCs w:val="24"/>
+        </w:rPr>
+      </w:pPr>
+      <w:r>
+        <w:rPr>
+          <w:rFonts w:ascii="Times New Roman" w:hAnsi="Times New Roman" w:cs="Times New Roman"/>
+          <w:b/>
+          <w:sz w:val="24"/>
+          <w:szCs w:val="24"/>
+        </w:rPr>
+        <w:t xml:space="preserve">Generación de interfaz para la navegación en dispositivos </w:t>
+      </w:r>
+      <w:r>
+        <w:rPr>
+          <w:rFonts w:ascii="Times New Roman" w:hAnsi="Times New Roman" w:cs="Times New Roman"/>
+          <w:b/>
+          <w:sz w:val="24"/>
+          <w:szCs w:val="24"/>
+        </w:rPr>
+        <w:t>móviles</w:t>
+      </w:r>
+    </w:p>
+    <w:p>
+      <w:pPr>
+        <w:spacing w:before="240" w:line="360" w:lineRule="auto"/>
+        <w:jc w:val="both"/>
+        <w:rPr>
+          <w:rFonts w:ascii="Times New Roman" w:hAnsi="Times New Roman" w:cs="Times New Roman"/>
+          <w:b/>
+          <w:sz w:val="24"/>
+          <w:szCs w:val="24"/>
+        </w:rPr>
+      </w:pPr>
+      <w:r>
+        <w:rPr>
+          <w:rFonts w:ascii="Times New Roman" w:hAnsi="Times New Roman" w:cs="Times New Roman"/>
+          <w:b/>
+          <w:sz w:val="24"/>
+          <w:szCs w:val="24"/>
+        </w:rPr>
+        <w:t xml:space="preserve">Sistema web para la </w:t>
+      </w:r>
+      <w:proofErr w:type="spellStart"/>
+      <w:r>
+        <w:rPr>
+          <w:rFonts w:ascii="Times New Roman" w:hAnsi="Times New Roman" w:cs="Times New Roman"/>
+          <w:b/>
+          <w:sz w:val="24"/>
+          <w:szCs w:val="24"/>
+        </w:rPr>
+        <w:t>admiistracion</w:t>
+      </w:r>
+      <w:proofErr w:type="spellEnd"/>
+      <w:r>
+        <w:rPr>
+          <w:rFonts w:ascii="Times New Roman" w:hAnsi="Times New Roman" w:cs="Times New Roman"/>
+          <w:b/>
+          <w:sz w:val="24"/>
+          <w:szCs w:val="24"/>
+        </w:rPr>
+        <w:t xml:space="preserve"> de la oferta y demanda en empleos y servicios aplicando el lenguaje </w:t>
+      </w:r>
+      <w:proofErr w:type="spellStart"/>
+      <w:r>
+        <w:rPr>
+          <w:rFonts w:ascii="Times New Roman" w:hAnsi="Times New Roman" w:cs="Times New Roman"/>
+          <w:b/>
+          <w:sz w:val="24"/>
+          <w:szCs w:val="24"/>
+        </w:rPr>
+        <w:t>php</w:t>
+      </w:r>
+      <w:proofErr w:type="spellEnd"/>
+      <w:r>
+        <w:rPr>
+          <w:rFonts w:ascii="Times New Roman" w:hAnsi="Times New Roman" w:cs="Times New Roman"/>
+          <w:b/>
+          <w:sz w:val="24"/>
+          <w:szCs w:val="24"/>
+        </w:rPr>
+        <w:t xml:space="preserve"> 5 y </w:t>
+      </w:r>
+      <w:proofErr w:type="spellStart"/>
+      <w:r>
+        <w:rPr>
+          <w:rFonts w:ascii="Times New Roman" w:hAnsi="Times New Roman" w:cs="Times New Roman"/>
+          <w:b/>
+          <w:sz w:val="24"/>
+          <w:szCs w:val="24"/>
+        </w:rPr>
+        <w:t>framework</w:t>
+      </w:r>
+      <w:proofErr w:type="spellEnd"/>
+      <w:r>
+        <w:rPr>
+          <w:rFonts w:ascii="Times New Roman" w:hAnsi="Times New Roman" w:cs="Times New Roman"/>
+          <w:b/>
+          <w:sz w:val="24"/>
+          <w:szCs w:val="24"/>
+        </w:rPr>
+        <w:t xml:space="preserve"> cake </w:t>
+      </w:r>
+      <w:proofErr w:type="spellStart"/>
+      <w:r>
+        <w:rPr>
+          <w:rFonts w:ascii="Times New Roman" w:hAnsi="Times New Roman" w:cs="Times New Roman"/>
+          <w:b/>
+          <w:sz w:val="24"/>
+          <w:szCs w:val="24"/>
+        </w:rPr>
+        <w:t>php</w:t>
+      </w:r>
+      <w:proofErr w:type="spellEnd"/>
+    </w:p>
+    <w:p>
+      <w:pPr>
+        <w:spacing w:before="240" w:line="360" w:lineRule="auto"/>
+        <w:jc w:val="both"/>
+        <w:rPr>
+          <w:rFonts w:ascii="Times New Roman" w:hAnsi="Times New Roman" w:cs="Times New Roman"/>
+          <w:b/>
+          <w:sz w:val="24"/>
+          <w:szCs w:val="24"/>
+        </w:rPr>
+      </w:pPr>
+      <w:r>
+        <w:rPr>
+          <w:rFonts w:ascii="Times New Roman" w:hAnsi="Times New Roman" w:cs="Times New Roman"/>
+          <w:b/>
+          <w:sz w:val="24"/>
+          <w:szCs w:val="24"/>
+        </w:rPr>
+        <w:t xml:space="preserve">Sistema </w:t>
+      </w:r>
+      <w:proofErr w:type="spellStart"/>
+      <w:r>
+        <w:rPr>
+          <w:rFonts w:ascii="Times New Roman" w:hAnsi="Times New Roman" w:cs="Times New Roman"/>
+          <w:b/>
+          <w:sz w:val="24"/>
+          <w:szCs w:val="24"/>
+        </w:rPr>
+        <w:t>tutoria</w:t>
+      </w:r>
+      <w:proofErr w:type="spellEnd"/>
+      <w:r>
+        <w:rPr>
+          <w:rFonts w:ascii="Times New Roman" w:hAnsi="Times New Roman" w:cs="Times New Roman"/>
+          <w:b/>
+          <w:sz w:val="24"/>
+          <w:szCs w:val="24"/>
+        </w:rPr>
+        <w:t xml:space="preserve"> de lectura veloz</w:t>
+      </w:r>
+    </w:p>
+    <w:p>
+      <w:pPr>
+        <w:spacing w:before="240" w:line="360" w:lineRule="auto"/>
+        <w:jc w:val="both"/>
+        <w:rPr>
+          <w:rFonts w:ascii="Times New Roman" w:hAnsi="Times New Roman" w:cs="Times New Roman"/>
+          <w:b/>
+          <w:color w:val="FF0000"/>
+          <w:sz w:val="24"/>
+          <w:szCs w:val="24"/>
+        </w:rPr>
+      </w:pPr>
+      <w:r>
+        <w:rPr>
+          <w:rFonts w:ascii="Times New Roman" w:hAnsi="Times New Roman" w:cs="Times New Roman"/>
+          <w:b/>
+          <w:color w:val="FF0000"/>
+          <w:sz w:val="24"/>
+          <w:szCs w:val="24"/>
+        </w:rPr>
+        <w:t xml:space="preserve">Desarrollo de un sistema web bajo plataforma </w:t>
+      </w:r>
+      <w:proofErr w:type="spellStart"/>
+      <w:r>
+        <w:rPr>
+          <w:rFonts w:ascii="Times New Roman" w:hAnsi="Times New Roman" w:cs="Times New Roman"/>
+          <w:b/>
+          <w:color w:val="FF0000"/>
+          <w:sz w:val="24"/>
+          <w:szCs w:val="24"/>
+        </w:rPr>
+        <w:t>wordpress</w:t>
+      </w:r>
+      <w:proofErr w:type="spellEnd"/>
+      <w:r>
+        <w:rPr>
+          <w:rFonts w:ascii="Times New Roman" w:hAnsi="Times New Roman" w:cs="Times New Roman"/>
+          <w:b/>
+          <w:color w:val="FF0000"/>
+          <w:sz w:val="24"/>
+          <w:szCs w:val="24"/>
+        </w:rPr>
+        <w:t xml:space="preserve"> para administración de microempresa boliviana</w:t>
+      </w:r>
+    </w:p>
+    <w:p>
+      <w:pPr>
+        <w:spacing w:before="240" w:line="360" w:lineRule="auto"/>
+        <w:jc w:val="both"/>
+        <w:rPr>
+          <w:rFonts w:ascii="Times New Roman" w:hAnsi="Times New Roman" w:cs="Times New Roman"/>
+          <w:b/>
+          <w:sz w:val="24"/>
+          <w:szCs w:val="24"/>
+        </w:rPr>
+      </w:pPr>
+      <w:r>
+        <w:rPr>
+          <w:rFonts w:ascii="Times New Roman" w:hAnsi="Times New Roman" w:cs="Times New Roman"/>
+          <w:b/>
+          <w:sz w:val="24"/>
+          <w:szCs w:val="24"/>
+        </w:rPr>
+        <w:lastRenderedPageBreak/>
+        <w:t xml:space="preserve">Desarrollo de un sitio web para los concursos locales de programación de la </w:t>
+      </w:r>
+      <w:proofErr w:type="spellStart"/>
+      <w:r>
+        <w:rPr>
+          <w:rFonts w:ascii="Times New Roman" w:hAnsi="Times New Roman" w:cs="Times New Roman"/>
+          <w:b/>
+          <w:sz w:val="24"/>
+          <w:szCs w:val="24"/>
+        </w:rPr>
+        <w:t>acm</w:t>
+      </w:r>
+      <w:proofErr w:type="spellEnd"/>
+      <w:r>
+        <w:rPr>
+          <w:rFonts w:ascii="Times New Roman" w:hAnsi="Times New Roman" w:cs="Times New Roman"/>
+          <w:b/>
+          <w:sz w:val="24"/>
+          <w:szCs w:val="24"/>
+        </w:rPr>
+        <w:t xml:space="preserve"> aplicando las recomendaciones de accesibilidad del w3c</w:t>
+      </w:r>
+    </w:p>
+    <w:p>
+      <w:pPr>
+        <w:spacing w:before="240" w:line="360" w:lineRule="auto"/>
+        <w:jc w:val="both"/>
+        <w:rPr>
+          <w:rFonts w:ascii="Times New Roman" w:hAnsi="Times New Roman" w:cs="Times New Roman"/>
+          <w:b/>
+          <w:sz w:val="24"/>
+          <w:szCs w:val="24"/>
+        </w:rPr>
+      </w:pPr>
+    </w:p>
+    <w:p>
+      <w:pPr>
+        <w:spacing w:before="240" w:line="360" w:lineRule="auto"/>
+        <w:jc w:val="both"/>
+        <w:rPr>
+          <w:rFonts w:ascii="Times New Roman" w:hAnsi="Times New Roman" w:cs="Times New Roman"/>
+          <w:b/>
+          <w:sz w:val="24"/>
+          <w:szCs w:val="24"/>
+        </w:rPr>
+      </w:pPr>
+    </w:p>
+    <w:p>
+      <w:pPr>
+        <w:spacing w:before="240" w:line="360" w:lineRule="auto"/>
+        <w:jc w:val="both"/>
+        <w:rPr>
+          <w:rFonts w:ascii="Times New Roman" w:hAnsi="Times New Roman" w:cs="Times New Roman"/>
+          <w:b/>
+          <w:sz w:val="24"/>
+          <w:szCs w:val="24"/>
+        </w:rPr>
+      </w:pPr>
+    </w:p>
+    <w:p>
+      <w:pPr>
+        <w:spacing w:before="240" w:line="360" w:lineRule="auto"/>
+        <w:jc w:val="both"/>
+        <w:rPr>
+          <w:rFonts w:ascii="Times New Roman" w:hAnsi="Times New Roman" w:cs="Times New Roman"/>
+          <w:b/>
+          <w:sz w:val="24"/>
+          <w:szCs w:val="24"/>
+        </w:rPr>
+      </w:pPr>
+    </w:p>
+    <w:p>
+      <w:pPr>
+        <w:spacing w:before="240" w:line="360" w:lineRule="auto"/>
+        <w:jc w:val="both"/>
+        <w:rPr>
+          <w:rFonts w:ascii="Times New Roman" w:hAnsi="Times New Roman" w:cs="Times New Roman"/>
+          <w:b/>
+          <w:sz w:val="24"/>
+          <w:szCs w:val="24"/>
+        </w:rPr>
+      </w:pPr>
+    </w:p>
+    <w:p>
+      <w:pPr>
+        <w:spacing w:before="240" w:line="360" w:lineRule="auto"/>
+        <w:jc w:val="center"/>
+        <w:rPr>
+          <w:rFonts w:ascii="Times New Roman" w:hAnsi="Times New Roman" w:cs="Times New Roman"/>
+          <w:b/>
+          <w:sz w:val="24"/>
+          <w:szCs w:val="24"/>
+        </w:rPr>
+      </w:pPr>
+      <w:r>
+        <w:rPr>
+          <w:rFonts w:ascii="Times New Roman" w:hAnsi="Times New Roman" w:cs="Times New Roman"/>
+          <w:b/>
+          <w:sz w:val="24"/>
+          <w:szCs w:val="24"/>
+        </w:rPr>
+        <w:t>Perfil de Tesis</w:t>
+      </w:r>
+    </w:p>
+    <w:p>
+      <w:pPr>
+        <w:spacing w:before="240" w:line="360" w:lineRule="auto"/>
+        <w:jc w:val="center"/>
+        <w:rPr>
+          <w:rFonts w:ascii="Times New Roman" w:hAnsi="Times New Roman" w:cs="Times New Roman"/>
+          <w:sz w:val="24"/>
+          <w:szCs w:val="24"/>
+        </w:rPr>
+      </w:pPr>
+      <w:r>
+        <w:rPr>
+          <w:rFonts w:ascii="Times New Roman" w:hAnsi="Times New Roman" w:cs="Times New Roman"/>
+          <w:sz w:val="24"/>
+          <w:szCs w:val="24"/>
+        </w:rPr>
+        <w:t>Andrea Elizabeth Ortiz Soriano</w:t>
+      </w:r>
+    </w:p>
+    <w:p>
+      <w:pPr>
+        <w:spacing w:before="240" w:line="360" w:lineRule="auto"/>
+        <w:jc w:val="center"/>
+        <w:rPr>
+          <w:rFonts w:ascii="Times New Roman" w:hAnsi="Times New Roman" w:cs="Times New Roman"/>
+          <w:sz w:val="24"/>
+          <w:szCs w:val="24"/>
+        </w:rPr>
+      </w:pPr>
+      <w:r>
+        <w:rPr>
+          <w:rFonts w:ascii="Times New Roman" w:hAnsi="Times New Roman" w:cs="Times New Roman"/>
+          <w:sz w:val="24"/>
+          <w:szCs w:val="24"/>
+        </w:rPr>
+        <w:t>481857</w:t>
+      </w:r>
+    </w:p>
+    <w:p>
+      <w:pPr>
+        <w:spacing w:before="240" w:line="360" w:lineRule="auto"/>
+        <w:jc w:val="center"/>
+        <w:rPr>
+          <w:rFonts w:ascii="Times New Roman" w:hAnsi="Times New Roman" w:cs="Times New Roman"/>
+          <w:b/>
+          <w:sz w:val="24"/>
+          <w:szCs w:val="24"/>
+        </w:rPr>
+      </w:pPr>
+      <w:r>
+        <w:rPr>
+          <w:rFonts w:ascii="Times New Roman" w:hAnsi="Times New Roman" w:cs="Times New Roman"/>
+          <w:b/>
+          <w:sz w:val="24"/>
+          <w:szCs w:val="24"/>
+        </w:rPr>
         <w:t xml:space="preserve">Docente: </w:t>
       </w:r>
       <w:r>
@@ -322,8 +1354,18 @@
           <w:sz w:val="24"/>
           <w:szCs w:val="24"/>
         </w:rPr>
-        <w:t>Lic. Mirna Inturias</w:t>
-      </w:r>
+        <w:t xml:space="preserve">Lic. Mirna </w:t>
+      </w:r>
+      <w:proofErr w:type="spellStart"/>
+      <w:r>
+        <w:rPr>
+          <w:rFonts w:ascii="Times New Roman" w:hAnsi="Times New Roman" w:cs="Times New Roman"/>
+          <w:sz w:val="24"/>
+          <w:szCs w:val="24"/>
+        </w:rPr>
+        <w:t>Inturias</w:t>
+      </w:r>
+      <w:proofErr w:type="spellEnd"/>
     </w:p>
     <w:p>
       <w:pPr>
@@ -678,7 +1720,7 @@
                 <w:noProof/>
                 <w:webHidden/>
               </w:rPr>
-              <w:t>5</w:t>
+              <w:t>6</w:t>
             </w:r>
             <w:r>
               <w:rPr>
@@ -766,7 +1808,7 @@
                 <w:noProof/>
                 <w:webHidden/>
               </w:rPr>
-              <w:t>7</w:t>
+              <w:t>8</w:t>
             </w:r>
             <w:r>
               <w:rPr>
@@ -837,7 +1879,7 @@
                 <w:noProof/>
                 <w:webHidden/>
               </w:rPr>
-              <w:t>7</w:t>
+              <w:t>8</w:t>
             </w:r>
             <w:r>
               <w:rPr>
@@ -908,7 +1950,7 @@
                 <w:noProof/>
                 <w:webHidden/>
               </w:rPr>
-              <w:t>8</w:t>
+              <w:t>9</w:t>
             </w:r>
             <w:r>
               <w:rPr>
@@ -979,7 +2021,7 @@
                 <w:noProof/>
                 <w:webHidden/>
               </w:rPr>
-              <w:t>8</w:t>
+              <w:t>9</w:t>
             </w:r>
             <w:r>
               <w:rPr>
@@ -1050,7 +2092,7 @@
                 <w:noProof/>
                 <w:webHidden/>
               </w:rPr>
-              <w:t>9</w:t>
+              <w:t>10</w:t>
             </w:r>
             <w:r>
               <w:rPr>
@@ -1121,7 +2163,7 @@
                 <w:noProof/>
                 <w:webHidden/>
               </w:rPr>
-              <w:t>9</w:t>
+              <w:t>10</w:t>
             </w:r>
             <w:r>
               <w:rPr>
@@ -1209,7 +2251,7 @@
                 <w:noProof/>
                 <w:webHidden/>
               </w:rPr>
-              <w:t>9</w:t>
+              <w:t>10</w:t>
             </w:r>
             <w:r>
               <w:rPr>
@@ -1280,7 +2322,7 @@
                 <w:noProof/>
                 <w:webHidden/>
               </w:rPr>
-              <w:t>9</w:t>
+              <w:t>10</w:t>
             </w:r>
             <w:r>
               <w:rPr>
@@ -1351,7 +2393,7 @@
                 <w:noProof/>
                 <w:webHidden/>
               </w:rPr>
-              <w:t>9</w:t>
+              <w:t>10</w:t>
             </w:r>
             <w:r>
               <w:rPr>
@@ -1422,7 +2464,7 @@
                 <w:noProof/>
                 <w:webHidden/>
               </w:rPr>
-              <w:t>10</w:t>
+              <w:t>11</w:t>
             </w:r>
             <w:r>
               <w:rPr>
@@ -1493,7 +2535,7 @@
                 <w:noProof/>
                 <w:webHidden/>
               </w:rPr>
-              <w:t>10</w:t>
+              <w:t>11</w:t>
             </w:r>
             <w:r>
               <w:rPr>
@@ -1564,7 +2606,7 @@
                 <w:noProof/>
                 <w:webHidden/>
               </w:rPr>
-              <w:t>10</w:t>
+              <w:t>11</w:t>
             </w:r>
             <w:r>
               <w:rPr>
@@ -1635,7 +2677,7 @@
                 <w:noProof/>
                 <w:webHidden/>
               </w:rPr>
-              <w:t>10</w:t>
+              <w:t>12</w:t>
             </w:r>
             <w:r>
               <w:rPr>
@@ -1706,7 +2748,7 @@
                 <w:noProof/>
                 <w:webHidden/>
               </w:rPr>
-              <w:t>11</w:t>
+              <w:t>12</w:t>
             </w:r>
             <w:r>
               <w:rPr>
@@ -1777,7 +2819,7 @@
                 <w:noProof/>
                 <w:webHidden/>
               </w:rPr>
-              <w:t>11</w:t>
+              <w:t>12</w:t>
             </w:r>
             <w:r>
               <w:rPr>
@@ -1848,7 +2890,7 @@
                 <w:noProof/>
                 <w:webHidden/>
               </w:rPr>
-              <w:t>11</w:t>
+              <w:t>12</w:t>
             </w:r>
             <w:r>
               <w:rPr>
@@ -1919,7 +2961,7 @@
                 <w:noProof/>
                 <w:webHidden/>
               </w:rPr>
-              <w:t>11</w:t>
+              <w:t>13</w:t>
             </w:r>
             <w:r>
               <w:rPr>
@@ -1990,7 +3032,7 @@
                 <w:noProof/>
                 <w:webHidden/>
               </w:rPr>
-              <w:t>11</w:t>
+              <w:t>13</w:t>
             </w:r>
             <w:r>
               <w:rPr>
@@ -2061,7 +3103,7 @@
                 <w:noProof/>
                 <w:webHidden/>
               </w:rPr>
-              <w:t>11</w:t>
+              <w:t>13</w:t>
             </w:r>
             <w:r>
               <w:rPr>
@@ -2132,7 +3174,7 @@
                 <w:noProof/>
                 <w:webHidden/>
               </w:rPr>
-              <w:t>12</w:t>
+              <w:t>13</w:t>
             </w:r>
             <w:r>
               <w:rPr>
@@ -2203,7 +3245,7 @@
                 <w:noProof/>
                 <w:webHidden/>
               </w:rPr>
-              <w:t>12</w:t>
+              <w:t>13</w:t>
             </w:r>
             <w:r>
               <w:rPr>
@@ -2274,7 +3316,7 @@
                 <w:noProof/>
                 <w:webHidden/>
               </w:rPr>
-              <w:t>12</w:t>
+              <w:t>14</w:t>
             </w:r>
             <w:r>
               <w:rPr>
@@ -2345,7 +3387,7 @@
                 <w:noProof/>
                 <w:webHidden/>
               </w:rPr>
-              <w:t>13</w:t>
+              <w:t>14</w:t>
             </w:r>
             <w:r>
               <w:rPr>
@@ -2416,7 +3458,7 @@
                 <w:noProof/>
                 <w:webHidden/>
               </w:rPr>
-              <w:t>13</w:t>
+              <w:t>14</w:t>
             </w:r>
             <w:r>
               <w:rPr>
@@ -2487,7 +3529,7 @@
                 <w:noProof/>
                 <w:webHidden/>
               </w:rPr>
-              <w:t>18</w:t>
+              <w:t>19</w:t>
             </w:r>
             <w:r>
               <w:rPr>
@@ -2558,7 +3600,7 @@
                 <w:noProof/>
                 <w:webHidden/>
               </w:rPr>
-              <w:t>26</w:t>
+              <w:t>27</w:t>
             </w:r>
             <w:r>
               <w:rPr>
@@ -2629,7 +3671,7 @@
                 <w:noProof/>
                 <w:webHidden/>
               </w:rPr>
-              <w:t>28</w:t>
+              <w:t>32</w:t>
             </w:r>
             <w:r>
               <w:rPr>
@@ -2700,7 +3742,7 @@
                 <w:noProof/>
                 <w:webHidden/>
               </w:rPr>
-              <w:t>29</w:t>
+              <w:t>33</w:t>
             </w:r>
             <w:r>
               <w:rPr>
@@ -2771,7 +3813,7 @@
                 <w:noProof/>
                 <w:webHidden/>
               </w:rPr>
-              <w:t>29</w:t>
+              <w:t>33</w:t>
             </w:r>
             <w:r>
               <w:rPr>
@@ -2842,7 +3884,7 @@
                 <w:noProof/>
                 <w:webHidden/>
               </w:rPr>
-              <w:t>31</w:t>
+              <w:t>34</w:t>
             </w:r>
             <w:r>
               <w:rPr>
@@ -3149,7 +4191,16 @@
           <w:sz w:val="24"/>
           <w:szCs w:val="24"/>
         </w:rPr>
-        <w:t>l aprendizaje es un proceso dialógico, que, en educación a distancia, se desarrolla con mediación pedagógica, que está dada por el docente que utiliza los avances tecnológicos para ofrecerla.</w:t>
+        <w:t xml:space="preserve">l aprendizaje es un proceso dialógico, que, en educación a distancia, se desarrolla con </w:t>
+      </w:r>
+      <w:r>
+        <w:rPr>
+          <w:rFonts w:ascii="Times New Roman" w:hAnsi="Times New Roman" w:cs="Times New Roman"/>
+          <w:sz w:val="24"/>
+          <w:szCs w:val="24"/>
+        </w:rPr>
+        <w:lastRenderedPageBreak/>
+        <w:t>mediación pedagógica, que está dada por el docente que utiliza los avances tecnológicos para ofrecerla.</w:t>
       </w:r>
       <w:sdt>
         <w:sdtPr>
@@ -3235,7 +4286,16 @@
           <w:sz w:val="24"/>
           <w:szCs w:val="24"/>
         </w:rPr>
-        <w:t>En este sentido la presente investigación se desarrollará en la Universidad N</w:t>
+        <w:t xml:space="preserve">En este sentido la presente investigación se desarrollará en la Universidad </w:t>
+      </w:r>
+      <w:proofErr w:type="spellStart"/>
+      <w:r>
+        <w:rPr>
+          <w:rFonts w:ascii="Times New Roman" w:hAnsi="Times New Roman" w:cs="Times New Roman"/>
+          <w:sz w:val="24"/>
+          <w:szCs w:val="24"/>
+        </w:rPr>
+        <w:t>N</w:t>
       </w:r>
       <w:r>
         <w:rPr>
@@ -3253,6 +4313,7 @@
         </w:rPr>
         <w:t>r</w:t>
       </w:r>
+      <w:proofErr w:type="spellEnd"/>
       <w:r>
         <w:rPr>
           <w:rFonts w:ascii="Times New Roman" w:hAnsi="Times New Roman" w:cs="Times New Roman"/>
@@ -3311,15 +4372,43 @@
           <w:sz w:val="24"/>
           <w:szCs w:val="24"/>
         </w:rPr>
-        <w:t>e-commerce</w:t>
-      </w:r>
-      <w:r>
-        <w:rPr>
-          <w:rFonts w:ascii="Times New Roman" w:hAnsi="Times New Roman" w:cs="Times New Roman"/>
-          <w:sz w:val="24"/>
-          <w:szCs w:val="24"/>
-        </w:rPr>
-        <w:t xml:space="preserve"> o también llamado al español comercio electrónico. Dicha innovación en la Universidad Nur estará destinada </w:t>
+        <w:t>e-</w:t>
+      </w:r>
+      <w:proofErr w:type="spellStart"/>
+      <w:r>
+        <w:rPr>
+          <w:rFonts w:ascii="Times New Roman" w:hAnsi="Times New Roman" w:cs="Times New Roman"/>
+          <w:sz w:val="24"/>
+          <w:szCs w:val="24"/>
+        </w:rPr>
+        <w:t>commerce</w:t>
+      </w:r>
+      <w:proofErr w:type="spellEnd"/>
+      <w:r>
+        <w:rPr>
+          <w:rFonts w:ascii="Times New Roman" w:hAnsi="Times New Roman" w:cs="Times New Roman"/>
+          <w:sz w:val="24"/>
+          <w:szCs w:val="24"/>
+        </w:rPr>
+        <w:t xml:space="preserve"> o también llamado al español comercio electrónico. Dicha innovación en la Universidad </w:t>
+      </w:r>
+      <w:proofErr w:type="spellStart"/>
+      <w:r>
+        <w:rPr>
+          <w:rFonts w:ascii="Times New Roman" w:hAnsi="Times New Roman" w:cs="Times New Roman"/>
+          <w:sz w:val="24"/>
+          <w:szCs w:val="24"/>
+        </w:rPr>
+        <w:t>Nur</w:t>
+      </w:r>
+      <w:proofErr w:type="spellEnd"/>
+      <w:r>
+        <w:rPr>
+          <w:rFonts w:ascii="Times New Roman" w:hAnsi="Times New Roman" w:cs="Times New Roman"/>
+          <w:sz w:val="24"/>
+          <w:szCs w:val="24"/>
+        </w:rPr>
+        <w:t xml:space="preserve"> estará destinada </w:t>
       </w:r>
       <w:r>
         <w:rPr>
@@ -3369,13 +4458,23 @@
         </w:rPr>
         <w:t xml:space="preserve">Es esencial saber que actualmente la Universidad </w:t>
       </w:r>
-      <w:r>
-        <w:rPr>
-          <w:rFonts w:ascii="Times New Roman" w:hAnsi="Times New Roman" w:cs="Times New Roman"/>
-          <w:sz w:val="24"/>
-          <w:szCs w:val="24"/>
-        </w:rPr>
-        <w:t xml:space="preserve">Núr </w:t>
+      <w:proofErr w:type="spellStart"/>
+      <w:r>
+        <w:rPr>
+          <w:rFonts w:ascii="Times New Roman" w:hAnsi="Times New Roman" w:cs="Times New Roman"/>
+          <w:sz w:val="24"/>
+          <w:szCs w:val="24"/>
+        </w:rPr>
+        <w:t>Núr</w:t>
+      </w:r>
+      <w:proofErr w:type="spellEnd"/>
+      <w:r>
+        <w:rPr>
+          <w:rFonts w:ascii="Times New Roman" w:hAnsi="Times New Roman" w:cs="Times New Roman"/>
+          <w:sz w:val="24"/>
+          <w:szCs w:val="24"/>
+        </w:rPr>
+        <w:t xml:space="preserve"> </w:t>
       </w:r>
       <w:r>
         <w:rPr>
@@ -3516,7 +4615,6 @@
           <w:sz w:val="24"/>
           <w:szCs w:val="24"/>
         </w:rPr>
-        <w:lastRenderedPageBreak/>
         <w:t>La pregunta de investigación que dio paso a la presente investigación es</w:t>
       </w:r>
       <w:r>
@@ -3575,13 +4673,23 @@
         </w:rPr>
         <w:t xml:space="preserve">niversidad </w:t>
       </w:r>
-      <w:r>
-        <w:rPr>
-          <w:rFonts w:ascii="Times New Roman" w:hAnsi="Times New Roman" w:cs="Times New Roman"/>
-          <w:sz w:val="24"/>
-          <w:szCs w:val="24"/>
-        </w:rPr>
-        <w:t xml:space="preserve">Núr </w:t>
+      <w:proofErr w:type="spellStart"/>
+      <w:r>
+        <w:rPr>
+          <w:rFonts w:ascii="Times New Roman" w:hAnsi="Times New Roman" w:cs="Times New Roman"/>
+          <w:sz w:val="24"/>
+          <w:szCs w:val="24"/>
+        </w:rPr>
+        <w:t>Núr</w:t>
+      </w:r>
+      <w:proofErr w:type="spellEnd"/>
+      <w:r>
+        <w:rPr>
+          <w:rFonts w:ascii="Times New Roman" w:hAnsi="Times New Roman" w:cs="Times New Roman"/>
+          <w:sz w:val="24"/>
+          <w:szCs w:val="24"/>
+        </w:rPr>
+        <w:t xml:space="preserve"> </w:t>
       </w:r>
       <w:r>
         <w:rPr>
@@ -3617,15 +4725,51 @@
           <w:sz w:val="24"/>
           <w:szCs w:val="24"/>
         </w:rPr>
-        <w:t xml:space="preserve">Posteriormente se elaboró el objetivo general que respondería a la cuestionante de la pregunta, el cual va en relación con </w:t>
-      </w:r>
-      <w:r>
-        <w:rPr>
-          <w:rFonts w:ascii="Times New Roman" w:hAnsi="Times New Roman" w:cs="Times New Roman"/>
-          <w:sz w:val="24"/>
-          <w:szCs w:val="24"/>
-        </w:rPr>
-        <w:t xml:space="preserve">Fortalecer el sistema de educación a distancia de la Universidad Núr innovando la herramienta virtual del software libre Moodle y </w:t>
+        <w:t xml:space="preserve">Posteriormente se elaboró el objetivo general que respondería a la </w:t>
+      </w:r>
+      <w:proofErr w:type="spellStart"/>
+      <w:r>
+        <w:rPr>
+          <w:rFonts w:ascii="Times New Roman" w:hAnsi="Times New Roman" w:cs="Times New Roman"/>
+          <w:sz w:val="24"/>
+          <w:szCs w:val="24"/>
+        </w:rPr>
+        <w:t>cuestionante</w:t>
+      </w:r>
+      <w:proofErr w:type="spellEnd"/>
+      <w:r>
+        <w:rPr>
+          <w:rFonts w:ascii="Times New Roman" w:hAnsi="Times New Roman" w:cs="Times New Roman"/>
+          <w:sz w:val="24"/>
+          <w:szCs w:val="24"/>
+        </w:rPr>
+        <w:t xml:space="preserve"> de la pregunta, el cual va en relación con </w:t>
+      </w:r>
+      <w:r>
+        <w:rPr>
+          <w:rFonts w:ascii="Times New Roman" w:hAnsi="Times New Roman" w:cs="Times New Roman"/>
+          <w:sz w:val="24"/>
+          <w:szCs w:val="24"/>
+        </w:rPr>
+        <w:t xml:space="preserve">Fortalecer el sistema de educación a distancia de la Universidad </w:t>
+      </w:r>
+      <w:proofErr w:type="spellStart"/>
+      <w:r>
+        <w:rPr>
+          <w:rFonts w:ascii="Times New Roman" w:hAnsi="Times New Roman" w:cs="Times New Roman"/>
+          <w:sz w:val="24"/>
+          <w:szCs w:val="24"/>
+        </w:rPr>
+        <w:t>Núr</w:t>
+      </w:r>
+      <w:proofErr w:type="spellEnd"/>
+      <w:r>
+        <w:rPr>
+          <w:rFonts w:ascii="Times New Roman" w:hAnsi="Times New Roman" w:cs="Times New Roman"/>
+          <w:sz w:val="24"/>
+          <w:szCs w:val="24"/>
+        </w:rPr>
+        <w:t xml:space="preserve"> innovando la herramienta virtual del software libre Moodle y </w:t>
       </w:r>
       <w:r>
         <w:rPr>
@@ -3909,7 +5053,16 @@
           <w:sz w:val="24"/>
           <w:szCs w:val="24"/>
         </w:rPr>
-        <w:t xml:space="preserve"> que tienen la modalidad de educación a distancia y se pudo concluir la investigación con los numero de 10 entre 68, contando tanto las universidades públicas como las privadas, es decir solo 10 universidades ofrecen un plan de estudio y un modelo académico a distancia, algunas de las universidades solo ofertan licenciaturas, y otras solo postgrados, a su vez el número se reduce más de las universidades que ofertan ambos grados. </w:t>
+        <w:t xml:space="preserve"> que tienen la modalidad de educación a distancia y se pudo concluir la investigación con los numero de 10 entre 68, contando tanto las universidades públicas como las privadas, es decir solo 10 universidades ofrecen </w:t>
+      </w:r>
+      <w:r>
+        <w:rPr>
+          <w:rFonts w:ascii="Times New Roman" w:hAnsi="Times New Roman" w:cs="Times New Roman"/>
+          <w:sz w:val="24"/>
+          <w:szCs w:val="24"/>
+        </w:rPr>
+        <w:lastRenderedPageBreak/>
+        <w:t xml:space="preserve">un plan de estudio y un modelo académico a distancia, algunas de las universidades solo ofertan licenciaturas, y otras solo postgrados, a su vez el número se reduce más de las universidades que ofertan ambos grados. </w:t>
       </w:r>
       <w:sdt>
         <w:sdtPr>
@@ -4146,16 +5299,7 @@
           <w:sz w:val="24"/>
           <w:szCs w:val="24"/>
         </w:rPr>
-        <w:t xml:space="preserve"> tienen que prepararse en un sistema distinto y complejo, la preparación de materiales es también diferente, puesto que el docente maneja otro tipo de medios recreativos para que el alumno este informado </w:t>
-      </w:r>
-      <w:r>
-        <w:rPr>
-          <w:rFonts w:ascii="Times New Roman" w:hAnsi="Times New Roman" w:cs="Times New Roman"/>
-          <w:sz w:val="24"/>
-          <w:szCs w:val="24"/>
-        </w:rPr>
-        <w:lastRenderedPageBreak/>
-        <w:t xml:space="preserve">y aprenda respecto al tema, los medios más utilizados son YouTube, sistemas en red, entre otros explica el Dr. Romero Fernández. </w:t>
+        <w:t xml:space="preserve"> tienen que prepararse en un sistema distinto y complejo, la preparación de materiales es también diferente, puesto que el docente maneja otro tipo de medios recreativos para que el alumno este informado y aprenda respecto al tema, los medios más utilizados son YouTube, sistemas en red, entre otros explica el Dr. Romero Fernández. </w:t>
       </w:r>
       <w:sdt>
         <w:sdtPr>
@@ -4249,6 +5393,7 @@
           <w:sz w:val="24"/>
           <w:szCs w:val="24"/>
         </w:rPr>
+        <w:lastRenderedPageBreak/>
         <w:t xml:space="preserve">Si bien esto es un avance significativo, aun no se ha trasladado esta experiencia a los jóvenes que ingresan a las universidades, lo que supone un reto mayor”, señaló Carlos Bravo Reyes, profesor de Tecnología Educativa y asesor de la Coordinación de Educación a Distancia y Tecnología Educativa de la Universidad Autónoma Gabriel René Moreno (Santa Cruz de la Sierra) </w:t>
       </w:r>
       <w:sdt>
@@ -4415,7 +5560,43 @@
           <w:sz w:val="24"/>
           <w:szCs w:val="24"/>
         </w:rPr>
-        <w:t>Se tienen conocimientos que, desde la Facultad de Humanidades de la Universidad Autónoma Gabriel René Moreno, en el año 2013 se elaboraron los dos primeros Cursos masivos, abiertos y en línea “Tecnología educativa a través de las redes sociales” (MOOC) para la instituciones de educación superior bolivianas. Emprendimiento que lideraban los estudiantes de último semestre de la licenciatura en Educación, el primer Proyecto se denominó “Tecnología educativa a través de las redes sociales” y contó con una matrícula inicial de más de mil cien personas de unos 18 países. Con la experiencia de este primer curso, al semestre siguiente se lanzó el segundo Mooc, titulado “Evernote un recurso insustituible en la enseñanza”</w:t>
+        <w:t xml:space="preserve">Se tienen conocimientos que, desde la Facultad de Humanidades de la Universidad Autónoma Gabriel René Moreno, en el año 2013 se elaboraron los dos primeros Cursos masivos, abiertos y en línea “Tecnología educativa a través de las redes sociales” (MOOC) para la instituciones de educación superior bolivianas. Emprendimiento que lideraban los estudiantes de último semestre de la licenciatura en Educación, el primer Proyecto se denominó “Tecnología educativa a través de las redes sociales” y contó con una matrícula inicial de más de mil cien personas de unos 18 países. Con la experiencia de este primer curso, al semestre siguiente se lanzó el segundo </w:t>
+      </w:r>
+      <w:proofErr w:type="spellStart"/>
+      <w:r>
+        <w:rPr>
+          <w:rFonts w:ascii="Times New Roman" w:hAnsi="Times New Roman" w:cs="Times New Roman"/>
+          <w:sz w:val="24"/>
+          <w:szCs w:val="24"/>
+        </w:rPr>
+        <w:t>Mooc</w:t>
+      </w:r>
+      <w:proofErr w:type="spellEnd"/>
+      <w:r>
+        <w:rPr>
+          <w:rFonts w:ascii="Times New Roman" w:hAnsi="Times New Roman" w:cs="Times New Roman"/>
+          <w:sz w:val="24"/>
+          <w:szCs w:val="24"/>
+        </w:rPr>
+        <w:t>, titulado “</w:t>
+      </w:r>
+      <w:proofErr w:type="spellStart"/>
+      <w:r>
+        <w:rPr>
+          <w:rFonts w:ascii="Times New Roman" w:hAnsi="Times New Roman" w:cs="Times New Roman"/>
+          <w:sz w:val="24"/>
+          <w:szCs w:val="24"/>
+        </w:rPr>
+        <w:t>Evernote</w:t>
+      </w:r>
+      <w:proofErr w:type="spellEnd"/>
+      <w:r>
+        <w:rPr>
+          <w:rFonts w:ascii="Times New Roman" w:hAnsi="Times New Roman" w:cs="Times New Roman"/>
+          <w:sz w:val="24"/>
+          <w:szCs w:val="24"/>
+        </w:rPr>
+        <w:t xml:space="preserve"> un recurso insustituible en la enseñanza”</w:t>
       </w:r>
       <w:bookmarkEnd w:id="5"/>
       <w:r>
@@ -4597,6 +5778,7 @@
         </w:rPr>
         <w:t xml:space="preserve">El presente estudio se desarrollará en el departamento de Santa Cruz de la Sierra Bolivia en la Universidad </w:t>
       </w:r>
+      <w:proofErr w:type="spellStart"/>
       <w:r>
         <w:rPr>
           <w:rFonts w:ascii="Times New Roman" w:hAnsi="Times New Roman" w:cs="Times New Roman"/>
@@ -4605,6 +5787,7 @@
         </w:rPr>
         <w:t>Núr</w:t>
       </w:r>
+      <w:proofErr w:type="spellEnd"/>
       <w:r>
         <w:rPr>
           <w:rFonts w:ascii="Times New Roman" w:hAnsi="Times New Roman" w:cs="Times New Roman"/>
@@ -4643,7 +5826,16 @@
           <w:sz w:val="24"/>
           <w:szCs w:val="24"/>
         </w:rPr>
-        <w:t xml:space="preserve"> tiempo se diagnostica que el tema de cursos a distancia data desde los años 2000, actualmente las universidades bolivianas están brindando más experiencias en cursos a distancias, manejando modalidades mixtas (trabajo presencial con trabajo a distancia).</w:t>
+        <w:t xml:space="preserve"> tiempo se diagnostica que el tema de cursos a distancia data desde los años 2000, </w:t>
+      </w:r>
+      <w:r>
+        <w:rPr>
+          <w:rFonts w:ascii="Times New Roman" w:hAnsi="Times New Roman" w:cs="Times New Roman"/>
+          <w:sz w:val="24"/>
+          <w:szCs w:val="24"/>
+        </w:rPr>
+        <w:lastRenderedPageBreak/>
+        <w:t>actualmente las universidades bolivianas están brindando más experiencias en cursos a distancias, manejando modalidades mixtas (trabajo presencial con trabajo a distancia).</w:t>
       </w:r>
     </w:p>
     <w:p>
@@ -4713,7 +5905,25 @@
           <w:sz w:val="24"/>
           <w:szCs w:val="24"/>
         </w:rPr>
-        <w:t xml:space="preserve">Actualmente existen dos causas principales dentro del análisis, la primera es la dificultad para inscribirse a los cursos de postgrados y masterados ofertados, porque para hacer dicha operación la persona tiene que dirigirse a la institución y realizar el pago o registro del curso. Se debe tomar en consideración que los estudiantes por motivos sociales, familiares o laborales no podrán hacerlo. </w:t>
+        <w:t xml:space="preserve">Actualmente existen dos causas principales dentro del análisis, la primera es la dificultad para inscribirse a los cursos de postgrados y </w:t>
+      </w:r>
+      <w:proofErr w:type="spellStart"/>
+      <w:r>
+        <w:rPr>
+          <w:rFonts w:ascii="Times New Roman" w:hAnsi="Times New Roman" w:cs="Times New Roman"/>
+          <w:sz w:val="24"/>
+          <w:szCs w:val="24"/>
+        </w:rPr>
+        <w:t>masterados</w:t>
+      </w:r>
+      <w:proofErr w:type="spellEnd"/>
+      <w:r>
+        <w:rPr>
+          <w:rFonts w:ascii="Times New Roman" w:hAnsi="Times New Roman" w:cs="Times New Roman"/>
+          <w:sz w:val="24"/>
+          <w:szCs w:val="24"/>
+        </w:rPr>
+        <w:t xml:space="preserve"> ofertados, porque para hacer dicha operación la persona tiene que dirigirse a la institución y realizar el pago o registro del curso. Se debe tomar en consideración que los estudiantes por motivos sociales, familiares o laborales no podrán hacerlo. </w:t>
       </w:r>
     </w:p>
     <w:p>
@@ -4857,6 +6067,7 @@
         </w:rPr>
         <w:t xml:space="preserve">Posteriormente al planteamiento del problema se desea determinar la estructura de la investigación, transformando la educación a distancia en la Universidad </w:t>
       </w:r>
+      <w:proofErr w:type="spellStart"/>
       <w:r>
         <w:rPr>
           <w:rFonts w:ascii="Times New Roman" w:hAnsi="Times New Roman" w:cs="Times New Roman"/>
@@ -4865,13 +6076,23 @@
         </w:rPr>
         <w:t>Núr</w:t>
       </w:r>
-      <w:r>
-        <w:rPr>
-          <w:rFonts w:ascii="Times New Roman" w:hAnsi="Times New Roman" w:cs="Times New Roman"/>
-          <w:sz w:val="24"/>
-          <w:szCs w:val="24"/>
-        </w:rPr>
-        <w:t xml:space="preserve">, para ello se </w:t>
+      <w:proofErr w:type="spellEnd"/>
+      <w:r>
+        <w:rPr>
+          <w:rFonts w:ascii="Times New Roman" w:hAnsi="Times New Roman" w:cs="Times New Roman"/>
+          <w:sz w:val="24"/>
+          <w:szCs w:val="24"/>
+        </w:rPr>
+        <w:t xml:space="preserve">, para </w:t>
+      </w:r>
+      <w:r>
+        <w:rPr>
+          <w:rFonts w:ascii="Times New Roman" w:hAnsi="Times New Roman" w:cs="Times New Roman"/>
+          <w:sz w:val="24"/>
+          <w:szCs w:val="24"/>
+        </w:rPr>
+        <w:lastRenderedPageBreak/>
+        <w:t xml:space="preserve">ello se </w:t>
       </w:r>
       <w:r>
         <w:rPr>
@@ -4988,13 +6209,23 @@
         </w:rPr>
         <w:t xml:space="preserve">Como mejorar el sistema de la educación a distancia para el uso de docentes y estudiantes de la universidad </w:t>
       </w:r>
-      <w:r>
-        <w:rPr>
-          <w:rFonts w:ascii="Times New Roman" w:hAnsi="Times New Roman" w:cs="Times New Roman"/>
-          <w:sz w:val="24"/>
-          <w:szCs w:val="24"/>
-        </w:rPr>
-        <w:t xml:space="preserve">Núr </w:t>
+      <w:proofErr w:type="spellStart"/>
+      <w:r>
+        <w:rPr>
+          <w:rFonts w:ascii="Times New Roman" w:hAnsi="Times New Roman" w:cs="Times New Roman"/>
+          <w:sz w:val="24"/>
+          <w:szCs w:val="24"/>
+        </w:rPr>
+        <w:t>Núr</w:t>
+      </w:r>
+      <w:proofErr w:type="spellEnd"/>
+      <w:r>
+        <w:rPr>
+          <w:rFonts w:ascii="Times New Roman" w:hAnsi="Times New Roman" w:cs="Times New Roman"/>
+          <w:sz w:val="24"/>
+          <w:szCs w:val="24"/>
+        </w:rPr>
+        <w:t xml:space="preserve"> </w:t>
       </w:r>
       <w:r>
         <w:rPr>
@@ -5122,6 +6353,7 @@
           <w:szCs w:val="24"/>
           <w:lang w:val="pt-BR"/>
         </w:rPr>
+        <w:lastRenderedPageBreak/>
         <w:t>3.4 OBJETIVOS</w:t>
       </w:r>
       <w:bookmarkEnd w:id="16"/>
@@ -5185,13 +6417,23 @@
         </w:rPr>
         <w:t xml:space="preserve">Fortalecer el sistema de educación a distancia de la Universidad </w:t>
       </w:r>
-      <w:r>
-        <w:rPr>
-          <w:rFonts w:ascii="Times New Roman" w:hAnsi="Times New Roman" w:cs="Times New Roman"/>
-          <w:sz w:val="24"/>
-          <w:szCs w:val="24"/>
-        </w:rPr>
-        <w:t xml:space="preserve">Núr </w:t>
+      <w:proofErr w:type="spellStart"/>
+      <w:r>
+        <w:rPr>
+          <w:rFonts w:ascii="Times New Roman" w:hAnsi="Times New Roman" w:cs="Times New Roman"/>
+          <w:sz w:val="24"/>
+          <w:szCs w:val="24"/>
+        </w:rPr>
+        <w:t>Núr</w:t>
+      </w:r>
+      <w:proofErr w:type="spellEnd"/>
+      <w:r>
+        <w:rPr>
+          <w:rFonts w:ascii="Times New Roman" w:hAnsi="Times New Roman" w:cs="Times New Roman"/>
+          <w:sz w:val="24"/>
+          <w:szCs w:val="24"/>
+        </w:rPr>
+        <w:t xml:space="preserve"> </w:t>
       </w:r>
       <w:r>
         <w:rPr>
@@ -5207,8 +6449,18 @@
           <w:sz w:val="24"/>
           <w:szCs w:val="24"/>
         </w:rPr>
-        <w:t>emprendiendo la administración del sistema de pagos electrónicos Prestashop</w:t>
-      </w:r>
+        <w:t xml:space="preserve">emprendiendo la administración del sistema de pagos electrónicos </w:t>
+      </w:r>
+      <w:proofErr w:type="spellStart"/>
+      <w:r>
+        <w:rPr>
+          <w:rFonts w:ascii="Times New Roman" w:hAnsi="Times New Roman" w:cs="Times New Roman"/>
+          <w:sz w:val="24"/>
+          <w:szCs w:val="24"/>
+        </w:rPr>
+        <w:t>Prestashop</w:t>
+      </w:r>
+      <w:proofErr w:type="spellEnd"/>
       <w:r>
         <w:rPr>
           <w:rFonts w:ascii="Times New Roman" w:hAnsi="Times New Roman" w:cs="Times New Roman"/>
@@ -5315,13 +6567,23 @@
         </w:rPr>
         <w:t xml:space="preserve"> </w:t>
       </w:r>
-      <w:r>
-        <w:rPr>
-          <w:rFonts w:ascii="Times New Roman" w:hAnsi="Times New Roman" w:cs="Times New Roman"/>
-          <w:sz w:val="24"/>
-          <w:szCs w:val="24"/>
-        </w:rPr>
-        <w:t xml:space="preserve">Núr </w:t>
+      <w:proofErr w:type="spellStart"/>
+      <w:r>
+        <w:rPr>
+          <w:rFonts w:ascii="Times New Roman" w:hAnsi="Times New Roman" w:cs="Times New Roman"/>
+          <w:sz w:val="24"/>
+          <w:szCs w:val="24"/>
+        </w:rPr>
+        <w:t>Núr</w:t>
+      </w:r>
+      <w:proofErr w:type="spellEnd"/>
+      <w:r>
+        <w:rPr>
+          <w:rFonts w:ascii="Times New Roman" w:hAnsi="Times New Roman" w:cs="Times New Roman"/>
+          <w:sz w:val="24"/>
+          <w:szCs w:val="24"/>
+        </w:rPr>
+        <w:t xml:space="preserve"> </w:t>
       </w:r>
       <w:r>
         <w:rPr>
@@ -5363,13 +6625,23 @@
         </w:rPr>
         <w:t xml:space="preserve">Universidad </w:t>
       </w:r>
-      <w:r>
-        <w:rPr>
-          <w:rFonts w:ascii="Times New Roman" w:hAnsi="Times New Roman" w:cs="Times New Roman"/>
-          <w:sz w:val="24"/>
-          <w:szCs w:val="24"/>
-        </w:rPr>
-        <w:t xml:space="preserve">Núr </w:t>
+      <w:proofErr w:type="spellStart"/>
+      <w:r>
+        <w:rPr>
+          <w:rFonts w:ascii="Times New Roman" w:hAnsi="Times New Roman" w:cs="Times New Roman"/>
+          <w:sz w:val="24"/>
+          <w:szCs w:val="24"/>
+        </w:rPr>
+        <w:t>Núr</w:t>
+      </w:r>
+      <w:proofErr w:type="spellEnd"/>
+      <w:r>
+        <w:rPr>
+          <w:rFonts w:ascii="Times New Roman" w:hAnsi="Times New Roman" w:cs="Times New Roman"/>
+          <w:sz w:val="24"/>
+          <w:szCs w:val="24"/>
+        </w:rPr>
+        <w:t xml:space="preserve"> </w:t>
       </w:r>
       <w:r>
         <w:rPr>
@@ -5411,13 +6683,23 @@
         </w:rPr>
         <w:t xml:space="preserve">Universidad </w:t>
       </w:r>
-      <w:r>
-        <w:rPr>
-          <w:rFonts w:ascii="Times New Roman" w:hAnsi="Times New Roman" w:cs="Times New Roman"/>
-          <w:sz w:val="24"/>
-          <w:szCs w:val="24"/>
-        </w:rPr>
-        <w:t xml:space="preserve">Núr </w:t>
+      <w:proofErr w:type="spellStart"/>
+      <w:r>
+        <w:rPr>
+          <w:rFonts w:ascii="Times New Roman" w:hAnsi="Times New Roman" w:cs="Times New Roman"/>
+          <w:sz w:val="24"/>
+          <w:szCs w:val="24"/>
+        </w:rPr>
+        <w:t>Núr</w:t>
+      </w:r>
+      <w:proofErr w:type="spellEnd"/>
+      <w:r>
+        <w:rPr>
+          <w:rFonts w:ascii="Times New Roman" w:hAnsi="Times New Roman" w:cs="Times New Roman"/>
+          <w:sz w:val="24"/>
+          <w:szCs w:val="24"/>
+        </w:rPr>
+        <w:t xml:space="preserve"> </w:t>
       </w:r>
       <w:r>
         <w:rPr>
@@ -5460,13 +6742,23 @@
         </w:rPr>
         <w:t xml:space="preserve">Universidad </w:t>
       </w:r>
-      <w:r>
-        <w:rPr>
-          <w:rFonts w:ascii="Times New Roman" w:hAnsi="Times New Roman" w:cs="Times New Roman"/>
-          <w:sz w:val="24"/>
-          <w:szCs w:val="24"/>
-        </w:rPr>
-        <w:t xml:space="preserve">Núr </w:t>
+      <w:proofErr w:type="spellStart"/>
+      <w:r>
+        <w:rPr>
+          <w:rFonts w:ascii="Times New Roman" w:hAnsi="Times New Roman" w:cs="Times New Roman"/>
+          <w:sz w:val="24"/>
+          <w:szCs w:val="24"/>
+        </w:rPr>
+        <w:t>Núr</w:t>
+      </w:r>
+      <w:proofErr w:type="spellEnd"/>
+      <w:r>
+        <w:rPr>
+          <w:rFonts w:ascii="Times New Roman" w:hAnsi="Times New Roman" w:cs="Times New Roman"/>
+          <w:sz w:val="24"/>
+          <w:szCs w:val="24"/>
+        </w:rPr>
+        <w:t xml:space="preserve"> </w:t>
       </w:r>
       <w:r>
         <w:rPr>
@@ -5564,6 +6856,7 @@
         </w:rPr>
         <w:t xml:space="preserve">En términos generales la investigación se centrará en los estudiantes y docentes de la Universidad </w:t>
       </w:r>
+      <w:proofErr w:type="spellStart"/>
       <w:r>
         <w:rPr>
           <w:rFonts w:ascii="Times New Roman" w:hAnsi="Times New Roman" w:cs="Times New Roman"/>
@@ -5572,6 +6865,7 @@
         </w:rPr>
         <w:t>Núr</w:t>
       </w:r>
+      <w:proofErr w:type="spellEnd"/>
       <w:r>
         <w:rPr>
           <w:rFonts w:ascii="Times New Roman" w:hAnsi="Times New Roman" w:cs="Times New Roman"/>
@@ -5694,7 +6988,25 @@
           <w:sz w:val="24"/>
           <w:szCs w:val="24"/>
         </w:rPr>
-        <w:t>Se manejará la teoría de la enseñanza en la educación a distancia; La teoría de Holmberg, mantiene que el establecer una relación educador-aprendiz es un prerrequisito para la motivación del aprendiz y, por ende, para su aprendizaje.</w:t>
+        <w:t xml:space="preserve">Se manejará la teoría de la enseñanza en la educación a distancia; La teoría de </w:t>
+      </w:r>
+      <w:proofErr w:type="spellStart"/>
+      <w:r>
+        <w:rPr>
+          <w:rFonts w:ascii="Times New Roman" w:hAnsi="Times New Roman" w:cs="Times New Roman"/>
+          <w:sz w:val="24"/>
+          <w:szCs w:val="24"/>
+        </w:rPr>
+        <w:t>Holmberg</w:t>
+      </w:r>
+      <w:proofErr w:type="spellEnd"/>
+      <w:r>
+        <w:rPr>
+          <w:rFonts w:ascii="Times New Roman" w:hAnsi="Times New Roman" w:cs="Times New Roman"/>
+          <w:sz w:val="24"/>
+          <w:szCs w:val="24"/>
+        </w:rPr>
+        <w:t>, mantiene que el establecer una relación educador-aprendiz es un prerrequisito para la motivación del aprendiz y, por ende, para su aprendizaje.</w:t>
       </w:r>
     </w:p>
     <w:p>
@@ -5840,6 +7152,7 @@
         </w:rPr>
         <w:t xml:space="preserve">El propósito de la investigación tiene como fin desarrollar capacidades que mejoraran la experiencia de la educación virtual en la Universidad </w:t>
       </w:r>
+      <w:proofErr w:type="spellStart"/>
       <w:r>
         <w:rPr>
           <w:rFonts w:ascii="Times New Roman" w:hAnsi="Times New Roman" w:cs="Times New Roman"/>
@@ -5848,6 +7161,7 @@
         </w:rPr>
         <w:t>Núr</w:t>
       </w:r>
+      <w:proofErr w:type="spellEnd"/>
       <w:r>
         <w:rPr>
           <w:rFonts w:ascii="Times New Roman" w:hAnsi="Times New Roman" w:cs="Times New Roman"/>
@@ -5921,6 +7235,7 @@
         <w:lastRenderedPageBreak/>
         <w:t xml:space="preserve">gracias a la propuesta a desarrollar se estaría demostrando que el uso de ambas herramientas mejorara el nivel de desempeño de los estudiantes de la Universidad </w:t>
       </w:r>
+      <w:proofErr w:type="spellStart"/>
       <w:r>
         <w:rPr>
           <w:rFonts w:ascii="Times New Roman" w:hAnsi="Times New Roman" w:cs="Times New Roman"/>
@@ -5929,6 +7244,7 @@
         </w:rPr>
         <w:t>Núr</w:t>
       </w:r>
+      <w:proofErr w:type="spellEnd"/>
       <w:r>
         <w:rPr>
           <w:rFonts w:ascii="Times New Roman" w:hAnsi="Times New Roman" w:cs="Times New Roman"/>
@@ -5994,13 +7310,23 @@
         </w:rPr>
         <w:t xml:space="preserve">Dentro del análisis la investigación aportara una herramienta más completa y sencilla de usar para que los estudiantes y formadores de la Universidad </w:t>
       </w:r>
-      <w:r>
-        <w:rPr>
-          <w:rFonts w:ascii="Times New Roman" w:hAnsi="Times New Roman" w:cs="Times New Roman"/>
-          <w:sz w:val="24"/>
-          <w:szCs w:val="24"/>
-        </w:rPr>
-        <w:t xml:space="preserve">Núr </w:t>
+      <w:proofErr w:type="spellStart"/>
+      <w:r>
+        <w:rPr>
+          <w:rFonts w:ascii="Times New Roman" w:hAnsi="Times New Roman" w:cs="Times New Roman"/>
+          <w:sz w:val="24"/>
+          <w:szCs w:val="24"/>
+        </w:rPr>
+        <w:t>Núr</w:t>
+      </w:r>
+      <w:proofErr w:type="spellEnd"/>
+      <w:r>
+        <w:rPr>
+          <w:rFonts w:ascii="Times New Roman" w:hAnsi="Times New Roman" w:cs="Times New Roman"/>
+          <w:sz w:val="24"/>
+          <w:szCs w:val="24"/>
+        </w:rPr>
+        <w:t xml:space="preserve"> </w:t>
       </w:r>
       <w:r>
         <w:rPr>
@@ -6067,6 +7393,7 @@
         </w:rPr>
         <w:t xml:space="preserve">Esta investigación se realiza porque existe la necesidad de mejorar la educación a distancia, innovando el uso de la plataforma en los estudiantes y formadores de la Universidad </w:t>
       </w:r>
+      <w:proofErr w:type="spellStart"/>
       <w:r>
         <w:rPr>
           <w:rFonts w:ascii="Times New Roman" w:hAnsi="Times New Roman" w:cs="Times New Roman"/>
@@ -6075,6 +7402,7 @@
         </w:rPr>
         <w:t>Núr</w:t>
       </w:r>
+      <w:proofErr w:type="spellEnd"/>
       <w:r>
         <w:rPr>
           <w:rFonts w:ascii="Times New Roman" w:hAnsi="Times New Roman" w:cs="Times New Roman"/>
@@ -6156,7 +7484,25 @@
           <w:sz w:val="24"/>
           <w:szCs w:val="24"/>
         </w:rPr>
-        <w:t>En relación al proyecto, sintetizo el gran valor que la investigación dejará en mi persona, porque gracias a ella asumiré un nuevo rol en la sociedad, dicho rol transmitirá innovación en la educación a distancia en Santa Cruz Bolivia, y a su vez me hara crecer personal y académicamente.</w:t>
+        <w:t xml:space="preserve">En relación al proyecto, sintetizo el gran valor que la investigación dejará en mi persona, porque gracias a ella asumiré un nuevo rol en la sociedad, dicho rol transmitirá innovación en la educación a distancia en Santa Cruz Bolivia, y a su vez me </w:t>
+      </w:r>
+      <w:proofErr w:type="spellStart"/>
+      <w:r>
+        <w:rPr>
+          <w:rFonts w:ascii="Times New Roman" w:hAnsi="Times New Roman" w:cs="Times New Roman"/>
+          <w:sz w:val="24"/>
+          <w:szCs w:val="24"/>
+        </w:rPr>
+        <w:t>hara</w:t>
+      </w:r>
+      <w:proofErr w:type="spellEnd"/>
+      <w:r>
+        <w:rPr>
+          <w:rFonts w:ascii="Times New Roman" w:hAnsi="Times New Roman" w:cs="Times New Roman"/>
+          <w:sz w:val="24"/>
+          <w:szCs w:val="24"/>
+        </w:rPr>
+        <w:t xml:space="preserve"> crecer personal y académicamente.</w:t>
       </w:r>
     </w:p>
     <w:p>
@@ -6369,13 +7715,23 @@
         </w:rPr>
         <w:t xml:space="preserve"> comprometido con la Universidad </w:t>
       </w:r>
-      <w:r>
-        <w:rPr>
-          <w:rFonts w:ascii="Times New Roman" w:hAnsi="Times New Roman" w:cs="Times New Roman"/>
-          <w:sz w:val="24"/>
-          <w:szCs w:val="24"/>
-        </w:rPr>
-        <w:t xml:space="preserve">Núr </w:t>
+      <w:proofErr w:type="spellStart"/>
+      <w:r>
+        <w:rPr>
+          <w:rFonts w:ascii="Times New Roman" w:hAnsi="Times New Roman" w:cs="Times New Roman"/>
+          <w:sz w:val="24"/>
+          <w:szCs w:val="24"/>
+        </w:rPr>
+        <w:t>Núr</w:t>
+      </w:r>
+      <w:proofErr w:type="spellEnd"/>
+      <w:r>
+        <w:rPr>
+          <w:rFonts w:ascii="Times New Roman" w:hAnsi="Times New Roman" w:cs="Times New Roman"/>
+          <w:sz w:val="24"/>
+          <w:szCs w:val="24"/>
+        </w:rPr>
+        <w:t xml:space="preserve"> </w:t>
       </w:r>
       <w:r>
         <w:rPr>
@@ -6495,8 +7851,27 @@
           <w:sz w:val="24"/>
           <w:szCs w:val="24"/>
         </w:rPr>
-        <w:t xml:space="preserve">No experimental-transeccionales correlacionales/causales; porque la investigación se basa en analizar la realidad y observar la situación. Aplicado al campo de la educación a distancia, se posiciona perfectamente ya que en base a las necesidades vistas por los usuarios de la Universidad </w:t>
-      </w:r>
+        <w:t>No experimental-</w:t>
+      </w:r>
+      <w:proofErr w:type="spellStart"/>
+      <w:r>
+        <w:rPr>
+          <w:rFonts w:ascii="Times New Roman" w:hAnsi="Times New Roman" w:cs="Times New Roman"/>
+          <w:sz w:val="24"/>
+          <w:szCs w:val="24"/>
+        </w:rPr>
+        <w:t>transeccionales</w:t>
+      </w:r>
+      <w:proofErr w:type="spellEnd"/>
+      <w:r>
+        <w:rPr>
+          <w:rFonts w:ascii="Times New Roman" w:hAnsi="Times New Roman" w:cs="Times New Roman"/>
+          <w:sz w:val="24"/>
+          <w:szCs w:val="24"/>
+        </w:rPr>
+        <w:t xml:space="preserve"> correlacionales/causales; porque la investigación se basa en analizar la realidad y observar la situación. Aplicado al campo de la educación a distancia, se posiciona perfectamente ya que en base a las necesidades vistas por los usuarios de la Universidad </w:t>
+      </w:r>
+      <w:proofErr w:type="spellStart"/>
       <w:r>
         <w:rPr>
           <w:rFonts w:ascii="Times New Roman" w:hAnsi="Times New Roman" w:cs="Times New Roman"/>
@@ -6505,6 +7880,7 @@
         </w:rPr>
         <w:t>Núr</w:t>
       </w:r>
+      <w:proofErr w:type="spellEnd"/>
       <w:r>
         <w:rPr>
           <w:rFonts w:ascii="Times New Roman" w:hAnsi="Times New Roman" w:cs="Times New Roman"/>
@@ -6577,8 +7953,9 @@
           <w:szCs w:val="24"/>
           <w:lang w:val="pt-BR" w:eastAsia="es-AR"/>
         </w:rPr>
-        <w:t>Es importante destacar la metodologia que adoptara la presente investigacion</w:t>
-      </w:r>
+        <w:t xml:space="preserve">Es importante destacar </w:t>
+      </w:r>
+      <w:proofErr w:type="spellStart"/>
       <w:r>
         <w:rPr>
           <w:rFonts w:ascii="Times New Roman" w:hAnsi="Times New Roman" w:cs="Times New Roman"/>
@@ -6586,8 +7963,9 @@
           <w:szCs w:val="24"/>
           <w:lang w:val="pt-BR" w:eastAsia="es-AR"/>
         </w:rPr>
-        <w:t xml:space="preserve"> la cual es la</w:t>
-      </w:r>
+        <w:t>la</w:t>
+      </w:r>
+      <w:proofErr w:type="spellEnd"/>
       <w:r>
         <w:rPr>
           <w:rFonts w:ascii="Times New Roman" w:hAnsi="Times New Roman" w:cs="Times New Roman"/>
@@ -6595,6 +7973,106 @@
           <w:szCs w:val="24"/>
           <w:lang w:val="pt-BR" w:eastAsia="es-AR"/>
         </w:rPr>
+        <w:t xml:space="preserve"> metodologia que adoptara </w:t>
+      </w:r>
+      <w:proofErr w:type="spellStart"/>
+      <w:r>
+        <w:rPr>
+          <w:rFonts w:ascii="Times New Roman" w:hAnsi="Times New Roman" w:cs="Times New Roman"/>
+          <w:sz w:val="24"/>
+          <w:szCs w:val="24"/>
+          <w:lang w:val="pt-BR" w:eastAsia="es-AR"/>
+        </w:rPr>
+        <w:t>la</w:t>
+      </w:r>
+      <w:proofErr w:type="spellEnd"/>
+      <w:r>
+        <w:rPr>
+          <w:rFonts w:ascii="Times New Roman" w:hAnsi="Times New Roman" w:cs="Times New Roman"/>
+          <w:sz w:val="24"/>
+          <w:szCs w:val="24"/>
+          <w:lang w:val="pt-BR" w:eastAsia="es-AR"/>
+        </w:rPr>
+        <w:t xml:space="preserve"> presente </w:t>
+      </w:r>
+      <w:proofErr w:type="spellStart"/>
+      <w:r>
+        <w:rPr>
+          <w:rFonts w:ascii="Times New Roman" w:hAnsi="Times New Roman" w:cs="Times New Roman"/>
+          <w:sz w:val="24"/>
+          <w:szCs w:val="24"/>
+          <w:lang w:val="pt-BR" w:eastAsia="es-AR"/>
+        </w:rPr>
+        <w:t>investigacion</w:t>
+      </w:r>
+      <w:proofErr w:type="spellEnd"/>
+      <w:r>
+        <w:rPr>
+          <w:rFonts w:ascii="Times New Roman" w:hAnsi="Times New Roman" w:cs="Times New Roman"/>
+          <w:sz w:val="24"/>
+          <w:szCs w:val="24"/>
+          <w:lang w:val="pt-BR" w:eastAsia="es-AR"/>
+        </w:rPr>
+        <w:t xml:space="preserve"> </w:t>
+      </w:r>
+      <w:proofErr w:type="spellStart"/>
+      <w:r>
+        <w:rPr>
+          <w:rFonts w:ascii="Times New Roman" w:hAnsi="Times New Roman" w:cs="Times New Roman"/>
+          <w:sz w:val="24"/>
+          <w:szCs w:val="24"/>
+          <w:lang w:val="pt-BR" w:eastAsia="es-AR"/>
+        </w:rPr>
+        <w:t>la</w:t>
+      </w:r>
+      <w:proofErr w:type="spellEnd"/>
+      <w:r>
+        <w:rPr>
+          <w:rFonts w:ascii="Times New Roman" w:hAnsi="Times New Roman" w:cs="Times New Roman"/>
+          <w:sz w:val="24"/>
+          <w:szCs w:val="24"/>
+          <w:lang w:val="pt-BR" w:eastAsia="es-AR"/>
+        </w:rPr>
+        <w:t xml:space="preserve"> </w:t>
+      </w:r>
+      <w:proofErr w:type="spellStart"/>
+      <w:r>
+        <w:rPr>
+          <w:rFonts w:ascii="Times New Roman" w:hAnsi="Times New Roman" w:cs="Times New Roman"/>
+          <w:sz w:val="24"/>
+          <w:szCs w:val="24"/>
+          <w:lang w:val="pt-BR" w:eastAsia="es-AR"/>
+        </w:rPr>
+        <w:t>cual</w:t>
+      </w:r>
+      <w:proofErr w:type="spellEnd"/>
+      <w:r>
+        <w:rPr>
+          <w:rFonts w:ascii="Times New Roman" w:hAnsi="Times New Roman" w:cs="Times New Roman"/>
+          <w:sz w:val="24"/>
+          <w:szCs w:val="24"/>
+          <w:lang w:val="pt-BR" w:eastAsia="es-AR"/>
+        </w:rPr>
+        <w:t xml:space="preserve"> es </w:t>
+      </w:r>
+      <w:proofErr w:type="spellStart"/>
+      <w:r>
+        <w:rPr>
+          <w:rFonts w:ascii="Times New Roman" w:hAnsi="Times New Roman" w:cs="Times New Roman"/>
+          <w:sz w:val="24"/>
+          <w:szCs w:val="24"/>
+          <w:lang w:val="pt-BR" w:eastAsia="es-AR"/>
+        </w:rPr>
+        <w:t>la</w:t>
+      </w:r>
+      <w:proofErr w:type="spellEnd"/>
+      <w:r>
+        <w:rPr>
+          <w:rFonts w:ascii="Times New Roman" w:hAnsi="Times New Roman" w:cs="Times New Roman"/>
+          <w:sz w:val="24"/>
+          <w:szCs w:val="24"/>
+          <w:lang w:val="pt-BR" w:eastAsia="es-AR"/>
+        </w:rPr>
         <w:t xml:space="preserve"> SCRUM </w:t>
       </w:r>
       <w:r>
@@ -6613,7 +8091,327 @@
           <w:szCs w:val="24"/>
           <w:lang w:val="pt-BR" w:eastAsia="es-AR"/>
         </w:rPr>
-        <w:t xml:space="preserve"> una coleccion de procesos para la gestión de proyectos, que permite centrarse en la entrega de valor para el cliente y la potenciación del equipo para lograr su máxima eficiencia, dentro de un esquema de mejora continua.</w:t>
+        <w:t xml:space="preserve"> una </w:t>
+      </w:r>
+      <w:proofErr w:type="spellStart"/>
+      <w:r>
+        <w:rPr>
+          <w:rFonts w:ascii="Times New Roman" w:hAnsi="Times New Roman" w:cs="Times New Roman"/>
+          <w:sz w:val="24"/>
+          <w:szCs w:val="24"/>
+          <w:lang w:val="pt-BR" w:eastAsia="es-AR"/>
+        </w:rPr>
+        <w:t>coleccion</w:t>
+      </w:r>
+      <w:proofErr w:type="spellEnd"/>
+      <w:r>
+        <w:rPr>
+          <w:rFonts w:ascii="Times New Roman" w:hAnsi="Times New Roman" w:cs="Times New Roman"/>
+          <w:sz w:val="24"/>
+          <w:szCs w:val="24"/>
+          <w:lang w:val="pt-BR" w:eastAsia="es-AR"/>
+        </w:rPr>
+        <w:t xml:space="preserve"> de </w:t>
+      </w:r>
+      <w:proofErr w:type="spellStart"/>
+      <w:r>
+        <w:rPr>
+          <w:rFonts w:ascii="Times New Roman" w:hAnsi="Times New Roman" w:cs="Times New Roman"/>
+          <w:sz w:val="24"/>
+          <w:szCs w:val="24"/>
+          <w:lang w:val="pt-BR" w:eastAsia="es-AR"/>
+        </w:rPr>
+        <w:t>procesos</w:t>
+      </w:r>
+      <w:proofErr w:type="spellEnd"/>
+      <w:r>
+        <w:rPr>
+          <w:rFonts w:ascii="Times New Roman" w:hAnsi="Times New Roman" w:cs="Times New Roman"/>
+          <w:sz w:val="24"/>
+          <w:szCs w:val="24"/>
+          <w:lang w:val="pt-BR" w:eastAsia="es-AR"/>
+        </w:rPr>
+        <w:t xml:space="preserve"> para </w:t>
+      </w:r>
+      <w:proofErr w:type="spellStart"/>
+      <w:r>
+        <w:rPr>
+          <w:rFonts w:ascii="Times New Roman" w:hAnsi="Times New Roman" w:cs="Times New Roman"/>
+          <w:sz w:val="24"/>
+          <w:szCs w:val="24"/>
+          <w:lang w:val="pt-BR" w:eastAsia="es-AR"/>
+        </w:rPr>
+        <w:t>la</w:t>
+      </w:r>
+      <w:proofErr w:type="spellEnd"/>
+      <w:r>
+        <w:rPr>
+          <w:rFonts w:ascii="Times New Roman" w:hAnsi="Times New Roman" w:cs="Times New Roman"/>
+          <w:sz w:val="24"/>
+          <w:szCs w:val="24"/>
+          <w:lang w:val="pt-BR" w:eastAsia="es-AR"/>
+        </w:rPr>
+        <w:t xml:space="preserve"> </w:t>
+      </w:r>
+      <w:proofErr w:type="spellStart"/>
+      <w:r>
+        <w:rPr>
+          <w:rFonts w:ascii="Times New Roman" w:hAnsi="Times New Roman" w:cs="Times New Roman"/>
+          <w:sz w:val="24"/>
+          <w:szCs w:val="24"/>
+          <w:lang w:val="pt-BR" w:eastAsia="es-AR"/>
+        </w:rPr>
+        <w:t>gestión</w:t>
+      </w:r>
+      <w:proofErr w:type="spellEnd"/>
+      <w:r>
+        <w:rPr>
+          <w:rFonts w:ascii="Times New Roman" w:hAnsi="Times New Roman" w:cs="Times New Roman"/>
+          <w:sz w:val="24"/>
+          <w:szCs w:val="24"/>
+          <w:lang w:val="pt-BR" w:eastAsia="es-AR"/>
+        </w:rPr>
+        <w:t xml:space="preserve"> de </w:t>
+      </w:r>
+      <w:proofErr w:type="spellStart"/>
+      <w:r>
+        <w:rPr>
+          <w:rFonts w:ascii="Times New Roman" w:hAnsi="Times New Roman" w:cs="Times New Roman"/>
+          <w:sz w:val="24"/>
+          <w:szCs w:val="24"/>
+          <w:lang w:val="pt-BR" w:eastAsia="es-AR"/>
+        </w:rPr>
+        <w:t>proyectos</w:t>
+      </w:r>
+      <w:proofErr w:type="spellEnd"/>
+      <w:r>
+        <w:rPr>
+          <w:rFonts w:ascii="Times New Roman" w:hAnsi="Times New Roman" w:cs="Times New Roman"/>
+          <w:sz w:val="24"/>
+          <w:szCs w:val="24"/>
+          <w:lang w:val="pt-BR" w:eastAsia="es-AR"/>
+        </w:rPr>
+        <w:t xml:space="preserve">, que permite </w:t>
+      </w:r>
+      <w:proofErr w:type="spellStart"/>
+      <w:r>
+        <w:rPr>
+          <w:rFonts w:ascii="Times New Roman" w:hAnsi="Times New Roman" w:cs="Times New Roman"/>
+          <w:sz w:val="24"/>
+          <w:szCs w:val="24"/>
+          <w:lang w:val="pt-BR" w:eastAsia="es-AR"/>
+        </w:rPr>
+        <w:t>centrarse</w:t>
+      </w:r>
+      <w:proofErr w:type="spellEnd"/>
+      <w:r>
+        <w:rPr>
+          <w:rFonts w:ascii="Times New Roman" w:hAnsi="Times New Roman" w:cs="Times New Roman"/>
+          <w:sz w:val="24"/>
+          <w:szCs w:val="24"/>
+          <w:lang w:val="pt-BR" w:eastAsia="es-AR"/>
+        </w:rPr>
+        <w:t xml:space="preserve"> </w:t>
+      </w:r>
+      <w:proofErr w:type="spellStart"/>
+      <w:r>
+        <w:rPr>
+          <w:rFonts w:ascii="Times New Roman" w:hAnsi="Times New Roman" w:cs="Times New Roman"/>
+          <w:sz w:val="24"/>
+          <w:szCs w:val="24"/>
+          <w:lang w:val="pt-BR" w:eastAsia="es-AR"/>
+        </w:rPr>
+        <w:t>en</w:t>
+      </w:r>
+      <w:proofErr w:type="spellEnd"/>
+      <w:r>
+        <w:rPr>
+          <w:rFonts w:ascii="Times New Roman" w:hAnsi="Times New Roman" w:cs="Times New Roman"/>
+          <w:sz w:val="24"/>
+          <w:szCs w:val="24"/>
+          <w:lang w:val="pt-BR" w:eastAsia="es-AR"/>
+        </w:rPr>
+        <w:t xml:space="preserve"> </w:t>
+      </w:r>
+      <w:proofErr w:type="spellStart"/>
+      <w:r>
+        <w:rPr>
+          <w:rFonts w:ascii="Times New Roman" w:hAnsi="Times New Roman" w:cs="Times New Roman"/>
+          <w:sz w:val="24"/>
+          <w:szCs w:val="24"/>
+          <w:lang w:val="pt-BR" w:eastAsia="es-AR"/>
+        </w:rPr>
+        <w:t>la</w:t>
+      </w:r>
+      <w:proofErr w:type="spellEnd"/>
+      <w:r>
+        <w:rPr>
+          <w:rFonts w:ascii="Times New Roman" w:hAnsi="Times New Roman" w:cs="Times New Roman"/>
+          <w:sz w:val="24"/>
+          <w:szCs w:val="24"/>
+          <w:lang w:val="pt-BR" w:eastAsia="es-AR"/>
+        </w:rPr>
+        <w:t xml:space="preserve"> entrega de valor para </w:t>
+      </w:r>
+      <w:proofErr w:type="spellStart"/>
+      <w:r>
+        <w:rPr>
+          <w:rFonts w:ascii="Times New Roman" w:hAnsi="Times New Roman" w:cs="Times New Roman"/>
+          <w:sz w:val="24"/>
+          <w:szCs w:val="24"/>
+          <w:lang w:val="pt-BR" w:eastAsia="es-AR"/>
+        </w:rPr>
+        <w:t>el</w:t>
+      </w:r>
+      <w:proofErr w:type="spellEnd"/>
+      <w:r>
+        <w:rPr>
+          <w:rFonts w:ascii="Times New Roman" w:hAnsi="Times New Roman" w:cs="Times New Roman"/>
+          <w:sz w:val="24"/>
+          <w:szCs w:val="24"/>
+          <w:lang w:val="pt-BR" w:eastAsia="es-AR"/>
+        </w:rPr>
+        <w:t xml:space="preserve"> cliente y </w:t>
+      </w:r>
+      <w:proofErr w:type="spellStart"/>
+      <w:r>
+        <w:rPr>
+          <w:rFonts w:ascii="Times New Roman" w:hAnsi="Times New Roman" w:cs="Times New Roman"/>
+          <w:sz w:val="24"/>
+          <w:szCs w:val="24"/>
+          <w:lang w:val="pt-BR" w:eastAsia="es-AR"/>
+        </w:rPr>
+        <w:t>la</w:t>
+      </w:r>
+      <w:proofErr w:type="spellEnd"/>
+      <w:r>
+        <w:rPr>
+          <w:rFonts w:ascii="Times New Roman" w:hAnsi="Times New Roman" w:cs="Times New Roman"/>
+          <w:sz w:val="24"/>
+          <w:szCs w:val="24"/>
+          <w:lang w:val="pt-BR" w:eastAsia="es-AR"/>
+        </w:rPr>
+        <w:t xml:space="preserve"> </w:t>
+      </w:r>
+      <w:proofErr w:type="spellStart"/>
+      <w:r>
+        <w:rPr>
+          <w:rFonts w:ascii="Times New Roman" w:hAnsi="Times New Roman" w:cs="Times New Roman"/>
+          <w:sz w:val="24"/>
+          <w:szCs w:val="24"/>
+          <w:lang w:val="pt-BR" w:eastAsia="es-AR"/>
+        </w:rPr>
+        <w:t>potenciación</w:t>
+      </w:r>
+      <w:proofErr w:type="spellEnd"/>
+      <w:r>
+        <w:rPr>
+          <w:rFonts w:ascii="Times New Roman" w:hAnsi="Times New Roman" w:cs="Times New Roman"/>
+          <w:sz w:val="24"/>
+          <w:szCs w:val="24"/>
+          <w:lang w:val="pt-BR" w:eastAsia="es-AR"/>
+        </w:rPr>
+        <w:t xml:space="preserve"> </w:t>
+      </w:r>
+      <w:proofErr w:type="spellStart"/>
+      <w:r>
+        <w:rPr>
+          <w:rFonts w:ascii="Times New Roman" w:hAnsi="Times New Roman" w:cs="Times New Roman"/>
+          <w:sz w:val="24"/>
+          <w:szCs w:val="24"/>
+          <w:lang w:val="pt-BR" w:eastAsia="es-AR"/>
+        </w:rPr>
+        <w:t>del</w:t>
+      </w:r>
+      <w:proofErr w:type="spellEnd"/>
+      <w:r>
+        <w:rPr>
+          <w:rFonts w:ascii="Times New Roman" w:hAnsi="Times New Roman" w:cs="Times New Roman"/>
+          <w:sz w:val="24"/>
+          <w:szCs w:val="24"/>
+          <w:lang w:val="pt-BR" w:eastAsia="es-AR"/>
+        </w:rPr>
+        <w:t xml:space="preserve"> equipo para lograr </w:t>
+      </w:r>
+      <w:proofErr w:type="spellStart"/>
+      <w:r>
+        <w:rPr>
+          <w:rFonts w:ascii="Times New Roman" w:hAnsi="Times New Roman" w:cs="Times New Roman"/>
+          <w:sz w:val="24"/>
+          <w:szCs w:val="24"/>
+          <w:lang w:val="pt-BR" w:eastAsia="es-AR"/>
+        </w:rPr>
+        <w:t>su</w:t>
+      </w:r>
+      <w:proofErr w:type="spellEnd"/>
+      <w:r>
+        <w:rPr>
+          <w:rFonts w:ascii="Times New Roman" w:hAnsi="Times New Roman" w:cs="Times New Roman"/>
+          <w:sz w:val="24"/>
+          <w:szCs w:val="24"/>
+          <w:lang w:val="pt-BR" w:eastAsia="es-AR"/>
+        </w:rPr>
+        <w:t xml:space="preserve"> máxima </w:t>
+      </w:r>
+      <w:proofErr w:type="spellStart"/>
+      <w:r>
+        <w:rPr>
+          <w:rFonts w:ascii="Times New Roman" w:hAnsi="Times New Roman" w:cs="Times New Roman"/>
+          <w:sz w:val="24"/>
+          <w:szCs w:val="24"/>
+          <w:lang w:val="pt-BR" w:eastAsia="es-AR"/>
+        </w:rPr>
+        <w:t>eficiencia</w:t>
+      </w:r>
+      <w:proofErr w:type="spellEnd"/>
+      <w:r>
+        <w:rPr>
+          <w:rFonts w:ascii="Times New Roman" w:hAnsi="Times New Roman" w:cs="Times New Roman"/>
+          <w:sz w:val="24"/>
+          <w:szCs w:val="24"/>
+          <w:lang w:val="pt-BR" w:eastAsia="es-AR"/>
+        </w:rPr>
+        <w:t xml:space="preserve">, dentro de </w:t>
+      </w:r>
+      <w:proofErr w:type="spellStart"/>
+      <w:r>
+        <w:rPr>
+          <w:rFonts w:ascii="Times New Roman" w:hAnsi="Times New Roman" w:cs="Times New Roman"/>
+          <w:sz w:val="24"/>
+          <w:szCs w:val="24"/>
+          <w:lang w:val="pt-BR" w:eastAsia="es-AR"/>
+        </w:rPr>
+        <w:t>un</w:t>
+      </w:r>
+      <w:proofErr w:type="spellEnd"/>
+      <w:r>
+        <w:rPr>
+          <w:rFonts w:ascii="Times New Roman" w:hAnsi="Times New Roman" w:cs="Times New Roman"/>
+          <w:sz w:val="24"/>
+          <w:szCs w:val="24"/>
+          <w:lang w:val="pt-BR" w:eastAsia="es-AR"/>
+        </w:rPr>
+        <w:t xml:space="preserve"> esquema de </w:t>
+      </w:r>
+      <w:proofErr w:type="spellStart"/>
+      <w:r>
+        <w:rPr>
+          <w:rFonts w:ascii="Times New Roman" w:hAnsi="Times New Roman" w:cs="Times New Roman"/>
+          <w:sz w:val="24"/>
+          <w:szCs w:val="24"/>
+          <w:lang w:val="pt-BR" w:eastAsia="es-AR"/>
+        </w:rPr>
+        <w:t>mejora</w:t>
+      </w:r>
+      <w:proofErr w:type="spellEnd"/>
+      <w:r>
+        <w:rPr>
+          <w:rFonts w:ascii="Times New Roman" w:hAnsi="Times New Roman" w:cs="Times New Roman"/>
+          <w:sz w:val="24"/>
+          <w:szCs w:val="24"/>
+          <w:lang w:val="pt-BR" w:eastAsia="es-AR"/>
+        </w:rPr>
+        <w:t xml:space="preserve"> continua.</w:t>
       </w:r>
       <w:sdt>
         <w:sdtPr>
@@ -6968,6 +8766,7 @@
         </w:rPr>
         <w:t xml:space="preserve">En relación a la Universidad </w:t>
       </w:r>
+      <w:proofErr w:type="spellStart"/>
       <w:r>
         <w:rPr>
           <w:rFonts w:ascii="Times New Roman" w:eastAsia="Times New Roman" w:hAnsi="Times New Roman" w:cs="Times New Roman"/>
@@ -6975,7 +8774,17 @@
           <w:szCs w:val="24"/>
           <w:lang w:eastAsia="es-BO"/>
         </w:rPr>
-        <w:t xml:space="preserve">Núr </w:t>
+        <w:t>Núr</w:t>
+      </w:r>
+      <w:proofErr w:type="spellEnd"/>
+      <w:r>
+        <w:rPr>
+          <w:rFonts w:ascii="Times New Roman" w:eastAsia="Times New Roman" w:hAnsi="Times New Roman" w:cs="Times New Roman"/>
+          <w:sz w:val="24"/>
+          <w:szCs w:val="24"/>
+          <w:lang w:eastAsia="es-BO"/>
+        </w:rPr>
+        <w:t xml:space="preserve"> </w:t>
       </w:r>
       <w:r>
         <w:rPr>
@@ -7067,7 +8876,49 @@
           <w:szCs w:val="24"/>
           <w:lang w:eastAsia="es-BO"/>
         </w:rPr>
-        <w:t>Es importante destacar los procesos de enseñanza-aprendizaje, puesto que la modalidad no es física, si no mas bien se enriquece en la utilización de medios tecnológicos de difusión de la información, que permite la comunicación entre los alumnos y los profesores del curso o modulo impartido.</w:t>
+        <w:t xml:space="preserve">Es importante destacar los procesos de enseñanza-aprendizaje, puesto que la modalidad no es física, </w:t>
+      </w:r>
+      <w:proofErr w:type="spellStart"/>
+      <w:r>
+        <w:rPr>
+          <w:rFonts w:ascii="Times New Roman" w:eastAsia="Times New Roman" w:hAnsi="Times New Roman" w:cs="Times New Roman"/>
+          <w:sz w:val="24"/>
+          <w:szCs w:val="24"/>
+          <w:lang w:eastAsia="es-BO"/>
+        </w:rPr>
+        <w:t>si no</w:t>
+      </w:r>
+      <w:proofErr w:type="spellEnd"/>
+      <w:r>
+        <w:rPr>
+          <w:rFonts w:ascii="Times New Roman" w:eastAsia="Times New Roman" w:hAnsi="Times New Roman" w:cs="Times New Roman"/>
+          <w:sz w:val="24"/>
+          <w:szCs w:val="24"/>
+          <w:lang w:eastAsia="es-BO"/>
+        </w:rPr>
+        <w:t xml:space="preserve"> </w:t>
+      </w:r>
+      <w:proofErr w:type="spellStart"/>
+      <w:proofErr w:type="gramStart"/>
+      <w:r>
+        <w:rPr>
+          <w:rFonts w:ascii="Times New Roman" w:eastAsia="Times New Roman" w:hAnsi="Times New Roman" w:cs="Times New Roman"/>
+          <w:sz w:val="24"/>
+          <w:szCs w:val="24"/>
+          <w:lang w:eastAsia="es-BO"/>
+        </w:rPr>
+        <w:t>mas</w:t>
+      </w:r>
+      <w:proofErr w:type="spellEnd"/>
+      <w:proofErr w:type="gramEnd"/>
+      <w:r>
+        <w:rPr>
+          <w:rFonts w:ascii="Times New Roman" w:eastAsia="Times New Roman" w:hAnsi="Times New Roman" w:cs="Times New Roman"/>
+          <w:sz w:val="24"/>
+          <w:szCs w:val="24"/>
+          <w:lang w:eastAsia="es-BO"/>
+        </w:rPr>
+        <w:t xml:space="preserve"> bien se enriquece en la utilización de medios tecnológicos de difusión de la información, que permite la comunicación entre los alumnos y los profesores del curso o modulo impartido.</w:t>
       </w:r>
       <w:sdt>
         <w:sdtPr>
@@ -7162,6 +9013,7 @@
         </w:rPr>
         <w:t xml:space="preserve">Por otra parte, la Universidad </w:t>
       </w:r>
+      <w:proofErr w:type="spellStart"/>
       <w:r>
         <w:rPr>
           <w:rFonts w:ascii="Times New Roman" w:eastAsia="Times New Roman" w:hAnsi="Times New Roman" w:cs="Times New Roman"/>
@@ -7169,7 +9021,17 @@
           <w:szCs w:val="24"/>
           <w:lang w:eastAsia="es-BO"/>
         </w:rPr>
-        <w:t xml:space="preserve">Núr </w:t>
+        <w:t>Núr</w:t>
+      </w:r>
+      <w:proofErr w:type="spellEnd"/>
+      <w:r>
+        <w:rPr>
+          <w:rFonts w:ascii="Times New Roman" w:eastAsia="Times New Roman" w:hAnsi="Times New Roman" w:cs="Times New Roman"/>
+          <w:sz w:val="24"/>
+          <w:szCs w:val="24"/>
+          <w:lang w:eastAsia="es-BO"/>
+        </w:rPr>
+        <w:t xml:space="preserve"> </w:t>
       </w:r>
       <w:r>
         <w:rPr>
@@ -7348,7 +9210,47 @@
           <w:szCs w:val="24"/>
           <w:lang w:eastAsia="es-BO"/>
         </w:rPr>
-        <w:t>Conforme la investigación del autor se define el concepto de software libre, lo particular de este tipo de herramientas son dos componentes, el tipo de licencia especial que tiene, nombrada como GPL (Genera Public License), y sus libertades que posee;</w:t>
+        <w:t xml:space="preserve">Conforme la investigación del autor se define el concepto de software libre, lo particular de este tipo de herramientas son dos componentes, el tipo de licencia especial que tiene, nombrada como GPL (Genera </w:t>
+      </w:r>
+      <w:proofErr w:type="spellStart"/>
+      <w:r>
+        <w:rPr>
+          <w:rFonts w:ascii="Times New Roman" w:eastAsia="Times New Roman" w:hAnsi="Times New Roman" w:cs="Times New Roman"/>
+          <w:sz w:val="24"/>
+          <w:szCs w:val="24"/>
+          <w:lang w:eastAsia="es-BO"/>
+        </w:rPr>
+        <w:t>Public</w:t>
+      </w:r>
+      <w:proofErr w:type="spellEnd"/>
+      <w:r>
+        <w:rPr>
+          <w:rFonts w:ascii="Times New Roman" w:eastAsia="Times New Roman" w:hAnsi="Times New Roman" w:cs="Times New Roman"/>
+          <w:sz w:val="24"/>
+          <w:szCs w:val="24"/>
+          <w:lang w:eastAsia="es-BO"/>
+        </w:rPr>
+        <w:t xml:space="preserve"> </w:t>
+      </w:r>
+      <w:proofErr w:type="spellStart"/>
+      <w:r>
+        <w:rPr>
+          <w:rFonts w:ascii="Times New Roman" w:eastAsia="Times New Roman" w:hAnsi="Times New Roman" w:cs="Times New Roman"/>
+          <w:sz w:val="24"/>
+          <w:szCs w:val="24"/>
+          <w:lang w:eastAsia="es-BO"/>
+        </w:rPr>
+        <w:t>License</w:t>
+      </w:r>
+      <w:proofErr w:type="spellEnd"/>
+      <w:r>
+        <w:rPr>
+          <w:rFonts w:ascii="Times New Roman" w:eastAsia="Times New Roman" w:hAnsi="Times New Roman" w:cs="Times New Roman"/>
+          <w:sz w:val="24"/>
+          <w:szCs w:val="24"/>
+          <w:lang w:eastAsia="es-BO"/>
+        </w:rPr>
+        <w:t>), y sus libertades que posee;</w:t>
       </w:r>
       <w:r>
         <w:rPr>
@@ -7459,7 +9361,27 @@
           <w:szCs w:val="24"/>
           <w:lang w:eastAsia="es-BO"/>
         </w:rPr>
-        <w:t>A continuación, el autor denomina las distintas formas en que el mundo conoce el termino de educación a distancia.</w:t>
+        <w:t xml:space="preserve">A continuación, el autor denomina las distintas formas en que el mundo conoce el </w:t>
+      </w:r>
+      <w:proofErr w:type="gramStart"/>
+      <w:r>
+        <w:rPr>
+          <w:rFonts w:ascii="Times New Roman" w:eastAsia="Times New Roman" w:hAnsi="Times New Roman" w:cs="Times New Roman"/>
+          <w:sz w:val="24"/>
+          <w:szCs w:val="24"/>
+          <w:lang w:eastAsia="es-BO"/>
+        </w:rPr>
+        <w:t>termino</w:t>
+      </w:r>
+      <w:proofErr w:type="gramEnd"/>
+      <w:r>
+        <w:rPr>
+          <w:rFonts w:ascii="Times New Roman" w:eastAsia="Times New Roman" w:hAnsi="Times New Roman" w:cs="Times New Roman"/>
+          <w:sz w:val="24"/>
+          <w:szCs w:val="24"/>
+          <w:lang w:eastAsia="es-BO"/>
+        </w:rPr>
+        <w:t xml:space="preserve"> de educación a distancia.</w:t>
       </w:r>
     </w:p>
     <w:p>
@@ -7710,7 +9632,27 @@
           <w:szCs w:val="24"/>
           <w:lang w:eastAsia="es-BO"/>
         </w:rPr>
-        <w:t>Internet hoy en día se ha convertido en una herramienta de marketing para las Universidades, es un medio de comunicación masivo, que a su vez es económico y se caracteriza por eliminar las barreras geográficas (Cerpa, Ruiz-Tagle, Cabrera, Hadweh, &amp; Vergara, 2007)</w:t>
+        <w:t xml:space="preserve">Internet hoy en día se ha convertido en una herramienta de marketing para las Universidades, es un medio de comunicación masivo, que a su vez es económico y se caracteriza por eliminar las barreras geográficas (Cerpa, Ruiz-Tagle, Cabrera, </w:t>
+      </w:r>
+      <w:proofErr w:type="spellStart"/>
+      <w:r>
+        <w:rPr>
+          <w:rFonts w:ascii="Times New Roman" w:eastAsia="Times New Roman" w:hAnsi="Times New Roman" w:cs="Times New Roman"/>
+          <w:sz w:val="24"/>
+          <w:szCs w:val="24"/>
+          <w:lang w:eastAsia="es-BO"/>
+        </w:rPr>
+        <w:t>Hadweh</w:t>
+      </w:r>
+      <w:proofErr w:type="spellEnd"/>
+      <w:r>
+        <w:rPr>
+          <w:rFonts w:ascii="Times New Roman" w:eastAsia="Times New Roman" w:hAnsi="Times New Roman" w:cs="Times New Roman"/>
+          <w:sz w:val="24"/>
+          <w:szCs w:val="24"/>
+          <w:lang w:eastAsia="es-BO"/>
+        </w:rPr>
+        <w:t>, &amp; Vergara, 2007)</w:t>
       </w:r>
     </w:p>
     <w:p>
@@ -7936,7 +9878,43 @@
           <w:sz w:val="24"/>
           <w:szCs w:val="24"/>
         </w:rPr>
-        <w:t xml:space="preserve">Hay varios tipos de modelos de negocios en los comercios online; catalogo web, contenido digital, ingresos  a través de anuncios, modelo mixto de ingresos Anuncios y subcripciones, modelos basados en el pago de una tasa. En el tema de estudio se dara mayor énfasis al </w:t>
+        <w:t xml:space="preserve">Hay varios tipos de modelos de negocios en los comercios online; catalogo web, contenido digital, ingresos  a través de anuncios, modelo mixto de ingresos Anuncios y </w:t>
+      </w:r>
+      <w:proofErr w:type="spellStart"/>
+      <w:r>
+        <w:rPr>
+          <w:rFonts w:ascii="Times New Roman" w:hAnsi="Times New Roman" w:cs="Times New Roman"/>
+          <w:sz w:val="24"/>
+          <w:szCs w:val="24"/>
+        </w:rPr>
+        <w:t>subcripciones</w:t>
+      </w:r>
+      <w:proofErr w:type="spellEnd"/>
+      <w:r>
+        <w:rPr>
+          <w:rFonts w:ascii="Times New Roman" w:hAnsi="Times New Roman" w:cs="Times New Roman"/>
+          <w:sz w:val="24"/>
+          <w:szCs w:val="24"/>
+        </w:rPr>
+        <w:t xml:space="preserve">, modelos basados en el pago de una tasa. En el tema de estudio se </w:t>
+      </w:r>
+      <w:proofErr w:type="spellStart"/>
+      <w:r>
+        <w:rPr>
+          <w:rFonts w:ascii="Times New Roman" w:hAnsi="Times New Roman" w:cs="Times New Roman"/>
+          <w:sz w:val="24"/>
+          <w:szCs w:val="24"/>
+        </w:rPr>
+        <w:t>dara</w:t>
+      </w:r>
+      <w:proofErr w:type="spellEnd"/>
+      <w:r>
+        <w:rPr>
+          <w:rFonts w:ascii="Times New Roman" w:hAnsi="Times New Roman" w:cs="Times New Roman"/>
+          <w:sz w:val="24"/>
+          <w:szCs w:val="24"/>
+        </w:rPr>
+        <w:t xml:space="preserve"> mayor énfasis al </w:t>
       </w:r>
       <w:r>
         <w:rPr>
@@ -7966,8 +9944,19 @@
           <w:sz w:val="24"/>
           <w:szCs w:val="24"/>
         </w:rPr>
-        <w:t>Modelo eMica</w:t>
-      </w:r>
+        <w:t xml:space="preserve">Modelo </w:t>
+      </w:r>
+      <w:proofErr w:type="spellStart"/>
+      <w:r>
+        <w:rPr>
+          <w:rFonts w:ascii="Times New Roman" w:hAnsi="Times New Roman" w:cs="Times New Roman"/>
+          <w:b/>
+          <w:sz w:val="24"/>
+          <w:szCs w:val="24"/>
+        </w:rPr>
+        <w:t>eMica</w:t>
+      </w:r>
+      <w:proofErr w:type="spellEnd"/>
     </w:p>
     <w:p>
       <w:pPr>
@@ -7985,7 +9974,99 @@
           <w:sz w:val="24"/>
           <w:szCs w:val="24"/>
         </w:rPr>
-        <w:t>El modelo extendido de adopción de comerció en Internet, eMICA tiene 3 etapas que hacen sofisticadas las funcionalidades de acuerdo al nivel de profundidad del sitio. En la primera se presenta información estática de la compañía, la segunda hace referencia a un sitio Web que evoluciona a un sistema de información dinámico y por ultimo la tercera etapa del modelo eMICA se alcanza cuando el sitio Web tiene una madurez funcional que le permite realizar transacciones en línea. Esto requiere la identificación del usuario y un grado mas alto de seguridad que en las etapas anteriores.  (Cerpa, Ruiz-Tagle, Cabrera, Hadweh, &amp; Vergara, 2007)</w:t>
+        <w:t xml:space="preserve">El modelo extendido de adopción de comerció en Internet, </w:t>
+      </w:r>
+      <w:proofErr w:type="spellStart"/>
+      <w:r>
+        <w:rPr>
+          <w:rFonts w:ascii="Times New Roman" w:hAnsi="Times New Roman" w:cs="Times New Roman"/>
+          <w:sz w:val="24"/>
+          <w:szCs w:val="24"/>
+        </w:rPr>
+        <w:t>eMICA</w:t>
+      </w:r>
+      <w:proofErr w:type="spellEnd"/>
+      <w:r>
+        <w:rPr>
+          <w:rFonts w:ascii="Times New Roman" w:hAnsi="Times New Roman" w:cs="Times New Roman"/>
+          <w:sz w:val="24"/>
+          <w:szCs w:val="24"/>
+        </w:rPr>
+        <w:t xml:space="preserve"> tiene 3 etapas que hacen sofisticadas las funcionalidades de acuerdo al nivel de profundidad del sitio. En la primera se presenta información estática de la compañía, la segunda hace referencia a un sitio Web que evoluciona a un sistema de información dinámico y por </w:t>
+      </w:r>
+      <w:proofErr w:type="spellStart"/>
+      <w:r>
+        <w:rPr>
+          <w:rFonts w:ascii="Times New Roman" w:hAnsi="Times New Roman" w:cs="Times New Roman"/>
+          <w:sz w:val="24"/>
+          <w:szCs w:val="24"/>
+        </w:rPr>
+        <w:t>ultimo</w:t>
+      </w:r>
+      <w:proofErr w:type="spellEnd"/>
+      <w:r>
+        <w:rPr>
+          <w:rFonts w:ascii="Times New Roman" w:hAnsi="Times New Roman" w:cs="Times New Roman"/>
+          <w:sz w:val="24"/>
+          <w:szCs w:val="24"/>
+        </w:rPr>
+        <w:t xml:space="preserve"> la tercera etapa del modelo </w:t>
+      </w:r>
+      <w:proofErr w:type="spellStart"/>
+      <w:r>
+        <w:rPr>
+          <w:rFonts w:ascii="Times New Roman" w:hAnsi="Times New Roman" w:cs="Times New Roman"/>
+          <w:sz w:val="24"/>
+          <w:szCs w:val="24"/>
+        </w:rPr>
+        <w:t>eMICA</w:t>
+      </w:r>
+      <w:proofErr w:type="spellEnd"/>
+      <w:r>
+        <w:rPr>
+          <w:rFonts w:ascii="Times New Roman" w:hAnsi="Times New Roman" w:cs="Times New Roman"/>
+          <w:sz w:val="24"/>
+          <w:szCs w:val="24"/>
+        </w:rPr>
+        <w:t xml:space="preserve"> se alcanza cuando el sitio Web tiene una madurez funcional que le permite realizar transacciones en línea. Esto requiere la identificación del usuario y un grado </w:t>
+      </w:r>
+      <w:proofErr w:type="spellStart"/>
+      <w:proofErr w:type="gramStart"/>
+      <w:r>
+        <w:rPr>
+          <w:rFonts w:ascii="Times New Roman" w:hAnsi="Times New Roman" w:cs="Times New Roman"/>
+          <w:sz w:val="24"/>
+          <w:szCs w:val="24"/>
+        </w:rPr>
+        <w:t>mas</w:t>
+      </w:r>
+      <w:proofErr w:type="spellEnd"/>
+      <w:proofErr w:type="gramEnd"/>
+      <w:r>
+        <w:rPr>
+          <w:rFonts w:ascii="Times New Roman" w:hAnsi="Times New Roman" w:cs="Times New Roman"/>
+          <w:sz w:val="24"/>
+          <w:szCs w:val="24"/>
+        </w:rPr>
+        <w:t xml:space="preserve"> alto de seguridad que en las etapas anteriores.  (Cerpa, Ruiz-Tagle, Cabrera, </w:t>
+      </w:r>
+      <w:proofErr w:type="spellStart"/>
+      <w:r>
+        <w:rPr>
+          <w:rFonts w:ascii="Times New Roman" w:hAnsi="Times New Roman" w:cs="Times New Roman"/>
+          <w:sz w:val="24"/>
+          <w:szCs w:val="24"/>
+        </w:rPr>
+        <w:t>Hadweh</w:t>
+      </w:r>
+      <w:proofErr w:type="spellEnd"/>
+      <w:r>
+        <w:rPr>
+          <w:rFonts w:ascii="Times New Roman" w:hAnsi="Times New Roman" w:cs="Times New Roman"/>
+          <w:sz w:val="24"/>
+          <w:szCs w:val="24"/>
+        </w:rPr>
+        <w:t>, &amp; Vergara, 2007)</w:t>
       </w:r>
     </w:p>
     <w:p>
@@ -8027,7 +10108,27 @@
           <w:szCs w:val="24"/>
           <w:lang w:eastAsia="es-BO"/>
         </w:rPr>
-        <w:t>Al ser este el medio de pago más usado, estos sistemas tienen que tener un gran confidencialidad en el número de tarjeta de crédito y la cuenta bancaria)</w:t>
+        <w:t xml:space="preserve">Al ser este el medio de pago más usado, estos sistemas tienen que tener </w:t>
+      </w:r>
+      <w:proofErr w:type="gramStart"/>
+      <w:r>
+        <w:rPr>
+          <w:rFonts w:ascii="Times New Roman" w:eastAsia="Times New Roman" w:hAnsi="Times New Roman" w:cs="Times New Roman"/>
+          <w:sz w:val="24"/>
+          <w:szCs w:val="24"/>
+          <w:lang w:eastAsia="es-BO"/>
+        </w:rPr>
+        <w:t>un</w:t>
+      </w:r>
+      <w:proofErr w:type="gramEnd"/>
+      <w:r>
+        <w:rPr>
+          <w:rFonts w:ascii="Times New Roman" w:eastAsia="Times New Roman" w:hAnsi="Times New Roman" w:cs="Times New Roman"/>
+          <w:sz w:val="24"/>
+          <w:szCs w:val="24"/>
+          <w:lang w:eastAsia="es-BO"/>
+        </w:rPr>
+        <w:t xml:space="preserve"> gran confidencialidad en el número de tarjeta de crédito y la cuenta bancaria)</w:t>
       </w:r>
     </w:p>
     <w:p>
@@ -8046,7 +10147,25 @@
           <w:sz w:val="24"/>
           <w:szCs w:val="24"/>
         </w:rPr>
-        <w:t>Un punto clave para el éxito del comercio electrónico es el uso de sistemas de pago seguros y eficientes. La necesidad de seguridad en este tipo de transacciones se ve incrementada si se tiene en cuenta que se estima que la mayoría de dichos intercambios se realizarán a través de Internet (ya sea mediante el uso de ordenadores personales o teléfonos móviles).</w:t>
+        <w:t xml:space="preserve">Un punto clave para el éxito del comercio electrónico es el uso de sistemas de </w:t>
+      </w:r>
+      <w:proofErr w:type="gramStart"/>
+      <w:r>
+        <w:rPr>
+          <w:rFonts w:ascii="Times New Roman" w:hAnsi="Times New Roman" w:cs="Times New Roman"/>
+          <w:sz w:val="24"/>
+          <w:szCs w:val="24"/>
+        </w:rPr>
+        <w:t>pago seguros y eficientes</w:t>
+      </w:r>
+      <w:proofErr w:type="gramEnd"/>
+      <w:r>
+        <w:rPr>
+          <w:rFonts w:ascii="Times New Roman" w:hAnsi="Times New Roman" w:cs="Times New Roman"/>
+          <w:sz w:val="24"/>
+          <w:szCs w:val="24"/>
+        </w:rPr>
+        <w:t>. La necesidad de seguridad en este tipo de transacciones se ve incrementada si se tiene en cuenta que se estima que la mayoría de dichos intercambios se realizarán a través de Internet (ya sea mediante el uso de ordenadores personales o teléfonos móviles).</w:t>
       </w:r>
       <w:sdt>
         <w:sdtPr>
@@ -8128,7 +10247,61 @@
           <w:sz w:val="24"/>
           <w:szCs w:val="24"/>
         </w:rPr>
-        <w:t xml:space="preserve">Por otro lado no se esta tomando en tema de estudio el pago electrónico de Electronic cash o moneda electrónica y el motivo es por que la moneda electrónica deberá ser: universal, es decir, deberá poderse utilizar en cualquier lugar ya través de cualquier medio electrónico, debería ser reconocida por lo general sin acudir al banco. </w:t>
+        <w:t xml:space="preserve">Por otro lado no se </w:t>
+      </w:r>
+      <w:proofErr w:type="spellStart"/>
+      <w:r>
+        <w:rPr>
+          <w:rFonts w:ascii="Times New Roman" w:hAnsi="Times New Roman" w:cs="Times New Roman"/>
+          <w:sz w:val="24"/>
+          <w:szCs w:val="24"/>
+        </w:rPr>
+        <w:t>esta</w:t>
+      </w:r>
+      <w:proofErr w:type="spellEnd"/>
+      <w:r>
+        <w:rPr>
+          <w:rFonts w:ascii="Times New Roman" w:hAnsi="Times New Roman" w:cs="Times New Roman"/>
+          <w:sz w:val="24"/>
+          <w:szCs w:val="24"/>
+        </w:rPr>
+        <w:t xml:space="preserve"> tomando en tema de estudio el pago electrónico de </w:t>
+      </w:r>
+      <w:proofErr w:type="spellStart"/>
+      <w:r>
+        <w:rPr>
+          <w:rFonts w:ascii="Times New Roman" w:hAnsi="Times New Roman" w:cs="Times New Roman"/>
+          <w:sz w:val="24"/>
+          <w:szCs w:val="24"/>
+        </w:rPr>
+        <w:t>Electronic</w:t>
+      </w:r>
+      <w:proofErr w:type="spellEnd"/>
+      <w:r>
+        <w:rPr>
+          <w:rFonts w:ascii="Times New Roman" w:hAnsi="Times New Roman" w:cs="Times New Roman"/>
+          <w:sz w:val="24"/>
+          <w:szCs w:val="24"/>
+        </w:rPr>
+        <w:t xml:space="preserve"> cash o moneda electrónica y el motivo es </w:t>
+      </w:r>
+      <w:proofErr w:type="spellStart"/>
+      <w:r>
+        <w:rPr>
+          <w:rFonts w:ascii="Times New Roman" w:hAnsi="Times New Roman" w:cs="Times New Roman"/>
+          <w:sz w:val="24"/>
+          <w:szCs w:val="24"/>
+        </w:rPr>
+        <w:t>por que</w:t>
+      </w:r>
+      <w:proofErr w:type="spellEnd"/>
+      <w:r>
+        <w:rPr>
+          <w:rFonts w:ascii="Times New Roman" w:hAnsi="Times New Roman" w:cs="Times New Roman"/>
+          <w:sz w:val="24"/>
+          <w:szCs w:val="24"/>
+        </w:rPr>
+        <w:t xml:space="preserve"> la moneda electrónica deberá ser: universal, es decir, deberá poderse utilizar en cualquier lugar ya través de cualquier medio electrónico, debería ser reconocida por lo general sin acudir al banco. </w:t>
       </w:r>
       <w:sdt>
         <w:sdtPr>
@@ -8395,7 +10568,79 @@
           <w:sz w:val="24"/>
           <w:szCs w:val="24"/>
         </w:rPr>
-        <w:t>La clasificación de pagos electrónicos es la siguiente: • Sistemas pre-pago. Si el comprador ve decrementada su cuenta bancaria antes de realizar la compra. Este método se correspondería con los sistemas de monedero electrónico y tarjetas telefónicas. Éste sería el sistema más análogo al papel moneda tradicional. • Sistemas de pago instantáneo. Cuando al comprador se le realiza el cargo en cuenta justo en el momento de realizar la compra. Se correspondería con los sistemas actuales de pagos con tarjeta de débito (Visa Electron, 6000, ... ). • Sistemas a crédito. Cuando Alice realiza la compra, el Banco asegura al vendedor que se le hará efectiva la cantidad acordada, pero Alice sólo verá decrementada su cuenta cierto tiempo después de haberse realizado la compra.</w:t>
+        <w:t xml:space="preserve">La clasificación de pagos electrónicos es la siguiente: • Sistemas pre-pago. Si el comprador ve </w:t>
+      </w:r>
+      <w:proofErr w:type="spellStart"/>
+      <w:r>
+        <w:rPr>
+          <w:rFonts w:ascii="Times New Roman" w:hAnsi="Times New Roman" w:cs="Times New Roman"/>
+          <w:sz w:val="24"/>
+          <w:szCs w:val="24"/>
+        </w:rPr>
+        <w:t>decrementada</w:t>
+      </w:r>
+      <w:proofErr w:type="spellEnd"/>
+      <w:r>
+        <w:rPr>
+          <w:rFonts w:ascii="Times New Roman" w:hAnsi="Times New Roman" w:cs="Times New Roman"/>
+          <w:sz w:val="24"/>
+          <w:szCs w:val="24"/>
+        </w:rPr>
+        <w:t xml:space="preserve"> su cuenta bancaria antes de realizar la compra. Este método se correspondería con los sistemas de monedero electrónico y tarjetas telefónicas. Éste sería el sistema más análogo al papel moneda tradicional. • Sistemas de pago instantáneo. Cuando al comprador se le realiza el cargo en cuenta justo en el momento de realizar la compra. Se correspondería con los sistemas actuales de pagos con tarjeta de débito (Visa </w:t>
+      </w:r>
+      <w:proofErr w:type="spellStart"/>
+      <w:r>
+        <w:rPr>
+          <w:rFonts w:ascii="Times New Roman" w:hAnsi="Times New Roman" w:cs="Times New Roman"/>
+          <w:sz w:val="24"/>
+          <w:szCs w:val="24"/>
+        </w:rPr>
+        <w:t>Electron</w:t>
+      </w:r>
+      <w:proofErr w:type="spellEnd"/>
+      <w:r>
+        <w:rPr>
+          <w:rFonts w:ascii="Times New Roman" w:hAnsi="Times New Roman" w:cs="Times New Roman"/>
+          <w:sz w:val="24"/>
+          <w:szCs w:val="24"/>
+        </w:rPr>
+        <w:t>, 6000</w:t>
+      </w:r>
+      <w:proofErr w:type="gramStart"/>
+      <w:r>
+        <w:rPr>
+          <w:rFonts w:ascii="Times New Roman" w:hAnsi="Times New Roman" w:cs="Times New Roman"/>
+          <w:sz w:val="24"/>
+          <w:szCs w:val="24"/>
+        </w:rPr>
+        <w:t>, ...</w:t>
+      </w:r>
+      <w:proofErr w:type="gramEnd"/>
+      <w:r>
+        <w:rPr>
+          <w:rFonts w:ascii="Times New Roman" w:hAnsi="Times New Roman" w:cs="Times New Roman"/>
+          <w:sz w:val="24"/>
+          <w:szCs w:val="24"/>
+        </w:rPr>
+        <w:t xml:space="preserve"> ). • Sistemas a crédito. Cuando Alice realiza la compra, el Banco asegura al vendedor que se le hará efectiva la cantidad acordada, pero Alice sólo verá </w:t>
+      </w:r>
+      <w:proofErr w:type="spellStart"/>
+      <w:r>
+        <w:rPr>
+          <w:rFonts w:ascii="Times New Roman" w:hAnsi="Times New Roman" w:cs="Times New Roman"/>
+          <w:sz w:val="24"/>
+          <w:szCs w:val="24"/>
+        </w:rPr>
+        <w:t>decrementada</w:t>
+      </w:r>
+      <w:proofErr w:type="spellEnd"/>
+      <w:r>
+        <w:rPr>
+          <w:rFonts w:ascii="Times New Roman" w:hAnsi="Times New Roman" w:cs="Times New Roman"/>
+          <w:sz w:val="24"/>
+          <w:szCs w:val="24"/>
+        </w:rPr>
+        <w:t xml:space="preserve"> su cuenta cierto tiempo después de haberse realizado la compra.</w:t>
       </w:r>
     </w:p>
     <w:p>
@@ -8458,7 +10703,25 @@
           <w:sz w:val="24"/>
           <w:szCs w:val="24"/>
         </w:rPr>
-        <w:t xml:space="preserve"> puesto que los pagos son superiores a 10 euros entre dos empresas.</w:t>
+        <w:t xml:space="preserve"> </w:t>
+      </w:r>
+      <w:proofErr w:type="gramStart"/>
+      <w:r>
+        <w:rPr>
+          <w:rFonts w:ascii="Times New Roman" w:hAnsi="Times New Roman" w:cs="Times New Roman"/>
+          <w:sz w:val="24"/>
+          <w:szCs w:val="24"/>
+        </w:rPr>
+        <w:t>puesto</w:t>
+      </w:r>
+      <w:proofErr w:type="gramEnd"/>
+      <w:r>
+        <w:rPr>
+          <w:rFonts w:ascii="Times New Roman" w:hAnsi="Times New Roman" w:cs="Times New Roman"/>
+          <w:sz w:val="24"/>
+          <w:szCs w:val="24"/>
+        </w:rPr>
+        <w:t xml:space="preserve"> que los pagos son superiores a 10 euros entre dos empresas.</w:t>
       </w:r>
     </w:p>
     <w:p>
@@ -8555,6 +10818,7 @@
         </w:rPr>
         <w:t xml:space="preserve">El presente estudio hará una reseña de lo que es en esencia la Universidad </w:t>
       </w:r>
+      <w:proofErr w:type="spellStart"/>
       <w:r>
         <w:rPr>
           <w:rFonts w:ascii="Times New Roman" w:eastAsia="Times New Roman" w:hAnsi="Times New Roman" w:cs="Times New Roman"/>
@@ -8564,6 +10828,7 @@
         </w:rPr>
         <w:t>Núr</w:t>
       </w:r>
+      <w:proofErr w:type="spellEnd"/>
       <w:r>
         <w:rPr>
           <w:rFonts w:ascii="Times New Roman" w:eastAsia="Times New Roman" w:hAnsi="Times New Roman" w:cs="Times New Roman"/>
@@ -8689,8 +10954,9 @@
           <w:szCs w:val="24"/>
           <w:lang w:val="es-BO" w:eastAsia="es-BO"/>
         </w:rPr>
-        <w:t>de la Universidad N</w:t>
-      </w:r>
+        <w:t xml:space="preserve">de la Universidad </w:t>
+      </w:r>
+      <w:proofErr w:type="spellStart"/>
       <w:r>
         <w:rPr>
           <w:rFonts w:ascii="Times New Roman" w:eastAsia="Times New Roman" w:hAnsi="Times New Roman" w:cs="Times New Roman"/>
@@ -8698,7 +10964,26 @@
           <w:szCs w:val="24"/>
           <w:lang w:val="es-BO" w:eastAsia="es-BO"/>
         </w:rPr>
-        <w:t xml:space="preserve">úr el cual se desarrolló en el </w:t>
+        <w:t>N</w:t>
+      </w:r>
+      <w:r>
+        <w:rPr>
+          <w:rFonts w:ascii="Times New Roman" w:eastAsia="Times New Roman" w:hAnsi="Times New Roman" w:cs="Times New Roman"/>
+          <w:sz w:val="24"/>
+          <w:szCs w:val="24"/>
+          <w:lang w:val="es-BO" w:eastAsia="es-BO"/>
+        </w:rPr>
+        <w:t>úr</w:t>
+      </w:r>
+      <w:proofErr w:type="spellEnd"/>
+      <w:r>
+        <w:rPr>
+          <w:rFonts w:ascii="Times New Roman" w:eastAsia="Times New Roman" w:hAnsi="Times New Roman" w:cs="Times New Roman"/>
+          <w:sz w:val="24"/>
+          <w:szCs w:val="24"/>
+          <w:lang w:val="es-BO" w:eastAsia="es-BO"/>
+        </w:rPr>
+        <w:t xml:space="preserve"> el cual se desarrolló en el </w:t>
       </w:r>
       <w:r>
         <w:rPr>
@@ -8863,7 +11148,43 @@
           <w:sz w:val="24"/>
           <w:szCs w:val="24"/>
         </w:rPr>
-        <w:t>Como una universidad privada con plena autorización legal, Núr se convirtió en una alternativa viable, autorizada para ofrecer sus programas académicos a nivel nacional. En la citada década, la Constitución Política del Estado aprobada por Ley de 2 de Febrero de 1967, determinaba en su artículo 188 la existencia de la Educación Superior Privada. Es así que, en 1982 un grupo de personas de distintas nacionalidades (Argentina, Estados Unidos, Canadá y Bolivia), todos residentes en Bolivia, preocupados por la falta de oportunidades para acceder a la educación superior y motivados por la urgente necesidad que existía de profesionales capacitados para contribuir al desarrollo del país, crearon en primera instancia la Fundación para el Desarrollo Integral de Bolivia - FUNDESIB. El primer proyecto de dicha Fundación fue crear la Universidad Núr.</w:t>
+        <w:t xml:space="preserve">Como una universidad privada con plena autorización legal, </w:t>
+      </w:r>
+      <w:proofErr w:type="spellStart"/>
+      <w:r>
+        <w:rPr>
+          <w:rFonts w:ascii="Times New Roman" w:hAnsi="Times New Roman" w:cs="Times New Roman"/>
+          <w:sz w:val="24"/>
+          <w:szCs w:val="24"/>
+        </w:rPr>
+        <w:t>Núr</w:t>
+      </w:r>
+      <w:proofErr w:type="spellEnd"/>
+      <w:r>
+        <w:rPr>
+          <w:rFonts w:ascii="Times New Roman" w:hAnsi="Times New Roman" w:cs="Times New Roman"/>
+          <w:sz w:val="24"/>
+          <w:szCs w:val="24"/>
+        </w:rPr>
+        <w:t xml:space="preserve"> se convirtió en una alternativa viable, autorizada para ofrecer sus programas académicos a nivel nacional. En la citada década, la Constitución Política del Estado aprobada por Ley de 2 de Febrero de 1967, determinaba en su artículo 188 la existencia de la Educación Superior Privada. Es así que, en 1982 un grupo de personas de distintas nacionalidades (Argentina, Estados Unidos, Canadá y Bolivia), todos residentes en Bolivia, preocupados por la falta de oportunidades para acceder a la educación superior y motivados por la urgente necesidad que existía de profesionales capacitados para contribuir al desarrollo del país, crearon en primera instancia la Fundación para el Desarrollo Integral de Bolivia - FUNDESIB. El primer proyecto de dicha Fundación fue crear la Universidad </w:t>
+      </w:r>
+      <w:proofErr w:type="spellStart"/>
+      <w:r>
+        <w:rPr>
+          <w:rFonts w:ascii="Times New Roman" w:hAnsi="Times New Roman" w:cs="Times New Roman"/>
+          <w:sz w:val="24"/>
+          <w:szCs w:val="24"/>
+        </w:rPr>
+        <w:t>Núr</w:t>
+      </w:r>
+      <w:proofErr w:type="spellEnd"/>
+      <w:r>
+        <w:rPr>
+          <w:rFonts w:ascii="Times New Roman" w:hAnsi="Times New Roman" w:cs="Times New Roman"/>
+          <w:sz w:val="24"/>
+          <w:szCs w:val="24"/>
+        </w:rPr>
+        <w:t>.</w:t>
       </w:r>
       <w:r>
         <w:rPr>
@@ -8988,7 +11309,31 @@
         <w:jc w:val="both"/>
       </w:pPr>
       <w:r>
-        <w:t>La mayoría de los fundadores de la Universidad Núr, habían participado en distintos proyectos socioeconómicos, durante muchos años en diferentes zonas y comunidades urbanas y rurales de Bolivia con el objetivo de contribuir al mejoramiento de la educación y salud y con el propósito común de servir a Bolivia. Al crear la Universidad Núr, todos los fundadores conocían en su momento la realidad socioeconómica del país, particularmente la del sector rural, razón por la que en la Declaración de sus propósitos mencionan que la Universidad Núr brindará “atención especial a las necesidades largamente descuidadas del sector rural”, como lo determina el Acta de Fundación de 23 de mayo de 1983, reafirmada y ratificada posteriormente por los Fundadores en su reunión de fecha 6 de enero de 1996.</w:t>
+        <w:t xml:space="preserve">La mayoría de los fundadores de la Universidad </w:t>
+      </w:r>
+      <w:proofErr w:type="spellStart"/>
+      <w:r>
+        <w:t>Núr</w:t>
+      </w:r>
+      <w:proofErr w:type="spellEnd"/>
+      <w:r>
+        <w:t xml:space="preserve">, habían participado en distintos proyectos socioeconómicos, durante muchos años en diferentes zonas y comunidades urbanas y rurales de Bolivia con el objetivo de contribuir al mejoramiento de la educación y salud y con el propósito común de servir a Bolivia. Al crear la Universidad </w:t>
+      </w:r>
+      <w:proofErr w:type="spellStart"/>
+      <w:r>
+        <w:t>Núr</w:t>
+      </w:r>
+      <w:proofErr w:type="spellEnd"/>
+      <w:r>
+        <w:t xml:space="preserve">, todos los fundadores conocían en su momento la realidad socioeconómica del país, particularmente la del sector rural, razón por la que en la Declaración de sus propósitos mencionan que la Universidad </w:t>
+      </w:r>
+      <w:proofErr w:type="spellStart"/>
+      <w:r>
+        <w:t>Núr</w:t>
+      </w:r>
+      <w:proofErr w:type="spellEnd"/>
+      <w:r>
+        <w:t xml:space="preserve"> brindará “atención especial a las necesidades largamente descuidadas del sector rural”, como lo determina el Acta de Fundación de 23 de mayo de 1983, reafirmada y ratificada posteriormente por los Fundadores en su reunión de fecha 6 de enero de 1996.</w:t>
       </w:r>
       <w:r>
         <w:t xml:space="preserve"> </w:t>
@@ -9065,7 +11410,31 @@
         <w:jc w:val="both"/>
       </w:pPr>
       <w:r>
-        <w:t>Todos los fundadores profesan la Fe Bahá’í, una religión con principios universales, en la que la educación es considerada el más grande instrumento para el mejoramiento del mundo y está elevada al rango de servicio y a la adoración de Dios. Además, su implantación universal y obligatoria es un principio y mandamiento desde hace más de 170 años para todos los seguidores de esta Fe. Con relación a su fundamento legal, en base al único artículo constitucional, el año 1982 se inicia el trámite de solicitud de autorización para crear la Universidad Núr, la propuesta fue presentada en 15 volúmenes con programas académicos en los niveles siguientes: Siete carreras de Licenciatura, dos de Técnico Superior, cuatro de Técnico Medio, una de Maestría. Proceso que duró aproximadamente dos años y concluyó con el Decreto Supremo 20441 de 28 de agosto de 1984 que aprueba y autoriza el establecimiento de la Universidad Núr. Dicha norma es la primera autorización legal que da el gobierno a la universidad privada en nuestro país, es decir, el Ministerio de Educación realizó un trabajo de adecuación en base a la CPE para ser presentado al gabinete de cuyo análisis fue emitido el citado decreto supremo.</w:t>
+        <w:t xml:space="preserve">Todos los fundadores profesan la Fe </w:t>
+      </w:r>
+      <w:proofErr w:type="spellStart"/>
+      <w:r>
+        <w:t>Bahá’í</w:t>
+      </w:r>
+      <w:proofErr w:type="spellEnd"/>
+      <w:r>
+        <w:t xml:space="preserve">, una religión con principios universales, en la que la educación es considerada el más grande instrumento para el mejoramiento del mundo y está elevada al rango de servicio y a la adoración de Dios. Además, su implantación universal y obligatoria es un principio y mandamiento desde hace más de 170 años para todos los seguidores de esta Fe. Con relación a su fundamento legal, en base al único artículo constitucional, el año 1982 se inicia el trámite de solicitud de autorización para crear la Universidad </w:t>
+      </w:r>
+      <w:proofErr w:type="spellStart"/>
+      <w:r>
+        <w:t>Núr</w:t>
+      </w:r>
+      <w:proofErr w:type="spellEnd"/>
+      <w:r>
+        <w:t xml:space="preserve">, la propuesta fue presentada en 15 volúmenes con programas académicos en los niveles siguientes: Siete carreras de Licenciatura, dos de Técnico Superior, cuatro de Técnico Medio, una de Maestría. Proceso que duró aproximadamente dos años y concluyó con el Decreto Supremo 20441 de 28 de agosto de 1984 que aprueba y autoriza el establecimiento de la Universidad </w:t>
+      </w:r>
+      <w:proofErr w:type="spellStart"/>
+      <w:r>
+        <w:t>Núr</w:t>
+      </w:r>
+      <w:proofErr w:type="spellEnd"/>
+      <w:r>
+        <w:t>. Dicha norma es la primera autorización legal que da el gobierno a la universidad privada en nuestro país, es decir, el Ministerio de Educación realizó un trabajo de adecuación en base a la CPE para ser presentado al gabinete de cuyo análisis fue emitido el citado decreto supremo.</w:t>
       </w:r>
       <w:r>
         <w:t xml:space="preserve"> </w:t>
@@ -9150,7 +11519,23 @@
         <w:jc w:val="both"/>
       </w:pPr>
       <w:r>
-        <w:t>En cumplimiento a dicho Decreto Supremo, dentro los 180 días, mediante Notario de Fe Pública se presentó el proyecto con los 15 volúmenes a los Ministerios de Educación y Cultura, Planeamiento y Coordinación, y al Comité Ejecutivo de la Universidad Boliviana CEUB para que adecuen las normas académicas, administrativas, la definición de sus carreras, planes y programas a la planificación del sistema universitario y reglamento de funcionamiento de universidades privadas que no existía, como tampoco existía una ley ni normas de procedimiento. Sobre la entrega de estos documentos, no se obtuvo ninguna respuesta. Amparado por el citado Decreto Supremo como base jurídica, la Universidad Núr, inició su primer año académico en abril de 1985 con 97 estudiantes, al año siguiente implementó su Colegio de Postgrado; paralelamente se estuvo tramitando su personería jurídica que concluyó con la obtención de la Res. Sup. 200033 de 12 de Julio de 1985.</w:t>
+        <w:t xml:space="preserve">En cumplimiento a dicho Decreto Supremo, dentro los 180 días, mediante Notario de Fe Pública se presentó el proyecto con los 15 volúmenes a los Ministerios de Educación y Cultura, Planeamiento y Coordinación, y al Comité Ejecutivo de la Universidad Boliviana CEUB para que adecuen las normas académicas, administrativas, la definición de sus carreras, planes y programas a la planificación del sistema universitario y reglamento de funcionamiento de universidades privadas que no existía, como tampoco existía una ley ni normas de procedimiento. Sobre la entrega de estos documentos, no se obtuvo ninguna respuesta. Amparado por el citado Decreto Supremo como base jurídica, la Universidad </w:t>
+      </w:r>
+      <w:proofErr w:type="spellStart"/>
+      <w:r>
+        <w:t>Núr</w:t>
+      </w:r>
+      <w:proofErr w:type="spellEnd"/>
+      <w:r>
+        <w:t xml:space="preserve">, inició su primer año académico en abril de 1985 con 97 estudiantes, al año siguiente implementó su Colegio de Postgrado; paralelamente se estuvo tramitando su personería jurídica que concluyó con la obtención de la Res. </w:t>
+      </w:r>
+      <w:proofErr w:type="spellStart"/>
+      <w:r>
+        <w:t>Sup</w:t>
+      </w:r>
+      <w:proofErr w:type="spellEnd"/>
+      <w:r>
+        <w:t>. 200033 de 12 de Julio de 1985.</w:t>
       </w:r>
       <w:r>
         <w:t xml:space="preserve"> </w:t>
@@ -9227,7 +11612,23 @@
         <w:jc w:val="both"/>
       </w:pPr>
       <w:r>
-        <w:t>Así la Universidad se separó administrativamente de la Fundación para el Desarrollo Integral de Bolivia (FUNDESIB) y solicitó al Ministerio de Educación su tuición como cabeza de sector, así se obtuvo la Resolución Ministerial Nº 1123 de 28 de Abril de 1988 que confirma los programas autorizados por Decreto Supremo anterior. Posteriormente Mediante Res. Ministerial 946 de 7 de Abril de 1989, el Ministerio de Educación y Cultura, dicta la primera norma regulatoria para las Universidades Privadas que existían hasta entonces: Evangélica, Núr, UPSA, UNIVALLE y la Católica; en cuyo Capítulo transitorio dispone “Informar sobre las labores desarrolladas hasta la gestión académica de 1988”. Así fue el inicio de la creación y consolidación del marco legal para el funcionamiento de universidades privadas y de la tuición que ejerció el Ministerio De Educación y Cultura; siendo para ambos, Ministerio de Educación y Universidad Privada en general un proceso de aprendizaje. La Universidad Núr también fue pionera en la Modalidad de Educación a Distancia a nivel pregrado ofreciendo sus servicios en las provincias y al sector rural destacándose gradualmente en la palestra de la Educación Superior particularmente en su proyección social.</w:t>
+        <w:t xml:space="preserve">Así la Universidad se separó administrativamente de la Fundación para el Desarrollo Integral de Bolivia (FUNDESIB) y solicitó al Ministerio de Educación su tuición como cabeza de sector, así se obtuvo la Resolución Ministerial Nº 1123 de 28 de Abril de 1988 que confirma los programas autorizados por Decreto Supremo anterior. Posteriormente Mediante Res. Ministerial 946 de 7 de Abril de 1989, el Ministerio de Educación y Cultura, dicta la primera norma regulatoria para las Universidades Privadas que existían hasta entonces: Evangélica, </w:t>
+      </w:r>
+      <w:proofErr w:type="spellStart"/>
+      <w:r>
+        <w:t>Núr</w:t>
+      </w:r>
+      <w:proofErr w:type="spellEnd"/>
+      <w:r>
+        <w:t xml:space="preserve">, UPSA, UNIVALLE y la Católica; en cuyo Capítulo transitorio dispone “Informar sobre las labores desarrolladas hasta la gestión académica de 1988”. Así fue el inicio de la creación y consolidación del marco legal para el funcionamiento de universidades privadas y de la tuición que ejerció el Ministerio De Educación y Cultura; siendo para ambos, Ministerio de Educación y Universidad Privada en general un proceso de aprendizaje. La Universidad </w:t>
+      </w:r>
+      <w:proofErr w:type="spellStart"/>
+      <w:r>
+        <w:t>Núr</w:t>
+      </w:r>
+      <w:proofErr w:type="spellEnd"/>
+      <w:r>
+        <w:t xml:space="preserve"> también fue pionera en la Modalidad de Educación a Distancia a nivel pregrado ofreciendo sus servicios en las provincias y al sector rural destacándose gradualmente en la palestra de la Educación Superior particularmente en su proyección social.</w:t>
       </w:r>
       <w:r>
         <w:t xml:space="preserve"> </w:t>
@@ -9336,7 +11737,47 @@
           <w:szCs w:val="24"/>
           <w:shd w:val="clear" w:color="auto" w:fill="FFFFFF"/>
         </w:rPr>
-        <w:t>Contribuir a la reducción del éxodo de los mejores talentos del área rural hacia las ciudades y de éstas a las universidades e instituciones del exterior. A continuación se describe los nombres de los fundadores de la Universidad Núr por orden alfabético, registrados en el Estatuto Orgánico de 1996, actualmente vigente y Testimonio 026/2004 de 12 de agosto de 2004 que es el Testimonio de Protocolización del Reglamento General de la Asamblea de Fundadores de la Universidad Núr:</w:t>
+        <w:t xml:space="preserve">Contribuir a la reducción del éxodo de los mejores talentos del área rural hacia las ciudades y de éstas a las universidades e instituciones del exterior. A continuación se describe los nombres de los fundadores de la Universidad </w:t>
+      </w:r>
+      <w:proofErr w:type="spellStart"/>
+      <w:r>
+        <w:rPr>
+          <w:rFonts w:ascii="Times New Roman" w:hAnsi="Times New Roman" w:cs="Times New Roman"/>
+          <w:sz w:val="24"/>
+          <w:szCs w:val="24"/>
+          <w:shd w:val="clear" w:color="auto" w:fill="FFFFFF"/>
+        </w:rPr>
+        <w:t>Núr</w:t>
+      </w:r>
+      <w:proofErr w:type="spellEnd"/>
+      <w:r>
+        <w:rPr>
+          <w:rFonts w:ascii="Times New Roman" w:hAnsi="Times New Roman" w:cs="Times New Roman"/>
+          <w:sz w:val="24"/>
+          <w:szCs w:val="24"/>
+          <w:shd w:val="clear" w:color="auto" w:fill="FFFFFF"/>
+        </w:rPr>
+        <w:t xml:space="preserve"> por orden alfabético, registrados en el Estatuto Orgánico de 1996, actualmente vigente y Testimonio 026/2004 de 12 de agosto de 2004 que es el Testimonio de Protocolización del Reglamento General de la Asamblea de Fundadores de la Universidad </w:t>
+      </w:r>
+      <w:proofErr w:type="spellStart"/>
+      <w:r>
+        <w:rPr>
+          <w:rFonts w:ascii="Times New Roman" w:hAnsi="Times New Roman" w:cs="Times New Roman"/>
+          <w:sz w:val="24"/>
+          <w:szCs w:val="24"/>
+          <w:shd w:val="clear" w:color="auto" w:fill="FFFFFF"/>
+        </w:rPr>
+        <w:t>Núr</w:t>
+      </w:r>
+      <w:proofErr w:type="spellEnd"/>
+      <w:r>
+        <w:rPr>
+          <w:rFonts w:ascii="Times New Roman" w:hAnsi="Times New Roman" w:cs="Times New Roman"/>
+          <w:sz w:val="24"/>
+          <w:szCs w:val="24"/>
+          <w:shd w:val="clear" w:color="auto" w:fill="FFFFFF"/>
+        </w:rPr>
+        <w:t>:</w:t>
       </w:r>
       <w:r>
         <w:rPr>
@@ -9576,8 +12017,19 @@
                 <w:sz w:val="24"/>
                 <w:szCs w:val="24"/>
               </w:rPr>
-              <w:t>Andrés Jachakollo</w:t>
-            </w:r>
+              <w:t xml:space="preserve">Andrés </w:t>
+            </w:r>
+            <w:proofErr w:type="spellStart"/>
+            <w:r>
+              <w:rPr>
+                <w:rFonts w:ascii="Times New Roman" w:hAnsi="Times New Roman" w:cs="Times New Roman"/>
+                <w:color w:val="000000" w:themeColor="text1"/>
+                <w:sz w:val="24"/>
+                <w:szCs w:val="24"/>
+              </w:rPr>
+              <w:t>Jachakollo</w:t>
+            </w:r>
+            <w:proofErr w:type="spellEnd"/>
           </w:p>
         </w:tc>
       </w:tr>
@@ -9640,8 +12092,19 @@
                 <w:sz w:val="24"/>
                 <w:szCs w:val="24"/>
               </w:rPr>
-              <w:t>Athos Segundo Costas Barselline</w:t>
-            </w:r>
+              <w:t xml:space="preserve">Athos Segundo Costas </w:t>
+            </w:r>
+            <w:proofErr w:type="spellStart"/>
+            <w:r>
+              <w:rPr>
+                <w:rFonts w:ascii="Times New Roman" w:hAnsi="Times New Roman" w:cs="Times New Roman"/>
+                <w:color w:val="000000" w:themeColor="text1"/>
+                <w:sz w:val="24"/>
+                <w:szCs w:val="24"/>
+              </w:rPr>
+              <w:t>Barselline</w:t>
+            </w:r>
+            <w:proofErr w:type="spellEnd"/>
           </w:p>
         </w:tc>
       </w:tr>
@@ -9766,8 +12229,39 @@
                 <w:sz w:val="24"/>
                 <w:szCs w:val="24"/>
               </w:rPr>
-              <w:t>Carmen Rosa Wichtendahl de Naraghi</w:t>
-            </w:r>
+              <w:t xml:space="preserve">Carmen Rosa </w:t>
+            </w:r>
+            <w:proofErr w:type="spellStart"/>
+            <w:r>
+              <w:rPr>
+                <w:rFonts w:ascii="Times New Roman" w:hAnsi="Times New Roman" w:cs="Times New Roman"/>
+                <w:color w:val="000000" w:themeColor="text1"/>
+                <w:sz w:val="24"/>
+                <w:szCs w:val="24"/>
+              </w:rPr>
+              <w:t>Wichtendahl</w:t>
+            </w:r>
+            <w:proofErr w:type="spellEnd"/>
+            <w:r>
+              <w:rPr>
+                <w:rFonts w:ascii="Times New Roman" w:hAnsi="Times New Roman" w:cs="Times New Roman"/>
+                <w:color w:val="000000" w:themeColor="text1"/>
+                <w:sz w:val="24"/>
+                <w:szCs w:val="24"/>
+              </w:rPr>
+              <w:t xml:space="preserve"> de </w:t>
+            </w:r>
+            <w:proofErr w:type="spellStart"/>
+            <w:r>
+              <w:rPr>
+                <w:rFonts w:ascii="Times New Roman" w:hAnsi="Times New Roman" w:cs="Times New Roman"/>
+                <w:color w:val="000000" w:themeColor="text1"/>
+                <w:sz w:val="24"/>
+                <w:szCs w:val="24"/>
+              </w:rPr>
+              <w:t>Naraghi</w:t>
+            </w:r>
+            <w:proofErr w:type="spellEnd"/>
           </w:p>
         </w:tc>
       </w:tr>
@@ -9830,7 +12324,27 @@
                 <w:sz w:val="24"/>
                 <w:szCs w:val="24"/>
               </w:rPr>
-              <w:t>Eloy Anello Rodríguez</w:t>
+              <w:t xml:space="preserve">Eloy </w:t>
+            </w:r>
+            <w:proofErr w:type="spellStart"/>
+            <w:r>
+              <w:rPr>
+                <w:rFonts w:ascii="Times New Roman" w:hAnsi="Times New Roman" w:cs="Times New Roman"/>
+                <w:color w:val="000000" w:themeColor="text1"/>
+                <w:sz w:val="24"/>
+                <w:szCs w:val="24"/>
+              </w:rPr>
+              <w:t>Anello</w:t>
+            </w:r>
+            <w:proofErr w:type="spellEnd"/>
+            <w:r>
+              <w:rPr>
+                <w:rFonts w:ascii="Times New Roman" w:hAnsi="Times New Roman" w:cs="Times New Roman"/>
+                <w:color w:val="000000" w:themeColor="text1"/>
+                <w:sz w:val="24"/>
+                <w:szCs w:val="24"/>
+              </w:rPr>
+              <w:t xml:space="preserve"> Rodríguez</w:t>
             </w:r>
           </w:p>
         </w:tc>
@@ -9894,7 +12408,27 @@
                 <w:sz w:val="24"/>
                 <w:szCs w:val="24"/>
               </w:rPr>
-              <w:t>Francisco Anello Rodríguez</w:t>
+              <w:t xml:space="preserve">Francisco </w:t>
+            </w:r>
+            <w:proofErr w:type="spellStart"/>
+            <w:r>
+              <w:rPr>
+                <w:rFonts w:ascii="Times New Roman" w:hAnsi="Times New Roman" w:cs="Times New Roman"/>
+                <w:color w:val="000000" w:themeColor="text1"/>
+                <w:sz w:val="24"/>
+                <w:szCs w:val="24"/>
+              </w:rPr>
+              <w:t>Anello</w:t>
+            </w:r>
+            <w:proofErr w:type="spellEnd"/>
+            <w:r>
+              <w:rPr>
+                <w:rFonts w:ascii="Times New Roman" w:hAnsi="Times New Roman" w:cs="Times New Roman"/>
+                <w:color w:val="000000" w:themeColor="text1"/>
+                <w:sz w:val="24"/>
+                <w:szCs w:val="24"/>
+              </w:rPr>
+              <w:t xml:space="preserve"> Rodríguez</w:t>
             </w:r>
           </w:p>
         </w:tc>
@@ -9951,6 +12485,7 @@
                 <w:lang w:val="es-BO"/>
               </w:rPr>
             </w:pPr>
+            <w:proofErr w:type="spellStart"/>
             <w:r>
               <w:rPr>
                 <w:rFonts w:ascii="Times New Roman" w:hAnsi="Times New Roman" w:cs="Times New Roman"/>
@@ -9958,8 +12493,49 @@
                 <w:sz w:val="24"/>
                 <w:szCs w:val="24"/>
               </w:rPr>
-              <w:t>Jhon Scott Kepner Maupin</w:t>
-            </w:r>
+              <w:t>Jhon</w:t>
+            </w:r>
+            <w:proofErr w:type="spellEnd"/>
+            <w:r>
+              <w:rPr>
+                <w:rFonts w:ascii="Times New Roman" w:hAnsi="Times New Roman" w:cs="Times New Roman"/>
+                <w:color w:val="000000" w:themeColor="text1"/>
+                <w:sz w:val="24"/>
+                <w:szCs w:val="24"/>
+              </w:rPr>
+              <w:t xml:space="preserve"> Scott </w:t>
+            </w:r>
+            <w:proofErr w:type="spellStart"/>
+            <w:r>
+              <w:rPr>
+                <w:rFonts w:ascii="Times New Roman" w:hAnsi="Times New Roman" w:cs="Times New Roman"/>
+                <w:color w:val="000000" w:themeColor="text1"/>
+                <w:sz w:val="24"/>
+                <w:szCs w:val="24"/>
+              </w:rPr>
+              <w:t>Kepner</w:t>
+            </w:r>
+            <w:proofErr w:type="spellEnd"/>
+            <w:r>
+              <w:rPr>
+                <w:rFonts w:ascii="Times New Roman" w:hAnsi="Times New Roman" w:cs="Times New Roman"/>
+                <w:color w:val="000000" w:themeColor="text1"/>
+                <w:sz w:val="24"/>
+                <w:szCs w:val="24"/>
+              </w:rPr>
+              <w:t xml:space="preserve"> </w:t>
+            </w:r>
+            <w:proofErr w:type="spellStart"/>
+            <w:r>
+              <w:rPr>
+                <w:rFonts w:ascii="Times New Roman" w:hAnsi="Times New Roman" w:cs="Times New Roman"/>
+                <w:color w:val="000000" w:themeColor="text1"/>
+                <w:sz w:val="24"/>
+                <w:szCs w:val="24"/>
+              </w:rPr>
+              <w:t>Maupin</w:t>
+            </w:r>
+            <w:proofErr w:type="spellEnd"/>
           </w:p>
         </w:tc>
       </w:tr>
@@ -10079,6 +12655,7 @@
                 <w:lang w:val="es-BO"/>
               </w:rPr>
             </w:pPr>
+            <w:proofErr w:type="spellStart"/>
             <w:r>
               <w:rPr>
                 <w:rFonts w:ascii="Times New Roman" w:hAnsi="Times New Roman" w:cs="Times New Roman"/>
@@ -10086,8 +12663,29 @@
                 <w:sz w:val="24"/>
                 <w:szCs w:val="24"/>
               </w:rPr>
-              <w:t>Mas´ud Khamsi</w:t>
-            </w:r>
+              <w:t>Mas´ud</w:t>
+            </w:r>
+            <w:proofErr w:type="spellEnd"/>
+            <w:r>
+              <w:rPr>
+                <w:rFonts w:ascii="Times New Roman" w:hAnsi="Times New Roman" w:cs="Times New Roman"/>
+                <w:color w:val="000000" w:themeColor="text1"/>
+                <w:sz w:val="24"/>
+                <w:szCs w:val="24"/>
+              </w:rPr>
+              <w:t xml:space="preserve"> </w:t>
+            </w:r>
+            <w:proofErr w:type="spellStart"/>
+            <w:r>
+              <w:rPr>
+                <w:rFonts w:ascii="Times New Roman" w:hAnsi="Times New Roman" w:cs="Times New Roman"/>
+                <w:color w:val="000000" w:themeColor="text1"/>
+                <w:sz w:val="24"/>
+                <w:szCs w:val="24"/>
+              </w:rPr>
+              <w:t>Khamsi</w:t>
+            </w:r>
+            <w:proofErr w:type="spellEnd"/>
           </w:p>
         </w:tc>
       </w:tr>
@@ -10150,8 +12748,19 @@
                 <w:sz w:val="24"/>
                 <w:szCs w:val="24"/>
               </w:rPr>
-              <w:t>Paul Lang</w:t>
-            </w:r>
+              <w:t xml:space="preserve">Paul </w:t>
+            </w:r>
+            <w:proofErr w:type="spellStart"/>
+            <w:r>
+              <w:rPr>
+                <w:rFonts w:ascii="Times New Roman" w:hAnsi="Times New Roman" w:cs="Times New Roman"/>
+                <w:color w:val="000000" w:themeColor="text1"/>
+                <w:sz w:val="24"/>
+                <w:szCs w:val="24"/>
+              </w:rPr>
+              <w:t>Lang</w:t>
+            </w:r>
+            <w:proofErr w:type="spellEnd"/>
           </w:p>
         </w:tc>
       </w:tr>
@@ -10214,7 +12823,27 @@
                 <w:sz w:val="24"/>
                 <w:szCs w:val="24"/>
               </w:rPr>
-              <w:t>Sabino Sadiq Ortega</w:t>
+              <w:t xml:space="preserve">Sabino </w:t>
+            </w:r>
+            <w:proofErr w:type="spellStart"/>
+            <w:r>
+              <w:rPr>
+                <w:rFonts w:ascii="Times New Roman" w:hAnsi="Times New Roman" w:cs="Times New Roman"/>
+                <w:color w:val="000000" w:themeColor="text1"/>
+                <w:sz w:val="24"/>
+                <w:szCs w:val="24"/>
+              </w:rPr>
+              <w:t>Sadiq</w:t>
+            </w:r>
+            <w:proofErr w:type="spellEnd"/>
+            <w:r>
+              <w:rPr>
+                <w:rFonts w:ascii="Times New Roman" w:hAnsi="Times New Roman" w:cs="Times New Roman"/>
+                <w:color w:val="000000" w:themeColor="text1"/>
+                <w:sz w:val="24"/>
+                <w:szCs w:val="24"/>
+              </w:rPr>
+              <w:t xml:space="preserve"> Ortega</w:t>
             </w:r>
           </w:p>
         </w:tc>
@@ -10278,8 +12907,39 @@
                 <w:sz w:val="24"/>
                 <w:szCs w:val="24"/>
               </w:rPr>
-              <w:t>Teresa Mendez Raya de Ries</w:t>
-            </w:r>
+              <w:t xml:space="preserve">Teresa </w:t>
+            </w:r>
+            <w:proofErr w:type="spellStart"/>
+            <w:r>
+              <w:rPr>
+                <w:rFonts w:ascii="Times New Roman" w:hAnsi="Times New Roman" w:cs="Times New Roman"/>
+                <w:color w:val="000000" w:themeColor="text1"/>
+                <w:sz w:val="24"/>
+                <w:szCs w:val="24"/>
+              </w:rPr>
+              <w:t>Mendez</w:t>
+            </w:r>
+            <w:proofErr w:type="spellEnd"/>
+            <w:r>
+              <w:rPr>
+                <w:rFonts w:ascii="Times New Roman" w:hAnsi="Times New Roman" w:cs="Times New Roman"/>
+                <w:color w:val="000000" w:themeColor="text1"/>
+                <w:sz w:val="24"/>
+                <w:szCs w:val="24"/>
+              </w:rPr>
+              <w:t xml:space="preserve"> Raya de </w:t>
+            </w:r>
+            <w:proofErr w:type="spellStart"/>
+            <w:r>
+              <w:rPr>
+                <w:rFonts w:ascii="Times New Roman" w:hAnsi="Times New Roman" w:cs="Times New Roman"/>
+                <w:color w:val="000000" w:themeColor="text1"/>
+                <w:sz w:val="24"/>
+                <w:szCs w:val="24"/>
+              </w:rPr>
+              <w:t>Ries</w:t>
+            </w:r>
+            <w:proofErr w:type="spellEnd"/>
           </w:p>
         </w:tc>
       </w:tr>
@@ -10342,8 +13002,19 @@
                 <w:sz w:val="24"/>
                 <w:szCs w:val="24"/>
               </w:rPr>
-              <w:t>William King Baker Beecher</w:t>
-            </w:r>
+              <w:t xml:space="preserve">William King Baker </w:t>
+            </w:r>
+            <w:proofErr w:type="spellStart"/>
+            <w:r>
+              <w:rPr>
+                <w:rFonts w:ascii="Times New Roman" w:hAnsi="Times New Roman" w:cs="Times New Roman"/>
+                <w:color w:val="000000" w:themeColor="text1"/>
+                <w:sz w:val="24"/>
+                <w:szCs w:val="24"/>
+              </w:rPr>
+              <w:t>Beecher</w:t>
+            </w:r>
+            <w:proofErr w:type="spellEnd"/>
           </w:p>
         </w:tc>
       </w:tr>
@@ -10587,13 +13258,23 @@
         </w:rPr>
         <w:t xml:space="preserve">Se visualiza a la Universidad </w:t>
       </w:r>
-      <w:r>
-        <w:rPr>
-          <w:rFonts w:ascii="Times New Roman" w:hAnsi="Times New Roman" w:cs="Times New Roman"/>
-          <w:sz w:val="24"/>
-          <w:szCs w:val="24"/>
-        </w:rPr>
-        <w:t xml:space="preserve">Núr </w:t>
+      <w:proofErr w:type="spellStart"/>
+      <w:r>
+        <w:rPr>
+          <w:rFonts w:ascii="Times New Roman" w:hAnsi="Times New Roman" w:cs="Times New Roman"/>
+          <w:sz w:val="24"/>
+          <w:szCs w:val="24"/>
+        </w:rPr>
+        <w:t>Núr</w:t>
+      </w:r>
+      <w:proofErr w:type="spellEnd"/>
+      <w:r>
+        <w:rPr>
+          <w:rFonts w:ascii="Times New Roman" w:hAnsi="Times New Roman" w:cs="Times New Roman"/>
+          <w:sz w:val="24"/>
+          <w:szCs w:val="24"/>
+        </w:rPr>
+        <w:t xml:space="preserve"> </w:t>
       </w:r>
       <w:r>
         <w:rPr>
@@ -10728,13 +13409,59 @@
           <w:szCs w:val="24"/>
         </w:rPr>
       </w:pPr>
-      <w:r>
-        <w:rPr>
-          <w:rFonts w:ascii="Times New Roman" w:hAnsi="Times New Roman" w:cs="Times New Roman"/>
-          <w:sz w:val="24"/>
-          <w:szCs w:val="24"/>
-        </w:rPr>
-        <w:t xml:space="preserve">Núr se define como una institución de Educación Superior que promueve el desarrollo en nuestro país. Núr define al desarrollo como el proceso dinámico y participativo por medio del cual se satisfacen las necesidades fundamentales del ser humano y por ende de la sociedad. Este proceso se logra a través de la plena expresión de las capacidades de cada persona (por medio de la educación) al servicio de su propia comunidad y de acuerdo con su medio ambiente, enmarcado en principios y valores universales. Las necesidades que debe satisfacer se refieren a todas, es decir no solo a las necesidades básicas humanas, tales como la seguridad, el refugio, la alimentación y la salud, sino también a las necesidades emocionales, intelectuales y espirituales, tales como el afecto, la participación, la comprensión, la creatividad, la libertad, la trascendencia, etc. La Universidad Núr cree que la educación – formal, no formal, e informal – es, sin duda alguna, la manera más efectiva de </w:t>
+      <w:proofErr w:type="spellStart"/>
+      <w:r>
+        <w:rPr>
+          <w:rFonts w:ascii="Times New Roman" w:hAnsi="Times New Roman" w:cs="Times New Roman"/>
+          <w:sz w:val="24"/>
+          <w:szCs w:val="24"/>
+        </w:rPr>
+        <w:t>Núr</w:t>
+      </w:r>
+      <w:proofErr w:type="spellEnd"/>
+      <w:r>
+        <w:rPr>
+          <w:rFonts w:ascii="Times New Roman" w:hAnsi="Times New Roman" w:cs="Times New Roman"/>
+          <w:sz w:val="24"/>
+          <w:szCs w:val="24"/>
+        </w:rPr>
+        <w:t xml:space="preserve"> se define como una institución de Educación Superior que promueve el desarrollo en nuestro país. </w:t>
+      </w:r>
+      <w:proofErr w:type="spellStart"/>
+      <w:r>
+        <w:rPr>
+          <w:rFonts w:ascii="Times New Roman" w:hAnsi="Times New Roman" w:cs="Times New Roman"/>
+          <w:sz w:val="24"/>
+          <w:szCs w:val="24"/>
+        </w:rPr>
+        <w:t>Núr</w:t>
+      </w:r>
+      <w:proofErr w:type="spellEnd"/>
+      <w:r>
+        <w:rPr>
+          <w:rFonts w:ascii="Times New Roman" w:hAnsi="Times New Roman" w:cs="Times New Roman"/>
+          <w:sz w:val="24"/>
+          <w:szCs w:val="24"/>
+        </w:rPr>
+        <w:t xml:space="preserve"> define al desarrollo como el proceso dinámico y participativo por medio del cual se satisfacen las necesidades fundamentales del ser humano y por ende de la sociedad. Este proceso se logra a través de la plena expresión de las capacidades de cada persona (por medio de la educación) al servicio de su propia comunidad y de acuerdo con su medio ambiente, enmarcado en principios y valores universales. Las necesidades que debe satisfacer se refieren a todas, es decir no solo a las necesidades básicas humanas, tales como la seguridad, el refugio, la alimentación y la salud, sino también a las necesidades emocionales, intelectuales y espirituales, tales como el afecto, la participación, la comprensión, la creatividad, la libertad, la trascendencia, etc. La Universidad </w:t>
+      </w:r>
+      <w:proofErr w:type="spellStart"/>
+      <w:r>
+        <w:rPr>
+          <w:rFonts w:ascii="Times New Roman" w:hAnsi="Times New Roman" w:cs="Times New Roman"/>
+          <w:sz w:val="24"/>
+          <w:szCs w:val="24"/>
+        </w:rPr>
+        <w:t>Núr</w:t>
+      </w:r>
+      <w:proofErr w:type="spellEnd"/>
+      <w:r>
+        <w:rPr>
+          <w:rFonts w:ascii="Times New Roman" w:hAnsi="Times New Roman" w:cs="Times New Roman"/>
+          <w:sz w:val="24"/>
+          <w:szCs w:val="24"/>
+        </w:rPr>
+        <w:t xml:space="preserve"> cree que la educación – formal, no formal, e informal – es, sin duda alguna, la manera más efectiva de </w:t>
       </w:r>
       <w:r>
         <w:rPr>
@@ -10743,7 +13470,97 @@
           <w:szCs w:val="24"/>
         </w:rPr>
         <w:lastRenderedPageBreak/>
-        <w:t>forjar los valores, las actitudes, el comportamiento y las habilidades que harán posible que las personas funcionen eficazmente en una sociedad mundial integrada. La educación es un proceso continuo y creativo, cuyo propósito es el de desarrollar las capacidades latentes en la realidad de cada ser humano y de coordinar su expresión para la superación y el progreso de la sociedad. Sobre la base de los conceptos mencionados, Núr estructura todas sus propuestas académicas en pregrado y postgrado. Toma como cimientos estructurales a sus principios filosóficos descritos en el inciso C de esta sección en el presente documento. Esta postura educativa, tiene por objetivo replantear el rol clásico de la Universidad en la sociedad y la incorporación de elementos esenciales usualmente ignorados como es la formación integral del futuro profesional como ser: el desarrollo del espíritu de servicio al bien común, la promoción de la cultura de Paz como base del desarrollo de los pueblos hacia una ciudadanía mundial. Por esta razón Núr plantea una estructura base de sus ofertas curriculares que contemplan materias de desarrollo, servicio a la comunidad, fortalecimiento del liderazgo moral, además de las materias disciplinares propias de cada carrera. Estos conceptos son tomados de la Comunidad Internacional Bahá’í y se levantan sobre el pensar de Manfred Max Neef.</w:t>
+        <w:t xml:space="preserve">forjar los valores, las actitudes, el comportamiento y las habilidades que harán posible que las personas funcionen eficazmente en una sociedad mundial integrada. La educación es un proceso continuo y creativo, cuyo propósito es el de desarrollar las capacidades latentes en la realidad de cada ser humano y de coordinar su expresión para la superación y el progreso de la sociedad. Sobre la base de los conceptos mencionados, </w:t>
+      </w:r>
+      <w:proofErr w:type="spellStart"/>
+      <w:r>
+        <w:rPr>
+          <w:rFonts w:ascii="Times New Roman" w:hAnsi="Times New Roman" w:cs="Times New Roman"/>
+          <w:sz w:val="24"/>
+          <w:szCs w:val="24"/>
+        </w:rPr>
+        <w:t>Núr</w:t>
+      </w:r>
+      <w:proofErr w:type="spellEnd"/>
+      <w:r>
+        <w:rPr>
+          <w:rFonts w:ascii="Times New Roman" w:hAnsi="Times New Roman" w:cs="Times New Roman"/>
+          <w:sz w:val="24"/>
+          <w:szCs w:val="24"/>
+        </w:rPr>
+        <w:t xml:space="preserve"> estructura todas sus propuestas académicas en pregrado y postgrado. Toma como cimientos estructurales a sus principios filosóficos descritos en el inciso C de esta sección en el presente documento. Esta postura educativa, tiene por objetivo replantear el rol clásico de la Universidad en la sociedad y la incorporación de elementos esenciales usualmente ignorados como es la formación integral del futuro profesional como ser: el desarrollo del espíritu de servicio al bien común, la promoción de la cultura de Paz como base del desarrollo de los pueblos hacia una ciudadanía mundial. Por esta razón </w:t>
+      </w:r>
+      <w:proofErr w:type="spellStart"/>
+      <w:r>
+        <w:rPr>
+          <w:rFonts w:ascii="Times New Roman" w:hAnsi="Times New Roman" w:cs="Times New Roman"/>
+          <w:sz w:val="24"/>
+          <w:szCs w:val="24"/>
+        </w:rPr>
+        <w:t>Núr</w:t>
+      </w:r>
+      <w:proofErr w:type="spellEnd"/>
+      <w:r>
+        <w:rPr>
+          <w:rFonts w:ascii="Times New Roman" w:hAnsi="Times New Roman" w:cs="Times New Roman"/>
+          <w:sz w:val="24"/>
+          <w:szCs w:val="24"/>
+        </w:rPr>
+        <w:t xml:space="preserve"> plantea una estructura base de sus ofertas curriculares que contemplan materias de desarrollo, servicio a la comunidad, fortalecimiento del liderazgo moral, además de las materias disciplinares propias de cada carrera. Estos conceptos son tomados de la Comunidad Internacional </w:t>
+      </w:r>
+      <w:proofErr w:type="spellStart"/>
+      <w:r>
+        <w:rPr>
+          <w:rFonts w:ascii="Times New Roman" w:hAnsi="Times New Roman" w:cs="Times New Roman"/>
+          <w:sz w:val="24"/>
+          <w:szCs w:val="24"/>
+        </w:rPr>
+        <w:t>Bahá’í</w:t>
+      </w:r>
+      <w:proofErr w:type="spellEnd"/>
+      <w:r>
+        <w:rPr>
+          <w:rFonts w:ascii="Times New Roman" w:hAnsi="Times New Roman" w:cs="Times New Roman"/>
+          <w:sz w:val="24"/>
+          <w:szCs w:val="24"/>
+        </w:rPr>
+        <w:t xml:space="preserve"> y se levantan sobre el pensar de </w:t>
+      </w:r>
+      <w:proofErr w:type="spellStart"/>
+      <w:r>
+        <w:rPr>
+          <w:rFonts w:ascii="Times New Roman" w:hAnsi="Times New Roman" w:cs="Times New Roman"/>
+          <w:sz w:val="24"/>
+          <w:szCs w:val="24"/>
+        </w:rPr>
+        <w:t>Manfred</w:t>
+      </w:r>
+      <w:proofErr w:type="spellEnd"/>
+      <w:r>
+        <w:rPr>
+          <w:rFonts w:ascii="Times New Roman" w:hAnsi="Times New Roman" w:cs="Times New Roman"/>
+          <w:sz w:val="24"/>
+          <w:szCs w:val="24"/>
+        </w:rPr>
+        <w:t xml:space="preserve"> Max </w:t>
+      </w:r>
+      <w:proofErr w:type="spellStart"/>
+      <w:r>
+        <w:rPr>
+          <w:rFonts w:ascii="Times New Roman" w:hAnsi="Times New Roman" w:cs="Times New Roman"/>
+          <w:sz w:val="24"/>
+          <w:szCs w:val="24"/>
+        </w:rPr>
+        <w:t>Neef</w:t>
+      </w:r>
+      <w:proofErr w:type="spellEnd"/>
+      <w:r>
+        <w:rPr>
+          <w:rFonts w:ascii="Times New Roman" w:hAnsi="Times New Roman" w:cs="Times New Roman"/>
+          <w:sz w:val="24"/>
+          <w:szCs w:val="24"/>
+        </w:rPr>
+        <w:t>.</w:t>
       </w:r>
       <w:r>
         <w:rPr>
@@ -10877,7 +13694,43 @@
           <w:sz w:val="24"/>
           <w:szCs w:val="24"/>
         </w:rPr>
-        <w:t xml:space="preserve">Los principios sobre los cuales está basada la filosofía de la Universidad Núr, provienen de las enseñanzas de la Fe Bahá’í. Estos principios afirman valores espirituales y universales, inculcan respeto hacia todas las ideas y el aprecio hacia todas las Religiones y culturas, y promueven la unidad en diversidad de toda la humanidad. </w:t>
+        <w:t xml:space="preserve">Los principios sobre los cuales está basada la filosofía de la Universidad </w:t>
+      </w:r>
+      <w:proofErr w:type="spellStart"/>
+      <w:r>
+        <w:rPr>
+          <w:rFonts w:ascii="Times New Roman" w:hAnsi="Times New Roman" w:cs="Times New Roman"/>
+          <w:sz w:val="24"/>
+          <w:szCs w:val="24"/>
+        </w:rPr>
+        <w:t>Núr</w:t>
+      </w:r>
+      <w:proofErr w:type="spellEnd"/>
+      <w:r>
+        <w:rPr>
+          <w:rFonts w:ascii="Times New Roman" w:hAnsi="Times New Roman" w:cs="Times New Roman"/>
+          <w:sz w:val="24"/>
+          <w:szCs w:val="24"/>
+        </w:rPr>
+        <w:t xml:space="preserve">, provienen de las enseñanzas de la Fe </w:t>
+      </w:r>
+      <w:proofErr w:type="spellStart"/>
+      <w:r>
+        <w:rPr>
+          <w:rFonts w:ascii="Times New Roman" w:hAnsi="Times New Roman" w:cs="Times New Roman"/>
+          <w:sz w:val="24"/>
+          <w:szCs w:val="24"/>
+        </w:rPr>
+        <w:t>Bahá’í</w:t>
+      </w:r>
+      <w:proofErr w:type="spellEnd"/>
+      <w:r>
+        <w:rPr>
+          <w:rFonts w:ascii="Times New Roman" w:hAnsi="Times New Roman" w:cs="Times New Roman"/>
+          <w:sz w:val="24"/>
+          <w:szCs w:val="24"/>
+        </w:rPr>
+        <w:t xml:space="preserve">. Estos principios afirman valores espirituales y universales, inculcan respeto hacia todas las ideas y el aprecio hacia todas las Religiones y culturas, y promueven la unidad en diversidad de toda la humanidad. </w:t>
       </w:r>
     </w:p>
     <w:p>
@@ -10899,7 +13752,43 @@
           <w:sz w:val="24"/>
           <w:szCs w:val="24"/>
         </w:rPr>
-        <w:t xml:space="preserve">La Universidad Núr es una iniciativa particular de un grupo de seguidores de la Fe Bahá’í. No es una Universidad confesional; es decir, no es un órgano o una parte de las instituciones de esta Fe, ni dependiente de ellas en sus gestiones académica, económica y administrativa. </w:t>
+        <w:t xml:space="preserve">La Universidad </w:t>
+      </w:r>
+      <w:proofErr w:type="spellStart"/>
+      <w:r>
+        <w:rPr>
+          <w:rFonts w:ascii="Times New Roman" w:hAnsi="Times New Roman" w:cs="Times New Roman"/>
+          <w:sz w:val="24"/>
+          <w:szCs w:val="24"/>
+        </w:rPr>
+        <w:t>Núr</w:t>
+      </w:r>
+      <w:proofErr w:type="spellEnd"/>
+      <w:r>
+        <w:rPr>
+          <w:rFonts w:ascii="Times New Roman" w:hAnsi="Times New Roman" w:cs="Times New Roman"/>
+          <w:sz w:val="24"/>
+          <w:szCs w:val="24"/>
+        </w:rPr>
+        <w:t xml:space="preserve"> es una iniciativa particular de un grupo de seguidores de la Fe </w:t>
+      </w:r>
+      <w:proofErr w:type="spellStart"/>
+      <w:r>
+        <w:rPr>
+          <w:rFonts w:ascii="Times New Roman" w:hAnsi="Times New Roman" w:cs="Times New Roman"/>
+          <w:sz w:val="24"/>
+          <w:szCs w:val="24"/>
+        </w:rPr>
+        <w:t>Bahá’í</w:t>
+      </w:r>
+      <w:proofErr w:type="spellEnd"/>
+      <w:r>
+        <w:rPr>
+          <w:rFonts w:ascii="Times New Roman" w:hAnsi="Times New Roman" w:cs="Times New Roman"/>
+          <w:sz w:val="24"/>
+          <w:szCs w:val="24"/>
+        </w:rPr>
+        <w:t xml:space="preserve">. No es una Universidad confesional; es decir, no es un órgano o una parte de las instituciones de esta Fe, ni dependiente de ellas en sus gestiones académica, económica y administrativa. </w:t>
       </w:r>
     </w:p>
     <w:p>
@@ -11018,7 +13907,25 @@
           <w:sz w:val="24"/>
           <w:szCs w:val="24"/>
         </w:rPr>
-        <w:t>Los principios que la Núr promueve institucionalmente son:</w:t>
+        <w:t xml:space="preserve">Los principios que la </w:t>
+      </w:r>
+      <w:proofErr w:type="spellStart"/>
+      <w:r>
+        <w:rPr>
+          <w:rFonts w:ascii="Times New Roman" w:hAnsi="Times New Roman" w:cs="Times New Roman"/>
+          <w:sz w:val="24"/>
+          <w:szCs w:val="24"/>
+        </w:rPr>
+        <w:t>Núr</w:t>
+      </w:r>
+      <w:proofErr w:type="spellEnd"/>
+      <w:r>
+        <w:rPr>
+          <w:rFonts w:ascii="Times New Roman" w:hAnsi="Times New Roman" w:cs="Times New Roman"/>
+          <w:sz w:val="24"/>
+          <w:szCs w:val="24"/>
+        </w:rPr>
+        <w:t xml:space="preserve"> promueve institucionalmente son:</w:t>
       </w:r>
     </w:p>
     <w:p>
@@ -11814,7 +14721,7 @@
                 <w:sz w:val="24"/>
                 <w:szCs w:val="24"/>
               </w:rPr>
-              <w:t>5</w:t>
+              <w:t>6</w:t>
             </w:r>
             <w:r>
               <w:rPr>
@@ -11933,7 +14840,7 @@
                 <w:sz w:val="24"/>
                 <w:szCs w:val="24"/>
               </w:rPr>
-              <w:t>7</w:t>
+              <w:t>8</w:t>
             </w:r>
             <w:r>
               <w:rPr>
@@ -12030,7 +14937,7 @@
                 <w:sz w:val="24"/>
                 <w:szCs w:val="24"/>
               </w:rPr>
-              <w:t>7</w:t>
+              <w:t>8</w:t>
             </w:r>
             <w:r>
               <w:rPr>
@@ -12127,7 +15034,7 @@
                 <w:sz w:val="24"/>
                 <w:szCs w:val="24"/>
               </w:rPr>
-              <w:t>8</w:t>
+              <w:t>9</w:t>
             </w:r>
             <w:r>
               <w:rPr>
@@ -12224,7 +15131,7 @@
                 <w:sz w:val="24"/>
                 <w:szCs w:val="24"/>
               </w:rPr>
-              <w:t>8</w:t>
+              <w:t>9</w:t>
             </w:r>
             <w:r>
               <w:rPr>
@@ -12321,7 +15228,7 @@
                 <w:sz w:val="24"/>
                 <w:szCs w:val="24"/>
               </w:rPr>
-              <w:t>9</w:t>
+              <w:t>10</w:t>
             </w:r>
             <w:r>
               <w:rPr>
@@ -12418,7 +15325,7 @@
                 <w:sz w:val="24"/>
                 <w:szCs w:val="24"/>
               </w:rPr>
-              <w:t>9</w:t>
+              <w:t>10</w:t>
             </w:r>
             <w:r>
               <w:rPr>
@@ -12537,7 +15444,7 @@
                 <w:sz w:val="24"/>
                 <w:szCs w:val="24"/>
               </w:rPr>
-              <w:t>9</w:t>
+              <w:t>10</w:t>
             </w:r>
             <w:r>
               <w:rPr>
@@ -12634,7 +15541,7 @@
                 <w:sz w:val="24"/>
                 <w:szCs w:val="24"/>
               </w:rPr>
-              <w:t>9</w:t>
+              <w:t>10</w:t>
             </w:r>
             <w:r>
               <w:rPr>
@@ -12731,7 +15638,7 @@
                 <w:sz w:val="24"/>
                 <w:szCs w:val="24"/>
               </w:rPr>
-              <w:t>9</w:t>
+              <w:t>10</w:t>
             </w:r>
             <w:r>
               <w:rPr>
@@ -12828,7 +15735,7 @@
                 <w:sz w:val="24"/>
                 <w:szCs w:val="24"/>
               </w:rPr>
-              <w:t>10</w:t>
+              <w:t>11</w:t>
             </w:r>
             <w:r>
               <w:rPr>
@@ -12925,7 +15832,7 @@
                 <w:sz w:val="24"/>
                 <w:szCs w:val="24"/>
               </w:rPr>
-              <w:t>10</w:t>
+              <w:t>11</w:t>
             </w:r>
             <w:r>
               <w:rPr>
@@ -13022,7 +15929,7 @@
                 <w:sz w:val="24"/>
                 <w:szCs w:val="24"/>
               </w:rPr>
-              <w:t>10</w:t>
+              <w:t>11</w:t>
             </w:r>
             <w:r>
               <w:rPr>
@@ -13119,7 +16026,7 @@
                 <w:sz w:val="24"/>
                 <w:szCs w:val="24"/>
               </w:rPr>
-              <w:t>10</w:t>
+              <w:t>12</w:t>
             </w:r>
             <w:r>
               <w:rPr>
@@ -13216,7 +16123,7 @@
                 <w:sz w:val="24"/>
                 <w:szCs w:val="24"/>
               </w:rPr>
-              <w:t>11</w:t>
+              <w:t>12</w:t>
             </w:r>
             <w:r>
               <w:rPr>
@@ -13313,7 +16220,7 @@
                 <w:sz w:val="24"/>
                 <w:szCs w:val="24"/>
               </w:rPr>
-              <w:t>11</w:t>
+              <w:t>12</w:t>
             </w:r>
             <w:r>
               <w:rPr>
@@ -13410,7 +16317,7 @@
                 <w:sz w:val="24"/>
                 <w:szCs w:val="24"/>
               </w:rPr>
-              <w:t>11</w:t>
+              <w:t>12</w:t>
             </w:r>
             <w:r>
               <w:rPr>
@@ -13507,7 +16414,7 @@
                 <w:sz w:val="24"/>
                 <w:szCs w:val="24"/>
               </w:rPr>
-              <w:t>11</w:t>
+              <w:t>13</w:t>
             </w:r>
             <w:r>
               <w:rPr>
@@ -13604,7 +16511,7 @@
                 <w:sz w:val="24"/>
                 <w:szCs w:val="24"/>
               </w:rPr>
-              <w:t>11</w:t>
+              <w:t>13</w:t>
             </w:r>
             <w:r>
               <w:rPr>
@@ -13701,7 +16608,7 @@
                 <w:sz w:val="24"/>
                 <w:szCs w:val="24"/>
               </w:rPr>
-              <w:t>11</w:t>
+              <w:t>13</w:t>
             </w:r>
             <w:r>
               <w:rPr>
@@ -13798,7 +16705,7 @@
                 <w:sz w:val="24"/>
                 <w:szCs w:val="24"/>
               </w:rPr>
-              <w:t>12</w:t>
+              <w:t>13</w:t>
             </w:r>
             <w:r>
               <w:rPr>
@@ -13895,7 +16802,7 @@
                 <w:sz w:val="24"/>
                 <w:szCs w:val="24"/>
               </w:rPr>
-              <w:t>12</w:t>
+              <w:t>13</w:t>
             </w:r>
             <w:r>
               <w:rPr>
@@ -13992,7 +16899,7 @@
                 <w:sz w:val="24"/>
                 <w:szCs w:val="24"/>
               </w:rPr>
-              <w:t>12</w:t>
+              <w:t>14</w:t>
             </w:r>
             <w:r>
               <w:rPr>
@@ -14089,7 +16996,7 @@
                 <w:sz w:val="24"/>
                 <w:szCs w:val="24"/>
               </w:rPr>
-              <w:t>13</w:t>
+              <w:t>14</w:t>
             </w:r>
             <w:r>
               <w:rPr>
@@ -14278,7 +17185,7 @@
               <w:sz w:val="24"/>
               <w:szCs w:val="24"/>
             </w:rPr>
-            <w:t>13</w:t>
+            <w:t>14</w:t>
           </w:r>
           <w:r>
             <w:rPr>
@@ -14527,7 +17434,7 @@
                 <w:sz w:val="24"/>
                 <w:szCs w:val="24"/>
               </w:rPr>
-              <w:t>18</w:t>
+              <w:t>19</w:t>
             </w:r>
             <w:r>
               <w:rPr>
@@ -14926,7 +17833,7 @@
                 <w:sz w:val="24"/>
                 <w:szCs w:val="24"/>
               </w:rPr>
-              <w:t>26</w:t>
+              <w:t>27</w:t>
             </w:r>
             <w:r>
               <w:rPr>
@@ -15358,7 +18265,7 @@
                 <w:sz w:val="24"/>
                 <w:szCs w:val="24"/>
               </w:rPr>
-              <w:t>28</w:t>
+              <w:t>32</w:t>
             </w:r>
             <w:r>
               <w:rPr>
@@ -15463,7 +18370,7 @@
                 <w:sz w:val="24"/>
                 <w:szCs w:val="24"/>
               </w:rPr>
-              <w:t>29</w:t>
+              <w:t>33</w:t>
             </w:r>
             <w:r>
               <w:rPr>
@@ -15561,7 +18468,7 @@
                 <w:sz w:val="24"/>
                 <w:szCs w:val="24"/>
               </w:rPr>
-              <w:t>29</w:t>
+              <w:t>33</w:t>
             </w:r>
             <w:r>
               <w:rPr>
@@ -15658,7 +18565,7 @@
                 <w:sz w:val="24"/>
                 <w:szCs w:val="24"/>
               </w:rPr>
-              <w:t>31</w:t>
+              <w:t>34</w:t>
             </w:r>
             <w:r>
               <w:rPr>
@@ -16295,8 +19202,8 @@
         </w:rPr>
       </w:pPr>
     </w:p>
-    <w:bookmarkStart w:id="63" w:name="_Toc499373469" w:displacedByCustomXml="next"/>
-    <w:bookmarkStart w:id="64" w:name="_Toc499373431" w:displacedByCustomXml="next"/>
+    <w:bookmarkStart w:id="63" w:name="_Toc499373431" w:displacedByCustomXml="next"/>
+    <w:bookmarkStart w:id="64" w:name="_Toc499373469" w:displacedByCustomXml="next"/>
     <w:sdt>
       <w:sdtPr>
         <w:rPr>
@@ -17106,7 +20013,7 @@
           <v:shape id="_x0000_i1025" type="#_x0000_t75" style="width:7in;height:196.5pt" o:ole="">
             <v:imagedata r:id="rId11" o:title=""/>
           </v:shape>
-          <o:OLEObject Type="Embed" ProgID="Visio.Drawing.15" ShapeID="_x0000_i1025" DrawAspect="Content" ObjectID="_1579616131" r:id="rId12"/>
+          <o:OLEObject Type="Embed" ProgID="Visio.Drawing.15" ShapeID="_x0000_i1025" DrawAspect="Content" ObjectID="_1580224034" r:id="rId12"/>
         </w:object>
       </w:r>
     </w:p>
@@ -17355,7 +20262,7 @@
             <w:noProof/>
             <w:lang w:val="es-ES"/>
           </w:rPr>
-          <w:t>1</w:t>
+          <w:t>20</w:t>
         </w:r>
         <w:r>
           <w:fldChar w:fldCharType="end"/>
@@ -19005,6 +21912,37 @@
       </w:tblBorders>
     </w:tblPr>
   </w:style>
+  <w:style w:type="paragraph" w:styleId="Textodeglobo">
+    <w:name w:val="Balloon Text"/>
+    <w:basedOn w:val="Normal"/>
+    <w:link w:val="TextodegloboCar"/>
+    <w:uiPriority w:val="99"/>
+    <w:semiHidden/>
+    <w:unhideWhenUsed/>
+    <w:rsid w:val="00D76F98"/>
+    <w:pPr>
+      <w:spacing w:after="0" w:line="240" w:lineRule="auto"/>
+    </w:pPr>
+    <w:rPr>
+      <w:rFonts w:ascii="Segoe UI" w:hAnsi="Segoe UI" w:cs="Segoe UI"/>
+      <w:sz w:val="18"/>
+      <w:szCs w:val="18"/>
+    </w:rPr>
+  </w:style>
+  <w:style w:type="character" w:customStyle="1" w:styleId="TextodegloboCar">
+    <w:name w:val="Texto de globo Car"/>
+    <w:basedOn w:val="Fuentedeprrafopredeter"/>
+    <w:link w:val="Textodeglobo"/>
+    <w:uiPriority w:val="99"/>
+    <w:semiHidden/>
+    <w:rsid w:val="00D76F98"/>
+    <w:rPr>
+      <w:rFonts w:ascii="Segoe UI" w:hAnsi="Segoe UI" w:cs="Segoe UI"/>
+      <w:sz w:val="18"/>
+      <w:szCs w:val="18"/>
+      <w:lang w:val="es-419"/>
+    </w:rPr>
+  </w:style>
 </w:styles>
 </file>
 
@@ -19646,7 +22584,7 @@
 </file>
 
 <file path=customXml/itemProps1.xml><?xml version="1.0" encoding="utf-8"?>
-<ds:datastoreItem xmlns:ds="http://schemas.openxmlformats.org/officeDocument/2006/customXml" ds:itemID="{D0F40D1F-787A-4F77-BD4A-C799A6323CFF}">
+<ds:datastoreItem xmlns:ds="http://schemas.openxmlformats.org/officeDocument/2006/customXml" ds:itemID="{A845A3D5-4CB1-4B57-B91C-513D24479742}">
   <ds:schemaRefs>
     <ds:schemaRef ds:uri="http://schemas.openxmlformats.org/officeDocument/2006/bibliography"/>
   </ds:schemaRefs>

</xml_diff>

<commit_message>
aumento de marco referencial
</commit_message>
<xml_diff>
--- a/Tesis.docx
+++ b/Tesis.docx
@@ -5,6 +5,7 @@
     <w:p>
       <w:pPr>
         <w:spacing w:before="240" w:line="360" w:lineRule="auto"/>
+        <w:ind w:left="708" w:hanging="708"/>
         <w:jc w:val="both"/>
         <w:rPr>
           <w:rFonts w:ascii="Times New Roman" w:hAnsi="Times New Roman" w:cs="Times New Roman"/>
@@ -115,10 +116,11 @@
     <w:p>
       <w:pPr>
         <w:spacing w:before="240" w:line="360" w:lineRule="auto"/>
-        <w:jc w:val="center"/>
+        <w:jc w:val="both"/>
         <w:rPr>
           <w:rFonts w:ascii="Times New Roman" w:hAnsi="Times New Roman" w:cs="Times New Roman"/>
           <w:b/>
+          <w:color w:val="FF0000"/>
           <w:sz w:val="24"/>
           <w:szCs w:val="24"/>
         </w:rPr>
@@ -127,446 +129,156 @@
         <w:rPr>
           <w:rFonts w:ascii="Times New Roman" w:hAnsi="Times New Roman" w:cs="Times New Roman"/>
           <w:b/>
-          <w:sz w:val="24"/>
-          <w:szCs w:val="24"/>
-        </w:rPr>
-        <w:t>Fortale</w:t>
+          <w:color w:val="FF0000"/>
+          <w:sz w:val="24"/>
+          <w:szCs w:val="24"/>
+        </w:rPr>
+        <w:t>Desarrollo de una versión personalizada</w:t>
       </w:r>
       <w:r>
         <w:rPr>
           <w:rFonts w:ascii="Times New Roman" w:hAnsi="Times New Roman" w:cs="Times New Roman"/>
           <w:b/>
-          <w:sz w:val="24"/>
-          <w:szCs w:val="24"/>
-        </w:rPr>
-        <w:t>ciendo</w:t>
+          <w:color w:val="FF0000"/>
+          <w:sz w:val="24"/>
+          <w:szCs w:val="24"/>
+        </w:rPr>
+        <w:t xml:space="preserve"> multiplataforma </w:t>
       </w:r>
       <w:r>
         <w:rPr>
           <w:rFonts w:ascii="Times New Roman" w:hAnsi="Times New Roman" w:cs="Times New Roman"/>
           <w:b/>
-          <w:sz w:val="24"/>
-          <w:szCs w:val="24"/>
-        </w:rPr>
-        <w:t xml:space="preserve"> </w:t>
+          <w:color w:val="FF0000"/>
+          <w:sz w:val="24"/>
+          <w:szCs w:val="24"/>
+        </w:rPr>
+        <w:t xml:space="preserve">del sistema web  </w:t>
       </w:r>
       <w:r>
         <w:rPr>
           <w:rFonts w:ascii="Times New Roman" w:hAnsi="Times New Roman" w:cs="Times New Roman"/>
           <w:b/>
-          <w:sz w:val="24"/>
-          <w:szCs w:val="24"/>
-        </w:rPr>
-        <w:t>la</w:t>
+          <w:color w:val="FF0000"/>
+          <w:sz w:val="24"/>
+          <w:szCs w:val="24"/>
+        </w:rPr>
+        <w:t>aplicado a</w:t>
       </w:r>
       <w:r>
         <w:rPr>
           <w:rFonts w:ascii="Times New Roman" w:hAnsi="Times New Roman" w:cs="Times New Roman"/>
           <w:b/>
-          <w:sz w:val="24"/>
-          <w:szCs w:val="24"/>
-        </w:rPr>
-        <w:t xml:space="preserve"> educación a distancia en la</w:t>
+          <w:color w:val="FF0000"/>
+          <w:sz w:val="24"/>
+          <w:szCs w:val="24"/>
+        </w:rPr>
+        <w:t xml:space="preserve"> la administración de los cursos virtuales bajo la plataforma de Moodle</w:t>
       </w:r>
       <w:r>
         <w:rPr>
           <w:rFonts w:ascii="Times New Roman" w:hAnsi="Times New Roman" w:cs="Times New Roman"/>
           <w:b/>
-          <w:sz w:val="24"/>
-          <w:szCs w:val="24"/>
-        </w:rPr>
-        <w:t xml:space="preserve"> Universidad </w:t>
+          <w:color w:val="FF0000"/>
+          <w:sz w:val="24"/>
+          <w:szCs w:val="24"/>
+        </w:rPr>
+        <w:t xml:space="preserve"> en la Universidad </w:t>
       </w:r>
       <w:proofErr w:type="spellStart"/>
       <w:r>
         <w:rPr>
           <w:rFonts w:ascii="Times New Roman" w:hAnsi="Times New Roman" w:cs="Times New Roman"/>
           <w:b/>
-          <w:sz w:val="24"/>
-          <w:szCs w:val="24"/>
-        </w:rPr>
-        <w:t>Núr</w:t>
+          <w:color w:val="FF0000"/>
+          <w:sz w:val="24"/>
+          <w:szCs w:val="24"/>
+        </w:rPr>
+        <w:t>Nur</w:t>
       </w:r>
       <w:proofErr w:type="spellEnd"/>
       <w:r>
         <w:rPr>
           <w:rFonts w:ascii="Times New Roman" w:hAnsi="Times New Roman" w:cs="Times New Roman"/>
           <w:b/>
-          <w:sz w:val="24"/>
-          <w:szCs w:val="24"/>
-        </w:rPr>
-        <w:t>,</w:t>
+          <w:color w:val="FF0000"/>
+          <w:sz w:val="24"/>
+          <w:szCs w:val="24"/>
+        </w:rPr>
+        <w:t xml:space="preserve"> San</w:t>
       </w:r>
       <w:r>
         <w:rPr>
           <w:rFonts w:ascii="Times New Roman" w:hAnsi="Times New Roman" w:cs="Times New Roman"/>
           <w:b/>
-          <w:sz w:val="24"/>
-          <w:szCs w:val="24"/>
-        </w:rPr>
-        <w:t xml:space="preserve"> innovando la herramienta virtual </w:t>
-      </w:r>
-      <w:r>
+          <w:color w:val="FF0000"/>
+          <w:sz w:val="24"/>
+          <w:szCs w:val="24"/>
+        </w:rPr>
+        <w:t>.</w:t>
+      </w:r>
+    </w:p>
+    <w:p>
+      <w:pPr>
+        <w:spacing w:before="240" w:line="360" w:lineRule="auto"/>
+        <w:jc w:val="both"/>
         <w:rPr>
           <w:rFonts w:ascii="Times New Roman" w:hAnsi="Times New Roman" w:cs="Times New Roman"/>
           <w:b/>
-          <w:sz w:val="24"/>
-          <w:szCs w:val="24"/>
-        </w:rPr>
-        <w:t>de</w:t>
-      </w:r>
+          <w:color w:val="FF0000"/>
+          <w:sz w:val="24"/>
+          <w:szCs w:val="24"/>
+        </w:rPr>
+      </w:pPr>
       <w:r>
         <w:rPr>
           <w:rFonts w:ascii="Times New Roman" w:hAnsi="Times New Roman" w:cs="Times New Roman"/>
           <w:b/>
-          <w:sz w:val="24"/>
-          <w:szCs w:val="24"/>
-        </w:rPr>
-        <w:t xml:space="preserve"> Moodle y emprendiendo la administración del sistema d</w:t>
-      </w:r>
+          <w:color w:val="FF0000"/>
+          <w:sz w:val="24"/>
+          <w:szCs w:val="24"/>
+        </w:rPr>
+        <w:t xml:space="preserve">Desarrollo de una versión personalizada multiplataforma aplicado a la administración de los cursos virtuales de la Universidad </w:t>
+      </w:r>
+      <w:proofErr w:type="spellStart"/>
       <w:r>
         <w:rPr>
           <w:rFonts w:ascii="Times New Roman" w:hAnsi="Times New Roman" w:cs="Times New Roman"/>
           <w:b/>
-          <w:sz w:val="24"/>
-          <w:szCs w:val="24"/>
-        </w:rPr>
-        <w:t xml:space="preserve">e pagos electrónicos </w:t>
+          <w:color w:val="FF0000"/>
+          <w:sz w:val="24"/>
+          <w:szCs w:val="24"/>
+        </w:rPr>
+        <w:t>Nur</w:t>
+      </w:r>
+      <w:proofErr w:type="spellEnd"/>
+      <w:r>
+        <w:rPr>
+          <w:rFonts w:ascii="Times New Roman" w:hAnsi="Times New Roman" w:cs="Times New Roman"/>
+          <w:b/>
+          <w:color w:val="FF0000"/>
+          <w:sz w:val="24"/>
+          <w:szCs w:val="24"/>
+        </w:rPr>
+        <w:t xml:space="preserve"> bajo el Content Management </w:t>
       </w:r>
       <w:proofErr w:type="spellStart"/>
       <w:r>
         <w:rPr>
           <w:rFonts w:ascii="Times New Roman" w:hAnsi="Times New Roman" w:cs="Times New Roman"/>
           <w:b/>
-          <w:sz w:val="24"/>
-          <w:szCs w:val="24"/>
-        </w:rPr>
-        <w:t>Prestashop</w:t>
+          <w:color w:val="FF0000"/>
+          <w:sz w:val="24"/>
+          <w:szCs w:val="24"/>
+        </w:rPr>
+        <w:t>System</w:t>
       </w:r>
       <w:proofErr w:type="spellEnd"/>
       <w:r>
         <w:rPr>
           <w:rFonts w:ascii="Times New Roman" w:hAnsi="Times New Roman" w:cs="Times New Roman"/>
           <w:b/>
-          <w:sz w:val="24"/>
-          <w:szCs w:val="24"/>
-        </w:rPr>
-        <w:t>.</w:t>
-      </w:r>
-    </w:p>
-    <w:p>
-      <w:pPr>
-        <w:spacing w:before="240" w:line="360" w:lineRule="auto"/>
-        <w:jc w:val="both"/>
-        <w:rPr>
-          <w:rFonts w:ascii="Times New Roman" w:hAnsi="Times New Roman" w:cs="Times New Roman"/>
-          <w:b/>
-          <w:sz w:val="24"/>
-          <w:szCs w:val="24"/>
-        </w:rPr>
-      </w:pPr>
-      <w:r>
-        <w:rPr>
-          <w:rFonts w:ascii="Times New Roman" w:hAnsi="Times New Roman" w:cs="Times New Roman"/>
-          <w:b/>
-          <w:sz w:val="24"/>
-          <w:szCs w:val="24"/>
-        </w:rPr>
-        <w:t xml:space="preserve">Desarrollo de una versión actualizada del sistema web bajo la plataforma de Moodle para administrar los cursos virtuales de la Universidad </w:t>
-      </w:r>
-      <w:proofErr w:type="spellStart"/>
-      <w:r>
-        <w:rPr>
-          <w:rFonts w:ascii="Times New Roman" w:hAnsi="Times New Roman" w:cs="Times New Roman"/>
-          <w:b/>
-          <w:sz w:val="24"/>
-          <w:szCs w:val="24"/>
-        </w:rPr>
-        <w:t>Nur</w:t>
-      </w:r>
-      <w:proofErr w:type="spellEnd"/>
-      <w:r>
-        <w:rPr>
-          <w:rFonts w:ascii="Times New Roman" w:hAnsi="Times New Roman" w:cs="Times New Roman"/>
-          <w:b/>
-          <w:sz w:val="24"/>
-          <w:szCs w:val="24"/>
-        </w:rPr>
-        <w:t>.</w:t>
-      </w:r>
-    </w:p>
-    <w:p>
-      <w:pPr>
-        <w:spacing w:before="240" w:line="360" w:lineRule="auto"/>
-        <w:jc w:val="both"/>
-        <w:rPr>
-          <w:rFonts w:ascii="Times New Roman" w:hAnsi="Times New Roman" w:cs="Times New Roman"/>
-          <w:b/>
-          <w:sz w:val="24"/>
-          <w:szCs w:val="24"/>
-        </w:rPr>
-      </w:pPr>
-      <w:r>
-        <w:rPr>
-          <w:rFonts w:ascii="Times New Roman" w:hAnsi="Times New Roman" w:cs="Times New Roman"/>
-          <w:b/>
-          <w:sz w:val="24"/>
-          <w:szCs w:val="24"/>
-        </w:rPr>
-        <w:t>Desarrollo de una versión personalizada del sistema</w:t>
-      </w:r>
-      <w:r>
-        <w:rPr>
-          <w:rFonts w:ascii="Times New Roman" w:hAnsi="Times New Roman" w:cs="Times New Roman"/>
-          <w:b/>
-          <w:sz w:val="24"/>
-          <w:szCs w:val="24"/>
-        </w:rPr>
-        <w:t xml:space="preserve"> </w:t>
-      </w:r>
-      <w:r>
-        <w:rPr>
-          <w:rFonts w:ascii="Times New Roman" w:hAnsi="Times New Roman" w:cs="Times New Roman"/>
-          <w:b/>
-          <w:sz w:val="24"/>
-          <w:szCs w:val="24"/>
-        </w:rPr>
-        <w:t xml:space="preserve">web bajo la plataforma de Moodle para administrar los cursos virtuales de la Universidad </w:t>
-      </w:r>
-      <w:proofErr w:type="spellStart"/>
-      <w:r>
-        <w:rPr>
-          <w:rFonts w:ascii="Times New Roman" w:hAnsi="Times New Roman" w:cs="Times New Roman"/>
-          <w:b/>
-          <w:sz w:val="24"/>
-          <w:szCs w:val="24"/>
-        </w:rPr>
-        <w:t>Nur</w:t>
-      </w:r>
-      <w:proofErr w:type="spellEnd"/>
-      <w:r>
-        <w:rPr>
-          <w:rFonts w:ascii="Times New Roman" w:hAnsi="Times New Roman" w:cs="Times New Roman"/>
-          <w:b/>
-          <w:sz w:val="24"/>
-          <w:szCs w:val="24"/>
-        </w:rPr>
-        <w:t>.</w:t>
-      </w:r>
-    </w:p>
-    <w:p>
-      <w:pPr>
-        <w:spacing w:before="240" w:line="360" w:lineRule="auto"/>
-        <w:jc w:val="both"/>
-        <w:rPr>
-          <w:rFonts w:ascii="Times New Roman" w:hAnsi="Times New Roman" w:cs="Times New Roman"/>
-          <w:b/>
-          <w:sz w:val="24"/>
-          <w:szCs w:val="24"/>
-        </w:rPr>
-      </w:pPr>
-      <w:r>
-        <w:rPr>
-          <w:rFonts w:ascii="Times New Roman" w:hAnsi="Times New Roman" w:cs="Times New Roman"/>
-          <w:b/>
-          <w:sz w:val="24"/>
-          <w:szCs w:val="24"/>
-        </w:rPr>
-        <w:t>Desarrollo de una versión personalizada</w:t>
-      </w:r>
-      <w:r>
-        <w:rPr>
-          <w:rFonts w:ascii="Times New Roman" w:hAnsi="Times New Roman" w:cs="Times New Roman"/>
-          <w:b/>
-          <w:sz w:val="24"/>
-          <w:szCs w:val="24"/>
-        </w:rPr>
-        <w:t xml:space="preserve"> </w:t>
-      </w:r>
-      <w:r>
-        <w:rPr>
-          <w:rFonts w:ascii="Times New Roman" w:hAnsi="Times New Roman" w:cs="Times New Roman"/>
-          <w:b/>
-          <w:sz w:val="24"/>
-          <w:szCs w:val="24"/>
-        </w:rPr>
-        <w:t>multiplataforma</w:t>
-      </w:r>
-      <w:r>
-        <w:rPr>
-          <w:rFonts w:ascii="Times New Roman" w:hAnsi="Times New Roman" w:cs="Times New Roman"/>
-          <w:b/>
-          <w:sz w:val="24"/>
-          <w:szCs w:val="24"/>
-        </w:rPr>
-        <w:t xml:space="preserve"> </w:t>
-      </w:r>
-      <w:r>
-        <w:rPr>
-          <w:rFonts w:ascii="Times New Roman" w:hAnsi="Times New Roman" w:cs="Times New Roman"/>
-          <w:b/>
-          <w:sz w:val="24"/>
-          <w:szCs w:val="24"/>
-        </w:rPr>
-        <w:t>del sistema</w:t>
-      </w:r>
-      <w:r>
-        <w:rPr>
-          <w:rFonts w:ascii="Times New Roman" w:hAnsi="Times New Roman" w:cs="Times New Roman"/>
-          <w:b/>
-          <w:sz w:val="24"/>
-          <w:szCs w:val="24"/>
-        </w:rPr>
-        <w:t xml:space="preserve"> web</w:t>
-      </w:r>
-      <w:r>
-        <w:rPr>
-          <w:rFonts w:ascii="Times New Roman" w:hAnsi="Times New Roman" w:cs="Times New Roman"/>
-          <w:b/>
-          <w:sz w:val="24"/>
-          <w:szCs w:val="24"/>
-        </w:rPr>
-        <w:t xml:space="preserve"> </w:t>
-      </w:r>
-      <w:r>
-        <w:rPr>
-          <w:rFonts w:ascii="Times New Roman" w:hAnsi="Times New Roman" w:cs="Times New Roman"/>
-          <w:b/>
-          <w:sz w:val="24"/>
-          <w:szCs w:val="24"/>
-        </w:rPr>
-        <w:t xml:space="preserve"> </w:t>
-      </w:r>
-      <w:r>
-        <w:rPr>
-          <w:rFonts w:ascii="Times New Roman" w:hAnsi="Times New Roman" w:cs="Times New Roman"/>
-          <w:b/>
-          <w:sz w:val="24"/>
-          <w:szCs w:val="24"/>
-        </w:rPr>
-        <w:t>aplicado a</w:t>
-      </w:r>
-      <w:r>
-        <w:rPr>
-          <w:rFonts w:ascii="Times New Roman" w:hAnsi="Times New Roman" w:cs="Times New Roman"/>
-          <w:b/>
-          <w:sz w:val="24"/>
-          <w:szCs w:val="24"/>
-        </w:rPr>
-        <w:t xml:space="preserve"> la administración de </w:t>
-      </w:r>
-      <w:r>
-        <w:rPr>
-          <w:rFonts w:ascii="Times New Roman" w:hAnsi="Times New Roman" w:cs="Times New Roman"/>
-          <w:b/>
-          <w:sz w:val="24"/>
-          <w:szCs w:val="24"/>
-        </w:rPr>
-        <w:t xml:space="preserve">los cursos virtuales de la Universidad </w:t>
-      </w:r>
-      <w:proofErr w:type="spellStart"/>
-      <w:r>
-        <w:rPr>
-          <w:rFonts w:ascii="Times New Roman" w:hAnsi="Times New Roman" w:cs="Times New Roman"/>
-          <w:b/>
-          <w:sz w:val="24"/>
-          <w:szCs w:val="24"/>
-        </w:rPr>
-        <w:t>Nur</w:t>
-      </w:r>
-      <w:proofErr w:type="spellEnd"/>
-      <w:r>
-        <w:rPr>
-          <w:rFonts w:ascii="Times New Roman" w:hAnsi="Times New Roman" w:cs="Times New Roman"/>
-          <w:b/>
-          <w:sz w:val="24"/>
-          <w:szCs w:val="24"/>
-        </w:rPr>
-        <w:t xml:space="preserve"> bajo la plataforma de Moodle.</w:t>
-      </w:r>
-    </w:p>
-    <w:p>
-      <w:pPr>
-        <w:spacing w:before="240" w:line="360" w:lineRule="auto"/>
-        <w:jc w:val="both"/>
-        <w:rPr>
-          <w:rFonts w:ascii="Times New Roman" w:hAnsi="Times New Roman" w:cs="Times New Roman"/>
-          <w:b/>
-          <w:sz w:val="24"/>
-          <w:szCs w:val="24"/>
-        </w:rPr>
-      </w:pPr>
-      <w:r>
-        <w:rPr>
-          <w:rFonts w:ascii="Times New Roman" w:hAnsi="Times New Roman" w:cs="Times New Roman"/>
-          <w:b/>
-          <w:sz w:val="24"/>
-          <w:szCs w:val="24"/>
-        </w:rPr>
-        <w:t xml:space="preserve">Desarrollo de una versión personalizada multiplataforma aplicado a la administración de los cursos virtuales de la Universidad </w:t>
-      </w:r>
-      <w:proofErr w:type="spellStart"/>
-      <w:r>
-        <w:rPr>
-          <w:rFonts w:ascii="Times New Roman" w:hAnsi="Times New Roman" w:cs="Times New Roman"/>
-          <w:b/>
-          <w:sz w:val="24"/>
-          <w:szCs w:val="24"/>
-        </w:rPr>
-        <w:t>Nur</w:t>
-      </w:r>
-      <w:proofErr w:type="spellEnd"/>
-      <w:r>
-        <w:rPr>
-          <w:rFonts w:ascii="Times New Roman" w:hAnsi="Times New Roman" w:cs="Times New Roman"/>
-          <w:b/>
-          <w:sz w:val="24"/>
-          <w:szCs w:val="24"/>
-        </w:rPr>
-        <w:t xml:space="preserve"> bajo</w:t>
-      </w:r>
-      <w:r>
-        <w:rPr>
-          <w:rFonts w:ascii="Times New Roman" w:hAnsi="Times New Roman" w:cs="Times New Roman"/>
-          <w:b/>
-          <w:sz w:val="24"/>
-          <w:szCs w:val="24"/>
-        </w:rPr>
-        <w:t xml:space="preserve"> el</w:t>
-      </w:r>
-      <w:r>
-        <w:rPr>
-          <w:rFonts w:ascii="Times New Roman" w:hAnsi="Times New Roman" w:cs="Times New Roman"/>
-          <w:b/>
-          <w:sz w:val="24"/>
-          <w:szCs w:val="24"/>
-        </w:rPr>
-        <w:t xml:space="preserve"> </w:t>
-      </w:r>
-      <w:r>
-        <w:rPr>
-          <w:rFonts w:ascii="Times New Roman" w:hAnsi="Times New Roman" w:cs="Times New Roman"/>
-          <w:b/>
-          <w:sz w:val="24"/>
-          <w:szCs w:val="24"/>
-        </w:rPr>
-        <w:t xml:space="preserve">Content Management </w:t>
-      </w:r>
-      <w:proofErr w:type="spellStart"/>
-      <w:r>
-        <w:rPr>
-          <w:rFonts w:ascii="Times New Roman" w:hAnsi="Times New Roman" w:cs="Times New Roman"/>
-          <w:b/>
-          <w:sz w:val="24"/>
-          <w:szCs w:val="24"/>
-        </w:rPr>
-        <w:t>System</w:t>
-      </w:r>
-      <w:proofErr w:type="spellEnd"/>
-      <w:r>
-        <w:rPr>
-          <w:rFonts w:ascii="Times New Roman" w:hAnsi="Times New Roman" w:cs="Times New Roman"/>
-          <w:b/>
+          <w:color w:val="FF0000"/>
           <w:sz w:val="24"/>
           <w:szCs w:val="24"/>
         </w:rPr>
@@ -585,8 +297,30 @@
           <w:szCs w:val="24"/>
         </w:rPr>
       </w:pPr>
-      <w:bookmarkStart w:id="0" w:name="_GoBack"/>
-      <w:bookmarkEnd w:id="0"/>
+    </w:p>
+    <w:p>
+      <w:pPr>
+        <w:spacing w:before="240" w:line="360" w:lineRule="auto"/>
+        <w:jc w:val="both"/>
+        <w:rPr>
+          <w:rFonts w:ascii="Times New Roman" w:hAnsi="Times New Roman" w:cs="Times New Roman"/>
+          <w:b/>
+          <w:sz w:val="24"/>
+          <w:szCs w:val="24"/>
+        </w:rPr>
+      </w:pPr>
+    </w:p>
+    <w:p>
+      <w:pPr>
+        <w:spacing w:before="240" w:line="360" w:lineRule="auto"/>
+        <w:jc w:val="both"/>
+        <w:rPr>
+          <w:rFonts w:ascii="Times New Roman" w:hAnsi="Times New Roman" w:cs="Times New Roman"/>
+          <w:b/>
+          <w:sz w:val="24"/>
+          <w:szCs w:val="24"/>
+        </w:rPr>
+      </w:pPr>
     </w:p>
     <w:p>
       <w:pPr>
@@ -611,6 +345,15 @@
           <w:szCs w:val="24"/>
         </w:rPr>
       </w:pPr>
+      <w:r>
+        <w:rPr>
+          <w:rFonts w:ascii="Times New Roman" w:hAnsi="Times New Roman" w:cs="Times New Roman"/>
+          <w:b/>
+          <w:sz w:val="24"/>
+          <w:szCs w:val="24"/>
+        </w:rPr>
+        <w:t>Perfil de Tesis</w:t>
+      </w:r>
     </w:p>
     <w:p>
       <w:pPr>
@@ -618,85 +361,17 @@
         <w:jc w:val="center"/>
         <w:rPr>
           <w:rFonts w:ascii="Times New Roman" w:hAnsi="Times New Roman" w:cs="Times New Roman"/>
-          <w:b/>
-          <w:sz w:val="24"/>
-          <w:szCs w:val="24"/>
-        </w:rPr>
-      </w:pPr>
-      <w:r>
-        <w:rPr>
-          <w:rFonts w:ascii="Times New Roman" w:hAnsi="Times New Roman" w:cs="Times New Roman"/>
-          <w:b/>
-          <w:sz w:val="24"/>
-          <w:szCs w:val="24"/>
-        </w:rPr>
-        <w:t xml:space="preserve">Integrando – </w:t>
-      </w:r>
-      <w:r>
-        <w:rPr>
-          <w:rFonts w:ascii="Times New Roman" w:hAnsi="Times New Roman" w:cs="Times New Roman"/>
-          <w:b/>
-          <w:color w:val="FF0000"/>
-          <w:sz w:val="24"/>
-          <w:szCs w:val="24"/>
-        </w:rPr>
-        <w:t xml:space="preserve">desarrollo </w:t>
-      </w:r>
-      <w:r>
-        <w:rPr>
-          <w:rFonts w:ascii="Times New Roman" w:hAnsi="Times New Roman" w:cs="Times New Roman"/>
-          <w:b/>
-          <w:sz w:val="24"/>
-          <w:szCs w:val="24"/>
-        </w:rPr>
-        <w:t xml:space="preserve">– evolución – modelos – personalización </w:t>
-      </w:r>
-      <w:r>
-        <w:rPr>
-          <w:rFonts w:ascii="Times New Roman" w:hAnsi="Times New Roman" w:cs="Times New Roman"/>
-          <w:b/>
-          <w:sz w:val="24"/>
-          <w:szCs w:val="24"/>
-        </w:rPr>
-        <w:t xml:space="preserve">– construcción – utilizando herramientas de software libre – </w:t>
-      </w:r>
-      <w:r>
-        <w:rPr>
-          <w:rFonts w:ascii="Times New Roman" w:hAnsi="Times New Roman" w:cs="Times New Roman"/>
-          <w:b/>
-          <w:color w:val="FF0000"/>
-          <w:sz w:val="24"/>
-          <w:szCs w:val="24"/>
-        </w:rPr>
-        <w:t xml:space="preserve">administración </w:t>
-      </w:r>
-      <w:r>
-        <w:rPr>
-          <w:rFonts w:ascii="Times New Roman" w:hAnsi="Times New Roman" w:cs="Times New Roman"/>
-          <w:b/>
-          <w:sz w:val="24"/>
-          <w:szCs w:val="24"/>
-        </w:rPr>
-        <w:t xml:space="preserve">– exploración – </w:t>
-      </w:r>
-      <w:r>
-        <w:rPr>
-          <w:rFonts w:ascii="Times New Roman" w:hAnsi="Times New Roman" w:cs="Times New Roman"/>
-          <w:b/>
-          <w:color w:val="FF0000"/>
-          <w:sz w:val="24"/>
-          <w:szCs w:val="24"/>
-        </w:rPr>
-        <w:t xml:space="preserve">virtual </w:t>
-      </w:r>
-      <w:r>
-        <w:rPr>
-          <w:rFonts w:ascii="Times New Roman" w:hAnsi="Times New Roman" w:cs="Times New Roman"/>
-          <w:b/>
-          <w:sz w:val="24"/>
-          <w:szCs w:val="24"/>
-        </w:rPr>
-        <w:t xml:space="preserve">– prototipo de sistema  </w:t>
+          <w:sz w:val="24"/>
+          <w:szCs w:val="24"/>
+        </w:rPr>
+      </w:pPr>
+      <w:r>
+        <w:rPr>
+          <w:rFonts w:ascii="Times New Roman" w:hAnsi="Times New Roman" w:cs="Times New Roman"/>
+          <w:sz w:val="24"/>
+          <w:szCs w:val="24"/>
+        </w:rPr>
+        <w:t>Andrea Elizabeth Ortiz Soriano</w:t>
       </w:r>
     </w:p>
     <w:p>
@@ -705,476 +380,17 @@
         <w:jc w:val="center"/>
         <w:rPr>
           <w:rFonts w:ascii="Times New Roman" w:hAnsi="Times New Roman" w:cs="Times New Roman"/>
-          <w:b/>
-          <w:sz w:val="24"/>
-          <w:szCs w:val="24"/>
-        </w:rPr>
-      </w:pPr>
-    </w:p>
-    <w:p>
-      <w:pPr>
-        <w:spacing w:before="240" w:line="360" w:lineRule="auto"/>
-        <w:jc w:val="both"/>
-        <w:rPr>
-          <w:rFonts w:ascii="Times New Roman" w:hAnsi="Times New Roman" w:cs="Times New Roman"/>
-          <w:b/>
-          <w:sz w:val="24"/>
-          <w:szCs w:val="24"/>
-        </w:rPr>
-      </w:pPr>
-    </w:p>
-    <w:p>
-      <w:pPr>
-        <w:spacing w:before="240" w:line="360" w:lineRule="auto"/>
-        <w:ind w:left="708" w:hanging="708"/>
-        <w:jc w:val="both"/>
-        <w:rPr>
-          <w:rFonts w:ascii="Times New Roman" w:hAnsi="Times New Roman" w:cs="Times New Roman"/>
-          <w:b/>
-          <w:sz w:val="24"/>
-          <w:szCs w:val="24"/>
-        </w:rPr>
-      </w:pPr>
-      <w:r>
-        <w:rPr>
-          <w:rFonts w:ascii="Times New Roman" w:hAnsi="Times New Roman" w:cs="Times New Roman"/>
-          <w:b/>
-          <w:sz w:val="24"/>
-          <w:szCs w:val="24"/>
-        </w:rPr>
-        <w:t>Sistema colaborativo para la creación y edición de archivos office en la web</w:t>
-      </w:r>
-    </w:p>
-    <w:p>
-      <w:pPr>
-        <w:spacing w:before="240" w:line="360" w:lineRule="auto"/>
-        <w:jc w:val="both"/>
-        <w:rPr>
-          <w:rFonts w:ascii="Times New Roman" w:hAnsi="Times New Roman" w:cs="Times New Roman"/>
-          <w:b/>
-          <w:sz w:val="24"/>
-          <w:szCs w:val="24"/>
-        </w:rPr>
-      </w:pPr>
-      <w:r>
-        <w:rPr>
-          <w:rFonts w:ascii="Times New Roman" w:hAnsi="Times New Roman" w:cs="Times New Roman"/>
-          <w:b/>
-          <w:sz w:val="24"/>
-          <w:szCs w:val="24"/>
-        </w:rPr>
-        <w:t xml:space="preserve">Generación de interfaz para la navegación en dispositivos </w:t>
-      </w:r>
-      <w:r>
-        <w:rPr>
-          <w:rFonts w:ascii="Times New Roman" w:hAnsi="Times New Roman" w:cs="Times New Roman"/>
-          <w:b/>
-          <w:sz w:val="24"/>
-          <w:szCs w:val="24"/>
-        </w:rPr>
-        <w:t>móviles</w:t>
-      </w:r>
-    </w:p>
-    <w:p>
-      <w:pPr>
-        <w:spacing w:before="240" w:line="360" w:lineRule="auto"/>
-        <w:jc w:val="both"/>
-        <w:rPr>
-          <w:rFonts w:ascii="Times New Roman" w:hAnsi="Times New Roman" w:cs="Times New Roman"/>
-          <w:b/>
-          <w:sz w:val="24"/>
-          <w:szCs w:val="24"/>
-        </w:rPr>
-      </w:pPr>
-      <w:r>
-        <w:rPr>
-          <w:rFonts w:ascii="Times New Roman" w:hAnsi="Times New Roman" w:cs="Times New Roman"/>
-          <w:b/>
-          <w:sz w:val="24"/>
-          <w:szCs w:val="24"/>
-        </w:rPr>
-        <w:t xml:space="preserve">Sistema web para la </w:t>
-      </w:r>
-      <w:proofErr w:type="spellStart"/>
-      <w:r>
-        <w:rPr>
-          <w:rFonts w:ascii="Times New Roman" w:hAnsi="Times New Roman" w:cs="Times New Roman"/>
-          <w:b/>
-          <w:sz w:val="24"/>
-          <w:szCs w:val="24"/>
-        </w:rPr>
-        <w:t>admiistracion</w:t>
-      </w:r>
-      <w:proofErr w:type="spellEnd"/>
-      <w:r>
-        <w:rPr>
-          <w:rFonts w:ascii="Times New Roman" w:hAnsi="Times New Roman" w:cs="Times New Roman"/>
-          <w:b/>
-          <w:sz w:val="24"/>
-          <w:szCs w:val="24"/>
-        </w:rPr>
-        <w:t xml:space="preserve"> de la oferta y demanda en empleos y servicios aplicando el lenguaje </w:t>
-      </w:r>
-      <w:proofErr w:type="spellStart"/>
-      <w:r>
-        <w:rPr>
-          <w:rFonts w:ascii="Times New Roman" w:hAnsi="Times New Roman" w:cs="Times New Roman"/>
-          <w:b/>
-          <w:sz w:val="24"/>
-          <w:szCs w:val="24"/>
-        </w:rPr>
-        <w:t>php</w:t>
-      </w:r>
-      <w:proofErr w:type="spellEnd"/>
-      <w:r>
-        <w:rPr>
-          <w:rFonts w:ascii="Times New Roman" w:hAnsi="Times New Roman" w:cs="Times New Roman"/>
-          <w:b/>
-          <w:sz w:val="24"/>
-          <w:szCs w:val="24"/>
-        </w:rPr>
-        <w:t xml:space="preserve"> 5 y </w:t>
-      </w:r>
-      <w:proofErr w:type="spellStart"/>
-      <w:r>
-        <w:rPr>
-          <w:rFonts w:ascii="Times New Roman" w:hAnsi="Times New Roman" w:cs="Times New Roman"/>
-          <w:b/>
-          <w:sz w:val="24"/>
-          <w:szCs w:val="24"/>
-        </w:rPr>
-        <w:t>framework</w:t>
-      </w:r>
-      <w:proofErr w:type="spellEnd"/>
-      <w:r>
-        <w:rPr>
-          <w:rFonts w:ascii="Times New Roman" w:hAnsi="Times New Roman" w:cs="Times New Roman"/>
-          <w:b/>
-          <w:sz w:val="24"/>
-          <w:szCs w:val="24"/>
-        </w:rPr>
-        <w:t xml:space="preserve"> cake </w:t>
-      </w:r>
-      <w:proofErr w:type="spellStart"/>
-      <w:r>
-        <w:rPr>
-          <w:rFonts w:ascii="Times New Roman" w:hAnsi="Times New Roman" w:cs="Times New Roman"/>
-          <w:b/>
-          <w:sz w:val="24"/>
-          <w:szCs w:val="24"/>
-        </w:rPr>
-        <w:t>php</w:t>
-      </w:r>
-      <w:proofErr w:type="spellEnd"/>
-    </w:p>
-    <w:p>
-      <w:pPr>
-        <w:spacing w:before="240" w:line="360" w:lineRule="auto"/>
-        <w:jc w:val="both"/>
-        <w:rPr>
-          <w:rFonts w:ascii="Times New Roman" w:hAnsi="Times New Roman" w:cs="Times New Roman"/>
-          <w:b/>
-          <w:sz w:val="24"/>
-          <w:szCs w:val="24"/>
-        </w:rPr>
-      </w:pPr>
-      <w:r>
-        <w:rPr>
-          <w:rFonts w:ascii="Times New Roman" w:hAnsi="Times New Roman" w:cs="Times New Roman"/>
-          <w:b/>
-          <w:sz w:val="24"/>
-          <w:szCs w:val="24"/>
-        </w:rPr>
-        <w:t xml:space="preserve">Sistema </w:t>
-      </w:r>
-      <w:proofErr w:type="spellStart"/>
-      <w:r>
-        <w:rPr>
-          <w:rFonts w:ascii="Times New Roman" w:hAnsi="Times New Roman" w:cs="Times New Roman"/>
-          <w:b/>
-          <w:sz w:val="24"/>
-          <w:szCs w:val="24"/>
-        </w:rPr>
-        <w:t>tutoria</w:t>
-      </w:r>
-      <w:proofErr w:type="spellEnd"/>
-      <w:r>
-        <w:rPr>
-          <w:rFonts w:ascii="Times New Roman" w:hAnsi="Times New Roman" w:cs="Times New Roman"/>
-          <w:b/>
-          <w:sz w:val="24"/>
-          <w:szCs w:val="24"/>
-        </w:rPr>
-        <w:t xml:space="preserve"> de lectura veloz</w:t>
-      </w:r>
-    </w:p>
-    <w:p>
-      <w:pPr>
-        <w:spacing w:before="240" w:line="360" w:lineRule="auto"/>
-        <w:jc w:val="both"/>
-        <w:rPr>
-          <w:rFonts w:ascii="Times New Roman" w:hAnsi="Times New Roman" w:cs="Times New Roman"/>
-          <w:b/>
-          <w:color w:val="FF0000"/>
-          <w:sz w:val="24"/>
-          <w:szCs w:val="24"/>
-        </w:rPr>
-      </w:pPr>
-      <w:r>
-        <w:rPr>
-          <w:rFonts w:ascii="Times New Roman" w:hAnsi="Times New Roman" w:cs="Times New Roman"/>
-          <w:b/>
-          <w:color w:val="FF0000"/>
-          <w:sz w:val="24"/>
-          <w:szCs w:val="24"/>
-        </w:rPr>
-        <w:t xml:space="preserve">Desarrollo de un sistema web bajo plataforma </w:t>
-      </w:r>
-      <w:proofErr w:type="spellStart"/>
-      <w:r>
-        <w:rPr>
-          <w:rFonts w:ascii="Times New Roman" w:hAnsi="Times New Roman" w:cs="Times New Roman"/>
-          <w:b/>
-          <w:color w:val="FF0000"/>
-          <w:sz w:val="24"/>
-          <w:szCs w:val="24"/>
-        </w:rPr>
-        <w:t>wordpress</w:t>
-      </w:r>
-      <w:proofErr w:type="spellEnd"/>
-      <w:r>
-        <w:rPr>
-          <w:rFonts w:ascii="Times New Roman" w:hAnsi="Times New Roman" w:cs="Times New Roman"/>
-          <w:b/>
-          <w:color w:val="FF0000"/>
-          <w:sz w:val="24"/>
-          <w:szCs w:val="24"/>
-        </w:rPr>
-        <w:t xml:space="preserve"> para administración de microempresa boliviana</w:t>
-      </w:r>
-    </w:p>
-    <w:p>
-      <w:pPr>
-        <w:spacing w:before="240" w:line="360" w:lineRule="auto"/>
-        <w:jc w:val="both"/>
-        <w:rPr>
-          <w:rFonts w:ascii="Times New Roman" w:hAnsi="Times New Roman" w:cs="Times New Roman"/>
-          <w:b/>
-          <w:sz w:val="24"/>
-          <w:szCs w:val="24"/>
-        </w:rPr>
-      </w:pPr>
-      <w:r>
-        <w:rPr>
-          <w:rFonts w:ascii="Times New Roman" w:hAnsi="Times New Roman" w:cs="Times New Roman"/>
-          <w:b/>
-          <w:sz w:val="24"/>
-          <w:szCs w:val="24"/>
-        </w:rPr>
-        <w:t xml:space="preserve">Desarrollo de un sistema web bajo la plataforma de Moodle para administrar los cursos virtuales de la Universidad </w:t>
-      </w:r>
-      <w:proofErr w:type="spellStart"/>
-      <w:r>
-        <w:rPr>
-          <w:rFonts w:ascii="Times New Roman" w:hAnsi="Times New Roman" w:cs="Times New Roman"/>
-          <w:b/>
-          <w:sz w:val="24"/>
-          <w:szCs w:val="24"/>
-        </w:rPr>
-        <w:t>Nur</w:t>
-      </w:r>
-      <w:proofErr w:type="spellEnd"/>
-      <w:r>
-        <w:rPr>
-          <w:rFonts w:ascii="Times New Roman" w:hAnsi="Times New Roman" w:cs="Times New Roman"/>
-          <w:b/>
-          <w:sz w:val="24"/>
-          <w:szCs w:val="24"/>
-        </w:rPr>
-        <w:t>.</w:t>
-      </w:r>
-    </w:p>
-    <w:p>
-      <w:pPr>
-        <w:spacing w:before="240" w:line="360" w:lineRule="auto"/>
-        <w:jc w:val="both"/>
-        <w:rPr>
-          <w:rFonts w:ascii="Times New Roman" w:hAnsi="Times New Roman" w:cs="Times New Roman"/>
-          <w:b/>
-          <w:sz w:val="24"/>
-          <w:szCs w:val="24"/>
-        </w:rPr>
-      </w:pPr>
-    </w:p>
-    <w:p>
-      <w:pPr>
-        <w:spacing w:before="240" w:line="360" w:lineRule="auto"/>
-        <w:jc w:val="both"/>
-        <w:rPr>
-          <w:rFonts w:ascii="Times New Roman" w:hAnsi="Times New Roman" w:cs="Times New Roman"/>
-          <w:b/>
-          <w:sz w:val="24"/>
-          <w:szCs w:val="24"/>
-        </w:rPr>
-      </w:pPr>
-    </w:p>
-    <w:p>
-      <w:pPr>
-        <w:spacing w:before="240" w:line="360" w:lineRule="auto"/>
-        <w:jc w:val="both"/>
-        <w:rPr>
-          <w:rFonts w:ascii="Times New Roman" w:hAnsi="Times New Roman" w:cs="Times New Roman"/>
-          <w:b/>
-          <w:sz w:val="24"/>
-          <w:szCs w:val="24"/>
-        </w:rPr>
-      </w:pPr>
-      <w:r>
-        <w:rPr>
-          <w:rFonts w:ascii="Times New Roman" w:hAnsi="Times New Roman" w:cs="Times New Roman"/>
-          <w:b/>
-          <w:sz w:val="24"/>
-          <w:szCs w:val="24"/>
-        </w:rPr>
-        <w:t xml:space="preserve">Desarrollo de un sitio web para los concursos locales de programación de la </w:t>
-      </w:r>
-      <w:proofErr w:type="spellStart"/>
-      <w:r>
-        <w:rPr>
-          <w:rFonts w:ascii="Times New Roman" w:hAnsi="Times New Roman" w:cs="Times New Roman"/>
-          <w:b/>
-          <w:sz w:val="24"/>
-          <w:szCs w:val="24"/>
-        </w:rPr>
-        <w:t>acm</w:t>
-      </w:r>
-      <w:proofErr w:type="spellEnd"/>
-      <w:r>
-        <w:rPr>
-          <w:rFonts w:ascii="Times New Roman" w:hAnsi="Times New Roman" w:cs="Times New Roman"/>
-          <w:b/>
-          <w:sz w:val="24"/>
-          <w:szCs w:val="24"/>
-        </w:rPr>
-        <w:t xml:space="preserve"> aplicando las recomendaciones de accesibilidad del w3c</w:t>
-      </w:r>
-    </w:p>
-    <w:p>
-      <w:pPr>
-        <w:spacing w:before="240" w:line="360" w:lineRule="auto"/>
-        <w:jc w:val="both"/>
-        <w:rPr>
-          <w:rFonts w:ascii="Times New Roman" w:hAnsi="Times New Roman" w:cs="Times New Roman"/>
-          <w:b/>
-          <w:sz w:val="24"/>
-          <w:szCs w:val="24"/>
-        </w:rPr>
-      </w:pPr>
-    </w:p>
-    <w:p>
-      <w:pPr>
-        <w:spacing w:before="240" w:line="360" w:lineRule="auto"/>
-        <w:jc w:val="both"/>
-        <w:rPr>
-          <w:rFonts w:ascii="Times New Roman" w:hAnsi="Times New Roman" w:cs="Times New Roman"/>
-          <w:b/>
-          <w:sz w:val="24"/>
-          <w:szCs w:val="24"/>
-        </w:rPr>
-      </w:pPr>
-    </w:p>
-    <w:p>
-      <w:pPr>
-        <w:spacing w:before="240" w:line="360" w:lineRule="auto"/>
-        <w:jc w:val="both"/>
-        <w:rPr>
-          <w:rFonts w:ascii="Times New Roman" w:hAnsi="Times New Roman" w:cs="Times New Roman"/>
-          <w:b/>
-          <w:sz w:val="24"/>
-          <w:szCs w:val="24"/>
-        </w:rPr>
-      </w:pPr>
-    </w:p>
-    <w:p>
-      <w:pPr>
-        <w:spacing w:before="240" w:line="360" w:lineRule="auto"/>
-        <w:jc w:val="both"/>
-        <w:rPr>
-          <w:rFonts w:ascii="Times New Roman" w:hAnsi="Times New Roman" w:cs="Times New Roman"/>
-          <w:b/>
-          <w:sz w:val="24"/>
-          <w:szCs w:val="24"/>
-        </w:rPr>
-      </w:pPr>
-    </w:p>
-    <w:p>
-      <w:pPr>
-        <w:spacing w:before="240" w:line="360" w:lineRule="auto"/>
-        <w:jc w:val="both"/>
-        <w:rPr>
-          <w:rFonts w:ascii="Times New Roman" w:hAnsi="Times New Roman" w:cs="Times New Roman"/>
-          <w:b/>
-          <w:sz w:val="24"/>
-          <w:szCs w:val="24"/>
-        </w:rPr>
-      </w:pPr>
-    </w:p>
-    <w:p>
-      <w:pPr>
-        <w:spacing w:before="240" w:line="360" w:lineRule="auto"/>
-        <w:jc w:val="center"/>
-        <w:rPr>
-          <w:rFonts w:ascii="Times New Roman" w:hAnsi="Times New Roman" w:cs="Times New Roman"/>
-          <w:b/>
-          <w:sz w:val="24"/>
-          <w:szCs w:val="24"/>
-        </w:rPr>
-      </w:pPr>
-      <w:r>
-        <w:rPr>
-          <w:rFonts w:ascii="Times New Roman" w:hAnsi="Times New Roman" w:cs="Times New Roman"/>
-          <w:b/>
-          <w:sz w:val="24"/>
-          <w:szCs w:val="24"/>
-        </w:rPr>
-        <w:t>Perfil de Tesis</w:t>
-      </w:r>
-    </w:p>
-    <w:p>
-      <w:pPr>
-        <w:spacing w:before="240" w:line="360" w:lineRule="auto"/>
-        <w:jc w:val="center"/>
-        <w:rPr>
-          <w:rFonts w:ascii="Times New Roman" w:hAnsi="Times New Roman" w:cs="Times New Roman"/>
-          <w:sz w:val="24"/>
-          <w:szCs w:val="24"/>
-        </w:rPr>
-      </w:pPr>
-      <w:r>
-        <w:rPr>
-          <w:rFonts w:ascii="Times New Roman" w:hAnsi="Times New Roman" w:cs="Times New Roman"/>
-          <w:sz w:val="24"/>
-          <w:szCs w:val="24"/>
-        </w:rPr>
-        <w:t>Andrea Elizabeth Ortiz Soriano</w:t>
-      </w:r>
-    </w:p>
-    <w:p>
-      <w:pPr>
-        <w:spacing w:before="240" w:line="360" w:lineRule="auto"/>
-        <w:jc w:val="center"/>
-        <w:rPr>
-          <w:rFonts w:ascii="Times New Roman" w:hAnsi="Times New Roman" w:cs="Times New Roman"/>
-          <w:sz w:val="24"/>
-          <w:szCs w:val="24"/>
-        </w:rPr>
-      </w:pPr>
-      <w:r>
-        <w:rPr>
-          <w:rFonts w:ascii="Times New Roman" w:hAnsi="Times New Roman" w:cs="Times New Roman"/>
-          <w:sz w:val="24"/>
-          <w:szCs w:val="24"/>
-        </w:rPr>
+          <w:sz w:val="24"/>
+          <w:szCs w:val="24"/>
+        </w:rPr>
+      </w:pPr>
+      <w:r>
+        <w:rPr>
+          <w:rFonts w:ascii="Times New Roman" w:hAnsi="Times New Roman" w:cs="Times New Roman"/>
+          <w:sz w:val="24"/>
+          <w:szCs w:val="24"/>
+        </w:rPr>
+        <w:lastRenderedPageBreak/>
         <w:t>481857</w:t>
       </w:r>
     </w:p>
@@ -3984,8 +3200,8 @@
           <w:lang w:val="pt-BR"/>
         </w:rPr>
       </w:pPr>
-      <w:bookmarkStart w:id="1" w:name="_Toc499373403"/>
-      <w:bookmarkStart w:id="2" w:name="_Toc499373441"/>
+      <w:bookmarkStart w:id="0" w:name="_Toc499373403"/>
+      <w:bookmarkStart w:id="1" w:name="_Toc499373441"/>
       <w:r>
         <w:rPr>
           <w:rFonts w:ascii="Times New Roman" w:hAnsi="Times New Roman" w:cs="Times New Roman"/>
@@ -3996,8 +3212,8 @@
         </w:rPr>
         <w:t>INTRODUCCION</w:t>
       </w:r>
+      <w:bookmarkEnd w:id="0"/>
       <w:bookmarkEnd w:id="1"/>
-      <w:bookmarkEnd w:id="2"/>
     </w:p>
     <w:p>
       <w:pPr>
@@ -4185,16 +3401,7 @@
           <w:sz w:val="24"/>
           <w:szCs w:val="24"/>
         </w:rPr>
-        <w:t xml:space="preserve">rimeramente, diagnosticando los limitantes de la educación a distancia en la institución, </w:t>
-      </w:r>
-      <w:r>
-        <w:rPr>
-          <w:rFonts w:ascii="Times New Roman" w:hAnsi="Times New Roman" w:cs="Times New Roman"/>
-          <w:sz w:val="24"/>
-          <w:szCs w:val="24"/>
-        </w:rPr>
-        <w:lastRenderedPageBreak/>
-        <w:t>a su vez aportando herramientas para que los docentes puedan transmitir sus conocimientos en la actual plataforma virtual y de esa manera posicionando a los estudiantes para un óptimo uso de dicha plataforma.</w:t>
+        <w:t>rimeramente, diagnosticando los limitantes de la educación a distancia en la institución, a su vez aportando herramientas para que los docentes puedan transmitir sus conocimientos en la actual plataforma virtual y de esa manera posicionando a los estudiantes para un óptimo uso de dicha plataforma.</w:t>
       </w:r>
     </w:p>
     <w:p>
@@ -4286,6 +3493,7 @@
           <w:sz w:val="24"/>
           <w:szCs w:val="24"/>
         </w:rPr>
+        <w:lastRenderedPageBreak/>
         <w:t>En relación con las herramientas innovadas y desarrolladas se espera obtener un cambio a futuro que mejore la experiencia en la educación a distancia, transformándola en un buen habito que brinde ayuda y habrá las puertas a estudiantes que, por motivos sociales, familiares, o laborales no puedan tomar las clases presencialmente.</w:t>
       </w:r>
     </w:p>
@@ -4835,8 +4043,8 @@
           <w:lang w:val="pt-BR"/>
         </w:rPr>
       </w:pPr>
-      <w:bookmarkStart w:id="3" w:name="_Toc499373404"/>
-      <w:bookmarkStart w:id="4" w:name="_Toc499373442"/>
+      <w:bookmarkStart w:id="2" w:name="_Toc499373404"/>
+      <w:bookmarkStart w:id="3" w:name="_Toc499373442"/>
       <w:r>
         <w:rPr>
           <w:rFonts w:ascii="Times New Roman" w:hAnsi="Times New Roman" w:cs="Times New Roman"/>
@@ -4847,8 +4055,8 @@
         </w:rPr>
         <w:t>ANTECEDENTES</w:t>
       </w:r>
+      <w:bookmarkEnd w:id="2"/>
       <w:bookmarkEnd w:id="3"/>
-      <w:bookmarkEnd w:id="4"/>
     </w:p>
     <w:p>
       <w:pPr>
@@ -4977,7 +4185,6 @@
           <w:sz w:val="24"/>
           <w:szCs w:val="24"/>
         </w:rPr>
-        <w:lastRenderedPageBreak/>
         <w:t>Estos números tienen como objetivo dar a conocer la realidad de la educación a distancia en Bolivia.</w:t>
       </w:r>
     </w:p>
@@ -5018,7 +4225,16 @@
           <w:sz w:val="24"/>
           <w:szCs w:val="24"/>
         </w:rPr>
-        <w:t xml:space="preserve"> El Dr. Luis Miguel Romero explicó en detalle las características  y diferencias de la educación a distancia con la educación presencial, cómo los estudiantes a distancia están más motivados, justamente porque este sistema, en algunos lugares, es la única opción que tienen para alcanzar una educación superior y les permite estudiar fuera de sus labores habituales y el tiempo que ellos elijan.</w:t>
+        <w:t xml:space="preserve"> El Dr. Luis Miguel Romero explicó en detalle las características  y diferencias de la educación a distancia con la educación presencial, cómo los estudiantes a distancia están más motivados, justamente porque este sistema, en algunos lugares, es la única opción </w:t>
+      </w:r>
+      <w:r>
+        <w:rPr>
+          <w:rFonts w:ascii="Times New Roman" w:hAnsi="Times New Roman" w:cs="Times New Roman"/>
+          <w:sz w:val="24"/>
+          <w:szCs w:val="24"/>
+        </w:rPr>
+        <w:lastRenderedPageBreak/>
+        <w:t>que tienen para alcanzar una educación superior y les permite estudiar fuera de sus labores habituales y el tiempo que ellos elijan.</w:t>
       </w:r>
       <w:sdt>
         <w:sdtPr>
@@ -5235,16 +4451,7 @@
           <w:sz w:val="24"/>
           <w:szCs w:val="24"/>
         </w:rPr>
-        <w:t xml:space="preserve">Si bien esto es un avance significativo, aun no se ha trasladado esta experiencia a los jóvenes que ingresan a las universidades, lo que supone un reto mayor”, señaló Carlos Bravo Reyes, profesor de Tecnología Educativa y asesor de la Coordinación de </w:t>
-      </w:r>
-      <w:r>
-        <w:rPr>
-          <w:rFonts w:ascii="Times New Roman" w:hAnsi="Times New Roman" w:cs="Times New Roman"/>
-          <w:sz w:val="24"/>
-          <w:szCs w:val="24"/>
-        </w:rPr>
-        <w:lastRenderedPageBreak/>
-        <w:t xml:space="preserve">Educación a Distancia y Tecnología Educativa de la Universidad Autónoma Gabriel René Moreno (Santa Cruz de la Sierra) </w:t>
+        <w:t xml:space="preserve">Si bien esto es un avance significativo, aun no se ha trasladado esta experiencia a los jóvenes que ingresan a las universidades, lo que supone un reto mayor”, señaló Carlos Bravo Reyes, profesor de Tecnología Educativa y asesor de la Coordinación de Educación a Distancia y Tecnología Educativa de la Universidad Autónoma Gabriel René Moreno (Santa Cruz de la Sierra) </w:t>
       </w:r>
       <w:sdt>
         <w:sdtPr>
@@ -5403,13 +4610,14 @@
           <w:szCs w:val="24"/>
         </w:rPr>
       </w:pPr>
-      <w:bookmarkStart w:id="5" w:name="_Hlk497674334"/>
-      <w:r>
-        <w:rPr>
-          <w:rFonts w:ascii="Times New Roman" w:hAnsi="Times New Roman" w:cs="Times New Roman"/>
-          <w:sz w:val="24"/>
-          <w:szCs w:val="24"/>
-        </w:rPr>
+      <w:bookmarkStart w:id="4" w:name="_Hlk497674334"/>
+      <w:r>
+        <w:rPr>
+          <w:rFonts w:ascii="Times New Roman" w:hAnsi="Times New Roman" w:cs="Times New Roman"/>
+          <w:sz w:val="24"/>
+          <w:szCs w:val="24"/>
+        </w:rPr>
+        <w:lastRenderedPageBreak/>
         <w:t xml:space="preserve">Se tienen conocimientos que, desde la Facultad de Humanidades de la Universidad Autónoma Gabriel René Moreno, en el año 2013 se elaboraron los dos primeros Cursos masivos, abiertos y en línea “Tecnología educativa a través de las redes sociales” (MOOC) para la instituciones de educación superior bolivianas. Emprendimiento que lideraban los estudiantes de último semestre de la licenciatura en Educación, el primer Proyecto se denominó “Tecnología educativa a través de las redes sociales” y contó con una matrícula inicial de más de mil cien personas de unos 18 países. Con la experiencia de este primer curso, al semestre siguiente se lanzó el segundo </w:t>
       </w:r>
       <w:proofErr w:type="spellStart"/>
@@ -5448,7 +4656,7 @@
         </w:rPr>
         <w:t xml:space="preserve"> un recurso insustituible en la enseñanza”</w:t>
       </w:r>
-      <w:bookmarkEnd w:id="5"/>
+      <w:bookmarkEnd w:id="4"/>
       <w:r>
         <w:rPr>
           <w:rFonts w:ascii="Times New Roman" w:hAnsi="Times New Roman" w:cs="Times New Roman"/>
@@ -5574,8 +4782,8 @@
           <w:lang w:val="pt-BR"/>
         </w:rPr>
       </w:pPr>
-      <w:bookmarkStart w:id="6" w:name="_Toc499373405"/>
-      <w:bookmarkStart w:id="7" w:name="_Toc499373443"/>
+      <w:bookmarkStart w:id="5" w:name="_Toc499373405"/>
+      <w:bookmarkStart w:id="6" w:name="_Toc499373443"/>
       <w:r>
         <w:rPr>
           <w:rFonts w:ascii="Times New Roman" w:hAnsi="Times New Roman" w:cs="Times New Roman"/>
@@ -5606,8 +4814,8 @@
         </w:rPr>
         <w:t>EAMIENTO DEL PROBLEMA</w:t>
       </w:r>
+      <w:bookmarkEnd w:id="5"/>
       <w:bookmarkEnd w:id="6"/>
-      <w:bookmarkEnd w:id="7"/>
     </w:p>
     <w:p>
       <w:pPr>
@@ -5616,13 +4824,15 @@
         <w:jc w:val="both"/>
         <w:rPr>
           <w:rFonts w:ascii="Times New Roman" w:hAnsi="Times New Roman" w:cs="Times New Roman"/>
-          <w:sz w:val="24"/>
-          <w:szCs w:val="24"/>
-        </w:rPr>
-      </w:pPr>
-      <w:r>
-        <w:rPr>
-          <w:rFonts w:ascii="Times New Roman" w:hAnsi="Times New Roman" w:cs="Times New Roman"/>
+          <w:color w:val="FF0000"/>
+          <w:sz w:val="24"/>
+          <w:szCs w:val="24"/>
+        </w:rPr>
+      </w:pPr>
+      <w:r>
+        <w:rPr>
+          <w:rFonts w:ascii="Times New Roman" w:hAnsi="Times New Roman" w:cs="Times New Roman"/>
+          <w:color w:val="FF0000"/>
           <w:sz w:val="24"/>
           <w:szCs w:val="24"/>
         </w:rPr>
@@ -5632,6 +4842,7 @@
       <w:r>
         <w:rPr>
           <w:rFonts w:ascii="Times New Roman" w:hAnsi="Times New Roman" w:cs="Times New Roman"/>
+          <w:color w:val="FF0000"/>
           <w:sz w:val="24"/>
           <w:szCs w:val="24"/>
         </w:rPr>
@@ -5641,43 +4852,24 @@
       <w:r>
         <w:rPr>
           <w:rFonts w:ascii="Times New Roman" w:hAnsi="Times New Roman" w:cs="Times New Roman"/>
-          <w:sz w:val="24"/>
-          <w:szCs w:val="24"/>
-        </w:rPr>
-        <w:t xml:space="preserve">, y estará enfocado al área de la </w:t>
-      </w:r>
-      <w:r>
-        <w:rPr>
-          <w:rFonts w:ascii="Times New Roman" w:hAnsi="Times New Roman" w:cs="Times New Roman"/>
-          <w:sz w:val="24"/>
-          <w:szCs w:val="24"/>
-        </w:rPr>
-        <w:t>educación virtual</w:t>
-      </w:r>
-      <w:r>
-        <w:rPr>
-          <w:rFonts w:ascii="Times New Roman" w:hAnsi="Times New Roman" w:cs="Times New Roman"/>
-          <w:sz w:val="24"/>
-          <w:szCs w:val="24"/>
-        </w:rPr>
-        <w:t xml:space="preserve">. </w:t>
-      </w:r>
-      <w:r>
-        <w:rPr>
-          <w:rFonts w:ascii="Times New Roman" w:hAnsi="Times New Roman" w:cs="Times New Roman"/>
-          <w:sz w:val="24"/>
-          <w:szCs w:val="24"/>
-        </w:rPr>
-        <w:t>En relación con el</w:t>
-      </w:r>
-      <w:r>
-        <w:rPr>
-          <w:rFonts w:ascii="Times New Roman" w:hAnsi="Times New Roman" w:cs="Times New Roman"/>
-          <w:sz w:val="24"/>
-          <w:szCs w:val="24"/>
-        </w:rPr>
-        <w:t xml:space="preserve"> tiempo se diagnostica que el tema de cursos a distancia data desde los años 2000, actualmente las universidades bolivianas están brindando más experiencias en cursos a distancias, manejando modalidades mixtas (trabajo presencial con trabajo a distancia).</w:t>
-      </w:r>
+          <w:color w:val="FF0000"/>
+          <w:sz w:val="24"/>
+          <w:szCs w:val="24"/>
+        </w:rPr>
+        <w:t>, en la actualidad cuenta con una plataforma virtual de Moodle que sirve de apoyo para dictar las materias de semipresencial, desde el año 2013 la institución utilizo esta herramienta proyectando a futuro un incremento en el uso de la misma. De esta manera los años han impuesto cambios y nuevos retos de mejora en las versiones de la plataforma.</w:t>
+      </w:r>
+    </w:p>
+    <w:p>
+      <w:pPr>
+        <w:spacing w:before="240" w:line="360" w:lineRule="auto"/>
+        <w:ind w:left="360"/>
+        <w:jc w:val="both"/>
+        <w:rPr>
+          <w:rFonts w:ascii="Times New Roman" w:hAnsi="Times New Roman" w:cs="Times New Roman"/>
+          <w:sz w:val="24"/>
+          <w:szCs w:val="24"/>
+        </w:rPr>
+      </w:pPr>
     </w:p>
     <w:p>
       <w:pPr>
@@ -5693,9 +4885,9 @@
           <w:lang w:val="pt-BR"/>
         </w:rPr>
       </w:pPr>
-      <w:bookmarkStart w:id="8" w:name="_Toc499373406"/>
-      <w:bookmarkStart w:id="9" w:name="_Toc499373444"/>
-      <w:bookmarkStart w:id="10" w:name="_Hlk497674939"/>
+      <w:bookmarkStart w:id="7" w:name="_Toc499373406"/>
+      <w:bookmarkStart w:id="8" w:name="_Toc499373444"/>
+      <w:bookmarkStart w:id="9" w:name="_Hlk497674939"/>
       <w:r>
         <w:rPr>
           <w:rFonts w:ascii="Times New Roman" w:hAnsi="Times New Roman" w:cs="Times New Roman"/>
@@ -5704,11 +4896,10 @@
           <w:szCs w:val="24"/>
           <w:lang w:val="pt-BR"/>
         </w:rPr>
-        <w:lastRenderedPageBreak/>
         <w:t>3.1 SITUACION PROBLEMATICA</w:t>
       </w:r>
+      <w:bookmarkEnd w:id="7"/>
       <w:bookmarkEnd w:id="8"/>
-      <w:bookmarkEnd w:id="9"/>
     </w:p>
     <w:p>
       <w:pPr>
@@ -5765,7 +4956,16 @@
           <w:sz w:val="24"/>
           <w:szCs w:val="24"/>
         </w:rPr>
-        <w:t xml:space="preserve"> ofertados, porque para hacer dicha operación la persona tiene que dirigirse a la institución y realizar el pago o registro del curso. Se debe tomar en consideración que los estudiantes por motivos sociales, familiares o laborales no podrán hacerlo. </w:t>
+        <w:t xml:space="preserve"> ofertados, porque </w:t>
+      </w:r>
+      <w:r>
+        <w:rPr>
+          <w:rFonts w:ascii="Times New Roman" w:hAnsi="Times New Roman" w:cs="Times New Roman"/>
+          <w:sz w:val="24"/>
+          <w:szCs w:val="24"/>
+        </w:rPr>
+        <w:lastRenderedPageBreak/>
+        <w:t xml:space="preserve">para hacer dicha operación la persona tiene que dirigirse a la institución y realizar el pago o registro del curso. Se debe tomar en consideración que los estudiantes por motivos sociales, familiares o laborales no podrán hacerlo. </w:t>
       </w:r>
     </w:p>
     <w:p>
@@ -5874,21 +5074,21 @@
           <w:lang w:val="pt-BR"/>
         </w:rPr>
       </w:pPr>
-      <w:bookmarkStart w:id="11" w:name="_Toc499373407"/>
-      <w:bookmarkStart w:id="12" w:name="_Toc499373445"/>
+      <w:bookmarkStart w:id="10" w:name="_Toc499373407"/>
+      <w:bookmarkStart w:id="11" w:name="_Toc499373445"/>
+      <w:bookmarkEnd w:id="9"/>
+      <w:r>
+        <w:rPr>
+          <w:rFonts w:ascii="Times New Roman" w:hAnsi="Times New Roman" w:cs="Times New Roman"/>
+          <w:color w:val="auto"/>
+          <w:sz w:val="24"/>
+          <w:szCs w:val="24"/>
+          <w:lang w:val="pt-BR"/>
+        </w:rPr>
+        <w:t>3.2 SITUACION DESEADA</w:t>
+      </w:r>
       <w:bookmarkEnd w:id="10"/>
-      <w:r>
-        <w:rPr>
-          <w:rFonts w:ascii="Times New Roman" w:hAnsi="Times New Roman" w:cs="Times New Roman"/>
-          <w:color w:val="auto"/>
-          <w:sz w:val="24"/>
-          <w:szCs w:val="24"/>
-          <w:lang w:val="pt-BR"/>
-        </w:rPr>
-        <w:t>3.2 SITUACION DESEADA</w:t>
-      </w:r>
       <w:bookmarkEnd w:id="11"/>
-      <w:bookmarkEnd w:id="12"/>
     </w:p>
     <w:p>
       <w:pPr>
@@ -5962,7 +5162,6 @@
           <w:sz w:val="24"/>
           <w:szCs w:val="24"/>
         </w:rPr>
-        <w:lastRenderedPageBreak/>
         <w:t>Es esencial no dejar de lado el papel que tomara el comercio electrónico en la institución, puesto que los pagos electrónicos eliminaran barreras entre el estudiante y la manera de inscribirse a los cursos a distancia.</w:t>
       </w:r>
     </w:p>
@@ -5980,8 +5179,8 @@
           <w:lang w:val="pt-BR"/>
         </w:rPr>
       </w:pPr>
-      <w:bookmarkStart w:id="13" w:name="_Toc499373408"/>
-      <w:bookmarkStart w:id="14" w:name="_Toc499373446"/>
+      <w:bookmarkStart w:id="12" w:name="_Toc499373408"/>
+      <w:bookmarkStart w:id="13" w:name="_Toc499373446"/>
       <w:r>
         <w:rPr>
           <w:rFonts w:ascii="Times New Roman" w:hAnsi="Times New Roman" w:cs="Times New Roman"/>
@@ -5990,10 +5189,11 @@
           <w:szCs w:val="24"/>
           <w:lang w:val="pt-BR"/>
         </w:rPr>
+        <w:lastRenderedPageBreak/>
         <w:t>3.3 FORMULACION DEL PROBLEMA</w:t>
       </w:r>
+      <w:bookmarkEnd w:id="12"/>
       <w:bookmarkEnd w:id="13"/>
-      <w:bookmarkEnd w:id="14"/>
     </w:p>
     <w:p>
       <w:pPr>
@@ -6034,7 +5234,7 @@
         </w:rPr>
         <w:t xml:space="preserve">De la mano de esta curiosidad y ganas de explotar el conocimiento en esta área nacen ciertas preguntas. </w:t>
       </w:r>
-      <w:bookmarkStart w:id="15" w:name="_Hlk497675130"/>
+      <w:bookmarkStart w:id="14" w:name="_Hlk497675130"/>
       <w:r>
         <w:rPr>
           <w:rFonts w:ascii="Times New Roman" w:hAnsi="Times New Roman" w:cs="Times New Roman"/>
@@ -6069,7 +5269,7 @@
         </w:rPr>
         <w:t xml:space="preserve">en la actualidad (agosto del 2017 a mayo del 2018)?, </w:t>
       </w:r>
-      <w:bookmarkEnd w:id="15"/>
+      <w:bookmarkEnd w:id="14"/>
       <w:r>
         <w:rPr>
           <w:rFonts w:ascii="Times New Roman" w:hAnsi="Times New Roman" w:cs="Times New Roman"/>
@@ -6177,8 +5377,8 @@
           <w:lang w:val="pt-BR"/>
         </w:rPr>
       </w:pPr>
-      <w:bookmarkStart w:id="16" w:name="_Toc499373409"/>
-      <w:bookmarkStart w:id="17" w:name="_Toc499373447"/>
+      <w:bookmarkStart w:id="15" w:name="_Toc499373409"/>
+      <w:bookmarkStart w:id="16" w:name="_Toc499373447"/>
       <w:r>
         <w:rPr>
           <w:rFonts w:ascii="Times New Roman" w:hAnsi="Times New Roman" w:cs="Times New Roman"/>
@@ -6189,8 +5389,8 @@
         </w:rPr>
         <w:t>3.4 OBJETIVOS</w:t>
       </w:r>
+      <w:bookmarkEnd w:id="15"/>
       <w:bookmarkEnd w:id="16"/>
-      <w:bookmarkEnd w:id="17"/>
     </w:p>
     <w:p>
       <w:pPr>
@@ -6206,8 +5406,8 @@
           <w:lang w:val="pt-BR"/>
         </w:rPr>
       </w:pPr>
-      <w:bookmarkStart w:id="18" w:name="_Toc499373410"/>
-      <w:bookmarkStart w:id="19" w:name="_Toc499373448"/>
+      <w:bookmarkStart w:id="17" w:name="_Toc499373410"/>
+      <w:bookmarkStart w:id="18" w:name="_Toc499373448"/>
       <w:r>
         <w:rPr>
           <w:rFonts w:ascii="Times New Roman" w:hAnsi="Times New Roman" w:cs="Times New Roman"/>
@@ -6228,8 +5428,8 @@
         </w:rPr>
         <w:t>.</w:t>
       </w:r>
+      <w:bookmarkEnd w:id="17"/>
       <w:bookmarkEnd w:id="18"/>
-      <w:bookmarkEnd w:id="19"/>
     </w:p>
     <w:p>
       <w:pPr>
@@ -6238,70 +5438,64 @@
         <w:jc w:val="both"/>
         <w:rPr>
           <w:rFonts w:ascii="Times New Roman" w:hAnsi="Times New Roman" w:cs="Times New Roman"/>
-          <w:sz w:val="24"/>
-          <w:szCs w:val="24"/>
-        </w:rPr>
-      </w:pPr>
-      <w:r>
-        <w:rPr>
-          <w:rFonts w:ascii="Times New Roman" w:hAnsi="Times New Roman" w:cs="Times New Roman"/>
-          <w:sz w:val="24"/>
-          <w:szCs w:val="24"/>
-        </w:rPr>
-        <w:t xml:space="preserve">Fortalecer el sistema de educación a distancia de la Universidad </w:t>
+          <w:color w:val="FF0000"/>
+          <w:sz w:val="24"/>
+          <w:szCs w:val="24"/>
+        </w:rPr>
+      </w:pPr>
+      <w:r>
+        <w:rPr>
+          <w:rFonts w:ascii="Times New Roman" w:hAnsi="Times New Roman" w:cs="Times New Roman"/>
+          <w:color w:val="FF0000"/>
+          <w:sz w:val="24"/>
+          <w:szCs w:val="24"/>
+        </w:rPr>
+        <w:t xml:space="preserve">Desarrollar una versión personalizada multiplataforma del sistema web  aplicado a la administración de los cursos virtuales bajo la plataforma de Moodle en la Universidad </w:t>
       </w:r>
       <w:proofErr w:type="spellStart"/>
       <w:r>
         <w:rPr>
           <w:rFonts w:ascii="Times New Roman" w:hAnsi="Times New Roman" w:cs="Times New Roman"/>
-          <w:sz w:val="24"/>
-          <w:szCs w:val="24"/>
-        </w:rPr>
-        <w:t>Núr</w:t>
+          <w:color w:val="FF0000"/>
+          <w:sz w:val="24"/>
+          <w:szCs w:val="24"/>
+        </w:rPr>
+        <w:t>Nur</w:t>
       </w:r>
       <w:proofErr w:type="spellEnd"/>
       <w:r>
         <w:rPr>
           <w:rFonts w:ascii="Times New Roman" w:hAnsi="Times New Roman" w:cs="Times New Roman"/>
-          <w:sz w:val="24"/>
-          <w:szCs w:val="24"/>
-        </w:rPr>
-        <w:t xml:space="preserve"> </w:t>
-      </w:r>
-      <w:r>
-        <w:rPr>
-          <w:rFonts w:ascii="Times New Roman" w:hAnsi="Times New Roman" w:cs="Times New Roman"/>
-          <w:sz w:val="24"/>
-          <w:szCs w:val="24"/>
-        </w:rPr>
-        <w:t xml:space="preserve">innovando la herramienta virtual del software libre Moodle y </w:t>
-      </w:r>
-      <w:r>
-        <w:rPr>
-          <w:rFonts w:ascii="Times New Roman" w:hAnsi="Times New Roman" w:cs="Times New Roman"/>
-          <w:sz w:val="24"/>
-          <w:szCs w:val="24"/>
-        </w:rPr>
-        <w:t xml:space="preserve">emprendiendo la administración del sistema de pagos electrónicos </w:t>
-      </w:r>
-      <w:proofErr w:type="spellStart"/>
-      <w:r>
-        <w:rPr>
-          <w:rFonts w:ascii="Times New Roman" w:hAnsi="Times New Roman" w:cs="Times New Roman"/>
-          <w:sz w:val="24"/>
-          <w:szCs w:val="24"/>
-        </w:rPr>
-        <w:t>Prestashop</w:t>
-      </w:r>
-      <w:proofErr w:type="spellEnd"/>
-      <w:r>
-        <w:rPr>
-          <w:rFonts w:ascii="Times New Roman" w:hAnsi="Times New Roman" w:cs="Times New Roman"/>
-          <w:sz w:val="24"/>
-          <w:szCs w:val="24"/>
-        </w:rPr>
-        <w:t xml:space="preserve"> dedicado a la inscripción de cursos en línea.</w:t>
-      </w:r>
+          <w:color w:val="FF0000"/>
+          <w:sz w:val="24"/>
+          <w:szCs w:val="24"/>
+        </w:rPr>
+        <w:t>.</w:t>
+      </w:r>
+    </w:p>
+    <w:p>
+      <w:pPr>
+        <w:spacing w:before="240" w:after="0" w:line="360" w:lineRule="auto"/>
+        <w:ind w:left="1416"/>
+        <w:jc w:val="both"/>
+        <w:rPr>
+          <w:rFonts w:ascii="Times New Roman" w:hAnsi="Times New Roman" w:cs="Times New Roman"/>
+          <w:sz w:val="24"/>
+          <w:szCs w:val="24"/>
+        </w:rPr>
+      </w:pPr>
+    </w:p>
+    <w:p>
+      <w:pPr>
+        <w:spacing w:before="240" w:after="0" w:line="360" w:lineRule="auto"/>
+        <w:ind w:left="1416"/>
+        <w:jc w:val="both"/>
+        <w:rPr>
+          <w:rFonts w:ascii="Times New Roman" w:hAnsi="Times New Roman" w:cs="Times New Roman"/>
+          <w:sz w:val="24"/>
+          <w:szCs w:val="24"/>
+        </w:rPr>
+      </w:pPr>
     </w:p>
     <w:p>
       <w:pPr>
@@ -6320,8 +5514,8 @@
           <w:lang w:val="pt-BR"/>
         </w:rPr>
       </w:pPr>
-      <w:bookmarkStart w:id="20" w:name="_Toc499373411"/>
-      <w:bookmarkStart w:id="21" w:name="_Toc499373449"/>
+      <w:bookmarkStart w:id="19" w:name="_Toc499373411"/>
+      <w:bookmarkStart w:id="20" w:name="_Toc499373449"/>
       <w:r>
         <w:rPr>
           <w:rFonts w:ascii="Times New Roman" w:hAnsi="Times New Roman" w:cs="Times New Roman"/>
@@ -6343,8 +5537,8 @@
         </w:rPr>
         <w:t>.</w:t>
       </w:r>
+      <w:bookmarkEnd w:id="19"/>
       <w:bookmarkEnd w:id="20"/>
-      <w:bookmarkEnd w:id="21"/>
     </w:p>
     <w:p>
       <w:pPr>
@@ -6353,75 +5547,109 @@
           <w:ilvl w:val="0"/>
           <w:numId w:val="2"/>
         </w:numPr>
-        <w:spacing w:before="240" w:line="360" w:lineRule="auto"/>
-        <w:jc w:val="both"/>
-        <w:rPr>
-          <w:rFonts w:ascii="Times New Roman" w:hAnsi="Times New Roman" w:cs="Times New Roman"/>
-          <w:sz w:val="24"/>
-          <w:szCs w:val="24"/>
-        </w:rPr>
-      </w:pPr>
-      <w:r>
-        <w:rPr>
-          <w:rFonts w:ascii="Times New Roman" w:hAnsi="Times New Roman" w:cs="Times New Roman"/>
-          <w:sz w:val="24"/>
-          <w:szCs w:val="24"/>
-        </w:rPr>
-        <w:t>Evaluar el uso de la plataforma Moodle a nivel de docente y de estudiante</w:t>
-      </w:r>
-      <w:r>
-        <w:rPr>
-          <w:rFonts w:ascii="Times New Roman" w:hAnsi="Times New Roman" w:cs="Times New Roman"/>
-          <w:sz w:val="24"/>
-          <w:szCs w:val="24"/>
+        <w:rPr>
+          <w:color w:val="FF0000"/>
+          <w:lang w:val="pt-BR" w:eastAsia="es-AR"/>
+        </w:rPr>
+      </w:pPr>
+      <w:bookmarkStart w:id="21" w:name="_Toc499373412"/>
+      <w:bookmarkStart w:id="22" w:name="_Toc499373450"/>
+      <w:r>
+        <w:rPr>
+          <w:color w:val="FF0000"/>
+          <w:lang w:val="es-BO" w:eastAsia="es-AR"/>
+        </w:rPr>
+        <w:t>Diseñar</w:t>
+      </w:r>
+      <w:r>
+        <w:rPr>
+          <w:color w:val="FF0000"/>
+          <w:lang w:val="pt-BR" w:eastAsia="es-AR"/>
+        </w:rPr>
+        <w:t xml:space="preserve"> una </w:t>
+      </w:r>
+      <w:proofErr w:type="spellStart"/>
+      <w:r>
+        <w:rPr>
+          <w:color w:val="FF0000"/>
+          <w:lang w:val="pt-BR" w:eastAsia="es-AR"/>
+        </w:rPr>
+        <w:t>version</w:t>
+      </w:r>
+      <w:proofErr w:type="spellEnd"/>
+      <w:r>
+        <w:rPr>
+          <w:color w:val="FF0000"/>
+          <w:lang w:val="pt-BR" w:eastAsia="es-AR"/>
+        </w:rPr>
+        <w:t xml:space="preserve"> personalizada de </w:t>
+      </w:r>
+      <w:proofErr w:type="spellStart"/>
+      <w:r>
+        <w:rPr>
+          <w:color w:val="FF0000"/>
+          <w:lang w:val="pt-BR" w:eastAsia="es-AR"/>
+        </w:rPr>
+        <w:t>la</w:t>
+      </w:r>
+      <w:proofErr w:type="spellEnd"/>
+      <w:r>
+        <w:rPr>
+          <w:color w:val="FF0000"/>
+          <w:lang w:val="pt-BR" w:eastAsia="es-AR"/>
+        </w:rPr>
+        <w:t xml:space="preserve"> plataforma virtual MOODLE para </w:t>
+      </w:r>
+      <w:proofErr w:type="spellStart"/>
+      <w:r>
+        <w:rPr>
+          <w:color w:val="FF0000"/>
+          <w:lang w:val="pt-BR" w:eastAsia="es-AR"/>
+        </w:rPr>
+        <w:t>la</w:t>
+      </w:r>
+      <w:proofErr w:type="spellEnd"/>
+      <w:r>
+        <w:rPr>
+          <w:color w:val="FF0000"/>
+          <w:lang w:val="pt-BR" w:eastAsia="es-AR"/>
         </w:rPr>
         <w:t xml:space="preserve"> </w:t>
       </w:r>
       <w:r>
         <w:rPr>
-          <w:rFonts w:ascii="Times New Roman" w:hAnsi="Times New Roman" w:cs="Times New Roman"/>
-          <w:sz w:val="24"/>
-          <w:szCs w:val="24"/>
-        </w:rPr>
-        <w:t xml:space="preserve">en el sistema semipresencial de la </w:t>
-      </w:r>
-      <w:r>
-        <w:rPr>
-          <w:rFonts w:ascii="Times New Roman" w:hAnsi="Times New Roman" w:cs="Times New Roman"/>
-          <w:sz w:val="24"/>
-          <w:szCs w:val="24"/>
+          <w:color w:val="FF0000"/>
+          <w:lang w:val="es-BO" w:eastAsia="es-AR"/>
         </w:rPr>
         <w:t>Universidad</w:t>
       </w:r>
       <w:r>
         <w:rPr>
-          <w:rFonts w:ascii="Times New Roman" w:hAnsi="Times New Roman" w:cs="Times New Roman"/>
-          <w:sz w:val="24"/>
-          <w:szCs w:val="24"/>
+          <w:color w:val="FF0000"/>
+          <w:lang w:val="pt-BR" w:eastAsia="es-AR"/>
         </w:rPr>
         <w:t xml:space="preserve"> </w:t>
       </w:r>
       <w:proofErr w:type="spellStart"/>
       <w:r>
         <w:rPr>
-          <w:rFonts w:ascii="Times New Roman" w:hAnsi="Times New Roman" w:cs="Times New Roman"/>
-          <w:sz w:val="24"/>
-          <w:szCs w:val="24"/>
-        </w:rPr>
-        <w:t>Núr</w:t>
+          <w:color w:val="FF0000"/>
+          <w:lang w:val="pt-BR" w:eastAsia="es-AR"/>
+        </w:rPr>
+        <w:t>Nú</w:t>
       </w:r>
       <w:proofErr w:type="spellEnd"/>
       <w:r>
         <w:rPr>
-          <w:rFonts w:ascii="Times New Roman" w:hAnsi="Times New Roman" w:cs="Times New Roman"/>
-          <w:sz w:val="24"/>
-          <w:szCs w:val="24"/>
-        </w:rPr>
-        <w:t xml:space="preserve"> </w:t>
-      </w:r>
-      <w:r>
-        <w:rPr>
-          <w:rFonts w:ascii="Times New Roman" w:hAnsi="Times New Roman" w:cs="Times New Roman"/>
+          <w:color w:val="FF0000"/>
+          <w:lang w:val="es-BO" w:eastAsia="es-AR"/>
+        </w:rPr>
+        <w:t xml:space="preserve">r. </w:t>
+      </w:r>
+      <w:r>
+        <w:rPr>
+          <w:rFonts w:ascii="Times New Roman" w:hAnsi="Times New Roman" w:cs="Times New Roman"/>
+          <w:color w:val="FF0000"/>
           <w:sz w:val="24"/>
           <w:szCs w:val="24"/>
         </w:rPr>
@@ -6435,51 +5663,22 @@
           <w:ilvl w:val="0"/>
           <w:numId w:val="2"/>
         </w:numPr>
-        <w:spacing w:before="240" w:line="360" w:lineRule="auto"/>
-        <w:jc w:val="both"/>
-        <w:rPr>
-          <w:rFonts w:ascii="Times New Roman" w:hAnsi="Times New Roman" w:cs="Times New Roman"/>
-          <w:sz w:val="24"/>
-          <w:szCs w:val="24"/>
-        </w:rPr>
-      </w:pPr>
-      <w:r>
-        <w:rPr>
-          <w:rFonts w:ascii="Times New Roman" w:hAnsi="Times New Roman" w:cs="Times New Roman"/>
-          <w:sz w:val="24"/>
-          <w:szCs w:val="24"/>
-        </w:rPr>
-        <w:t xml:space="preserve">Estructuración de plataforma para que el docente puede aprovechar al máximo los recursos para transmitir sus conocimientos en la </w:t>
-      </w:r>
-      <w:r>
-        <w:rPr>
-          <w:rFonts w:ascii="Times New Roman" w:hAnsi="Times New Roman" w:cs="Times New Roman"/>
-          <w:sz w:val="24"/>
-          <w:szCs w:val="24"/>
-        </w:rPr>
-        <w:t xml:space="preserve">Universidad </w:t>
-      </w:r>
-      <w:proofErr w:type="spellStart"/>
-      <w:r>
-        <w:rPr>
-          <w:rFonts w:ascii="Times New Roman" w:hAnsi="Times New Roman" w:cs="Times New Roman"/>
-          <w:sz w:val="24"/>
-          <w:szCs w:val="24"/>
-        </w:rPr>
-        <w:t>Núr</w:t>
-      </w:r>
-      <w:proofErr w:type="spellEnd"/>
-      <w:r>
-        <w:rPr>
-          <w:rFonts w:ascii="Times New Roman" w:hAnsi="Times New Roman" w:cs="Times New Roman"/>
-          <w:sz w:val="24"/>
-          <w:szCs w:val="24"/>
-        </w:rPr>
-        <w:t xml:space="preserve"> </w:t>
-      </w:r>
-      <w:r>
-        <w:rPr>
-          <w:rFonts w:ascii="Times New Roman" w:hAnsi="Times New Roman" w:cs="Times New Roman"/>
+        <w:rPr>
+          <w:color w:val="FF0000"/>
+          <w:lang w:val="pt-BR" w:eastAsia="es-AR"/>
+        </w:rPr>
+      </w:pPr>
+      <w:r>
+        <w:rPr>
+          <w:color w:val="FF0000"/>
+          <w:lang w:val="es-BO" w:eastAsia="es-AR"/>
+        </w:rPr>
+        <w:t xml:space="preserve">Capacitar a los docentes en el manejo de la plataforma virtual MOODLE. </w:t>
+      </w:r>
+      <w:r>
+        <w:rPr>
+          <w:rFonts w:ascii="Times New Roman" w:hAnsi="Times New Roman" w:cs="Times New Roman"/>
+          <w:color w:val="FF0000"/>
           <w:sz w:val="24"/>
           <w:szCs w:val="24"/>
         </w:rPr>
@@ -6493,55 +5692,56 @@
           <w:ilvl w:val="0"/>
           <w:numId w:val="2"/>
         </w:numPr>
-        <w:spacing w:before="240" w:line="360" w:lineRule="auto"/>
-        <w:jc w:val="both"/>
-        <w:rPr>
-          <w:rFonts w:ascii="Times New Roman" w:hAnsi="Times New Roman" w:cs="Times New Roman"/>
-          <w:sz w:val="24"/>
-          <w:szCs w:val="24"/>
-        </w:rPr>
-      </w:pPr>
-      <w:r>
-        <w:rPr>
-          <w:rFonts w:ascii="Times New Roman" w:hAnsi="Times New Roman" w:cs="Times New Roman"/>
-          <w:sz w:val="24"/>
-          <w:szCs w:val="24"/>
-        </w:rPr>
-        <w:t xml:space="preserve">Innovar la plataforma Moodle para que sea intuitivo para el uso del estudiante de la </w:t>
-      </w:r>
-      <w:r>
-        <w:rPr>
-          <w:rFonts w:ascii="Times New Roman" w:hAnsi="Times New Roman" w:cs="Times New Roman"/>
-          <w:sz w:val="24"/>
-          <w:szCs w:val="24"/>
-        </w:rPr>
-        <w:t xml:space="preserve">Universidad </w:t>
-      </w:r>
-      <w:proofErr w:type="spellStart"/>
-      <w:r>
-        <w:rPr>
-          <w:rFonts w:ascii="Times New Roman" w:hAnsi="Times New Roman" w:cs="Times New Roman"/>
-          <w:sz w:val="24"/>
-          <w:szCs w:val="24"/>
-        </w:rPr>
-        <w:t>Núr</w:t>
-      </w:r>
-      <w:proofErr w:type="spellEnd"/>
-      <w:r>
-        <w:rPr>
-          <w:rFonts w:ascii="Times New Roman" w:hAnsi="Times New Roman" w:cs="Times New Roman"/>
-          <w:sz w:val="24"/>
-          <w:szCs w:val="24"/>
-        </w:rPr>
-        <w:t xml:space="preserve"> </w:t>
-      </w:r>
-      <w:r>
-        <w:rPr>
-          <w:rFonts w:ascii="Times New Roman" w:hAnsi="Times New Roman" w:cs="Times New Roman"/>
-          <w:sz w:val="24"/>
-          <w:szCs w:val="24"/>
-        </w:rPr>
-        <w:t>(Agosto del 2017 a Mayo del 2018).</w:t>
+        <w:rPr>
+          <w:rFonts w:ascii="Times New Roman" w:hAnsi="Times New Roman" w:cs="Times New Roman"/>
+          <w:color w:val="FF0000"/>
+          <w:sz w:val="24"/>
+          <w:szCs w:val="24"/>
+        </w:rPr>
+      </w:pPr>
+      <w:r>
+        <w:rPr>
+          <w:color w:val="FF0000"/>
+          <w:lang w:val="es-BO" w:eastAsia="es-AR"/>
+        </w:rPr>
+        <w:t xml:space="preserve">Implementar el uso del software PRESTASHOP  para la </w:t>
+      </w:r>
+      <w:r>
+        <w:rPr>
+          <w:color w:val="FF0000"/>
+          <w:lang w:val="es-BO" w:eastAsia="es-AR"/>
+        </w:rPr>
+        <w:t>aplicación</w:t>
+      </w:r>
+      <w:r>
+        <w:rPr>
+          <w:color w:val="FF0000"/>
+          <w:lang w:val="es-BO" w:eastAsia="es-AR"/>
+        </w:rPr>
+        <w:t xml:space="preserve"> de los pagos en </w:t>
+      </w:r>
+      <w:r>
+        <w:rPr>
+          <w:color w:val="FF0000"/>
+          <w:lang w:val="es-BO" w:eastAsia="es-AR"/>
+        </w:rPr>
+        <w:t>línea</w:t>
+      </w:r>
+      <w:r>
+        <w:rPr>
+          <w:color w:val="FF0000"/>
+          <w:lang w:val="es-BO" w:eastAsia="es-AR"/>
+        </w:rPr>
+        <w:t xml:space="preserve"> de los cursos ofertados. </w:t>
+      </w:r>
+      <w:r>
+        <w:rPr>
+          <w:rFonts w:ascii="Times New Roman" w:hAnsi="Times New Roman" w:cs="Times New Roman"/>
+          <w:color w:val="FF0000"/>
+          <w:sz w:val="24"/>
+          <w:szCs w:val="24"/>
+        </w:rPr>
+        <w:t xml:space="preserve">(Agosto del 2017 a Mayo del 2018). </w:t>
       </w:r>
     </w:p>
     <w:p>
@@ -6551,56 +5751,21 @@
           <w:ilvl w:val="0"/>
           <w:numId w:val="2"/>
         </w:numPr>
-        <w:spacing w:before="240" w:line="360" w:lineRule="auto"/>
-        <w:jc w:val="both"/>
-        <w:rPr>
-          <w:rFonts w:ascii="Times New Roman" w:hAnsi="Times New Roman" w:cs="Times New Roman"/>
-          <w:sz w:val="24"/>
-          <w:szCs w:val="24"/>
-          <w:lang w:val="pt-BR"/>
-        </w:rPr>
-      </w:pPr>
-      <w:r>
-        <w:rPr>
-          <w:rFonts w:ascii="Times New Roman" w:hAnsi="Times New Roman" w:cs="Times New Roman"/>
-          <w:sz w:val="24"/>
-          <w:szCs w:val="24"/>
-        </w:rPr>
-        <w:t xml:space="preserve">Eliminar las distancias al momento de la inscripción a los cursos con un sistema de pagos electrónicos de la </w:t>
-      </w:r>
-      <w:r>
-        <w:rPr>
-          <w:rFonts w:ascii="Times New Roman" w:hAnsi="Times New Roman" w:cs="Times New Roman"/>
-          <w:sz w:val="24"/>
-          <w:szCs w:val="24"/>
-        </w:rPr>
-        <w:t xml:space="preserve">Universidad </w:t>
-      </w:r>
-      <w:proofErr w:type="spellStart"/>
-      <w:r>
-        <w:rPr>
-          <w:rFonts w:ascii="Times New Roman" w:hAnsi="Times New Roman" w:cs="Times New Roman"/>
-          <w:sz w:val="24"/>
-          <w:szCs w:val="24"/>
-        </w:rPr>
-        <w:t>Núr</w:t>
-      </w:r>
-      <w:proofErr w:type="spellEnd"/>
-      <w:r>
-        <w:rPr>
-          <w:rFonts w:ascii="Times New Roman" w:hAnsi="Times New Roman" w:cs="Times New Roman"/>
-          <w:sz w:val="24"/>
-          <w:szCs w:val="24"/>
-        </w:rPr>
-        <w:t xml:space="preserve"> </w:t>
-      </w:r>
-      <w:r>
-        <w:rPr>
-          <w:rFonts w:ascii="Times New Roman" w:hAnsi="Times New Roman" w:cs="Times New Roman"/>
-          <w:sz w:val="24"/>
-          <w:szCs w:val="24"/>
-        </w:rPr>
-        <w:t>(Agosto del 2017 a Mayo del 2018).</w:t>
+        <w:rPr>
+          <w:rFonts w:ascii="Times New Roman" w:hAnsi="Times New Roman" w:cs="Times New Roman"/>
+          <w:color w:val="FF0000"/>
+          <w:sz w:val="24"/>
+          <w:szCs w:val="24"/>
+        </w:rPr>
+      </w:pPr>
+      <w:r>
+        <w:rPr>
+          <w:rFonts w:ascii="Times New Roman" w:hAnsi="Times New Roman" w:cs="Times New Roman"/>
+          <w:color w:val="FF0000"/>
+          <w:sz w:val="24"/>
+          <w:szCs w:val="24"/>
+        </w:rPr>
+        <w:t>Evaluar el impacto de la plataforma tanto en administrativos, docentes y estudiantes durante el tiempo de implementación. (Agosto del 2017 a Mayo del 2018).</w:t>
       </w:r>
     </w:p>
     <w:p>
@@ -6617,8 +5782,6 @@
           <w:lang w:val="pt-BR"/>
         </w:rPr>
       </w:pPr>
-      <w:bookmarkStart w:id="22" w:name="_Toc499373412"/>
-      <w:bookmarkStart w:id="23" w:name="_Toc499373450"/>
       <w:r>
         <w:rPr>
           <w:rFonts w:ascii="Times New Roman" w:hAnsi="Times New Roman" w:cs="Times New Roman"/>
@@ -6629,8 +5792,8 @@
         </w:rPr>
         <w:t>3.5 DELIMITACION</w:t>
       </w:r>
+      <w:bookmarkEnd w:id="21"/>
       <w:bookmarkEnd w:id="22"/>
-      <w:bookmarkEnd w:id="23"/>
     </w:p>
     <w:p>
       <w:pPr>
@@ -6646,8 +5809,8 @@
           <w:lang w:val="pt-BR"/>
         </w:rPr>
       </w:pPr>
-      <w:bookmarkStart w:id="24" w:name="_Toc499373413"/>
-      <w:bookmarkStart w:id="25" w:name="_Toc499373451"/>
+      <w:bookmarkStart w:id="23" w:name="_Toc499373413"/>
+      <w:bookmarkStart w:id="24" w:name="_Toc499373451"/>
       <w:r>
         <w:rPr>
           <w:rFonts w:ascii="Times New Roman" w:hAnsi="Times New Roman" w:cs="Times New Roman"/>
@@ -6668,8 +5831,8 @@
         </w:rPr>
         <w:t>.</w:t>
       </w:r>
+      <w:bookmarkEnd w:id="23"/>
       <w:bookmarkEnd w:id="24"/>
-      <w:bookmarkEnd w:id="25"/>
     </w:p>
     <w:p>
       <w:pPr>
@@ -6723,8 +5886,8 @@
           <w:lang w:val="pt-BR"/>
         </w:rPr>
       </w:pPr>
-      <w:bookmarkStart w:id="26" w:name="_Toc499373414"/>
-      <w:bookmarkStart w:id="27" w:name="_Toc499373452"/>
+      <w:bookmarkStart w:id="25" w:name="_Toc499373414"/>
+      <w:bookmarkStart w:id="26" w:name="_Toc499373452"/>
       <w:r>
         <w:rPr>
           <w:rFonts w:ascii="Times New Roman" w:hAnsi="Times New Roman" w:cs="Times New Roman"/>
@@ -6745,8 +5908,8 @@
         </w:rPr>
         <w:t>.</w:t>
       </w:r>
+      <w:bookmarkEnd w:id="25"/>
       <w:bookmarkEnd w:id="26"/>
-      <w:bookmarkEnd w:id="27"/>
     </w:p>
     <w:p>
       <w:pPr>
@@ -6781,8 +5944,8 @@
           <w:lang w:val="pt-BR"/>
         </w:rPr>
       </w:pPr>
-      <w:bookmarkStart w:id="28" w:name="_Toc499373415"/>
-      <w:bookmarkStart w:id="29" w:name="_Toc499373453"/>
+      <w:bookmarkStart w:id="27" w:name="_Toc499373415"/>
+      <w:bookmarkStart w:id="28" w:name="_Toc499373453"/>
       <w:r>
         <w:rPr>
           <w:rFonts w:ascii="Times New Roman" w:hAnsi="Times New Roman" w:cs="Times New Roman"/>
@@ -6801,8 +5964,8 @@
         </w:rPr>
         <w:t>.</w:t>
       </w:r>
+      <w:bookmarkEnd w:id="27"/>
       <w:bookmarkEnd w:id="28"/>
-      <w:bookmarkEnd w:id="29"/>
     </w:p>
     <w:p>
       <w:pPr>
@@ -6859,7 +6022,6 @@
           <w:sz w:val="24"/>
           <w:szCs w:val="24"/>
         </w:rPr>
-        <w:lastRenderedPageBreak/>
         <w:t>Las modalidades de educación a distancia serán tres;</w:t>
       </w:r>
     </w:p>
@@ -6910,6 +6072,7 @@
           <w:sz w:val="24"/>
           <w:szCs w:val="24"/>
         </w:rPr>
+        <w:lastRenderedPageBreak/>
         <w:t>El curso Hibrido en el que la mitad de las actividades serán en presencial y la otra parte en línea, dicha modalidad estará enfocada para los cursos en semipresencial.</w:t>
       </w:r>
     </w:p>
@@ -6952,8 +6115,8 @@
           <w:lang w:val="pt-BR"/>
         </w:rPr>
       </w:pPr>
-      <w:bookmarkStart w:id="30" w:name="_Toc499373416"/>
-      <w:bookmarkStart w:id="31" w:name="_Toc499373454"/>
+      <w:bookmarkStart w:id="29" w:name="_Toc499373416"/>
+      <w:bookmarkStart w:id="30" w:name="_Toc499373454"/>
       <w:r>
         <w:rPr>
           <w:rFonts w:ascii="Times New Roman" w:hAnsi="Times New Roman" w:cs="Times New Roman"/>
@@ -6964,8 +6127,8 @@
         </w:rPr>
         <w:t>3.6 JUSTIFICACION</w:t>
       </w:r>
+      <w:bookmarkEnd w:id="29"/>
       <w:bookmarkEnd w:id="30"/>
-      <w:bookmarkEnd w:id="31"/>
     </w:p>
     <w:p>
       <w:pPr>
@@ -7018,8 +6181,8 @@
           <w:lang w:val="pt-BR"/>
         </w:rPr>
       </w:pPr>
-      <w:bookmarkStart w:id="32" w:name="_Toc499373417"/>
-      <w:bookmarkStart w:id="33" w:name="_Toc499373455"/>
+      <w:bookmarkStart w:id="31" w:name="_Toc499373417"/>
+      <w:bookmarkStart w:id="32" w:name="_Toc499373455"/>
       <w:r>
         <w:rPr>
           <w:rFonts w:ascii="Times New Roman" w:hAnsi="Times New Roman" w:cs="Times New Roman"/>
@@ -7038,8 +6201,8 @@
         </w:rPr>
         <w:t>.</w:t>
       </w:r>
+      <w:bookmarkEnd w:id="31"/>
       <w:bookmarkEnd w:id="32"/>
-      <w:bookmarkEnd w:id="33"/>
     </w:p>
     <w:p>
       <w:pPr>
@@ -7092,8 +6255,8 @@
           <w:lang w:val="pt-BR"/>
         </w:rPr>
       </w:pPr>
-      <w:bookmarkStart w:id="34" w:name="_Toc499373418"/>
-      <w:bookmarkStart w:id="35" w:name="_Toc499373456"/>
+      <w:bookmarkStart w:id="33" w:name="_Toc499373418"/>
+      <w:bookmarkStart w:id="34" w:name="_Toc499373456"/>
       <w:r>
         <w:rPr>
           <w:rFonts w:ascii="Times New Roman" w:hAnsi="Times New Roman" w:cs="Times New Roman"/>
@@ -7112,8 +6275,8 @@
         </w:rPr>
         <w:t>.</w:t>
       </w:r>
+      <w:bookmarkEnd w:id="33"/>
       <w:bookmarkEnd w:id="34"/>
-      <w:bookmarkEnd w:id="35"/>
     </w:p>
     <w:p>
       <w:pPr>
@@ -7175,8 +6338,8 @@
           <w:lang w:val="pt-BR"/>
         </w:rPr>
       </w:pPr>
-      <w:bookmarkStart w:id="36" w:name="_Toc499373419"/>
-      <w:bookmarkStart w:id="37" w:name="_Toc499373457"/>
+      <w:bookmarkStart w:id="35" w:name="_Toc499373419"/>
+      <w:bookmarkStart w:id="36" w:name="_Toc499373457"/>
       <w:r>
         <w:rPr>
           <w:rFonts w:ascii="Times New Roman" w:hAnsi="Times New Roman" w:cs="Times New Roman"/>
@@ -7184,7 +6347,6 @@
           <w:szCs w:val="24"/>
           <w:lang w:val="pt-BR"/>
         </w:rPr>
-        <w:lastRenderedPageBreak/>
         <w:t>3.6.3 JUSTIFICACION PRACTICA</w:t>
       </w:r>
       <w:r>
@@ -7196,8 +6358,8 @@
         </w:rPr>
         <w:t>.</w:t>
       </w:r>
+      <w:bookmarkEnd w:id="35"/>
       <w:bookmarkEnd w:id="36"/>
-      <w:bookmarkEnd w:id="37"/>
     </w:p>
     <w:p>
       <w:pPr>
@@ -7251,8 +6413,8 @@
           <w:lang w:val="pt-BR"/>
         </w:rPr>
       </w:pPr>
-      <w:bookmarkStart w:id="38" w:name="_Toc499373420"/>
-      <w:bookmarkStart w:id="39" w:name="_Toc499373458"/>
+      <w:bookmarkStart w:id="37" w:name="_Toc499373420"/>
+      <w:bookmarkStart w:id="38" w:name="_Toc499373458"/>
       <w:r>
         <w:rPr>
           <w:rFonts w:ascii="Times New Roman" w:hAnsi="Times New Roman" w:cs="Times New Roman"/>
@@ -7260,6 +6422,7 @@
           <w:szCs w:val="24"/>
           <w:lang w:val="pt-BR"/>
         </w:rPr>
+        <w:lastRenderedPageBreak/>
         <w:t>3.6.</w:t>
       </w:r>
       <w:r>
@@ -7289,8 +6452,8 @@
         </w:rPr>
         <w:t>.</w:t>
       </w:r>
+      <w:bookmarkEnd w:id="37"/>
       <w:bookmarkEnd w:id="38"/>
-      <w:bookmarkEnd w:id="39"/>
     </w:p>
     <w:p>
       <w:pPr>
@@ -7343,8 +6506,8 @@
           <w:lang w:val="pt-BR"/>
         </w:rPr>
       </w:pPr>
-      <w:bookmarkStart w:id="40" w:name="_Toc499373421"/>
-      <w:bookmarkStart w:id="41" w:name="_Toc499373459"/>
+      <w:bookmarkStart w:id="39" w:name="_Toc499373421"/>
+      <w:bookmarkStart w:id="40" w:name="_Toc499373459"/>
       <w:r>
         <w:rPr>
           <w:rFonts w:ascii="Times New Roman" w:hAnsi="Times New Roman" w:cs="Times New Roman"/>
@@ -7355,8 +6518,8 @@
         </w:rPr>
         <w:t>4. ESTRATEGIA METODOLOGICA</w:t>
       </w:r>
+      <w:bookmarkEnd w:id="39"/>
       <w:bookmarkEnd w:id="40"/>
-      <w:bookmarkEnd w:id="41"/>
     </w:p>
     <w:p>
       <w:pPr>
@@ -7372,8 +6535,8 @@
           <w:lang w:val="pt-BR"/>
         </w:rPr>
       </w:pPr>
-      <w:bookmarkStart w:id="42" w:name="_Toc499373422"/>
-      <w:bookmarkStart w:id="43" w:name="_Toc499373460"/>
+      <w:bookmarkStart w:id="41" w:name="_Toc499373422"/>
+      <w:bookmarkStart w:id="42" w:name="_Toc499373460"/>
       <w:r>
         <w:rPr>
           <w:rFonts w:ascii="Times New Roman" w:hAnsi="Times New Roman" w:cs="Times New Roman"/>
@@ -7384,8 +6547,8 @@
         </w:rPr>
         <w:t>4.1 NATURALEZA DE LA INVESTIGACION</w:t>
       </w:r>
+      <w:bookmarkEnd w:id="41"/>
       <w:bookmarkEnd w:id="42"/>
-      <w:bookmarkEnd w:id="43"/>
     </w:p>
     <w:p>
       <w:pPr>
@@ -7407,7 +6570,7 @@
         </w:rPr>
         <w:tab/>
       </w:r>
-      <w:bookmarkStart w:id="44" w:name="_Toc379028887"/>
+      <w:bookmarkStart w:id="43" w:name="_Toc379028887"/>
       <w:r>
         <w:rPr>
           <w:rFonts w:ascii="Times New Roman" w:hAnsi="Times New Roman" w:cs="Times New Roman"/>
@@ -7416,29 +6579,29 @@
         </w:rPr>
         <w:tab/>
       </w:r>
-      <w:bookmarkStart w:id="45" w:name="_Toc499373423"/>
-      <w:bookmarkStart w:id="46" w:name="_Toc499373461"/>
+      <w:bookmarkStart w:id="44" w:name="_Toc499373423"/>
+      <w:bookmarkStart w:id="45" w:name="_Toc499373461"/>
+      <w:bookmarkEnd w:id="43"/>
+      <w:r>
+        <w:rPr>
+          <w:rFonts w:ascii="Times New Roman" w:hAnsi="Times New Roman" w:cs="Times New Roman"/>
+          <w:color w:val="auto"/>
+          <w:szCs w:val="24"/>
+          <w:lang w:val="pt-BR"/>
+        </w:rPr>
+        <w:t>4.1.1 TIPO DE INVESTIGACION</w:t>
+      </w:r>
+      <w:r>
+        <w:rPr>
+          <w:rFonts w:ascii="Times New Roman" w:hAnsi="Times New Roman" w:cs="Times New Roman"/>
+          <w:color w:val="auto"/>
+          <w:szCs w:val="24"/>
+          <w:lang w:val="pt-BR"/>
+        </w:rPr>
+        <w:t>.</w:t>
+      </w:r>
       <w:bookmarkEnd w:id="44"/>
-      <w:r>
-        <w:rPr>
-          <w:rFonts w:ascii="Times New Roman" w:hAnsi="Times New Roman" w:cs="Times New Roman"/>
-          <w:color w:val="auto"/>
-          <w:szCs w:val="24"/>
-          <w:lang w:val="pt-BR"/>
-        </w:rPr>
-        <w:t>4.1.1 TIPO DE INVESTIGACION</w:t>
-      </w:r>
-      <w:r>
-        <w:rPr>
-          <w:rFonts w:ascii="Times New Roman" w:hAnsi="Times New Roman" w:cs="Times New Roman"/>
-          <w:color w:val="auto"/>
-          <w:szCs w:val="24"/>
-          <w:lang w:val="pt-BR"/>
-        </w:rPr>
-        <w:t>.</w:t>
-      </w:r>
       <w:bookmarkEnd w:id="45"/>
-      <w:bookmarkEnd w:id="46"/>
     </w:p>
     <w:p>
       <w:pPr>
@@ -7474,8 +6637,8 @@
           <w:lang w:val="pt-BR"/>
         </w:rPr>
       </w:pPr>
-      <w:bookmarkStart w:id="47" w:name="_Toc499373424"/>
-      <w:bookmarkStart w:id="48" w:name="_Toc499373462"/>
+      <w:bookmarkStart w:id="46" w:name="_Toc499373424"/>
+      <w:bookmarkStart w:id="47" w:name="_Toc499373462"/>
       <w:r>
         <w:rPr>
           <w:rFonts w:ascii="Times New Roman" w:hAnsi="Times New Roman" w:cs="Times New Roman"/>
@@ -7494,8 +6657,8 @@
         </w:rPr>
         <w:t>.</w:t>
       </w:r>
+      <w:bookmarkEnd w:id="46"/>
       <w:bookmarkEnd w:id="47"/>
-      <w:bookmarkEnd w:id="48"/>
     </w:p>
     <w:p>
       <w:pPr>
@@ -7530,16 +6693,7 @@
           <w:sz w:val="24"/>
           <w:szCs w:val="24"/>
         </w:rPr>
-        <w:t xml:space="preserve"> comprometido con la </w:t>
-      </w:r>
-      <w:r>
-        <w:rPr>
-          <w:rFonts w:ascii="Times New Roman" w:hAnsi="Times New Roman" w:cs="Times New Roman"/>
-          <w:sz w:val="24"/>
-          <w:szCs w:val="24"/>
-        </w:rPr>
-        <w:lastRenderedPageBreak/>
-        <w:t xml:space="preserve">Universidad </w:t>
+        <w:t xml:space="preserve"> comprometido con la Universidad </w:t>
       </w:r>
       <w:proofErr w:type="spellStart"/>
       <w:r>
@@ -7581,8 +6735,8 @@
           <w:lang w:val="pt-BR"/>
         </w:rPr>
       </w:pPr>
-      <w:bookmarkStart w:id="49" w:name="_Toc499373425"/>
-      <w:bookmarkStart w:id="50" w:name="_Toc499373463"/>
+      <w:bookmarkStart w:id="48" w:name="_Toc499373425"/>
+      <w:bookmarkStart w:id="49" w:name="_Toc499373463"/>
       <w:r>
         <w:rPr>
           <w:rFonts w:ascii="Times New Roman" w:hAnsi="Times New Roman" w:cs="Times New Roman"/>
@@ -7590,6 +6744,7 @@
           <w:szCs w:val="24"/>
           <w:lang w:val="pt-BR"/>
         </w:rPr>
+        <w:lastRenderedPageBreak/>
         <w:t>4.1.3 ENFOQUE</w:t>
       </w:r>
       <w:r>
@@ -7601,8 +6756,8 @@
         </w:rPr>
         <w:t>.</w:t>
       </w:r>
+      <w:bookmarkEnd w:id="48"/>
       <w:bookmarkEnd w:id="49"/>
-      <w:bookmarkEnd w:id="50"/>
     </w:p>
     <w:p>
       <w:pPr>
@@ -7637,8 +6792,8 @@
           <w:lang w:val="pt-BR"/>
         </w:rPr>
       </w:pPr>
-      <w:bookmarkStart w:id="51" w:name="_Toc499373426"/>
-      <w:bookmarkStart w:id="52" w:name="_Toc499373464"/>
+      <w:bookmarkStart w:id="50" w:name="_Toc499373426"/>
+      <w:bookmarkStart w:id="51" w:name="_Toc499373464"/>
       <w:r>
         <w:rPr>
           <w:rFonts w:ascii="Times New Roman" w:hAnsi="Times New Roman" w:cs="Times New Roman"/>
@@ -7657,8 +6812,8 @@
         </w:rPr>
         <w:t>.</w:t>
       </w:r>
+      <w:bookmarkEnd w:id="50"/>
       <w:bookmarkEnd w:id="51"/>
-      <w:bookmarkEnd w:id="52"/>
     </w:p>
     <w:p>
       <w:pPr>
@@ -7729,8 +6884,8 @@
           <w:lang w:val="pt-BR"/>
         </w:rPr>
       </w:pPr>
-      <w:bookmarkStart w:id="53" w:name="_Toc499373427"/>
-      <w:bookmarkStart w:id="54" w:name="_Toc499373465"/>
+      <w:bookmarkStart w:id="52" w:name="_Toc499373427"/>
+      <w:bookmarkStart w:id="53" w:name="_Toc499373465"/>
       <w:r>
         <w:rPr>
           <w:rFonts w:ascii="Times New Roman" w:hAnsi="Times New Roman" w:cs="Times New Roman"/>
@@ -7749,8 +6904,8 @@
         </w:rPr>
         <w:t>.</w:t>
       </w:r>
+      <w:bookmarkEnd w:id="52"/>
       <w:bookmarkEnd w:id="53"/>
-      <w:bookmarkEnd w:id="54"/>
     </w:p>
     <w:p>
       <w:pPr>
@@ -8088,17 +7243,7 @@
           <w:szCs w:val="24"/>
           <w:lang w:val="pt-BR" w:eastAsia="es-AR"/>
         </w:rPr>
-        <w:t xml:space="preserve"> </w:t>
-      </w:r>
-      <w:r>
-        <w:rPr>
-          <w:rFonts w:ascii="Times New Roman" w:hAnsi="Times New Roman" w:cs="Times New Roman"/>
-          <w:sz w:val="24"/>
-          <w:szCs w:val="24"/>
-          <w:lang w:val="pt-BR" w:eastAsia="es-AR"/>
-        </w:rPr>
-        <w:lastRenderedPageBreak/>
-        <w:t xml:space="preserve">cliente y </w:t>
+        <w:t xml:space="preserve"> cliente y </w:t>
       </w:r>
       <w:proofErr w:type="spellStart"/>
       <w:r>
@@ -8345,8 +7490,8 @@
           <w:lang w:val="pt-BR"/>
         </w:rPr>
       </w:pPr>
-      <w:bookmarkStart w:id="55" w:name="_Toc499373428"/>
-      <w:bookmarkStart w:id="56" w:name="_Toc499373466"/>
+      <w:bookmarkStart w:id="54" w:name="_Toc499373428"/>
+      <w:bookmarkStart w:id="55" w:name="_Toc499373466"/>
       <w:r>
         <w:rPr>
           <w:rFonts w:ascii="Times New Roman" w:hAnsi="Times New Roman" w:cs="Times New Roman"/>
@@ -8355,10 +7500,357 @@
           <w:szCs w:val="24"/>
           <w:lang w:val="pt-BR"/>
         </w:rPr>
+        <w:lastRenderedPageBreak/>
         <w:t>5. FUNDAMENTO TEORICO</w:t>
       </w:r>
+      <w:bookmarkEnd w:id="54"/>
       <w:bookmarkEnd w:id="55"/>
+    </w:p>
+    <w:p>
+      <w:pPr>
+        <w:spacing w:before="240" w:line="360" w:lineRule="auto"/>
+        <w:jc w:val="both"/>
+        <w:rPr>
+          <w:rFonts w:ascii="Times New Roman" w:eastAsia="Times New Roman" w:hAnsi="Times New Roman" w:cs="Times New Roman"/>
+          <w:b/>
+          <w:sz w:val="24"/>
+          <w:szCs w:val="24"/>
+          <w:lang w:eastAsia="es-BO"/>
+        </w:rPr>
+      </w:pPr>
+      <w:r>
+        <w:rPr>
+          <w:rFonts w:ascii="Times New Roman" w:eastAsia="Times New Roman" w:hAnsi="Times New Roman" w:cs="Times New Roman"/>
+          <w:b/>
+          <w:sz w:val="24"/>
+          <w:szCs w:val="24"/>
+          <w:lang w:eastAsia="es-BO"/>
+        </w:rPr>
+        <w:t>Plataforma Moodle</w:t>
+      </w:r>
+    </w:p>
+    <w:p>
+      <w:pPr>
+        <w:spacing w:before="240" w:line="360" w:lineRule="auto"/>
+        <w:jc w:val="both"/>
+        <w:rPr>
+          <w:rFonts w:ascii="Times New Roman" w:eastAsia="Times New Roman" w:hAnsi="Times New Roman" w:cs="Times New Roman"/>
+          <w:color w:val="FF0000"/>
+          <w:sz w:val="24"/>
+          <w:szCs w:val="24"/>
+          <w:lang w:eastAsia="es-BO"/>
+        </w:rPr>
+      </w:pPr>
+      <w:r>
+        <w:rPr>
+          <w:rFonts w:ascii="Times New Roman" w:eastAsia="Times New Roman" w:hAnsi="Times New Roman" w:cs="Times New Roman"/>
+          <w:color w:val="FF0000"/>
+          <w:sz w:val="24"/>
+          <w:szCs w:val="24"/>
+          <w:lang w:eastAsia="es-BO"/>
+        </w:rPr>
+        <w:t>MOODLE</w:t>
+      </w:r>
+      <w:r>
+        <w:rPr>
+          <w:rFonts w:ascii="Times New Roman" w:eastAsia="Times New Roman" w:hAnsi="Times New Roman" w:cs="Times New Roman"/>
+          <w:color w:val="FF0000"/>
+          <w:sz w:val="24"/>
+          <w:szCs w:val="24"/>
+          <w:lang w:eastAsia="es-BO"/>
+        </w:rPr>
+        <w:t xml:space="preserve"> es considerada una aplicación perteneciente al grupo de los Gestores de Contenidos Educativos (LMS, </w:t>
+      </w:r>
+      <w:proofErr w:type="spellStart"/>
+      <w:r>
+        <w:rPr>
+          <w:rFonts w:ascii="Times New Roman" w:eastAsia="Times New Roman" w:hAnsi="Times New Roman" w:cs="Times New Roman"/>
+          <w:color w:val="FF0000"/>
+          <w:sz w:val="24"/>
+          <w:szCs w:val="24"/>
+          <w:lang w:eastAsia="es-BO"/>
+        </w:rPr>
+        <w:t>Learning</w:t>
+      </w:r>
+      <w:proofErr w:type="spellEnd"/>
+      <w:r>
+        <w:rPr>
+          <w:rFonts w:ascii="Times New Roman" w:eastAsia="Times New Roman" w:hAnsi="Times New Roman" w:cs="Times New Roman"/>
+          <w:color w:val="FF0000"/>
+          <w:sz w:val="24"/>
+          <w:szCs w:val="24"/>
+          <w:lang w:eastAsia="es-BO"/>
+        </w:rPr>
+        <w:t xml:space="preserve"> Management </w:t>
+      </w:r>
+      <w:proofErr w:type="spellStart"/>
+      <w:r>
+        <w:rPr>
+          <w:rFonts w:ascii="Times New Roman" w:eastAsia="Times New Roman" w:hAnsi="Times New Roman" w:cs="Times New Roman"/>
+          <w:color w:val="FF0000"/>
+          <w:sz w:val="24"/>
+          <w:szCs w:val="24"/>
+          <w:lang w:eastAsia="es-BO"/>
+        </w:rPr>
+        <w:t>Systems</w:t>
+      </w:r>
+      <w:proofErr w:type="spellEnd"/>
+      <w:r>
+        <w:rPr>
+          <w:rFonts w:ascii="Times New Roman" w:eastAsia="Times New Roman" w:hAnsi="Times New Roman" w:cs="Times New Roman"/>
+          <w:color w:val="FF0000"/>
+          <w:sz w:val="24"/>
+          <w:szCs w:val="24"/>
+          <w:lang w:eastAsia="es-BO"/>
+        </w:rPr>
+        <w:t xml:space="preserve">), de igual forma dicha plataforma es conocida como Entornos de Aprendizajes  Virtuales (VLE, Virtual </w:t>
+      </w:r>
+      <w:proofErr w:type="spellStart"/>
+      <w:r>
+        <w:rPr>
+          <w:rFonts w:ascii="Times New Roman" w:eastAsia="Times New Roman" w:hAnsi="Times New Roman" w:cs="Times New Roman"/>
+          <w:color w:val="FF0000"/>
+          <w:sz w:val="24"/>
+          <w:szCs w:val="24"/>
+          <w:lang w:eastAsia="es-BO"/>
+        </w:rPr>
+        <w:t>LearningManage-ments</w:t>
+      </w:r>
+      <w:proofErr w:type="spellEnd"/>
+      <w:r>
+        <w:rPr>
+          <w:rFonts w:ascii="Times New Roman" w:eastAsia="Times New Roman" w:hAnsi="Times New Roman" w:cs="Times New Roman"/>
+          <w:color w:val="FF0000"/>
+          <w:sz w:val="24"/>
+          <w:szCs w:val="24"/>
+          <w:lang w:eastAsia="es-BO"/>
+        </w:rPr>
+        <w:t xml:space="preserve">), un subgrupo de los Gestores de Contenido (CMS, Content Management </w:t>
+      </w:r>
+      <w:proofErr w:type="spellStart"/>
+      <w:r>
+        <w:rPr>
+          <w:rFonts w:ascii="Times New Roman" w:eastAsia="Times New Roman" w:hAnsi="Times New Roman" w:cs="Times New Roman"/>
+          <w:color w:val="FF0000"/>
+          <w:sz w:val="24"/>
+          <w:szCs w:val="24"/>
+          <w:lang w:eastAsia="es-BO"/>
+        </w:rPr>
+        <w:t>Systems</w:t>
+      </w:r>
+      <w:proofErr w:type="spellEnd"/>
+      <w:r>
+        <w:rPr>
+          <w:rFonts w:ascii="Times New Roman" w:eastAsia="Times New Roman" w:hAnsi="Times New Roman" w:cs="Times New Roman"/>
+          <w:color w:val="FF0000"/>
+          <w:sz w:val="24"/>
+          <w:szCs w:val="24"/>
+          <w:lang w:eastAsia="es-BO"/>
+        </w:rPr>
+        <w:t xml:space="preserve">). </w:t>
+      </w:r>
+      <w:sdt>
+        <w:sdtPr>
+          <w:rPr>
+            <w:rFonts w:ascii="Times New Roman" w:eastAsia="Times New Roman" w:hAnsi="Times New Roman" w:cs="Times New Roman"/>
+            <w:color w:val="FF0000"/>
+            <w:sz w:val="24"/>
+            <w:szCs w:val="24"/>
+            <w:lang w:eastAsia="es-BO"/>
+          </w:rPr>
+          <w:id w:val="1739598926"/>
+          <w:citation/>
+        </w:sdtPr>
+        <w:sdtContent>
+          <w:r>
+            <w:rPr>
+              <w:rFonts w:ascii="Times New Roman" w:eastAsia="Times New Roman" w:hAnsi="Times New Roman" w:cs="Times New Roman"/>
+              <w:color w:val="FF0000"/>
+              <w:sz w:val="24"/>
+              <w:szCs w:val="24"/>
+              <w:lang w:eastAsia="es-BO"/>
+            </w:rPr>
+            <w:fldChar w:fldCharType="begin"/>
+          </w:r>
+          <w:r>
+            <w:rPr>
+              <w:rFonts w:ascii="Times New Roman" w:eastAsia="Times New Roman" w:hAnsi="Times New Roman" w:cs="Times New Roman"/>
+              <w:color w:val="FF0000"/>
+              <w:sz w:val="24"/>
+              <w:szCs w:val="24"/>
+              <w:lang w:val="es-BO" w:eastAsia="es-BO"/>
+            </w:rPr>
+            <w:instrText xml:space="preserve"> CITATION Car13 \l 16394 </w:instrText>
+          </w:r>
+          <w:r>
+            <w:rPr>
+              <w:rFonts w:ascii="Times New Roman" w:eastAsia="Times New Roman" w:hAnsi="Times New Roman" w:cs="Times New Roman"/>
+              <w:color w:val="FF0000"/>
+              <w:sz w:val="24"/>
+              <w:szCs w:val="24"/>
+              <w:lang w:eastAsia="es-BO"/>
+            </w:rPr>
+            <w:fldChar w:fldCharType="separate"/>
+          </w:r>
+          <w:r>
+            <w:rPr>
+              <w:rFonts w:ascii="Times New Roman" w:eastAsia="Times New Roman" w:hAnsi="Times New Roman" w:cs="Times New Roman"/>
+              <w:noProof/>
+              <w:color w:val="FF0000"/>
+              <w:sz w:val="24"/>
+              <w:szCs w:val="24"/>
+              <w:lang w:val="es-BO" w:eastAsia="es-BO"/>
+            </w:rPr>
+            <w:t>(Pérez, 2013)</w:t>
+          </w:r>
+          <w:r>
+            <w:rPr>
+              <w:rFonts w:ascii="Times New Roman" w:eastAsia="Times New Roman" w:hAnsi="Times New Roman" w:cs="Times New Roman"/>
+              <w:color w:val="FF0000"/>
+              <w:sz w:val="24"/>
+              <w:szCs w:val="24"/>
+              <w:lang w:eastAsia="es-BO"/>
+            </w:rPr>
+            <w:fldChar w:fldCharType="end"/>
+          </w:r>
+        </w:sdtContent>
+      </w:sdt>
+    </w:p>
+    <w:p>
+      <w:pPr>
+        <w:spacing w:before="240" w:line="360" w:lineRule="auto"/>
+        <w:jc w:val="both"/>
+        <w:rPr>
+          <w:rFonts w:ascii="Times New Roman" w:eastAsia="Times New Roman" w:hAnsi="Times New Roman" w:cs="Times New Roman"/>
+          <w:color w:val="FF0000"/>
+          <w:sz w:val="24"/>
+          <w:szCs w:val="24"/>
+          <w:lang w:eastAsia="es-BO"/>
+        </w:rPr>
+      </w:pPr>
+      <w:r>
+        <w:rPr>
+          <w:rFonts w:ascii="Times New Roman" w:eastAsia="Times New Roman" w:hAnsi="Times New Roman" w:cs="Times New Roman"/>
+          <w:color w:val="FF0000"/>
+          <w:sz w:val="24"/>
+          <w:szCs w:val="24"/>
+          <w:lang w:eastAsia="es-BO"/>
+        </w:rPr>
+        <w:t>En términos generales MOODLE es un software, que puede ser descargado en su última versión de la página oficial que corresponde al siguiente enlace (</w:t>
+      </w:r>
+      <w:hyperlink r:id="rId9" w:history="1">
+        <w:r>
+          <w:rPr>
+            <w:rStyle w:val="Hipervnculo"/>
+            <w:rFonts w:ascii="Times New Roman" w:eastAsia="Times New Roman" w:hAnsi="Times New Roman" w:cs="Times New Roman"/>
+            <w:sz w:val="24"/>
+            <w:szCs w:val="24"/>
+            <w:lang w:eastAsia="es-BO"/>
+          </w:rPr>
+          <w:t>https://download.moodle.org</w:t>
+        </w:r>
+      </w:hyperlink>
+      <w:r>
+        <w:rPr>
+          <w:rFonts w:ascii="Times New Roman" w:eastAsia="Times New Roman" w:hAnsi="Times New Roman" w:cs="Times New Roman"/>
+          <w:color w:val="FF0000"/>
+          <w:sz w:val="24"/>
+          <w:szCs w:val="24"/>
+          <w:lang w:eastAsia="es-BO"/>
+        </w:rPr>
+        <w:t>).</w:t>
+      </w:r>
+    </w:p>
+    <w:p>
+      <w:pPr>
+        <w:spacing w:before="240" w:line="360" w:lineRule="auto"/>
+        <w:jc w:val="both"/>
+        <w:rPr>
+          <w:rFonts w:ascii="Times New Roman" w:eastAsia="Times New Roman" w:hAnsi="Times New Roman" w:cs="Times New Roman"/>
+          <w:color w:val="FF0000"/>
+          <w:sz w:val="24"/>
+          <w:szCs w:val="24"/>
+          <w:lang w:eastAsia="es-BO"/>
+        </w:rPr>
+      </w:pPr>
+      <w:r>
+        <w:rPr>
+          <w:rFonts w:ascii="Times New Roman" w:eastAsia="Times New Roman" w:hAnsi="Times New Roman" w:cs="Times New Roman"/>
+          <w:color w:val="FF0000"/>
+          <w:sz w:val="24"/>
+          <w:szCs w:val="24"/>
+          <w:lang w:eastAsia="es-BO"/>
+        </w:rPr>
+        <w:t xml:space="preserve">Cabe agregar que el paquete descargado del software tiene la posibilidad de editar el código fuente, y además agregar nuevas innovaciones en él, para posteriormente </w:t>
+      </w:r>
+      <w:r>
+        <w:rPr>
+          <w:rFonts w:ascii="Times New Roman" w:eastAsia="Times New Roman" w:hAnsi="Times New Roman" w:cs="Times New Roman"/>
+          <w:color w:val="FF0000"/>
+          <w:sz w:val="24"/>
+          <w:szCs w:val="24"/>
+          <w:lang w:eastAsia="es-BO"/>
+        </w:rPr>
+        <w:t>hacer públicas esas mejoras</w:t>
+      </w:r>
+      <w:r>
+        <w:rPr>
+          <w:rFonts w:ascii="Times New Roman" w:eastAsia="Times New Roman" w:hAnsi="Times New Roman" w:cs="Times New Roman"/>
+          <w:color w:val="FF0000"/>
+          <w:sz w:val="24"/>
+          <w:szCs w:val="24"/>
+          <w:lang w:eastAsia="es-BO"/>
+        </w:rPr>
+        <w:t xml:space="preserve"> y</w:t>
+      </w:r>
+      <w:r>
+        <w:rPr>
+          <w:rFonts w:ascii="Times New Roman" w:eastAsia="Times New Roman" w:hAnsi="Times New Roman" w:cs="Times New Roman"/>
+          <w:color w:val="FF0000"/>
+          <w:sz w:val="24"/>
+          <w:szCs w:val="24"/>
+          <w:lang w:eastAsia="es-BO"/>
+        </w:rPr>
+        <w:t xml:space="preserve"> que toda la comunidad se beneficie.</w:t>
+      </w:r>
+      <w:bookmarkStart w:id="56" w:name="_GoBack"/>
       <w:bookmarkEnd w:id="56"/>
+    </w:p>
+    <w:p>
+      <w:pPr>
+        <w:spacing w:before="240" w:line="360" w:lineRule="auto"/>
+        <w:jc w:val="both"/>
+        <w:rPr>
+          <w:rFonts w:ascii="Times New Roman" w:eastAsia="Times New Roman" w:hAnsi="Times New Roman" w:cs="Times New Roman"/>
+          <w:sz w:val="24"/>
+          <w:szCs w:val="24"/>
+          <w:lang w:eastAsia="es-BO"/>
+        </w:rPr>
+      </w:pPr>
+    </w:p>
+    <w:p>
+      <w:pPr>
+        <w:spacing w:before="240" w:line="360" w:lineRule="auto"/>
+        <w:jc w:val="both"/>
+        <w:rPr>
+          <w:rFonts w:ascii="Times New Roman" w:eastAsia="Times New Roman" w:hAnsi="Times New Roman" w:cs="Times New Roman"/>
+          <w:sz w:val="24"/>
+          <w:szCs w:val="24"/>
+          <w:lang w:eastAsia="es-BO"/>
+        </w:rPr>
+      </w:pPr>
+    </w:p>
+    <w:p>
+      <w:pPr>
+        <w:spacing w:before="240" w:line="360" w:lineRule="auto"/>
+        <w:jc w:val="both"/>
+        <w:rPr>
+          <w:rFonts w:ascii="Times New Roman" w:eastAsia="Times New Roman" w:hAnsi="Times New Roman" w:cs="Times New Roman"/>
+          <w:sz w:val="24"/>
+          <w:szCs w:val="24"/>
+          <w:lang w:eastAsia="es-BO"/>
+        </w:rPr>
+      </w:pPr>
     </w:p>
     <w:p>
       <w:pPr>
@@ -8591,6 +8083,7 @@
           <w:szCs w:val="24"/>
           <w:lang w:eastAsia="es-BO"/>
         </w:rPr>
+        <w:lastRenderedPageBreak/>
         <w:t xml:space="preserve">En relación a la Universidad </w:t>
       </w:r>
       <w:proofErr w:type="spellStart"/>
@@ -8837,7 +8330,6 @@
           <w:szCs w:val="24"/>
           <w:lang w:eastAsia="es-BO"/>
         </w:rPr>
-        <w:lastRenderedPageBreak/>
         <w:t xml:space="preserve">Por otra parte, la Universidad </w:t>
       </w:r>
       <w:proofErr w:type="spellStart"/>
@@ -9231,6 +8723,7 @@
           <w:szCs w:val="24"/>
           <w:lang w:eastAsia="es-BO"/>
         </w:rPr>
+        <w:lastRenderedPageBreak/>
         <w:t>“Teleinformática, Telemática educativa, teleeducación, formación multimedia, aprendizaje a distancia, entre otras. “</w:t>
       </w:r>
       <w:sdt>
@@ -9449,7 +8942,6 @@
           <w:szCs w:val="24"/>
           <w:lang w:eastAsia="es-BO"/>
         </w:rPr>
-        <w:lastRenderedPageBreak/>
         <w:t xml:space="preserve">Internet hoy en día se ha convertido en una herramienta de marketing para las Universidades, es un medio de comunicación masivo, que a su vez es económico y se caracteriza por eliminar las barreras geográficas (Cerpa, Ruiz-Tagle, Cabrera, </w:t>
       </w:r>
       <w:proofErr w:type="spellStart"/>
@@ -9623,6 +9115,7 @@
           <w:sz w:val="24"/>
           <w:szCs w:val="24"/>
         </w:rPr>
+        <w:lastRenderedPageBreak/>
         <w:t xml:space="preserve">En términos generales pertenecer al comercio electrónico abre puertas internacionales, porque de este modo cualquier empresa, institución o negocio que se involucra con el comercio electrónico, posteriormente se convierte en un negocio internacional. Dando paso a nuevas oportunidades y expectativas. </w:t>
       </w:r>
       <w:sdt>
@@ -9801,16 +9294,7 @@
           <w:sz w:val="24"/>
           <w:szCs w:val="24"/>
         </w:rPr>
-        <w:t xml:space="preserve"> tiene 3 etapas que hacen sofisticadas las funcionalidades de acuerdo al nivel de profundidad del sitio. En la primera </w:t>
-      </w:r>
-      <w:r>
-        <w:rPr>
-          <w:rFonts w:ascii="Times New Roman" w:hAnsi="Times New Roman" w:cs="Times New Roman"/>
-          <w:sz w:val="24"/>
-          <w:szCs w:val="24"/>
-        </w:rPr>
-        <w:lastRenderedPageBreak/>
-        <w:t xml:space="preserve">se presenta información estática de la compañía, la segunda hace referencia a un sitio Web que evoluciona a un sistema de información dinámico y por </w:t>
+        <w:t xml:space="preserve"> tiene 3 etapas que hacen sofisticadas las funcionalidades de acuerdo al nivel de profundidad del sitio. En la primera se presenta información estática de la compañía, la segunda hace referencia a un sitio Web que evoluciona a un sistema de información dinámico y por </w:t>
       </w:r>
       <w:proofErr w:type="spellStart"/>
       <w:r>
@@ -9983,7 +9467,16 @@
           <w:sz w:val="24"/>
           <w:szCs w:val="24"/>
         </w:rPr>
-        <w:t>. La necesidad de seguridad en este tipo de transacciones se ve incrementada si se tiene en cuenta que se estima que la mayoría de dichos intercambios se realizarán a través de Internet (ya sea mediante el uso de ordenadores personales o teléfonos móviles).</w:t>
+        <w:t xml:space="preserve">. La necesidad de seguridad en este tipo de transacciones se ve incrementada si </w:t>
+      </w:r>
+      <w:r>
+        <w:rPr>
+          <w:rFonts w:ascii="Times New Roman" w:hAnsi="Times New Roman" w:cs="Times New Roman"/>
+          <w:sz w:val="24"/>
+          <w:szCs w:val="24"/>
+        </w:rPr>
+        <w:lastRenderedPageBreak/>
+        <w:t>se tiene en cuenta que se estima que la mayoría de dichos intercambios se realizarán a través de Internet (ya sea mediante el uso de ordenadores personales o teléfonos móviles).</w:t>
       </w:r>
       <w:sdt>
         <w:sdtPr>
@@ -10215,7 +9708,6 @@
           <w:sz w:val="24"/>
           <w:szCs w:val="24"/>
         </w:rPr>
-        <w:lastRenderedPageBreak/>
         <w:t>Existen dos clases de comercio electrónico los directos y los indirectos, por parte del comercio directo es aquel mediante el cual el pedido, el pago y el envío de los bienes intangibles y/o servicios se producen “on-line. Permite transacciones electrónicas de extremo a extremo sin obstáculos a través de las fronteras geográficas.</w:t>
       </w:r>
       <w:sdt>
@@ -10404,7 +9896,16 @@
           <w:sz w:val="24"/>
           <w:szCs w:val="24"/>
         </w:rPr>
-        <w:t xml:space="preserve"> su cuenta bancaria antes de realizar la compra. Este método se correspondería con los sistemas de monedero electrónico y tarjetas telefónicas. Éste sería el sistema más análogo al papel moneda tradicional. • Sistemas de pago instantáneo. Cuando al comprador se le realiza el cargo en cuenta justo en el momento de realizar la compra. Se correspondería con los sistemas actuales de pagos con tarjeta de débito (Visa </w:t>
+        <w:t xml:space="preserve"> su cuenta bancaria antes de realizar la compra. Este método se correspondería con los sistemas de monedero electrónico y tarjetas telefónicas. Éste sería el sistema más análogo al papel moneda tradicional. • Sistemas de pago instantáneo. Cuando al </w:t>
+      </w:r>
+      <w:r>
+        <w:rPr>
+          <w:rFonts w:ascii="Times New Roman" w:hAnsi="Times New Roman" w:cs="Times New Roman"/>
+          <w:sz w:val="24"/>
+          <w:szCs w:val="24"/>
+        </w:rPr>
+        <w:lastRenderedPageBreak/>
+        <w:t xml:space="preserve">comprador se le realiza el cargo en cuenta justo en el momento de realizar la compra. Se correspondería con los sistemas actuales de pagos con tarjeta de débito (Visa </w:t>
       </w:r>
       <w:proofErr w:type="spellStart"/>
       <w:r>
@@ -10677,7 +10178,6 @@
           <w:szCs w:val="24"/>
           <w:lang w:val="es-BO" w:eastAsia="es-BO"/>
         </w:rPr>
-        <w:lastRenderedPageBreak/>
         <w:t>INICIO</w:t>
       </w:r>
     </w:p>
@@ -10984,7 +10484,16 @@
           <w:sz w:val="24"/>
           <w:szCs w:val="24"/>
         </w:rPr>
-        <w:t xml:space="preserve"> se convirtió en una alternativa viable, autorizada para ofrecer sus programas académicos a nivel nacional. En la citada década, la Constitución Política del Estado aprobada por Ley de 2 de Febrero de 1967, determinaba en su artículo 188 la existencia de la Educación Superior Privada. Es así que, en 1982 un grupo de personas de distintas nacionalidades (Argentina, Estados Unidos, Canadá y Bolivia), todos residentes en Bolivia, preocupados por la falta de oportunidades para acceder a la educación superior y motivados por la urgente necesidad que existía de profesionales capacitados para contribuir al desarrollo del país, crearon en primera instancia la Fundación para el Desarrollo Integral de Bolivia - FUNDESIB. El primer proyecto de dicha Fundación fue crear la Universidad </w:t>
+        <w:t xml:space="preserve"> se convirtió en una alternativa viable, autorizada para ofrecer sus programas académicos a nivel nacional. En la citada década, la Constitución Política del Estado aprobada por Ley de 2 de Febrero de 1967, </w:t>
+      </w:r>
+      <w:r>
+        <w:rPr>
+          <w:rFonts w:ascii="Times New Roman" w:hAnsi="Times New Roman" w:cs="Times New Roman"/>
+          <w:sz w:val="24"/>
+          <w:szCs w:val="24"/>
+        </w:rPr>
+        <w:lastRenderedPageBreak/>
+        <w:t xml:space="preserve">determinaba en su artículo 188 la existencia de la Educación Superior Privada. Es así que, en 1982 un grupo de personas de distintas nacionalidades (Argentina, Estados Unidos, Canadá y Bolivia), todos residentes en Bolivia, preocupados por la falta de oportunidades para acceder a la educación superior y motivados por la urgente necesidad que existía de profesionales capacitados para contribuir al desarrollo del país, crearon en primera instancia la Fundación para el Desarrollo Integral de Bolivia - FUNDESIB. El primer proyecto de dicha Fundación fue crear la Universidad </w:t>
       </w:r>
       <w:proofErr w:type="spellStart"/>
       <w:r>
@@ -11142,11 +10651,7 @@
       </w:r>
       <w:proofErr w:type="spellEnd"/>
       <w:r>
-        <w:t xml:space="preserve">, todos los fundadores conocían en su momento la realidad socioeconómica del país, particularmente la </w:t>
-      </w:r>
-      <w:r>
-        <w:lastRenderedPageBreak/>
-        <w:t xml:space="preserve">del sector rural, razón por la que en la Declaración de sus propósitos mencionan que la Universidad </w:t>
+        <w:t xml:space="preserve">, todos los fundadores conocían en su momento la realidad socioeconómica del país, particularmente la del sector rural, razón por la que en la Declaración de sus propósitos mencionan que la Universidad </w:t>
       </w:r>
       <w:proofErr w:type="spellStart"/>
       <w:r>
@@ -11247,7 +10752,11 @@
       </w:r>
       <w:proofErr w:type="spellEnd"/>
       <w:r>
-        <w:t xml:space="preserve">, la propuesta fue presentada en 15 volúmenes con programas académicos en los niveles siguientes: Siete carreras de Licenciatura, dos de Técnico Superior, cuatro de Técnico Medio, una de Maestría. Proceso que duró aproximadamente dos años y concluyó con el Decreto Supremo 20441 de 28 de agosto de 1984 que aprueba y autoriza el establecimiento de la Universidad </w:t>
+        <w:t xml:space="preserve">, la propuesta fue presentada en 15 volúmenes con programas académicos en los niveles siguientes: Siete carreras de Licenciatura, dos de Técnico Superior, cuatro de Técnico Medio, una de Maestría. Proceso que duró aproximadamente dos años y concluyó </w:t>
+      </w:r>
+      <w:r>
+        <w:lastRenderedPageBreak/>
+        <w:t xml:space="preserve">con el Decreto Supremo 20441 de 28 de agosto de 1984 que aprueba y autoriza el establecimiento de la Universidad </w:t>
       </w:r>
       <w:proofErr w:type="spellStart"/>
       <w:r>
@@ -11339,11 +10848,7 @@
         <w:jc w:val="both"/>
       </w:pPr>
       <w:r>
-        <w:t xml:space="preserve">En cumplimiento a dicho Decreto Supremo, dentro los 180 días, mediante Notario de Fe Pública se presentó el proyecto con los 15 volúmenes a los Ministerios de Educación y Cultura, Planeamiento y Coordinación, y al Comité Ejecutivo de la Universidad Boliviana CEUB para que adecuen las normas académicas, administrativas, la definición de sus carreras, planes y programas a la planificación del sistema universitario y reglamento de funcionamiento de universidades privadas que no existía, como tampoco existía una ley ni normas de procedimiento. Sobre la entrega de estos documentos, no se obtuvo ninguna </w:t>
-      </w:r>
-      <w:r>
-        <w:lastRenderedPageBreak/>
-        <w:t xml:space="preserve">respuesta. Amparado por el citado Decreto Supremo como base jurídica, la Universidad </w:t>
+        <w:t xml:space="preserve">En cumplimiento a dicho Decreto Supremo, dentro los 180 días, mediante Notario de Fe Pública se presentó el proyecto con los 15 volúmenes a los Ministerios de Educación y Cultura, Planeamiento y Coordinación, y al Comité Ejecutivo de la Universidad Boliviana CEUB para que adecuen las normas académicas, administrativas, la definición de sus carreras, planes y programas a la planificación del sistema universitario y reglamento de funcionamiento de universidades privadas que no existía, como tampoco existía una ley ni normas de procedimiento. Sobre la entrega de estos documentos, no se obtuvo ninguna respuesta. Amparado por el citado Decreto Supremo como base jurídica, la Universidad </w:t>
       </w:r>
       <w:proofErr w:type="spellStart"/>
       <w:r>
@@ -11444,7 +10949,11 @@
       </w:r>
       <w:proofErr w:type="spellEnd"/>
       <w:r>
-        <w:t xml:space="preserve">, UPSA, UNIVALLE y la Católica; en cuyo Capítulo transitorio dispone “Informar sobre las labores desarrolladas hasta la gestión académica de 1988”. Así fue el inicio de la creación y consolidación del marco legal para el funcionamiento de universidades privadas y de la tuición que ejerció el Ministerio De Educación y Cultura; siendo para ambos, Ministerio de Educación y Universidad Privada en general un proceso de aprendizaje. La Universidad </w:t>
+        <w:t xml:space="preserve">, UPSA, UNIVALLE y la Católica; en cuyo Capítulo transitorio dispone “Informar sobre las labores desarrolladas hasta la gestión académica de 1988”. Así fue el inicio de la creación y consolidación del marco legal para el funcionamiento de universidades privadas y de la </w:t>
+      </w:r>
+      <w:r>
+        <w:lastRenderedPageBreak/>
+        <w:t xml:space="preserve">tuición que ejerció el Ministerio De Educación y Cultura; siendo para ambos, Ministerio de Educación y Universidad Privada en general un proceso de aprendizaje. La Universidad </w:t>
       </w:r>
       <w:proofErr w:type="spellStart"/>
       <w:r>
@@ -11536,11 +11045,7 @@
         <w:jc w:val="both"/>
       </w:pPr>
       <w:r>
-        <w:t xml:space="preserve">Los motivos esenciales que llevaron a los fundadores a crear una institución de Educación Superior destinada, principalmente, a formar recursos humanos adecuados a las necesidades del país, fueron los siguientes: Desarrollar las capacidades de la persona en su integridad; físico, intelectual, espiritual y social orientado hacia una transformación individual y colectiva. Producir cambios substanciales para mejorar las condiciones de la población. Confirmar y promover los medios y elementos de la integración y la unidad. Capacitar a la </w:t>
-      </w:r>
-      <w:r>
-        <w:lastRenderedPageBreak/>
-        <w:t>población indígena campesina y mejorar sus condiciones de vida para disminuir la emigración campo ciudad.</w:t>
+        <w:t>Los motivos esenciales que llevaron a los fundadores a crear una institución de Educación Superior destinada, principalmente, a formar recursos humanos adecuados a las necesidades del país, fueron los siguientes: Desarrollar las capacidades de la persona en su integridad; físico, intelectual, espiritual y social orientado hacia una transformación individual y colectiva. Producir cambios substanciales para mejorar las condiciones de la población. Confirmar y promover los medios y elementos de la integración y la unidad. Capacitar a la población indígena campesina y mejorar sus condiciones de vida para disminuir la emigración campo ciudad.</w:t>
       </w:r>
     </w:p>
     <w:p>
@@ -18746,7 +18251,7 @@
                     </pic:cNvPicPr>
                   </pic:nvPicPr>
                   <pic:blipFill>
-                    <a:blip r:embed="rId9">
+                    <a:blip r:embed="rId10">
                       <a:extLst>
                         <a:ext uri="{28A0092B-C50C-407E-A947-70E740481C1C}">
                           <a14:useLocalDpi xmlns:a14="http://schemas.microsoft.com/office/drawing/2010/main" val="0"/>
@@ -18896,7 +18401,7 @@
                     </pic:cNvPicPr>
                   </pic:nvPicPr>
                   <pic:blipFill>
-                    <a:blip r:embed="rId10">
+                    <a:blip r:embed="rId11">
                       <a:extLst>
                         <a:ext uri="{28A0092B-C50C-407E-A947-70E740481C1C}">
                           <a14:useLocalDpi xmlns:a14="http://schemas.microsoft.com/office/drawing/2010/main" val="0"/>
@@ -19837,10 +19342,10 @@
             <v:path o:extrusionok="f" gradientshapeok="t" o:connecttype="rect"/>
             <o:lock v:ext="edit" aspectratio="t"/>
           </v:shapetype>
-          <v:shape id="_x0000_i1025" type="#_x0000_t75" style="width:7in;height:196.5pt" o:ole="">
-            <v:imagedata r:id="rId11" o:title=""/>
+          <v:shape id="_x0000_i1025" type="#_x0000_t75" style="width:7in;height:194.25pt" o:ole="">
+            <v:imagedata r:id="rId12" o:title=""/>
           </v:shape>
-          <o:OLEObject Type="Embed" ProgID="Visio.Drawing.15" ShapeID="_x0000_i1025" DrawAspect="Content" ObjectID="_1580310844" r:id="rId12"/>
+          <o:OLEObject Type="Embed" ProgID="Visio.Drawing.15" ShapeID="_x0000_i1025" DrawAspect="Content" ObjectID="_1581855120" r:id="rId13"/>
         </w:object>
       </w:r>
     </w:p>
@@ -19991,7 +19496,7 @@
                     </pic:cNvPicPr>
                   </pic:nvPicPr>
                   <pic:blipFill>
-                    <a:blip r:embed="rId13">
+                    <a:blip r:embed="rId14">
                       <a:extLst>
                         <a:ext uri="{28A0092B-C50C-407E-A947-70E740481C1C}">
                           <a14:useLocalDpi xmlns:a14="http://schemas.microsoft.com/office/drawing/2010/main" val="0"/>
@@ -20077,7 +19582,7 @@
           <w:shd w:val="clear" w:color="auto" w:fill="FFFFFF"/>
         </w:rPr>
       </w:pPr>
-      <w:hyperlink r:id="rId14" w:history="1">
+      <w:hyperlink r:id="rId15" w:history="1">
         <w:r>
           <w:rPr>
             <w:rStyle w:val="Hipervnculo"/>
@@ -20102,7 +19607,7 @@
           <w:shd w:val="clear" w:color="auto" w:fill="FFFFFF"/>
         </w:rPr>
       </w:pPr>
-      <w:hyperlink r:id="rId15" w:history="1">
+      <w:hyperlink r:id="rId16" w:history="1">
         <w:r>
           <w:rPr>
             <w:rStyle w:val="Hipervnculo"/>
@@ -20186,7 +19691,7 @@
       </w:pPr>
     </w:p>
     <w:sectPr>
-      <w:footerReference w:type="default" r:id="rId16"/>
+      <w:footerReference w:type="default" r:id="rId17"/>
       <w:pgSz w:w="12240" w:h="15840"/>
       <w:pgMar w:top="1417" w:right="1701" w:bottom="1417" w:left="1701" w:header="708" w:footer="708" w:gutter="0"/>
       <w:cols w:space="708"/>
@@ -20251,7 +19756,7 @@
             <w:noProof/>
             <w:lang w:val="es-ES"/>
           </w:rPr>
-          <w:t>20</w:t>
+          <w:t>24</w:t>
         </w:r>
         <w:r>
           <w:fldChar w:fldCharType="end"/>
@@ -22298,7 +21803,7 @@
     <b:JournalName>Etic@net</b:JournalName>
     <b:Year>2003</b:Year>
     <b:Pages>3</b:Pages>
-    <b:RefOrder>7</b:RefOrder>
+    <b:RefOrder>8</b:RefOrder>
   </b:Source>
   <b:Source>
     <b:Tag>Mar05</b:Tag>
@@ -22318,7 +21823,7 @@
     <b:Title>Educacion a distancia en el siglo XXI</b:Title>
     <b:JournalName>apertura</b:JournalName>
     <b:Year>205</b:Year>
-    <b:RefOrder>8</b:RefOrder>
+    <b:RefOrder>9</b:RefOrder>
   </b:Source>
   <b:Source>
     <b:Tag>GAT</b:Tag>
@@ -22335,7 +21840,7 @@
       </b:Author>
     </b:Author>
     <b:JournalName>GATE-UPM</b:JournalName>
-    <b:RefOrder>9</b:RefOrder>
+    <b:RefOrder>10</b:RefOrder>
   </b:Source>
   <b:Source>
     <b:Tag>Sán09</b:Tag>
@@ -22354,7 +21859,7 @@
     <b:Title>PLATAFORMAS DE ENSEÑANZA VIRTUAL PARA ENTORNOS EDUCATIVOS</b:Title>
     <b:JournalName>Pixel-Bit. Revista de Medios y Educación</b:JournalName>
     <b:Year>2009</b:Year>
-    <b:RefOrder>10</b:RefOrder>
+    <b:RefOrder>11</b:RefOrder>
   </b:Source>
   <b:Source>
     <b:Tag>Mar13</b:Tag>
@@ -22377,7 +21882,7 @@
     <b:City>Madrid</b:City>
     <b:CountryRegion>España</b:CountryRegion>
     <b:PublicationTitle>Universidad Complutense de Madrid</b:PublicationTitle>
-    <b:RefOrder>11</b:RefOrder>
+    <b:RefOrder>12</b:RefOrder>
   </b:Source>
   <b:Source>
     <b:Tag>Pay14</b:Tag>
@@ -22407,7 +21912,7 @@
       </b:Author>
     </b:Author>
     <b:ProductionCompany>Universidad Politecnica de Madrid</b:ProductionCompany>
-    <b:RefOrder>12</b:RefOrder>
+    <b:RefOrder>13</b:RefOrder>
   </b:Source>
   <b:Source>
     <b:Tag>Jos02</b:Tag>
@@ -22427,7 +21932,7 @@
       </b:Author>
     </b:Author>
     <b:JournalName>Rama de estudiantes del IEEE de Barcelona</b:JournalName>
-    <b:RefOrder>13</b:RefOrder>
+    <b:RefOrder>14</b:RefOrder>
   </b:Source>
   <b:Source>
     <b:Tag>MIN99</b:Tag>
@@ -22447,7 +21952,7 @@
         </b:NameList>
       </b:Author>
     </b:Author>
-    <b:RefOrder>14</b:RefOrder>
+    <b:RefOrder>15</b:RefOrder>
   </b:Source>
   <b:Source xmlns:b="http://schemas.openxmlformats.org/officeDocument/2006/bibliography">
     <b:Tag>Ren</b:Tag>
@@ -22464,7 +21969,7 @@
         </b:NameList>
       </b:Author>
     </b:Author>
-    <b:RefOrder>16</b:RefOrder>
+    <b:RefOrder>17</b:RefOrder>
   </b:Source>
   <b:Source>
     <b:Tag>Cer07</b:Tag>
@@ -22499,7 +22004,7 @@
         </b:NameList>
       </b:Author>
     </b:Author>
-    <b:RefOrder>17</b:RefOrder>
+    <b:RefOrder>18</b:RefOrder>
   </b:Source>
   <b:Source>
     <b:Tag>Ame10</b:Tag>
@@ -22508,7 +22013,7 @@
     <b:Title>America Learning y Media</b:Title>
     <b:Year>2010</b:Year>
     <b:URL>http://www.americalearningmedia.com/edicion-032/363-entrevistas/6035-potencialidad-educacion-distancia-bolivia</b:URL>
-    <b:RefOrder>18</b:RefOrder>
+    <b:RefOrder>19</b:RefOrder>
   </b:Source>
   <b:Source>
     <b:Tag>Mar</b:Tag>
@@ -22567,13 +22072,32 @@
     </b:Author>
     <b:InternetSiteTitle>Nur</b:InternetSiteTitle>
     <b:URL>http://www.nur.edu/</b:URL>
-    <b:RefOrder>15</b:RefOrder>
+    <b:RefOrder>16</b:RefOrder>
+  </b:Source>
+  <b:Source>
+    <b:Tag>Car13</b:Tag>
+    <b:SourceType>JournalArticle</b:SourceType>
+    <b:Guid>{1444F335-EF22-4260-A268-9A0ADB63A7CF}</b:Guid>
+    <b:Title>Implementación de la plataforma Moodle en la Institución Educativa Luis López de Mesa</b:Title>
+    <b:Year>2013</b:Year>
+    <b:Author>
+      <b:Author>
+        <b:NameList>
+          <b:Person>
+            <b:Last>Pérez</b:Last>
+            <b:First>Carlos</b:First>
+            <b:Middle>Alberto Grisales</b:Middle>
+          </b:Person>
+        </b:NameList>
+      </b:Author>
+    </b:Author>
+    <b:RefOrder>7</b:RefOrder>
   </b:Source>
 </b:Sources>
 </file>
 
 <file path=customXml/itemProps1.xml><?xml version="1.0" encoding="utf-8"?>
-<ds:datastoreItem xmlns:ds="http://schemas.openxmlformats.org/officeDocument/2006/customXml" ds:itemID="{0FF05F12-9300-4A4B-861C-C1A1F85DB926}">
+<ds:datastoreItem xmlns:ds="http://schemas.openxmlformats.org/officeDocument/2006/customXml" ds:itemID="{22783ABB-8D85-4DA3-A50A-A88387317EB0}">
   <ds:schemaRefs>
     <ds:schemaRef ds:uri="http://schemas.openxmlformats.org/officeDocument/2006/bibliography"/>
   </ds:schemaRefs>

</xml_diff>

<commit_message>
mapa mental, mas arreglo de situacion problematica
</commit_message>
<xml_diff>
--- a/Tesis.docx
+++ b/Tesis.docx
@@ -4811,6 +4811,7 @@
           <w:id w:val="941806394"/>
           <w:citation/>
         </w:sdtPr>
+        <w:sdtEndPr/>
         <w:sdtContent>
           <w:r>
             <w:rPr>
@@ -4886,6 +4887,7 @@
           <w:id w:val="-1382541915"/>
           <w:citation/>
         </w:sdtPr>
+        <w:sdtEndPr/>
         <w:sdtContent>
           <w:r>
             <w:rPr>
@@ -5123,6 +5125,7 @@
           <w:id w:val="1000478262"/>
           <w:citation/>
         </w:sdtPr>
+        <w:sdtEndPr/>
         <w:sdtContent>
           <w:r>
             <w:rPr>
@@ -5296,6 +5299,7 @@
           <w:id w:val="-1059788785"/>
           <w:citation/>
         </w:sdtPr>
+        <w:sdtEndPr/>
         <w:sdtContent>
           <w:r>
             <w:rPr>
@@ -5420,27 +5424,160 @@
           <w:sz w:val="24"/>
           <w:szCs w:val="24"/>
         </w:rPr>
-        <w:t xml:space="preserve">El presente estudio se desarrollará en el departamento de Santa Cruz de la Sierra Bolivia en la Universidad </w:t>
-      </w:r>
-      <w:proofErr w:type="spellStart"/>
-      <w:r>
-        <w:rPr>
-          <w:rFonts w:ascii="Arial" w:hAnsi="Arial" w:cs="Arial"/>
-          <w:color w:val="4472C4" w:themeColor="accent1"/>
-          <w:sz w:val="24"/>
-          <w:szCs w:val="24"/>
-        </w:rPr>
-        <w:t>Núr</w:t>
-      </w:r>
-      <w:proofErr w:type="spellEnd"/>
-      <w:r>
-        <w:rPr>
-          <w:rFonts w:ascii="Arial" w:hAnsi="Arial" w:cs="Arial"/>
-          <w:color w:val="4472C4" w:themeColor="accent1"/>
-          <w:sz w:val="24"/>
-          <w:szCs w:val="24"/>
-        </w:rPr>
-        <w:t xml:space="preserve">.                                                                                                                                       </w:t>
+        <w:t xml:space="preserve">Este estudio se desarrollará en la Universidad </w:t>
+      </w:r>
+      <w:proofErr w:type="spellStart"/>
+      <w:r>
+        <w:rPr>
+          <w:rFonts w:ascii="Arial" w:hAnsi="Arial" w:cs="Arial"/>
+          <w:color w:val="4472C4" w:themeColor="accent1"/>
+          <w:sz w:val="24"/>
+          <w:szCs w:val="24"/>
+        </w:rPr>
+        <w:t>Nur</w:t>
+      </w:r>
+      <w:proofErr w:type="spellEnd"/>
+      <w:r>
+        <w:rPr>
+          <w:rFonts w:ascii="Arial" w:hAnsi="Arial" w:cs="Arial"/>
+          <w:color w:val="4472C4" w:themeColor="accent1"/>
+          <w:sz w:val="24"/>
+          <w:szCs w:val="24"/>
+        </w:rPr>
+        <w:t xml:space="preserve">, en el departamento de Santa Cruz de la Sierra del Estado Plurinacional de Bolivia. </w:t>
+      </w:r>
+      <w:r>
+        <w:rPr>
+          <w:rFonts w:ascii="Arial" w:hAnsi="Arial" w:cs="Arial"/>
+          <w:color w:val="4472C4" w:themeColor="accent1"/>
+          <w:sz w:val="24"/>
+          <w:szCs w:val="24"/>
+          <w:lang w:val="es-BO"/>
+        </w:rPr>
+        <w:t>Actualmente</w:t>
+      </w:r>
+      <w:r>
+        <w:rPr>
+          <w:rFonts w:ascii="Arial" w:hAnsi="Arial" w:cs="Arial"/>
+          <w:color w:val="4472C4" w:themeColor="accent1"/>
+          <w:sz w:val="24"/>
+          <w:szCs w:val="24"/>
+        </w:rPr>
+        <w:t>, la Universidad cuenta con u</w:t>
+      </w:r>
+      <w:r>
+        <w:rPr>
+          <w:rFonts w:ascii="Arial" w:hAnsi="Arial" w:cs="Arial"/>
+          <w:color w:val="4472C4" w:themeColor="accent1"/>
+          <w:sz w:val="24"/>
+          <w:szCs w:val="24"/>
+        </w:rPr>
+        <w:t>na plataforma virtual de Moodle.</w:t>
+      </w:r>
+    </w:p>
+    <w:p>
+      <w:pPr>
+        <w:spacing w:before="240" w:line="360" w:lineRule="auto"/>
+        <w:jc w:val="both"/>
+        <w:rPr>
+          <w:rFonts w:ascii="Arial" w:hAnsi="Arial" w:cs="Arial"/>
+          <w:color w:val="4472C4" w:themeColor="accent1"/>
+          <w:sz w:val="24"/>
+          <w:szCs w:val="24"/>
+        </w:rPr>
+      </w:pPr>
+      <w:r>
+        <w:rPr>
+          <w:rFonts w:ascii="Arial" w:hAnsi="Arial" w:cs="Arial"/>
+          <w:color w:val="4472C4" w:themeColor="accent1"/>
+          <w:sz w:val="24"/>
+          <w:szCs w:val="24"/>
+          <w:lang w:val="es-BO"/>
+        </w:rPr>
+        <w:t xml:space="preserve">La sede de la ciudad de Santa Cruz, al igual que la de La Paz y Cochabamba </w:t>
+      </w:r>
+      <w:proofErr w:type="gramStart"/>
+      <w:r>
+        <w:rPr>
+          <w:rFonts w:ascii="Arial" w:hAnsi="Arial" w:cs="Arial"/>
+          <w:color w:val="4472C4" w:themeColor="accent1"/>
+          <w:sz w:val="24"/>
+          <w:szCs w:val="24"/>
+          <w:lang w:val="es-BO"/>
+        </w:rPr>
+        <w:t>u</w:t>
+      </w:r>
+      <w:proofErr w:type="spellStart"/>
+      <w:r>
+        <w:rPr>
+          <w:rFonts w:ascii="Arial" w:hAnsi="Arial" w:cs="Arial"/>
+          <w:color w:val="4472C4" w:themeColor="accent1"/>
+          <w:sz w:val="24"/>
+          <w:szCs w:val="24"/>
+        </w:rPr>
+        <w:t>tiliza</w:t>
+      </w:r>
+      <w:proofErr w:type="spellEnd"/>
+      <w:r>
+        <w:rPr>
+          <w:rFonts w:ascii="Arial" w:hAnsi="Arial" w:cs="Arial"/>
+          <w:color w:val="4472C4" w:themeColor="accent1"/>
+          <w:sz w:val="24"/>
+          <w:szCs w:val="24"/>
+          <w:lang w:val="es-BO"/>
+        </w:rPr>
+        <w:t>n</w:t>
+      </w:r>
+      <w:proofErr w:type="gramEnd"/>
+      <w:r>
+        <w:rPr>
+          <w:rFonts w:ascii="Arial" w:hAnsi="Arial" w:cs="Arial"/>
+          <w:color w:val="4472C4" w:themeColor="accent1"/>
+          <w:sz w:val="24"/>
+          <w:szCs w:val="24"/>
+        </w:rPr>
+        <w:t xml:space="preserve"> la plataforma</w:t>
+      </w:r>
+      <w:r>
+        <w:rPr>
+          <w:rFonts w:ascii="Arial" w:hAnsi="Arial" w:cs="Arial"/>
+          <w:color w:val="4472C4" w:themeColor="accent1"/>
+          <w:sz w:val="24"/>
+          <w:szCs w:val="24"/>
+        </w:rPr>
+        <w:t xml:space="preserve"> como apoyo para dictar materias de postgrado y pregrado, en su mayoría semiprese</w:t>
+      </w:r>
+      <w:r>
+        <w:rPr>
+          <w:rFonts w:ascii="Arial" w:hAnsi="Arial" w:cs="Arial"/>
+          <w:color w:val="4472C4" w:themeColor="accent1"/>
+          <w:sz w:val="24"/>
+          <w:szCs w:val="24"/>
+        </w:rPr>
+        <w:t>nciales y algunas de presencial.</w:t>
+      </w:r>
+    </w:p>
+    <w:p>
+      <w:pPr>
+        <w:spacing w:before="240" w:line="360" w:lineRule="auto"/>
+        <w:jc w:val="both"/>
+        <w:rPr>
+          <w:rFonts w:ascii="Arial" w:hAnsi="Arial" w:cs="Arial"/>
+          <w:color w:val="4472C4" w:themeColor="accent1"/>
+          <w:sz w:val="24"/>
+          <w:szCs w:val="24"/>
+          <w:lang w:val="es-BO"/>
+        </w:rPr>
+      </w:pPr>
+      <w:r>
+        <w:rPr>
+          <w:rFonts w:ascii="Arial" w:hAnsi="Arial" w:cs="Arial"/>
+          <w:color w:val="4472C4" w:themeColor="accent1"/>
+          <w:sz w:val="24"/>
+          <w:szCs w:val="24"/>
+          <w:lang w:val="es-BO"/>
+        </w:rPr>
+        <w:t xml:space="preserve">Los problemas que se han reportado de la plataforma comprenden desde </w:t>
       </w:r>
       <w:r>
         <w:rPr>
@@ -5457,63 +5594,132 @@
           <w:color w:val="4472C4" w:themeColor="accent1"/>
           <w:sz w:val="24"/>
           <w:szCs w:val="24"/>
-        </w:rPr>
-        <w:t xml:space="preserve">Como se mencionó anteriormente la universidad </w:t>
-      </w:r>
-      <w:r>
-        <w:rPr>
-          <w:rFonts w:ascii="Arial" w:hAnsi="Arial" w:cs="Arial"/>
-          <w:color w:val="4472C4" w:themeColor="accent1"/>
-          <w:sz w:val="24"/>
-          <w:szCs w:val="24"/>
-        </w:rPr>
-        <w:t xml:space="preserve">cuenta con una plataforma virtual de Moodle que </w:t>
-      </w:r>
-      <w:r>
-        <w:rPr>
-          <w:rFonts w:ascii="Arial" w:hAnsi="Arial" w:cs="Arial"/>
-          <w:color w:val="4472C4" w:themeColor="accent1"/>
-          <w:sz w:val="24"/>
-          <w:szCs w:val="24"/>
-        </w:rPr>
-        <w:t>es utilizada como</w:t>
-      </w:r>
-      <w:r>
-        <w:rPr>
-          <w:rFonts w:ascii="Arial" w:hAnsi="Arial" w:cs="Arial"/>
-          <w:color w:val="4472C4" w:themeColor="accent1"/>
-          <w:sz w:val="24"/>
-          <w:szCs w:val="24"/>
-        </w:rPr>
-        <w:t xml:space="preserve"> apoyo para dictar materias de</w:t>
-      </w:r>
-      <w:r>
-        <w:rPr>
-          <w:rFonts w:ascii="Arial" w:hAnsi="Arial" w:cs="Arial"/>
-          <w:color w:val="4472C4" w:themeColor="accent1"/>
-          <w:sz w:val="24"/>
-          <w:szCs w:val="24"/>
-        </w:rPr>
-        <w:t xml:space="preserve"> pregrado en su mayoría semipresenciales y algunas de presencial y postgrado, por ese motivo se plantea realizar cambios y mejoras en </w:t>
-      </w:r>
-      <w:r>
-        <w:rPr>
-          <w:rFonts w:ascii="Arial" w:hAnsi="Arial" w:cs="Arial"/>
-          <w:color w:val="4472C4" w:themeColor="accent1"/>
-          <w:sz w:val="24"/>
-          <w:szCs w:val="24"/>
-        </w:rPr>
-        <w:t>la plataforma</w:t>
-      </w:r>
-      <w:r>
-        <w:rPr>
-          <w:rFonts w:ascii="Arial" w:hAnsi="Arial" w:cs="Arial"/>
-          <w:color w:val="4472C4" w:themeColor="accent1"/>
-          <w:sz w:val="24"/>
-          <w:szCs w:val="24"/>
-        </w:rPr>
-        <w:t xml:space="preserve"> para que ambas modalidades y grados utilicen con mayor frecuencia y de manera óptima la plataforma.</w:t>
-      </w:r>
+          <w:lang w:val="es-BO"/>
+        </w:rPr>
+        <w:t>no poder hacer una copia de seguridad de los cursos por fallas en la configuración del sistema,</w:t>
+      </w:r>
+      <w:r>
+        <w:rPr>
+          <w:rFonts w:ascii="Arial" w:hAnsi="Arial" w:cs="Arial"/>
+          <w:color w:val="4472C4" w:themeColor="accent1"/>
+          <w:sz w:val="24"/>
+          <w:szCs w:val="24"/>
+          <w:lang w:val="es-BO"/>
+        </w:rPr>
+        <w:t xml:space="preserve"> además de</w:t>
+      </w:r>
+      <w:r>
+        <w:rPr>
+          <w:rFonts w:ascii="Arial" w:hAnsi="Arial" w:cs="Arial"/>
+          <w:color w:val="4472C4" w:themeColor="accent1"/>
+          <w:sz w:val="24"/>
+          <w:szCs w:val="24"/>
+          <w:lang w:val="es-BO"/>
+        </w:rPr>
+        <w:t xml:space="preserve"> </w:t>
+      </w:r>
+      <w:r>
+        <w:rPr>
+          <w:rFonts w:ascii="Arial" w:hAnsi="Arial" w:cs="Arial"/>
+          <w:color w:val="4472C4" w:themeColor="accent1"/>
+          <w:sz w:val="24"/>
+          <w:szCs w:val="24"/>
+          <w:lang w:val="es-BO"/>
+        </w:rPr>
+        <w:t>una falta de identidad institucional en la estructura de la plataforma</w:t>
+      </w:r>
+      <w:r>
+        <w:rPr>
+          <w:rFonts w:ascii="Arial" w:hAnsi="Arial" w:cs="Arial"/>
+          <w:color w:val="4472C4" w:themeColor="accent1"/>
+          <w:sz w:val="24"/>
+          <w:szCs w:val="24"/>
+          <w:lang w:val="es-BO"/>
+        </w:rPr>
+        <w:t>.</w:t>
+      </w:r>
+      <w:r>
+        <w:rPr>
+          <w:rFonts w:ascii="Arial" w:hAnsi="Arial" w:cs="Arial"/>
+          <w:color w:val="4472C4" w:themeColor="accent1"/>
+          <w:sz w:val="24"/>
+          <w:szCs w:val="24"/>
+          <w:lang w:val="es-BO"/>
+        </w:rPr>
+        <w:t xml:space="preserve"> Sin</w:t>
+      </w:r>
+      <w:r>
+        <w:rPr>
+          <w:rFonts w:ascii="Arial" w:hAnsi="Arial" w:cs="Arial"/>
+          <w:color w:val="4472C4" w:themeColor="accent1"/>
+          <w:sz w:val="24"/>
+          <w:szCs w:val="24"/>
+          <w:lang w:val="es-BO"/>
+        </w:rPr>
+        <w:t xml:space="preserve"> dejar de lado que hasta la fecha </w:t>
+      </w:r>
+      <w:r>
+        <w:rPr>
+          <w:rFonts w:ascii="Arial" w:hAnsi="Arial" w:cs="Arial"/>
+          <w:color w:val="4472C4" w:themeColor="accent1"/>
+          <w:sz w:val="24"/>
+          <w:szCs w:val="24"/>
+          <w:lang w:val="es-BO"/>
+        </w:rPr>
+        <w:t xml:space="preserve">no </w:t>
+      </w:r>
+      <w:r>
+        <w:rPr>
+          <w:rFonts w:ascii="Arial" w:hAnsi="Arial" w:cs="Arial"/>
+          <w:color w:val="4472C4" w:themeColor="accent1"/>
+          <w:sz w:val="24"/>
+          <w:szCs w:val="24"/>
+          <w:lang w:val="es-BO"/>
+        </w:rPr>
+        <w:t>se puede</w:t>
+      </w:r>
+      <w:r>
+        <w:rPr>
+          <w:rFonts w:ascii="Arial" w:hAnsi="Arial" w:cs="Arial"/>
+          <w:color w:val="4472C4" w:themeColor="accent1"/>
+          <w:sz w:val="24"/>
+          <w:szCs w:val="24"/>
+          <w:lang w:val="es-BO"/>
+        </w:rPr>
+        <w:t>n</w:t>
+      </w:r>
+      <w:r>
+        <w:rPr>
+          <w:rFonts w:ascii="Arial" w:hAnsi="Arial" w:cs="Arial"/>
+          <w:color w:val="4472C4" w:themeColor="accent1"/>
+          <w:sz w:val="24"/>
+          <w:szCs w:val="24"/>
+          <w:lang w:val="es-BO"/>
+        </w:rPr>
+        <w:t xml:space="preserve"> realizar pagos </w:t>
+      </w:r>
+      <w:r>
+        <w:rPr>
+          <w:rFonts w:ascii="Arial" w:hAnsi="Arial" w:cs="Arial"/>
+          <w:color w:val="4472C4" w:themeColor="accent1"/>
+          <w:sz w:val="24"/>
+          <w:szCs w:val="24"/>
+          <w:lang w:val="es-BO"/>
+        </w:rPr>
+        <w:t>en línea por los servicios.</w:t>
+      </w:r>
+    </w:p>
+    <w:p>
+      <w:pPr>
+        <w:spacing w:before="240" w:line="360" w:lineRule="auto"/>
+        <w:jc w:val="both"/>
+        <w:rPr>
+          <w:rFonts w:ascii="Arial" w:hAnsi="Arial" w:cs="Arial"/>
+          <w:color w:val="4472C4" w:themeColor="accent1"/>
+          <w:sz w:val="24"/>
+          <w:szCs w:val="24"/>
+        </w:rPr>
+      </w:pPr>
     </w:p>
     <w:p>
       <w:pPr>
@@ -5557,6 +5763,69 @@
     </w:p>
     <w:p>
       <w:pPr>
+        <w:spacing w:line="360" w:lineRule="auto"/>
+        <w:ind w:left="705"/>
+        <w:rPr>
+          <w:lang w:val="pt-BR" w:eastAsia="es-AR"/>
+        </w:rPr>
+      </w:pPr>
+      <w:r>
+        <w:rPr>
+          <w:rFonts w:ascii="Arial" w:hAnsi="Arial" w:cs="Arial"/>
+          <w:color w:val="4472C4" w:themeColor="accent1"/>
+          <w:sz w:val="24"/>
+          <w:szCs w:val="24"/>
+        </w:rPr>
+        <w:t>Hasta el momento n</w:t>
+      </w:r>
+      <w:r>
+        <w:rPr>
+          <w:rFonts w:ascii="Arial" w:hAnsi="Arial" w:cs="Arial"/>
+          <w:color w:val="4472C4" w:themeColor="accent1"/>
+          <w:sz w:val="24"/>
+          <w:szCs w:val="24"/>
+        </w:rPr>
+        <w:t xml:space="preserve">o </w:t>
+      </w:r>
+      <w:r>
+        <w:rPr>
+          <w:rFonts w:ascii="Arial" w:hAnsi="Arial" w:cs="Arial"/>
+          <w:color w:val="4472C4" w:themeColor="accent1"/>
+          <w:sz w:val="24"/>
+          <w:szCs w:val="24"/>
+        </w:rPr>
+        <w:t>existe</w:t>
+      </w:r>
+      <w:r>
+        <w:rPr>
+          <w:rFonts w:ascii="Arial" w:hAnsi="Arial" w:cs="Arial"/>
+          <w:color w:val="4472C4" w:themeColor="accent1"/>
+          <w:sz w:val="24"/>
+          <w:szCs w:val="24"/>
+        </w:rPr>
+        <w:t xml:space="preserve"> un módulo dedicado a </w:t>
+      </w:r>
+      <w:r>
+        <w:rPr>
+          <w:rFonts w:ascii="Arial" w:hAnsi="Arial" w:cs="Arial"/>
+          <w:color w:val="4472C4" w:themeColor="accent1"/>
+          <w:sz w:val="24"/>
+          <w:szCs w:val="24"/>
+        </w:rPr>
+        <w:t>los pagos en línea, generando como consecuencia largas colas en la zona de caja y registro de la universidad</w:t>
+      </w:r>
+      <w:r>
+        <w:rPr>
+          <w:rFonts w:ascii="Arial" w:hAnsi="Arial" w:cs="Arial"/>
+          <w:color w:val="4472C4" w:themeColor="accent1"/>
+          <w:sz w:val="24"/>
+          <w:szCs w:val="24"/>
+        </w:rPr>
+        <w:t>.</w:t>
+      </w:r>
+    </w:p>
+    <w:p>
+      <w:pPr>
         <w:spacing w:before="240" w:line="360" w:lineRule="auto"/>
         <w:ind w:left="708"/>
         <w:jc w:val="both"/>
@@ -5574,25 +5843,34 @@
           <w:sz w:val="24"/>
           <w:szCs w:val="24"/>
         </w:rPr>
-        <w:t>El propósito de la investigación estará enfocado en el uso de la plataforma virtual. Lo que se desea hacer es renovarla, darle funcionalidades nuevas, que a su vez sean una ayuda para los usuarios</w:t>
-      </w:r>
-      <w:r>
-        <w:rPr>
-          <w:rFonts w:ascii="Arial" w:hAnsi="Arial" w:cs="Arial"/>
-          <w:color w:val="4472C4" w:themeColor="accent1"/>
-          <w:sz w:val="24"/>
-          <w:szCs w:val="24"/>
-        </w:rPr>
-        <w:t xml:space="preserve"> y</w:t>
-      </w:r>
-      <w:r>
-        <w:rPr>
-          <w:rFonts w:ascii="Arial" w:hAnsi="Arial" w:cs="Arial"/>
-          <w:color w:val="4472C4" w:themeColor="accent1"/>
-          <w:sz w:val="24"/>
-          <w:szCs w:val="24"/>
-        </w:rPr>
-        <w:t xml:space="preserve"> no una traba o impedimento para dejarla de usar.</w:t>
+        <w:t>La versión de la plataforma es antigua y está quedando obsoleta, lo que ocasiona fallas técnicas en el sistema</w:t>
+      </w:r>
+      <w:r>
+        <w:rPr>
+          <w:rFonts w:ascii="Arial" w:hAnsi="Arial" w:cs="Arial"/>
+          <w:color w:val="4472C4" w:themeColor="accent1"/>
+          <w:sz w:val="24"/>
+          <w:szCs w:val="24"/>
+        </w:rPr>
+        <w:t>. No se puede hacer copias de seguridad,</w:t>
+      </w:r>
+      <w:r>
+        <w:rPr>
+          <w:rFonts w:ascii="Arial" w:hAnsi="Arial" w:cs="Arial"/>
+          <w:color w:val="4472C4" w:themeColor="accent1"/>
+          <w:sz w:val="24"/>
+          <w:szCs w:val="24"/>
+        </w:rPr>
+        <w:t xml:space="preserve"> además</w:t>
+      </w:r>
+      <w:r>
+        <w:rPr>
+          <w:rFonts w:ascii="Arial" w:hAnsi="Arial" w:cs="Arial"/>
+          <w:color w:val="4472C4" w:themeColor="accent1"/>
+          <w:sz w:val="24"/>
+          <w:szCs w:val="24"/>
+        </w:rPr>
+        <w:t xml:space="preserve"> se registraron colapsos y paginas completamente bloqueadas. </w:t>
       </w:r>
     </w:p>
     <w:p>
@@ -5607,59 +5885,43 @@
           <w:szCs w:val="24"/>
         </w:rPr>
       </w:pPr>
-      <w:r>
-        <w:rPr>
-          <w:rFonts w:ascii="Arial" w:hAnsi="Arial" w:cs="Arial"/>
-          <w:color w:val="4472C4" w:themeColor="accent1"/>
-          <w:sz w:val="24"/>
-          <w:szCs w:val="24"/>
-        </w:rPr>
-        <w:t>Hasta el momento n</w:t>
-      </w:r>
-      <w:r>
-        <w:rPr>
-          <w:rFonts w:ascii="Arial" w:hAnsi="Arial" w:cs="Arial"/>
-          <w:color w:val="4472C4" w:themeColor="accent1"/>
-          <w:sz w:val="24"/>
-          <w:szCs w:val="24"/>
-        </w:rPr>
-        <w:t xml:space="preserve">o se desarrolló un módulo dedicado a los pagos en línea </w:t>
-      </w:r>
-      <w:r>
-        <w:rPr>
-          <w:rFonts w:ascii="Arial" w:hAnsi="Arial" w:cs="Arial"/>
-          <w:color w:val="4472C4" w:themeColor="accent1"/>
-          <w:sz w:val="24"/>
-          <w:szCs w:val="24"/>
-        </w:rPr>
-        <w:t xml:space="preserve">talvez por </w:t>
-      </w:r>
-      <w:r>
-        <w:rPr>
-          <w:rFonts w:ascii="Arial" w:hAnsi="Arial" w:cs="Arial"/>
-          <w:color w:val="4472C4" w:themeColor="accent1"/>
-          <w:sz w:val="24"/>
-          <w:szCs w:val="24"/>
-        </w:rPr>
-        <w:t>falta de personal capacitado</w:t>
-      </w:r>
-      <w:r>
-        <w:rPr>
-          <w:rFonts w:ascii="Arial" w:hAnsi="Arial" w:cs="Arial"/>
-          <w:color w:val="4472C4" w:themeColor="accent1"/>
-          <w:sz w:val="24"/>
-          <w:szCs w:val="24"/>
-        </w:rPr>
-        <w:t xml:space="preserve"> o por que no se conocían las tecnologías necesarias</w:t>
-      </w:r>
-      <w:r>
-        <w:rPr>
-          <w:rFonts w:ascii="Arial" w:hAnsi="Arial" w:cs="Arial"/>
-          <w:color w:val="4472C4" w:themeColor="accent1"/>
-          <w:sz w:val="24"/>
-          <w:szCs w:val="24"/>
-        </w:rPr>
-        <w:t>.</w:t>
+      <w:bookmarkStart w:id="9" w:name="_GoBack"/>
+      <w:r>
+        <w:rPr>
+          <w:rFonts w:ascii="Arial" w:hAnsi="Arial" w:cs="Arial"/>
+          <w:color w:val="4472C4" w:themeColor="accent1"/>
+          <w:sz w:val="24"/>
+          <w:szCs w:val="24"/>
+        </w:rPr>
+        <w:t>Inexistencia</w:t>
+      </w:r>
+      <w:bookmarkEnd w:id="9"/>
+      <w:r>
+        <w:rPr>
+          <w:rFonts w:ascii="Arial" w:hAnsi="Arial" w:cs="Arial"/>
+          <w:color w:val="4472C4" w:themeColor="accent1"/>
+          <w:sz w:val="24"/>
+          <w:szCs w:val="24"/>
+        </w:rPr>
+        <w:t xml:space="preserve"> de una guía de ayuda de la plataforma virtual para los usuarios. Esto conlleva a estimar que un 90%</w:t>
+      </w:r>
+      <w:r>
+        <w:rPr>
+          <w:rFonts w:ascii="Arial" w:hAnsi="Arial" w:cs="Arial"/>
+          <w:color w:val="4472C4" w:themeColor="accent1"/>
+          <w:sz w:val="24"/>
+          <w:szCs w:val="24"/>
+        </w:rPr>
+        <w:t xml:space="preserve"> de estudiantes y docentes nuevo</w:t>
+      </w:r>
+      <w:r>
+        <w:rPr>
+          <w:rFonts w:ascii="Arial" w:hAnsi="Arial" w:cs="Arial"/>
+          <w:color w:val="4472C4" w:themeColor="accent1"/>
+          <w:sz w:val="24"/>
+          <w:szCs w:val="24"/>
+        </w:rPr>
+        <w:t>s tienen dificultad en el uso de la plataforma.</w:t>
       </w:r>
     </w:p>
     <w:p>
@@ -5681,25 +5943,8 @@
           <w:sz w:val="24"/>
           <w:szCs w:val="24"/>
         </w:rPr>
-        <w:t xml:space="preserve">Por otra parte, actualmente nos encontramos frente a una plataforma genérica, para llegar a esta conclusión se realizó una exploración de la actual plataforma que nos indica que básicamente lo que se está haciendo es descargar </w:t>
-      </w:r>
-      <w:r>
-        <w:rPr>
-          <w:rFonts w:ascii="Arial" w:hAnsi="Arial" w:cs="Arial"/>
-          <w:color w:val="4472C4" w:themeColor="accent1"/>
-          <w:sz w:val="24"/>
-          <w:szCs w:val="24"/>
-        </w:rPr>
-        <w:t>una versión antigua</w:t>
-      </w:r>
-      <w:r>
-        <w:rPr>
-          <w:rFonts w:ascii="Arial" w:hAnsi="Arial" w:cs="Arial"/>
-          <w:color w:val="4472C4" w:themeColor="accent1"/>
-          <w:sz w:val="24"/>
-          <w:szCs w:val="24"/>
-        </w:rPr>
-        <w:t xml:space="preserve"> de la página oficial de Moodle y por consiguiente instalarla en el servidor académico de la universidad.</w:t>
+        <w:lastRenderedPageBreak/>
+        <w:t>Deficiencia en la identidad institucional de la plataforma. No existe una estructura definida en el sitio web ni en las aulas virtuales.</w:t>
       </w:r>
     </w:p>
     <w:p>
@@ -5721,232 +5966,64 @@
           <w:sz w:val="24"/>
           <w:szCs w:val="24"/>
         </w:rPr>
-        <w:t xml:space="preserve">Otro problema que enfrentan los usuarios al hacer uso de la plataforma es que no existe una guía que les indique de manera sencilla y práctica que deben hacer. Por una parte, se encuentran el universo de los docentes, de los cuales un 5% manejan de manera experta la plataforma, un 20% de </w:t>
-      </w:r>
-      <w:r>
-        <w:rPr>
-          <w:rFonts w:ascii="Arial" w:hAnsi="Arial" w:cs="Arial"/>
-          <w:color w:val="4472C4" w:themeColor="accent1"/>
-          <w:sz w:val="24"/>
-          <w:szCs w:val="24"/>
-        </w:rPr>
-        <w:lastRenderedPageBreak/>
-        <w:t xml:space="preserve">forma </w:t>
-      </w:r>
-      <w:proofErr w:type="spellStart"/>
-      <w:r>
-        <w:rPr>
-          <w:rFonts w:ascii="Arial" w:hAnsi="Arial" w:cs="Arial"/>
-          <w:color w:val="4472C4" w:themeColor="accent1"/>
-          <w:sz w:val="24"/>
-          <w:szCs w:val="24"/>
-        </w:rPr>
-        <w:t>semi</w:t>
-      </w:r>
-      <w:proofErr w:type="spellEnd"/>
-      <w:r>
-        <w:rPr>
-          <w:rFonts w:ascii="Arial" w:hAnsi="Arial" w:cs="Arial"/>
-          <w:color w:val="4472C4" w:themeColor="accent1"/>
-          <w:sz w:val="24"/>
-          <w:szCs w:val="24"/>
-        </w:rPr>
-        <w:t>-experta y el resto se enfrenta a la dificultad de su uso. En cuanto al universo de estudiantes se estima que un 90% de los estudiantes nuevos tienen dudas o dificultad de uso al comenzar a explorarla.</w:t>
-      </w:r>
-    </w:p>
-    <w:p>
-      <w:pPr>
-        <w:spacing w:before="240" w:line="360" w:lineRule="auto"/>
-        <w:ind w:left="708"/>
-        <w:jc w:val="both"/>
-        <w:rPr>
-          <w:rFonts w:ascii="Arial" w:hAnsi="Arial" w:cs="Arial"/>
-          <w:color w:val="4472C4" w:themeColor="accent1"/>
-          <w:sz w:val="24"/>
-          <w:szCs w:val="24"/>
-        </w:rPr>
-      </w:pPr>
-      <w:r>
-        <w:rPr>
-          <w:rFonts w:ascii="Arial" w:hAnsi="Arial" w:cs="Arial"/>
-          <w:color w:val="4472C4" w:themeColor="accent1"/>
-          <w:sz w:val="24"/>
-          <w:szCs w:val="24"/>
-        </w:rPr>
-        <w:t>Además la plataforma se enfrenta a una falta de i</w:t>
-      </w:r>
-      <w:r>
-        <w:rPr>
-          <w:rFonts w:ascii="Arial" w:hAnsi="Arial" w:cs="Arial"/>
-          <w:color w:val="4472C4" w:themeColor="accent1"/>
-          <w:sz w:val="24"/>
-          <w:szCs w:val="24"/>
-        </w:rPr>
-        <w:t>dentidad institucional</w:t>
-      </w:r>
-      <w:r>
-        <w:rPr>
-          <w:rFonts w:ascii="Arial" w:hAnsi="Arial" w:cs="Arial"/>
-          <w:color w:val="4472C4" w:themeColor="accent1"/>
-          <w:sz w:val="24"/>
-          <w:szCs w:val="24"/>
-        </w:rPr>
-        <w:t xml:space="preserve">, </w:t>
-      </w:r>
-      <w:r>
-        <w:rPr>
-          <w:rFonts w:ascii="Arial" w:hAnsi="Arial" w:cs="Arial"/>
-          <w:color w:val="4472C4" w:themeColor="accent1"/>
-          <w:sz w:val="24"/>
-          <w:szCs w:val="24"/>
-        </w:rPr>
-        <w:t xml:space="preserve"> </w:t>
-      </w:r>
-      <w:r>
-        <w:rPr>
-          <w:rFonts w:ascii="Arial" w:hAnsi="Arial" w:cs="Arial"/>
-          <w:color w:val="4472C4" w:themeColor="accent1"/>
-          <w:sz w:val="24"/>
-          <w:szCs w:val="24"/>
-        </w:rPr>
-        <w:t xml:space="preserve">porque no se tiene una </w:t>
-      </w:r>
-      <w:r>
-        <w:rPr>
-          <w:rFonts w:ascii="Arial" w:hAnsi="Arial" w:cs="Arial"/>
-          <w:color w:val="4472C4" w:themeColor="accent1"/>
-          <w:sz w:val="24"/>
-          <w:szCs w:val="24"/>
-        </w:rPr>
-        <w:t xml:space="preserve">estructurada en el sitio web que defina a la Universidad </w:t>
-      </w:r>
-      <w:proofErr w:type="spellStart"/>
-      <w:r>
-        <w:rPr>
-          <w:rFonts w:ascii="Arial" w:hAnsi="Arial" w:cs="Arial"/>
-          <w:color w:val="4472C4" w:themeColor="accent1"/>
-          <w:sz w:val="24"/>
-          <w:szCs w:val="24"/>
-        </w:rPr>
-        <w:t>Núr</w:t>
-      </w:r>
-      <w:proofErr w:type="spellEnd"/>
-      <w:r>
-        <w:rPr>
-          <w:rFonts w:ascii="Arial" w:hAnsi="Arial" w:cs="Arial"/>
-          <w:color w:val="4472C4" w:themeColor="accent1"/>
-          <w:sz w:val="24"/>
-          <w:szCs w:val="24"/>
-        </w:rPr>
-        <w:t>.</w:t>
-      </w:r>
-    </w:p>
-    <w:p>
-      <w:pPr>
-        <w:spacing w:before="240" w:line="360" w:lineRule="auto"/>
-        <w:ind w:left="708"/>
-        <w:jc w:val="both"/>
-        <w:rPr>
-          <w:rFonts w:ascii="Arial" w:hAnsi="Arial" w:cs="Arial"/>
-          <w:color w:val="4472C4" w:themeColor="accent1"/>
-          <w:sz w:val="24"/>
-          <w:szCs w:val="24"/>
-        </w:rPr>
-      </w:pPr>
-      <w:r>
-        <w:rPr>
-          <w:rFonts w:ascii="Arial" w:hAnsi="Arial" w:cs="Arial"/>
-          <w:color w:val="4472C4" w:themeColor="accent1"/>
-          <w:sz w:val="24"/>
-          <w:szCs w:val="24"/>
-        </w:rPr>
-        <w:t>De la mano del punto anterior se tiene que tampoco existe</w:t>
-      </w:r>
-      <w:r>
-        <w:rPr>
-          <w:rFonts w:ascii="Arial" w:hAnsi="Arial" w:cs="Arial"/>
-          <w:color w:val="4472C4" w:themeColor="accent1"/>
-          <w:sz w:val="24"/>
-          <w:szCs w:val="24"/>
-        </w:rPr>
-        <w:t xml:space="preserve"> una propuesta formal y aprobada que definiera el propósito</w:t>
-      </w:r>
-      <w:r>
-        <w:rPr>
-          <w:rFonts w:ascii="Arial" w:hAnsi="Arial" w:cs="Arial"/>
-          <w:color w:val="4472C4" w:themeColor="accent1"/>
-          <w:sz w:val="24"/>
-          <w:szCs w:val="24"/>
-        </w:rPr>
-        <w:t xml:space="preserve"> y la estructura</w:t>
-      </w:r>
-      <w:r>
-        <w:rPr>
-          <w:rFonts w:ascii="Arial" w:hAnsi="Arial" w:cs="Arial"/>
-          <w:color w:val="4472C4" w:themeColor="accent1"/>
-          <w:sz w:val="24"/>
-          <w:szCs w:val="24"/>
-        </w:rPr>
-        <w:t xml:space="preserve"> de los cursos.</w:t>
-      </w:r>
-    </w:p>
-    <w:p>
-      <w:pPr>
-        <w:spacing w:before="240" w:line="360" w:lineRule="auto"/>
-        <w:ind w:left="708"/>
-        <w:jc w:val="both"/>
-        <w:rPr>
-          <w:rFonts w:ascii="Arial" w:hAnsi="Arial" w:cs="Arial"/>
-          <w:color w:val="4472C4" w:themeColor="accent1"/>
-          <w:sz w:val="24"/>
-          <w:szCs w:val="24"/>
-        </w:rPr>
-      </w:pPr>
-      <w:r>
-        <w:rPr>
-          <w:rFonts w:ascii="Arial" w:hAnsi="Arial" w:cs="Arial"/>
-          <w:color w:val="4472C4" w:themeColor="accent1"/>
-          <w:sz w:val="24"/>
-          <w:szCs w:val="24"/>
-        </w:rPr>
-        <w:t>Para finalizar e</w:t>
-      </w:r>
-      <w:r>
-        <w:rPr>
-          <w:rFonts w:ascii="Arial" w:hAnsi="Arial" w:cs="Arial"/>
-          <w:color w:val="4472C4" w:themeColor="accent1"/>
-          <w:sz w:val="24"/>
-          <w:szCs w:val="24"/>
-        </w:rPr>
-        <w:t>l último tema a tratar pero no menos importante</w:t>
-      </w:r>
-      <w:r>
-        <w:rPr>
-          <w:rFonts w:ascii="Arial" w:hAnsi="Arial" w:cs="Arial"/>
-          <w:color w:val="4472C4" w:themeColor="accent1"/>
-          <w:sz w:val="24"/>
-          <w:szCs w:val="24"/>
-        </w:rPr>
-        <w:t xml:space="preserve"> que los anteriores</w:t>
-      </w:r>
-      <w:r>
-        <w:rPr>
-          <w:rFonts w:ascii="Arial" w:hAnsi="Arial" w:cs="Arial"/>
-          <w:color w:val="4472C4" w:themeColor="accent1"/>
-          <w:sz w:val="24"/>
-          <w:szCs w:val="24"/>
-        </w:rPr>
-        <w:t xml:space="preserve"> es que no existe una propuesta </w:t>
-      </w:r>
-      <w:r>
-        <w:rPr>
-          <w:rFonts w:ascii="Arial" w:hAnsi="Arial" w:cs="Arial"/>
-          <w:color w:val="4472C4" w:themeColor="accent1"/>
-          <w:sz w:val="24"/>
-          <w:szCs w:val="24"/>
-        </w:rPr>
-        <w:t>concreta que defina una tecnología dedicada a las videoconferencias</w:t>
-      </w:r>
+        <w:t xml:space="preserve">Para finalizar </w:t>
+      </w:r>
+      <w:r>
+        <w:rPr>
+          <w:rFonts w:ascii="Arial" w:hAnsi="Arial" w:cs="Arial"/>
+          <w:color w:val="4472C4" w:themeColor="accent1"/>
+          <w:sz w:val="24"/>
+          <w:szCs w:val="24"/>
+        </w:rPr>
+        <w:t xml:space="preserve">no </w:t>
+      </w:r>
+      <w:r>
+        <w:rPr>
+          <w:rFonts w:ascii="Arial" w:hAnsi="Arial" w:cs="Arial"/>
+          <w:color w:val="4472C4" w:themeColor="accent1"/>
+          <w:sz w:val="24"/>
+          <w:szCs w:val="24"/>
+        </w:rPr>
+        <w:t>se ha desarrollado</w:t>
+      </w:r>
+      <w:r>
+        <w:rPr>
+          <w:rFonts w:ascii="Arial" w:hAnsi="Arial" w:cs="Arial"/>
+          <w:color w:val="4472C4" w:themeColor="accent1"/>
+          <w:sz w:val="24"/>
+          <w:szCs w:val="24"/>
+        </w:rPr>
+        <w:t xml:space="preserve"> una propuesta </w:t>
+      </w:r>
+      <w:r>
+        <w:rPr>
+          <w:rFonts w:ascii="Arial" w:hAnsi="Arial" w:cs="Arial"/>
+          <w:color w:val="4472C4" w:themeColor="accent1"/>
+          <w:sz w:val="24"/>
+          <w:szCs w:val="24"/>
+        </w:rPr>
+        <w:t xml:space="preserve">concreta que defina una tecnología dedicada a las </w:t>
+      </w:r>
+      <w:proofErr w:type="spellStart"/>
+      <w:r>
+        <w:rPr>
+          <w:rFonts w:ascii="Arial" w:hAnsi="Arial" w:cs="Arial"/>
+          <w:color w:val="4472C4" w:themeColor="accent1"/>
+          <w:sz w:val="24"/>
+          <w:szCs w:val="24"/>
+        </w:rPr>
+        <w:t>video</w:t>
+      </w:r>
+      <w:r>
+        <w:rPr>
+          <w:rFonts w:ascii="Arial" w:hAnsi="Arial" w:cs="Arial"/>
+          <w:color w:val="4472C4" w:themeColor="accent1"/>
+          <w:sz w:val="24"/>
+          <w:szCs w:val="24"/>
+        </w:rPr>
+        <w:t>clases</w:t>
+      </w:r>
+      <w:proofErr w:type="spellEnd"/>
       <w:r>
         <w:rPr>
           <w:rFonts w:ascii="Arial" w:hAnsi="Arial" w:cs="Arial"/>
@@ -5980,8 +6057,8 @@
           <w:lang w:val="pt-BR"/>
         </w:rPr>
       </w:pPr>
-      <w:bookmarkStart w:id="9" w:name="_Toc499373407"/>
-      <w:bookmarkStart w:id="10" w:name="_Toc512531862"/>
+      <w:bookmarkStart w:id="10" w:name="_Toc499373407"/>
+      <w:bookmarkStart w:id="11" w:name="_Toc512531862"/>
       <w:bookmarkEnd w:id="8"/>
       <w:r>
         <w:rPr>
@@ -6003,8 +6080,8 @@
         </w:rPr>
         <w:t>.2 SITUACION DESEADA</w:t>
       </w:r>
-      <w:bookmarkEnd w:id="9"/>
       <w:bookmarkEnd w:id="10"/>
+      <w:bookmarkEnd w:id="11"/>
     </w:p>
     <w:p>
       <w:pPr>
@@ -6018,15 +6095,24 @@
           <w:szCs w:val="24"/>
         </w:rPr>
       </w:pPr>
-      <w:bookmarkStart w:id="11" w:name="_Toc499373408"/>
-      <w:r>
-        <w:rPr>
-          <w:rFonts w:ascii="Arial" w:hAnsi="Arial" w:cs="Arial"/>
-          <w:color w:val="4472C4" w:themeColor="accent1"/>
-          <w:sz w:val="24"/>
-          <w:szCs w:val="24"/>
-        </w:rPr>
-        <w:t xml:space="preserve">Se espera llegar a tener una plataforma </w:t>
+      <w:bookmarkStart w:id="12" w:name="_Toc499373408"/>
+      <w:r>
+        <w:rPr>
+          <w:rFonts w:ascii="Arial" w:hAnsi="Arial" w:cs="Arial"/>
+          <w:color w:val="4472C4" w:themeColor="accent1"/>
+          <w:sz w:val="24"/>
+          <w:szCs w:val="24"/>
+        </w:rPr>
+        <w:t>U</w:t>
+      </w:r>
+      <w:r>
+        <w:rPr>
+          <w:rFonts w:ascii="Arial" w:hAnsi="Arial" w:cs="Arial"/>
+          <w:color w:val="4472C4" w:themeColor="accent1"/>
+          <w:sz w:val="24"/>
+          <w:szCs w:val="24"/>
+        </w:rPr>
+        <w:t xml:space="preserve">na plataforma </w:t>
       </w:r>
       <w:r>
         <w:rPr>
@@ -6104,63 +6190,52 @@
           <w:sz w:val="24"/>
           <w:szCs w:val="24"/>
         </w:rPr>
-        <w:t xml:space="preserve">Se </w:t>
-      </w:r>
-      <w:r>
-        <w:rPr>
-          <w:rFonts w:ascii="Arial" w:hAnsi="Arial" w:cs="Arial"/>
-          <w:color w:val="4472C4" w:themeColor="accent1"/>
-          <w:sz w:val="24"/>
-          <w:szCs w:val="24"/>
-        </w:rPr>
-        <w:t xml:space="preserve">Implementar un sistema de pagos en línea usando la herramienta de </w:t>
-      </w:r>
-      <w:proofErr w:type="spellStart"/>
-      <w:r>
-        <w:rPr>
-          <w:rFonts w:ascii="Arial" w:hAnsi="Arial" w:cs="Arial"/>
-          <w:color w:val="4472C4" w:themeColor="accent1"/>
-          <w:sz w:val="24"/>
-          <w:szCs w:val="24"/>
-        </w:rPr>
-        <w:t>Prestashop</w:t>
-      </w:r>
-      <w:proofErr w:type="spellEnd"/>
-      <w:r>
-        <w:rPr>
-          <w:rFonts w:ascii="Arial" w:hAnsi="Arial" w:cs="Arial"/>
-          <w:color w:val="4472C4" w:themeColor="accent1"/>
-          <w:sz w:val="24"/>
-          <w:szCs w:val="24"/>
-        </w:rPr>
-        <w:t>,</w:t>
-      </w:r>
-      <w:r>
-        <w:rPr>
-          <w:rFonts w:ascii="Arial" w:hAnsi="Arial" w:cs="Arial"/>
-          <w:color w:val="4472C4" w:themeColor="accent1"/>
-          <w:sz w:val="24"/>
-          <w:szCs w:val="24"/>
-        </w:rPr>
-        <w:t xml:space="preserve"> sistema que </w:t>
-      </w:r>
-      <w:r>
-        <w:rPr>
-          <w:rFonts w:ascii="Arial" w:hAnsi="Arial" w:cs="Arial"/>
-          <w:color w:val="4472C4" w:themeColor="accent1"/>
-          <w:sz w:val="24"/>
-          <w:szCs w:val="24"/>
-        </w:rPr>
-        <w:t>ofrecerá la posibilidad al usuario de acceder a su curso por medio de un código que permitirá la matriculación directa en la plataforma virtual</w:t>
-      </w:r>
-      <w:r>
-        <w:rPr>
-          <w:rFonts w:ascii="Arial" w:hAnsi="Arial" w:cs="Arial"/>
-          <w:color w:val="4472C4" w:themeColor="accent1"/>
-          <w:sz w:val="24"/>
-          <w:szCs w:val="24"/>
-        </w:rPr>
-        <w:t xml:space="preserve"> una vez realizado el pago.</w:t>
+        <w:t>Implementación de</w:t>
+      </w:r>
+      <w:r>
+        <w:rPr>
+          <w:rFonts w:ascii="Arial" w:hAnsi="Arial" w:cs="Arial"/>
+          <w:color w:val="4472C4" w:themeColor="accent1"/>
+          <w:sz w:val="24"/>
+          <w:szCs w:val="24"/>
+        </w:rPr>
+        <w:t xml:space="preserve"> versiones</w:t>
+      </w:r>
+      <w:r>
+        <w:rPr>
+          <w:rFonts w:ascii="Arial" w:hAnsi="Arial" w:cs="Arial"/>
+          <w:color w:val="4472C4" w:themeColor="accent1"/>
+          <w:sz w:val="24"/>
+          <w:szCs w:val="24"/>
+        </w:rPr>
+        <w:t xml:space="preserve"> actualizadas de la plataforma, sin dejar </w:t>
+      </w:r>
+      <w:r>
+        <w:rPr>
+          <w:rFonts w:ascii="Arial" w:hAnsi="Arial" w:cs="Arial"/>
+          <w:color w:val="4472C4" w:themeColor="accent1"/>
+          <w:sz w:val="24"/>
+          <w:szCs w:val="24"/>
+        </w:rPr>
+        <w:t>de lado la compatibilidad con el</w:t>
+      </w:r>
+      <w:r>
+        <w:rPr>
+          <w:rFonts w:ascii="Arial" w:hAnsi="Arial" w:cs="Arial"/>
+          <w:color w:val="4472C4" w:themeColor="accent1"/>
+          <w:sz w:val="24"/>
+          <w:szCs w:val="24"/>
+        </w:rPr>
+        <w:t xml:space="preserve"> hosting en el que este alojado</w:t>
+      </w:r>
+      <w:r>
+        <w:rPr>
+          <w:rFonts w:ascii="Arial" w:hAnsi="Arial" w:cs="Arial"/>
+          <w:color w:val="4472C4" w:themeColor="accent1"/>
+          <w:sz w:val="24"/>
+          <w:szCs w:val="24"/>
+        </w:rPr>
+        <w:t>.</w:t>
       </w:r>
     </w:p>
     <w:p>
@@ -6182,7 +6257,36 @@
           <w:sz w:val="24"/>
           <w:szCs w:val="24"/>
         </w:rPr>
-        <w:t>El segundo aspecto al que se desea llegar, es tener una plataforma actualizada respecto al tema de las versiones, pero no dejando de lado la compatibilidad con el servidor y el diseño singular dedicado a la universidad.</w:t>
+        <w:t>U</w:t>
+      </w:r>
+      <w:r>
+        <w:rPr>
+          <w:rFonts w:ascii="Arial" w:hAnsi="Arial" w:cs="Arial"/>
+          <w:color w:val="4472C4" w:themeColor="accent1"/>
+          <w:sz w:val="24"/>
+          <w:szCs w:val="24"/>
+        </w:rPr>
+        <w:t xml:space="preserve">n sistema de pagos en línea usando la herramienta de </w:t>
+      </w:r>
+      <w:proofErr w:type="spellStart"/>
+      <w:r>
+        <w:rPr>
+          <w:rFonts w:ascii="Arial" w:hAnsi="Arial" w:cs="Arial"/>
+          <w:color w:val="4472C4" w:themeColor="accent1"/>
+          <w:sz w:val="24"/>
+          <w:szCs w:val="24"/>
+        </w:rPr>
+        <w:t>Prestashop</w:t>
+      </w:r>
+      <w:proofErr w:type="spellEnd"/>
+      <w:r>
+        <w:rPr>
+          <w:rFonts w:ascii="Arial" w:hAnsi="Arial" w:cs="Arial"/>
+          <w:color w:val="4472C4" w:themeColor="accent1"/>
+          <w:sz w:val="24"/>
+          <w:szCs w:val="24"/>
+        </w:rPr>
+        <w:t>.</w:t>
       </w:r>
     </w:p>
     <w:p>
@@ -6204,80 +6308,133 @@
           <w:sz w:val="24"/>
           <w:szCs w:val="24"/>
         </w:rPr>
-        <w:t xml:space="preserve">Otro </w:t>
-      </w:r>
-      <w:r>
-        <w:rPr>
-          <w:rFonts w:ascii="Arial" w:hAnsi="Arial" w:cs="Arial"/>
-          <w:color w:val="4472C4" w:themeColor="accent1"/>
-          <w:sz w:val="24"/>
-          <w:szCs w:val="24"/>
-        </w:rPr>
-        <w:t>tema</w:t>
-      </w:r>
-      <w:r>
-        <w:rPr>
-          <w:rFonts w:ascii="Arial" w:hAnsi="Arial" w:cs="Arial"/>
-          <w:color w:val="4472C4" w:themeColor="accent1"/>
-          <w:sz w:val="24"/>
-          <w:szCs w:val="24"/>
-        </w:rPr>
-        <w:t xml:space="preserve"> importante a</w:t>
-      </w:r>
-      <w:r>
-        <w:rPr>
-          <w:rFonts w:ascii="Arial" w:hAnsi="Arial" w:cs="Arial"/>
-          <w:color w:val="4472C4" w:themeColor="accent1"/>
-          <w:sz w:val="24"/>
-          <w:szCs w:val="24"/>
-        </w:rPr>
-        <w:t xml:space="preserve"> resolver </w:t>
-      </w:r>
-      <w:r>
-        <w:rPr>
-          <w:rFonts w:ascii="Arial" w:hAnsi="Arial" w:cs="Arial"/>
-          <w:color w:val="4472C4" w:themeColor="accent1"/>
-          <w:sz w:val="24"/>
-          <w:szCs w:val="24"/>
-        </w:rPr>
-        <w:t xml:space="preserve">es </w:t>
-      </w:r>
-      <w:r>
-        <w:rPr>
-          <w:rFonts w:ascii="Arial" w:hAnsi="Arial" w:cs="Arial"/>
-          <w:color w:val="4472C4" w:themeColor="accent1"/>
-          <w:sz w:val="24"/>
-          <w:szCs w:val="24"/>
-        </w:rPr>
-        <w:t xml:space="preserve">el problema </w:t>
-      </w:r>
-      <w:r>
-        <w:rPr>
-          <w:rFonts w:ascii="Arial" w:hAnsi="Arial" w:cs="Arial"/>
-          <w:color w:val="4472C4" w:themeColor="accent1"/>
-          <w:sz w:val="24"/>
-          <w:szCs w:val="24"/>
-        </w:rPr>
-        <w:t>o</w:t>
-      </w:r>
-      <w:r>
-        <w:rPr>
-          <w:rFonts w:ascii="Arial" w:hAnsi="Arial" w:cs="Arial"/>
-          <w:color w:val="4472C4" w:themeColor="accent1"/>
-          <w:sz w:val="24"/>
-          <w:szCs w:val="24"/>
-        </w:rPr>
-        <w:t xml:space="preserve"> la falta de una guía que explique de manera sencilla el uso de las herramientas, aplicaciones, </w:t>
-      </w:r>
-      <w:r>
-        <w:rPr>
-          <w:rFonts w:ascii="Arial" w:hAnsi="Arial" w:cs="Arial"/>
-          <w:color w:val="4472C4" w:themeColor="accent1"/>
-          <w:sz w:val="24"/>
-          <w:szCs w:val="24"/>
-        </w:rPr>
-        <w:lastRenderedPageBreak/>
-        <w:t xml:space="preserve">actividades, secciones y menús de la plataforma virtual. Esto para aumentar el incentivo del usuario al momento de utilizar la plataforma. </w:t>
+        <w:t>Desarrollar una página web que contenga las</w:t>
+      </w:r>
+      <w:r>
+        <w:rPr>
+          <w:rFonts w:ascii="Arial" w:hAnsi="Arial" w:cs="Arial"/>
+          <w:color w:val="4472C4" w:themeColor="accent1"/>
+          <w:sz w:val="24"/>
+          <w:szCs w:val="24"/>
+        </w:rPr>
+        <w:t xml:space="preserve"> guía</w:t>
+      </w:r>
+      <w:r>
+        <w:rPr>
+          <w:rFonts w:ascii="Arial" w:hAnsi="Arial" w:cs="Arial"/>
+          <w:color w:val="4472C4" w:themeColor="accent1"/>
+          <w:sz w:val="24"/>
+          <w:szCs w:val="24"/>
+        </w:rPr>
+        <w:t>s</w:t>
+      </w:r>
+      <w:r>
+        <w:rPr>
+          <w:rFonts w:ascii="Arial" w:hAnsi="Arial" w:cs="Arial"/>
+          <w:color w:val="4472C4" w:themeColor="accent1"/>
+          <w:sz w:val="24"/>
+          <w:szCs w:val="24"/>
+        </w:rPr>
+        <w:t xml:space="preserve"> </w:t>
+      </w:r>
+      <w:r>
+        <w:rPr>
+          <w:rFonts w:ascii="Arial" w:hAnsi="Arial" w:cs="Arial"/>
+          <w:color w:val="4472C4" w:themeColor="accent1"/>
+          <w:sz w:val="24"/>
+          <w:szCs w:val="24"/>
+        </w:rPr>
+        <w:t xml:space="preserve">de </w:t>
+      </w:r>
+      <w:r>
+        <w:rPr>
+          <w:rFonts w:ascii="Arial" w:hAnsi="Arial" w:cs="Arial"/>
+          <w:color w:val="4472C4" w:themeColor="accent1"/>
+          <w:sz w:val="24"/>
+          <w:szCs w:val="24"/>
+        </w:rPr>
+        <w:t xml:space="preserve">uso, </w:t>
+      </w:r>
+      <w:r>
+        <w:rPr>
+          <w:rFonts w:ascii="Arial" w:hAnsi="Arial" w:cs="Arial"/>
+          <w:color w:val="4472C4" w:themeColor="accent1"/>
+          <w:sz w:val="24"/>
+          <w:szCs w:val="24"/>
+        </w:rPr>
+        <w:t xml:space="preserve">herramientas, aplicaciones, actividades, secciones y menús </w:t>
+      </w:r>
+      <w:r>
+        <w:rPr>
+          <w:rFonts w:ascii="Arial" w:hAnsi="Arial" w:cs="Arial"/>
+          <w:color w:val="4472C4" w:themeColor="accent1"/>
+          <w:sz w:val="24"/>
+          <w:szCs w:val="24"/>
+        </w:rPr>
+        <w:t xml:space="preserve">en general </w:t>
+      </w:r>
+      <w:r>
+        <w:rPr>
+          <w:rFonts w:ascii="Arial" w:hAnsi="Arial" w:cs="Arial"/>
+          <w:color w:val="4472C4" w:themeColor="accent1"/>
+          <w:sz w:val="24"/>
+          <w:szCs w:val="24"/>
+        </w:rPr>
+        <w:t>de la plataforma virtual.</w:t>
+      </w:r>
+      <w:r>
+        <w:rPr>
+          <w:rFonts w:ascii="Arial" w:hAnsi="Arial" w:cs="Arial"/>
+          <w:color w:val="4472C4" w:themeColor="accent1"/>
+          <w:sz w:val="24"/>
+          <w:szCs w:val="24"/>
+        </w:rPr>
+        <w:t xml:space="preserve"> Según el rol del usuario, </w:t>
+      </w:r>
+      <w:r>
+        <w:rPr>
+          <w:rFonts w:ascii="Arial" w:hAnsi="Arial" w:cs="Arial"/>
+          <w:color w:val="4472C4" w:themeColor="accent1"/>
+          <w:sz w:val="24"/>
+          <w:szCs w:val="24"/>
+        </w:rPr>
+        <w:t>aumenta</w:t>
+      </w:r>
+      <w:r>
+        <w:rPr>
+          <w:rFonts w:ascii="Arial" w:hAnsi="Arial" w:cs="Arial"/>
+          <w:color w:val="4472C4" w:themeColor="accent1"/>
+          <w:sz w:val="24"/>
+          <w:szCs w:val="24"/>
+        </w:rPr>
+        <w:t>ndo</w:t>
+      </w:r>
+      <w:r>
+        <w:rPr>
+          <w:rFonts w:ascii="Arial" w:hAnsi="Arial" w:cs="Arial"/>
+          <w:color w:val="4472C4" w:themeColor="accent1"/>
+          <w:sz w:val="24"/>
+          <w:szCs w:val="24"/>
+        </w:rPr>
+        <w:t xml:space="preserve"> el incentivo de utilizar</w:t>
+      </w:r>
+      <w:r>
+        <w:rPr>
+          <w:rFonts w:ascii="Arial" w:hAnsi="Arial" w:cs="Arial"/>
+          <w:color w:val="4472C4" w:themeColor="accent1"/>
+          <w:sz w:val="24"/>
+          <w:szCs w:val="24"/>
+        </w:rPr>
+        <w:t>la</w:t>
+      </w:r>
+      <w:r>
+        <w:rPr>
+          <w:rFonts w:ascii="Arial" w:hAnsi="Arial" w:cs="Arial"/>
+          <w:color w:val="4472C4" w:themeColor="accent1"/>
+          <w:sz w:val="24"/>
+          <w:szCs w:val="24"/>
+        </w:rPr>
+        <w:t xml:space="preserve">. </w:t>
       </w:r>
     </w:p>
     <w:p>
@@ -6299,46 +6456,6 @@
           <w:sz w:val="24"/>
           <w:szCs w:val="24"/>
         </w:rPr>
-        <w:t>Para ello se propone desarrollar una serie de video tutoriales además de una sección exclusiva que indique el uso de la plataforma</w:t>
-      </w:r>
-      <w:r>
-        <w:rPr>
-          <w:rFonts w:ascii="Arial" w:hAnsi="Arial" w:cs="Arial"/>
-          <w:color w:val="4472C4" w:themeColor="accent1"/>
-          <w:sz w:val="24"/>
-          <w:szCs w:val="24"/>
-        </w:rPr>
-        <w:t xml:space="preserve"> de acuerdo al rol del usuario</w:t>
-      </w:r>
-      <w:r>
-        <w:rPr>
-          <w:rFonts w:ascii="Arial" w:hAnsi="Arial" w:cs="Arial"/>
-          <w:color w:val="4472C4" w:themeColor="accent1"/>
-          <w:sz w:val="24"/>
-          <w:szCs w:val="24"/>
-        </w:rPr>
-        <w:t>.</w:t>
-      </w:r>
-    </w:p>
-    <w:p>
-      <w:pPr>
-        <w:spacing w:before="240" w:line="360" w:lineRule="auto"/>
-        <w:ind w:left="708"/>
-        <w:jc w:val="both"/>
-        <w:rPr>
-          <w:rFonts w:ascii="Arial" w:hAnsi="Arial" w:cs="Arial"/>
-          <w:color w:val="4472C4" w:themeColor="accent1"/>
-          <w:sz w:val="24"/>
-          <w:szCs w:val="24"/>
-        </w:rPr>
-      </w:pPr>
-      <w:r>
-        <w:rPr>
-          <w:rFonts w:ascii="Arial" w:hAnsi="Arial" w:cs="Arial"/>
-          <w:color w:val="4472C4" w:themeColor="accent1"/>
-          <w:sz w:val="24"/>
-          <w:szCs w:val="24"/>
-        </w:rPr>
         <w:t>Finalmente se d</w:t>
       </w:r>
       <w:r>
@@ -6366,7 +6483,45 @@
           <w:sz w:val="24"/>
           <w:szCs w:val="24"/>
         </w:rPr>
-        <w:t xml:space="preserve"> una propuesta que aporte el servicio de videoconferencia empresarial en la plataforma virtual.</w:t>
+        <w:t xml:space="preserve"> una propuesta que aporte el servicio de </w:t>
+      </w:r>
+      <w:proofErr w:type="spellStart"/>
+      <w:r>
+        <w:rPr>
+          <w:rFonts w:ascii="Arial" w:hAnsi="Arial" w:cs="Arial"/>
+          <w:color w:val="4472C4" w:themeColor="accent1"/>
+          <w:sz w:val="24"/>
+          <w:szCs w:val="24"/>
+        </w:rPr>
+        <w:t>videoc</w:t>
+      </w:r>
+      <w:r>
+        <w:rPr>
+          <w:rFonts w:ascii="Arial" w:hAnsi="Arial" w:cs="Arial"/>
+          <w:color w:val="4472C4" w:themeColor="accent1"/>
+          <w:sz w:val="24"/>
+          <w:szCs w:val="24"/>
+        </w:rPr>
+        <w:t>lases</w:t>
+      </w:r>
+      <w:proofErr w:type="spellEnd"/>
+      <w:r>
+        <w:rPr>
+          <w:rFonts w:ascii="Arial" w:hAnsi="Arial" w:cs="Arial"/>
+          <w:color w:val="4472C4" w:themeColor="accent1"/>
+          <w:sz w:val="24"/>
+          <w:szCs w:val="24"/>
+        </w:rPr>
+        <w:t xml:space="preserve"> </w:t>
+      </w:r>
+      <w:r>
+        <w:rPr>
+          <w:rFonts w:ascii="Arial" w:hAnsi="Arial" w:cs="Arial"/>
+          <w:color w:val="4472C4" w:themeColor="accent1"/>
+          <w:sz w:val="24"/>
+          <w:szCs w:val="24"/>
+        </w:rPr>
+        <w:t>en la plataforma virtual.</w:t>
       </w:r>
     </w:p>
     <w:p>
@@ -6396,7 +6551,7 @@
           <w:lang w:val="pt-BR"/>
         </w:rPr>
       </w:pPr>
-      <w:bookmarkStart w:id="12" w:name="_Toc512531863"/>
+      <w:bookmarkStart w:id="13" w:name="_Toc512531863"/>
       <w:r>
         <w:rPr>
           <w:rFonts w:ascii="Arial" w:hAnsi="Arial" w:cs="Arial"/>
@@ -6417,7 +6572,7 @@
         </w:rPr>
         <w:t>.2 FORMULACION DEL PROBLEMA</w:t>
       </w:r>
-      <w:bookmarkEnd w:id="12"/>
+      <w:bookmarkEnd w:id="13"/>
       <w:r>
         <w:rPr>
           <w:rFonts w:ascii="Arial" w:hAnsi="Arial" w:cs="Arial"/>
@@ -6429,7 +6584,7 @@
         <w:tab/>
       </w:r>
     </w:p>
-    <w:bookmarkEnd w:id="11"/>
+    <w:bookmarkEnd w:id="12"/>
     <w:p>
       <w:pPr>
         <w:pStyle w:val="Prrafodelista"/>
@@ -6473,7 +6628,7 @@
         </w:rPr>
         <w:t xml:space="preserve">De la mano de esta curiosidad y ganas de explotar el conocimiento en esta área nacen ciertas preguntas. </w:t>
       </w:r>
-      <w:bookmarkStart w:id="13" w:name="_Hlk497675130"/>
+      <w:bookmarkStart w:id="14" w:name="_Hlk497675130"/>
     </w:p>
     <w:p>
       <w:pPr>
@@ -6532,9 +6687,19 @@
           <w:sz w:val="24"/>
           <w:szCs w:val="24"/>
         </w:rPr>
-        <w:t xml:space="preserve"> del 2017 a junio del 2018)?, </w:t>
-      </w:r>
-      <w:bookmarkEnd w:id="13"/>
+        <w:t xml:space="preserve"> del 2017 a junio </w:t>
+      </w:r>
+      <w:r>
+        <w:rPr>
+          <w:rFonts w:ascii="Arial" w:hAnsi="Arial" w:cs="Arial"/>
+          <w:color w:val="4472C4" w:themeColor="accent1"/>
+          <w:sz w:val="24"/>
+          <w:szCs w:val="24"/>
+        </w:rPr>
+        <w:lastRenderedPageBreak/>
+        <w:t xml:space="preserve">del 2018)?, </w:t>
+      </w:r>
+      <w:bookmarkEnd w:id="14"/>
       <w:r>
         <w:rPr>
           <w:rFonts w:ascii="Arial" w:hAnsi="Arial" w:cs="Arial"/>
@@ -6661,8 +6826,8 @@
           <w:lang w:val="pt-BR"/>
         </w:rPr>
       </w:pPr>
-      <w:bookmarkStart w:id="14" w:name="_Toc499373409"/>
-      <w:bookmarkStart w:id="15" w:name="_Toc512531864"/>
+      <w:bookmarkStart w:id="15" w:name="_Toc499373409"/>
+      <w:bookmarkStart w:id="16" w:name="_Toc512531864"/>
       <w:r>
         <w:rPr>
           <w:rFonts w:ascii="Arial" w:hAnsi="Arial" w:cs="Arial"/>
@@ -6671,7 +6836,6 @@
           <w:szCs w:val="24"/>
           <w:lang w:val="pt-BR"/>
         </w:rPr>
-        <w:lastRenderedPageBreak/>
         <w:t>3</w:t>
       </w:r>
       <w:r>
@@ -6684,8 +6848,8 @@
         </w:rPr>
         <w:t>.4 OBJETIVOS</w:t>
       </w:r>
-      <w:bookmarkEnd w:id="14"/>
       <w:bookmarkEnd w:id="15"/>
+      <w:bookmarkEnd w:id="16"/>
     </w:p>
     <w:p>
       <w:pPr>
@@ -6701,8 +6865,8 @@
           <w:lang w:val="pt-BR"/>
         </w:rPr>
       </w:pPr>
-      <w:bookmarkStart w:id="16" w:name="_Toc499373410"/>
-      <w:bookmarkStart w:id="17" w:name="_Toc512531865"/>
+      <w:bookmarkStart w:id="17" w:name="_Toc499373410"/>
+      <w:bookmarkStart w:id="18" w:name="_Toc512531865"/>
       <w:r>
         <w:rPr>
           <w:rFonts w:ascii="Arial" w:hAnsi="Arial" w:cs="Arial"/>
@@ -6723,8 +6887,8 @@
         </w:rPr>
         <w:t>.4.1 OBJETIVO GENERAL.</w:t>
       </w:r>
-      <w:bookmarkEnd w:id="16"/>
       <w:bookmarkEnd w:id="17"/>
+      <w:bookmarkEnd w:id="18"/>
     </w:p>
     <w:p>
       <w:pPr>
@@ -6785,8 +6949,8 @@
           <w:lang w:val="pt-BR"/>
         </w:rPr>
       </w:pPr>
-      <w:bookmarkStart w:id="18" w:name="_Toc499373411"/>
-      <w:bookmarkStart w:id="19" w:name="_Toc512531866"/>
+      <w:bookmarkStart w:id="19" w:name="_Toc499373411"/>
+      <w:bookmarkStart w:id="20" w:name="_Toc512531866"/>
       <w:r>
         <w:rPr>
           <w:rFonts w:ascii="Arial" w:hAnsi="Arial" w:cs="Arial"/>
@@ -6797,8 +6961,8 @@
         </w:rPr>
         <w:t>OBJETIVOS ESPECIFICOS.</w:t>
       </w:r>
-      <w:bookmarkEnd w:id="18"/>
       <w:bookmarkEnd w:id="19"/>
+      <w:bookmarkEnd w:id="20"/>
     </w:p>
     <w:p>
       <w:pPr>
@@ -6812,7 +6976,7 @@
           <w:lang w:val="pt-BR" w:eastAsia="es-AR"/>
         </w:rPr>
       </w:pPr>
-      <w:bookmarkStart w:id="20" w:name="_Toc499373412"/>
+      <w:bookmarkStart w:id="21" w:name="_Toc499373412"/>
       <w:r>
         <w:rPr>
           <w:rFonts w:ascii="Arial" w:hAnsi="Arial" w:cs="Arial"/>
@@ -7859,6 +8023,7 @@
           <w:szCs w:val="24"/>
           <w:lang w:val="pt-BR" w:eastAsia="es-AR"/>
         </w:rPr>
+        <w:lastRenderedPageBreak/>
         <w:t>Desarrollar</w:t>
       </w:r>
       <w:proofErr w:type="spellEnd"/>
@@ -8149,7 +8314,7 @@
           <w:lang w:val="pt-BR"/>
         </w:rPr>
       </w:pPr>
-      <w:bookmarkStart w:id="21" w:name="_Toc512531867"/>
+      <w:bookmarkStart w:id="22" w:name="_Toc512531867"/>
       <w:r>
         <w:rPr>
           <w:rFonts w:ascii="Arial" w:hAnsi="Arial" w:cs="Arial"/>
@@ -8170,8 +8335,8 @@
         </w:rPr>
         <w:t>.5 DELIMITACION</w:t>
       </w:r>
-      <w:bookmarkEnd w:id="20"/>
       <w:bookmarkEnd w:id="21"/>
+      <w:bookmarkEnd w:id="22"/>
     </w:p>
     <w:p>
       <w:pPr>
@@ -8187,8 +8352,8 @@
           <w:lang w:val="pt-BR"/>
         </w:rPr>
       </w:pPr>
-      <w:bookmarkStart w:id="22" w:name="_Toc499373413"/>
-      <w:bookmarkStart w:id="23" w:name="_Toc512531868"/>
+      <w:bookmarkStart w:id="23" w:name="_Toc499373413"/>
+      <w:bookmarkStart w:id="24" w:name="_Toc512531868"/>
       <w:r>
         <w:rPr>
           <w:rFonts w:ascii="Arial" w:hAnsi="Arial" w:cs="Arial"/>
@@ -8209,8 +8374,8 @@
         </w:rPr>
         <w:t>.5.1 DELIMITACION ESPACIAL.</w:t>
       </w:r>
-      <w:bookmarkEnd w:id="22"/>
       <w:bookmarkEnd w:id="23"/>
+      <w:bookmarkEnd w:id="24"/>
     </w:p>
     <w:p>
       <w:pPr>
@@ -8294,8 +8459,8 @@
           <w:lang w:val="pt-BR"/>
         </w:rPr>
       </w:pPr>
-      <w:bookmarkStart w:id="24" w:name="_Toc499373414"/>
-      <w:bookmarkStart w:id="25" w:name="_Toc512531869"/>
+      <w:bookmarkStart w:id="25" w:name="_Toc499373414"/>
+      <w:bookmarkStart w:id="26" w:name="_Toc512531869"/>
       <w:r>
         <w:rPr>
           <w:rFonts w:ascii="Arial" w:hAnsi="Arial" w:cs="Arial"/>
@@ -8316,8 +8481,8 @@
         </w:rPr>
         <w:t>.5.2 DELIMITACION TEMPORAL.</w:t>
       </w:r>
-      <w:bookmarkEnd w:id="24"/>
       <w:bookmarkEnd w:id="25"/>
+      <w:bookmarkEnd w:id="26"/>
     </w:p>
     <w:p>
       <w:pPr>
@@ -8434,8 +8599,8 @@
           <w:lang w:val="pt-BR"/>
         </w:rPr>
       </w:pPr>
-      <w:bookmarkStart w:id="26" w:name="_Toc499373415"/>
-      <w:bookmarkStart w:id="27" w:name="_Toc512531870"/>
+      <w:bookmarkStart w:id="27" w:name="_Toc499373415"/>
+      <w:bookmarkStart w:id="28" w:name="_Toc512531870"/>
       <w:r>
         <w:rPr>
           <w:rFonts w:ascii="Arial" w:hAnsi="Arial" w:cs="Arial"/>
@@ -8443,6 +8608,7 @@
           <w:szCs w:val="24"/>
           <w:lang w:val="pt-BR"/>
         </w:rPr>
+        <w:lastRenderedPageBreak/>
         <w:t>3</w:t>
       </w:r>
       <w:r>
@@ -8454,8 +8620,8 @@
         </w:rPr>
         <w:t>.5.3 DELIMITACION SUSTANTIVA/CIENTIFICA.</w:t>
       </w:r>
-      <w:bookmarkEnd w:id="26"/>
       <w:bookmarkEnd w:id="27"/>
+      <w:bookmarkEnd w:id="28"/>
     </w:p>
     <w:p>
       <w:pPr>
@@ -8545,7 +8711,6 @@
           <w:sz w:val="24"/>
           <w:szCs w:val="24"/>
         </w:rPr>
-        <w:lastRenderedPageBreak/>
         <w:t>El curso complemento que será para las licenciaturas presenciales, en las cuales se incluirá guía de estudios y herramientas de comunicación.</w:t>
       </w:r>
     </w:p>
@@ -8617,8 +8782,8 @@
           <w:lang w:val="pt-BR"/>
         </w:rPr>
       </w:pPr>
-      <w:bookmarkStart w:id="28" w:name="_Toc499373416"/>
-      <w:bookmarkStart w:id="29" w:name="_Toc512531871"/>
+      <w:bookmarkStart w:id="29" w:name="_Toc499373416"/>
+      <w:bookmarkStart w:id="30" w:name="_Toc512531871"/>
       <w:r>
         <w:rPr>
           <w:rFonts w:ascii="Arial" w:hAnsi="Arial" w:cs="Arial"/>
@@ -8639,8 +8804,8 @@
         </w:rPr>
         <w:t>.6 JUSTIFICACION</w:t>
       </w:r>
-      <w:bookmarkEnd w:id="28"/>
       <w:bookmarkEnd w:id="29"/>
+      <w:bookmarkEnd w:id="30"/>
     </w:p>
     <w:p>
       <w:pPr>
@@ -8741,8 +8906,8 @@
           <w:lang w:val="pt-BR"/>
         </w:rPr>
       </w:pPr>
-      <w:bookmarkStart w:id="30" w:name="_Toc499373418"/>
-      <w:bookmarkStart w:id="31" w:name="_Toc512531872"/>
+      <w:bookmarkStart w:id="31" w:name="_Toc499373418"/>
+      <w:bookmarkStart w:id="32" w:name="_Toc512531872"/>
       <w:r>
         <w:rPr>
           <w:rFonts w:ascii="Arial" w:hAnsi="Arial" w:cs="Arial"/>
@@ -8770,8 +8935,8 @@
         </w:rPr>
         <w:t xml:space="preserve"> JUSTIFICACION SOCIAL.</w:t>
       </w:r>
-      <w:bookmarkEnd w:id="30"/>
       <w:bookmarkEnd w:id="31"/>
+      <w:bookmarkEnd w:id="32"/>
     </w:p>
     <w:p>
       <w:pPr>
@@ -8857,8 +9022,8 @@
           <w:lang w:val="pt-BR"/>
         </w:rPr>
       </w:pPr>
-      <w:bookmarkStart w:id="32" w:name="_Toc499373419"/>
-      <w:bookmarkStart w:id="33" w:name="_Toc512531873"/>
+      <w:bookmarkStart w:id="33" w:name="_Toc499373419"/>
+      <w:bookmarkStart w:id="34" w:name="_Toc512531873"/>
       <w:r>
         <w:rPr>
           <w:rFonts w:ascii="Arial" w:hAnsi="Arial" w:cs="Arial"/>
@@ -8886,8 +9051,8 @@
         </w:rPr>
         <w:t xml:space="preserve"> JUSTIFICACION PRACTICA.</w:t>
       </w:r>
-      <w:bookmarkEnd w:id="32"/>
       <w:bookmarkEnd w:id="33"/>
+      <w:bookmarkEnd w:id="34"/>
     </w:p>
     <w:p>
       <w:pPr>
@@ -8987,8 +9152,8 @@
           <w:lang w:val="pt-BR"/>
         </w:rPr>
       </w:pPr>
-      <w:bookmarkStart w:id="34" w:name="_Toc499373420"/>
-      <w:bookmarkStart w:id="35" w:name="_Toc512531874"/>
+      <w:bookmarkStart w:id="35" w:name="_Toc499373420"/>
+      <w:bookmarkStart w:id="36" w:name="_Toc512531874"/>
       <w:r>
         <w:rPr>
           <w:rFonts w:ascii="Arial" w:hAnsi="Arial" w:cs="Arial"/>
@@ -9034,8 +9199,8 @@
         </w:rPr>
         <w:t>.</w:t>
       </w:r>
-      <w:bookmarkEnd w:id="34"/>
       <w:bookmarkEnd w:id="35"/>
+      <w:bookmarkEnd w:id="36"/>
     </w:p>
     <w:p>
       <w:pPr>
@@ -9151,8 +9316,8 @@
           <w:lang w:val="pt-BR"/>
         </w:rPr>
       </w:pPr>
-      <w:bookmarkStart w:id="36" w:name="_Toc499373421"/>
-      <w:bookmarkStart w:id="37" w:name="_Toc512531875"/>
+      <w:bookmarkStart w:id="37" w:name="_Toc499373421"/>
+      <w:bookmarkStart w:id="38" w:name="_Toc512531875"/>
       <w:r>
         <w:rPr>
           <w:rFonts w:ascii="Arial" w:hAnsi="Arial" w:cs="Arial"/>
@@ -9173,8 +9338,8 @@
         </w:rPr>
         <w:t>. ESTRATEGIA METODOLOGICA</w:t>
       </w:r>
-      <w:bookmarkEnd w:id="36"/>
       <w:bookmarkEnd w:id="37"/>
+      <w:bookmarkEnd w:id="38"/>
     </w:p>
     <w:p>
       <w:pPr>
@@ -9190,8 +9355,8 @@
           <w:lang w:val="pt-BR"/>
         </w:rPr>
       </w:pPr>
-      <w:bookmarkStart w:id="38" w:name="_Toc499373422"/>
-      <w:bookmarkStart w:id="39" w:name="_Toc512531876"/>
+      <w:bookmarkStart w:id="39" w:name="_Toc499373422"/>
+      <w:bookmarkStart w:id="40" w:name="_Toc512531876"/>
       <w:r>
         <w:rPr>
           <w:rFonts w:ascii="Arial" w:hAnsi="Arial" w:cs="Arial"/>
@@ -9212,8 +9377,8 @@
         </w:rPr>
         <w:t>.1 NATURALEZA DE LA INVESTIGACION</w:t>
       </w:r>
-      <w:bookmarkEnd w:id="38"/>
       <w:bookmarkEnd w:id="39"/>
+      <w:bookmarkEnd w:id="40"/>
     </w:p>
     <w:p>
       <w:pPr>
@@ -9228,8 +9393,8 @@
           <w:lang w:val="pt-BR"/>
         </w:rPr>
       </w:pPr>
-      <w:bookmarkStart w:id="40" w:name="_Toc499373423"/>
-      <w:bookmarkStart w:id="41" w:name="_Toc512531877"/>
+      <w:bookmarkStart w:id="41" w:name="_Toc499373423"/>
+      <w:bookmarkStart w:id="42" w:name="_Toc512531877"/>
       <w:r>
         <w:rPr>
           <w:rFonts w:ascii="Arial" w:hAnsi="Arial" w:cs="Arial"/>
@@ -9247,8 +9412,8 @@
         </w:rPr>
         <w:t>.1.1 TIPO DE INVESTIGACION.</w:t>
       </w:r>
-      <w:bookmarkEnd w:id="40"/>
       <w:bookmarkEnd w:id="41"/>
+      <w:bookmarkEnd w:id="42"/>
     </w:p>
     <w:p>
       <w:pPr>
@@ -9270,7 +9435,17 @@
           <w:sz w:val="24"/>
           <w:szCs w:val="24"/>
         </w:rPr>
-        <w:t>El presente estudio utilizara la investigación aplicada, de modo que para innovar y desarrollar las herramientas virtuales se trabajara en un 70% empíricamente. Asimismo, toda la investigación se caracterizará en la aplicación o utilización de los conocimientos que se adquieren en la práctica del día a día. La investigación de la educación a distancia se encontrará estrechamente vinculada con la investigación básica, la cual requiere de un marco teórico correctamente construido. Con el proyecto de investigación, al ser aplicado y empírico, su prioridad es obtener un producto útil en el campo de estudio.</w:t>
+        <w:t xml:space="preserve">El presente estudio utilizara la investigación aplicada, de modo que para innovar y desarrollar las herramientas virtuales se trabajara en un 70% empíricamente. Asimismo, toda la investigación se caracterizará en la aplicación o utilización de los conocimientos que se adquieren en la práctica del día a día. La investigación de la educación a distancia se encontrará estrechamente vinculada con </w:t>
+      </w:r>
+      <w:r>
+        <w:rPr>
+          <w:rFonts w:ascii="Arial" w:hAnsi="Arial" w:cs="Arial"/>
+          <w:color w:val="4472C4" w:themeColor="accent1"/>
+          <w:sz w:val="24"/>
+          <w:szCs w:val="24"/>
+        </w:rPr>
+        <w:lastRenderedPageBreak/>
+        <w:t>la investigación básica, la cual requiere de un marco teórico correctamente construido. Con el proyecto de investigación, al ser aplicado y empírico, su prioridad es obtener un producto útil en el campo de estudio.</w:t>
       </w:r>
     </w:p>
     <w:p>
@@ -9328,8 +9503,8 @@
           <w:lang w:val="pt-BR"/>
         </w:rPr>
       </w:pPr>
-      <w:bookmarkStart w:id="42" w:name="_Toc499373424"/>
-      <w:bookmarkStart w:id="43" w:name="_Toc512531878"/>
+      <w:bookmarkStart w:id="43" w:name="_Toc499373424"/>
+      <w:bookmarkStart w:id="44" w:name="_Toc512531878"/>
       <w:r>
         <w:rPr>
           <w:rFonts w:ascii="Arial" w:hAnsi="Arial" w:cs="Arial"/>
@@ -9337,7 +9512,6 @@
           <w:szCs w:val="24"/>
           <w:lang w:val="pt-BR"/>
         </w:rPr>
-        <w:lastRenderedPageBreak/>
         <w:t>4</w:t>
       </w:r>
       <w:r>
@@ -9349,8 +9523,8 @@
         </w:rPr>
         <w:t>.1.2 METODO.</w:t>
       </w:r>
-      <w:bookmarkEnd w:id="42"/>
       <w:bookmarkEnd w:id="43"/>
+      <w:bookmarkEnd w:id="44"/>
     </w:p>
     <w:p>
       <w:pPr>
@@ -9443,8 +9617,8 @@
           <w:lang w:val="pt-BR"/>
         </w:rPr>
       </w:pPr>
-      <w:bookmarkStart w:id="44" w:name="_Toc499373425"/>
-      <w:bookmarkStart w:id="45" w:name="_Toc512531879"/>
+      <w:bookmarkStart w:id="45" w:name="_Toc499373425"/>
+      <w:bookmarkStart w:id="46" w:name="_Toc512531879"/>
       <w:r>
         <w:rPr>
           <w:rFonts w:ascii="Arial" w:hAnsi="Arial" w:cs="Arial"/>
@@ -9463,8 +9637,8 @@
         </w:rPr>
         <w:t>.1.3 ENFOQUE.</w:t>
       </w:r>
-      <w:bookmarkEnd w:id="44"/>
       <w:bookmarkEnd w:id="45"/>
+      <w:bookmarkEnd w:id="46"/>
     </w:p>
     <w:p>
       <w:pPr>
@@ -9581,8 +9755,8 @@
           <w:lang w:val="pt-BR"/>
         </w:rPr>
       </w:pPr>
-      <w:bookmarkStart w:id="46" w:name="_Toc499373426"/>
-      <w:bookmarkStart w:id="47" w:name="_Toc512531880"/>
+      <w:bookmarkStart w:id="47" w:name="_Toc499373426"/>
+      <w:bookmarkStart w:id="48" w:name="_Toc512531880"/>
       <w:r>
         <w:rPr>
           <w:rFonts w:ascii="Arial" w:hAnsi="Arial" w:cs="Arial"/>
@@ -9590,6 +9764,7 @@
           <w:szCs w:val="24"/>
           <w:lang w:val="pt-BR"/>
         </w:rPr>
+        <w:lastRenderedPageBreak/>
         <w:t>4</w:t>
       </w:r>
       <w:r>
@@ -9601,8 +9776,8 @@
         </w:rPr>
         <w:t>.1.4 DISEÑO.</w:t>
       </w:r>
-      <w:bookmarkEnd w:id="46"/>
       <w:bookmarkEnd w:id="47"/>
+      <w:bookmarkEnd w:id="48"/>
     </w:p>
     <w:p>
       <w:pPr>
@@ -9681,17 +9856,7 @@
           <w:sz w:val="24"/>
           <w:szCs w:val="24"/>
         </w:rPr>
-        <w:t xml:space="preserve">.  La </w:t>
-      </w:r>
-      <w:r>
-        <w:rPr>
-          <w:rFonts w:ascii="Arial" w:hAnsi="Arial" w:cs="Arial"/>
-          <w:color w:val="4472C4" w:themeColor="accent1"/>
-          <w:sz w:val="24"/>
-          <w:szCs w:val="24"/>
-        </w:rPr>
-        <w:lastRenderedPageBreak/>
-        <w:t xml:space="preserve">investigación será sistemática y empírica en la que las variables independientes no se manipulan porque ya han sucedido. Se debe de tomar en cuenta que todas las causas que llevaron al poco aprovechamiento de la educación a distancia ya fueron expuestas y lo que se desea con el presente trabajo de investigación es resolverlas en su totalidad, por ello es que el investigador tiene el importante trabajo de ver día a día las falencias de la </w:t>
+        <w:t xml:space="preserve">.  La investigación será sistemática y empírica en la que las variables independientes no se manipulan porque ya han sucedido. Se debe de tomar en cuenta que todas las causas que llevaron al poco aprovechamiento de la educación a distancia ya fueron expuestas y lo que se desea con el presente trabajo de investigación es resolverlas en su totalidad, por ello es que el investigador tiene el importante trabajo de ver día a día las falencias de la </w:t>
       </w:r>
       <w:r>
         <w:rPr>
@@ -9751,8 +9916,8 @@
           <w:lang w:val="pt-BR"/>
         </w:rPr>
       </w:pPr>
-      <w:bookmarkStart w:id="48" w:name="_Toc499373427"/>
-      <w:bookmarkStart w:id="49" w:name="_Toc512531881"/>
+      <w:bookmarkStart w:id="49" w:name="_Toc499373427"/>
+      <w:bookmarkStart w:id="50" w:name="_Toc512531881"/>
       <w:r>
         <w:rPr>
           <w:rFonts w:ascii="Arial" w:hAnsi="Arial" w:cs="Arial"/>
@@ -9771,8 +9936,8 @@
         </w:rPr>
         <w:t>.1.5 METODOS DE INGENIERIA DE SISTEMAS.</w:t>
       </w:r>
-      <w:bookmarkEnd w:id="48"/>
       <w:bookmarkEnd w:id="49"/>
+      <w:bookmarkEnd w:id="50"/>
     </w:p>
     <w:p>
       <w:pPr>
@@ -10616,6 +10781,7 @@
           <w:szCs w:val="24"/>
           <w:lang w:val="pt-BR" w:eastAsia="es-AR"/>
         </w:rPr>
+        <w:lastRenderedPageBreak/>
         <w:t xml:space="preserve">Sus fases </w:t>
       </w:r>
       <w:proofErr w:type="spellStart"/>
@@ -11258,7 +11424,6 @@
           <w:szCs w:val="24"/>
           <w:lang w:val="pt-BR" w:eastAsia="es-AR"/>
         </w:rPr>
-        <w:lastRenderedPageBreak/>
         <w:t>2</w:t>
       </w:r>
       <w:r>
@@ -12369,8 +12534,8 @@
           <w:lang w:val="pt-BR"/>
         </w:rPr>
       </w:pPr>
-      <w:bookmarkStart w:id="50" w:name="_Toc499373428"/>
-      <w:bookmarkStart w:id="51" w:name="_Toc512531882"/>
+      <w:bookmarkStart w:id="51" w:name="_Toc499373428"/>
+      <w:bookmarkStart w:id="52" w:name="_Toc512531882"/>
       <w:r>
         <w:rPr>
           <w:rFonts w:ascii="Arial" w:hAnsi="Arial" w:cs="Arial"/>
@@ -12381,8 +12546,8 @@
         </w:rPr>
         <w:t>4. FUNDAMENTO TEORICO</w:t>
       </w:r>
-      <w:bookmarkEnd w:id="50"/>
       <w:bookmarkEnd w:id="51"/>
+      <w:bookmarkEnd w:id="52"/>
     </w:p>
     <w:p>
       <w:pPr>
@@ -12496,6 +12661,7 @@
           <w:id w:val="-962264127"/>
           <w:citation/>
         </w:sdtPr>
+        <w:sdtEndPr/>
         <w:sdtContent>
           <w:r>
             <w:rPr>
@@ -12577,6 +12743,7 @@
           <w:szCs w:val="24"/>
           <w:lang w:eastAsia="es-BO"/>
         </w:rPr>
+        <w:lastRenderedPageBreak/>
         <w:t>En relación a la educación el internet ha eliminado las barreras geográficas y temporales que los típicos modelos de enseñanza-aprendizaje conllevan. Su tan buena aprobación a dado paso a un rápido desarrollo entre la web y los procesos educativos.</w:t>
       </w:r>
     </w:p>
@@ -12600,18 +12767,7 @@
           <w:szCs w:val="24"/>
           <w:lang w:eastAsia="es-BO"/>
         </w:rPr>
-        <w:t xml:space="preserve">Prácticamente la web se convierte en la infraestructura básica para desarrollar los procesos de enseñanza-aprendizaje no presenciales. Dando lugar al modelo </w:t>
-      </w:r>
-      <w:r>
-        <w:rPr>
-          <w:rFonts w:ascii="Arial" w:eastAsia="Times New Roman" w:hAnsi="Arial" w:cs="Arial"/>
-          <w:color w:val="4472C4" w:themeColor="accent1"/>
-          <w:sz w:val="24"/>
-          <w:szCs w:val="24"/>
-          <w:lang w:eastAsia="es-BO"/>
-        </w:rPr>
-        <w:lastRenderedPageBreak/>
-        <w:t>conocido como e-</w:t>
+        <w:t>Prácticamente la web se convierte en la infraestructura básica para desarrollar los procesos de enseñanza-aprendizaje no presenciales. Dando lugar al modelo conocido como e-</w:t>
       </w:r>
       <w:proofErr w:type="spellStart"/>
       <w:r>
@@ -12647,6 +12803,7 @@
           <w:id w:val="-524478409"/>
           <w:citation/>
         </w:sdtPr>
+        <w:sdtEndPr/>
         <w:sdtContent>
           <w:r>
             <w:rPr>
@@ -12939,6 +13096,7 @@
           <w:id w:val="1231734239"/>
           <w:citation/>
         </w:sdtPr>
+        <w:sdtEndPr/>
         <w:sdtContent>
           <w:r>
             <w:rPr>
@@ -13034,6 +13192,7 @@
           <w:id w:val="577479684"/>
           <w:citation/>
         </w:sdtPr>
+        <w:sdtEndPr/>
         <w:sdtContent>
           <w:r>
             <w:rPr>
@@ -13096,7 +13255,18 @@
           <w:szCs w:val="24"/>
           <w:lang w:eastAsia="es-BO"/>
         </w:rPr>
-        <w:t xml:space="preserve"> es la interacción a distancia en tiempo real, los tipos de comunicación que ofrece son el asíncrono y el síncrono. Por ejemplo en semestres pasado los docentes se comunicaban más por el medio del correo electrónico porque se les era más practico hacerlo de esa manera, hoy en día la plataforma virtual ofrece funciones que apoyan al docente, estas funciones son los foros, los archivos publicados en el curso, las tareas en línea, entre otras actividades.</w:t>
+        <w:t xml:space="preserve"> es la interacción a distancia en tiempo real, los tipos de comunicación que ofrece son el asíncrono y el síncrono. Por ejemplo en semestres pasado los docentes se comunicaban más por el medio del correo </w:t>
+      </w:r>
+      <w:r>
+        <w:rPr>
+          <w:rFonts w:ascii="Arial" w:eastAsia="Times New Roman" w:hAnsi="Arial" w:cs="Arial"/>
+          <w:color w:val="4472C4" w:themeColor="accent1"/>
+          <w:sz w:val="24"/>
+          <w:szCs w:val="24"/>
+          <w:lang w:eastAsia="es-BO"/>
+        </w:rPr>
+        <w:lastRenderedPageBreak/>
+        <w:t>electrónico porque se les era más practico hacerlo de esa manera, hoy en día la plataforma virtual ofrece funciones que apoyan al docente, estas funciones son los foros, los archivos publicados en el curso, las tareas en línea, entre otras actividades.</w:t>
       </w:r>
     </w:p>
     <w:p>
@@ -13152,7 +13322,6 @@
           <w:szCs w:val="24"/>
           <w:lang w:eastAsia="es-BO"/>
         </w:rPr>
-        <w:lastRenderedPageBreak/>
         <w:t>System</w:t>
       </w:r>
       <w:proofErr w:type="spellEnd"/>
@@ -13296,6 +13465,7 @@
           <w:id w:val="341979605"/>
           <w:citation/>
         </w:sdtPr>
+        <w:sdtEndPr/>
         <w:sdtContent>
           <w:r>
             <w:rPr>
@@ -13471,6 +13641,7 @@
           <w:szCs w:val="24"/>
           <w:lang w:eastAsia="es-BO"/>
         </w:rPr>
+        <w:lastRenderedPageBreak/>
         <w:t>5</w:t>
       </w:r>
       <w:r>
@@ -13621,18 +13792,7 @@
           <w:szCs w:val="24"/>
           <w:lang w:eastAsia="es-BO"/>
         </w:rPr>
-        <w:t xml:space="preserve"> se traduce como aprendizaje electrónico. Porque prácticamente todos los procesos están relacionados con educación y </w:t>
-      </w:r>
-      <w:r>
-        <w:rPr>
-          <w:rFonts w:ascii="Arial" w:eastAsia="Times New Roman" w:hAnsi="Arial" w:cs="Arial"/>
-          <w:color w:val="4472C4" w:themeColor="accent1"/>
-          <w:sz w:val="24"/>
-          <w:szCs w:val="24"/>
-          <w:lang w:eastAsia="es-BO"/>
-        </w:rPr>
-        <w:lastRenderedPageBreak/>
-        <w:t>tecnologías. Lo que lleva al uso de plataformas o sistemas de software, que permite comunicación entre los profesores, alumnos y contenidos.</w:t>
+        <w:t xml:space="preserve"> se traduce como aprendizaje electrónico. Porque prácticamente todos los procesos están relacionados con educación y tecnologías. Lo que lleva al uso de plataformas o sistemas de software, que permite comunicación entre los profesores, alumnos y contenidos.</w:t>
       </w:r>
     </w:p>
     <w:p>
@@ -13825,6 +13985,7 @@
           <w:id w:val="988366731"/>
           <w:citation/>
         </w:sdtPr>
+        <w:sdtEndPr/>
         <w:sdtContent>
           <w:r>
             <w:rPr>
@@ -14061,7 +14222,18 @@
           <w:szCs w:val="24"/>
           <w:lang w:eastAsia="es-BO"/>
         </w:rPr>
-        <w:t>Un punto interesante a mencionar es que las universidades tienen formalidades distintas, por un lado se encuentran las que establecen un periodo de prueba en la cual su profesorado explora, experimenta y valora los beneficios de la plataforma virtual. Por otra lado están las universidades que para no quedar como rezagadas conscientemente impulsan el uso de la TIC entre su profesorado.</w:t>
+        <w:t xml:space="preserve">Un punto interesante a mencionar es que las universidades tienen formalidades distintas, por un lado se encuentran las que establecen un periodo de prueba en la cual su profesorado explora, experimenta y valora los beneficios de la </w:t>
+      </w:r>
+      <w:r>
+        <w:rPr>
+          <w:rFonts w:ascii="Arial" w:eastAsia="Times New Roman" w:hAnsi="Arial" w:cs="Arial"/>
+          <w:color w:val="4472C4" w:themeColor="accent1"/>
+          <w:sz w:val="24"/>
+          <w:szCs w:val="24"/>
+          <w:lang w:eastAsia="es-BO"/>
+        </w:rPr>
+        <w:lastRenderedPageBreak/>
+        <w:t>plataforma virtual. Por otra lado están las universidades que para no quedar como rezagadas conscientemente impulsan el uso de la TIC entre su profesorado.</w:t>
       </w:r>
     </w:p>
     <w:p>
@@ -14145,7 +14317,6 @@
           <w:szCs w:val="24"/>
           <w:lang w:eastAsia="es-BO"/>
         </w:rPr>
-        <w:lastRenderedPageBreak/>
         <w:t>Cuando hablamos de LMS nos referimos a un software basado en un servidor web que provee módulos para los procesos administrativos y se apoya en los de seguimientos porque son necesarios para un sistema de enseñanza-aprendizaje. Además estos sistemas ofrecen funciones administrativas las cuales permiten configurar cursos, matricular alumnos, registrar profesores, asignar cursos a un alumno, llevar informe de progreso y calificaciones.</w:t>
       </w:r>
       <w:r>
@@ -14168,6 +14339,7 @@
           <w:id w:val="-611895446"/>
           <w:citation/>
         </w:sdtPr>
+        <w:sdtEndPr/>
         <w:sdtContent>
           <w:r>
             <w:rPr>
@@ -14345,6 +14517,7 @@
           <w:id w:val="-2116290065"/>
           <w:citation/>
         </w:sdtPr>
+        <w:sdtEndPr/>
         <w:sdtContent>
           <w:r>
             <w:rPr>
@@ -14528,7 +14701,18 @@
           <w:szCs w:val="24"/>
           <w:lang w:eastAsia="es-BO"/>
         </w:rPr>
-        <w:t xml:space="preserve">), de igual forma dicha plataforma es conocida como Entornos de Aprendizajes  Virtuales (VLE, Virtual </w:t>
+        <w:t xml:space="preserve">), de igual forma dicha plataforma es conocida como Entornos de Aprendizajes  Virtuales (VLE, </w:t>
+      </w:r>
+      <w:r>
+        <w:rPr>
+          <w:rFonts w:ascii="Arial" w:eastAsia="Times New Roman" w:hAnsi="Arial" w:cs="Arial"/>
+          <w:color w:val="4472C4" w:themeColor="accent1"/>
+          <w:sz w:val="24"/>
+          <w:szCs w:val="24"/>
+          <w:lang w:eastAsia="es-BO"/>
+        </w:rPr>
+        <w:lastRenderedPageBreak/>
+        <w:t xml:space="preserve">Virtual </w:t>
       </w:r>
       <w:proofErr w:type="spellStart"/>
       <w:r>
@@ -14586,6 +14770,7 @@
           <w:id w:val="1429465424"/>
           <w:citation/>
         </w:sdtPr>
+        <w:sdtEndPr/>
         <w:sdtContent>
           <w:r>
             <w:rPr>
@@ -14671,18 +14856,7 @@
           <w:szCs w:val="24"/>
           <w:lang w:eastAsia="es-BO"/>
         </w:rPr>
-        <w:t xml:space="preserve">). Cabe agregar que el paquete descargado del software tiene la posibilidad de editar el código fuente, y además agregar nuevas </w:t>
-      </w:r>
-      <w:r>
-        <w:rPr>
-          <w:rFonts w:ascii="Arial" w:eastAsia="Times New Roman" w:hAnsi="Arial" w:cs="Arial"/>
-          <w:color w:val="4472C4" w:themeColor="accent1"/>
-          <w:sz w:val="24"/>
-          <w:szCs w:val="24"/>
-          <w:lang w:eastAsia="es-BO"/>
-        </w:rPr>
-        <w:lastRenderedPageBreak/>
-        <w:t>innovaciones en él, para posteriormente hacer públicas esas mejoras y que toda la comunidad se beneficie.</w:t>
+        <w:t>). Cabe agregar que el paquete descargado del software tiene la posibilidad de editar el código fuente, y además agregar nuevas innovaciones en él, para posteriormente hacer públicas esas mejoras y que toda la comunidad se beneficie.</w:t>
       </w:r>
     </w:p>
     <w:p>
@@ -14859,6 +15033,7 @@
           <w:id w:val="560144774"/>
           <w:citation/>
         </w:sdtPr>
+        <w:sdtEndPr/>
         <w:sdtContent>
           <w:r>
             <w:rPr>
@@ -15160,6 +15335,7 @@
           <w:szCs w:val="24"/>
           <w:lang w:eastAsia="es-BO"/>
         </w:rPr>
+        <w:lastRenderedPageBreak/>
         <w:t>Asimismo una de las características principales de la plataforma es la independencia de sus recursos que la componen, porque cada uno es una pieza de software que puede ser modificada o eliminada según las necesidades de la institución. De igual forma se pueden instalar nuevos módulos que añadan funcionalidad al sistema los cuales pueden ser descargados de la página oficial o bien desarrollado y acoplados al software.</w:t>
       </w:r>
     </w:p>
@@ -15443,6 +15619,7 @@
           <w:szCs w:val="24"/>
           <w:lang w:eastAsia="es-BO"/>
         </w:rPr>
+        <w:lastRenderedPageBreak/>
         <w:t xml:space="preserve">Moodle es un diseño de aplicación LAMP (Linux, Apache, </w:t>
       </w:r>
       <w:proofErr w:type="spellStart"/>
@@ -15821,7 +15998,7 @@
           <w:lang w:val="pt-BR"/>
         </w:rPr>
       </w:pPr>
-      <w:bookmarkStart w:id="52" w:name="_Toc512531884"/>
+      <w:bookmarkStart w:id="53" w:name="_Toc512531884"/>
       <w:r>
         <w:rPr>
           <w:rFonts w:ascii="Arial" w:hAnsi="Arial" w:cs="Arial"/>
@@ -15831,7 +16008,6 @@
           <w:szCs w:val="24"/>
           <w:lang w:val="es-BO" w:eastAsia="es-BO"/>
         </w:rPr>
-        <w:lastRenderedPageBreak/>
         <w:drawing>
           <wp:anchor distT="0" distB="0" distL="114300" distR="114300" simplePos="0" relativeHeight="251661312" behindDoc="0" locked="0" layoutInCell="1" allowOverlap="1" wp14:anchorId="02DED492" wp14:editId="6B4ACE20">
             <wp:simplePos x="0" y="0"/>
@@ -15903,21 +16079,9 @@
           <w:szCs w:val="24"/>
           <w:lang w:val="pt-BR"/>
         </w:rPr>
-        <w:t>6. PLANIFICACION</w:t>
-      </w:r>
-      <w:bookmarkStart w:id="53" w:name="_GoBack"/>
+        <w:t>6. PLANIFICACION DEL PROYECTO</w:t>
+      </w:r>
       <w:bookmarkEnd w:id="53"/>
-      <w:r>
-        <w:rPr>
-          <w:rFonts w:ascii="Arial" w:hAnsi="Arial" w:cs="Arial"/>
-          <w:color w:val="4472C4" w:themeColor="accent1"/>
-          <w:sz w:val="24"/>
-          <w:szCs w:val="24"/>
-          <w:lang w:val="pt-BR"/>
-        </w:rPr>
-        <w:t xml:space="preserve"> DEL PROYECTO</w:t>
-      </w:r>
-      <w:bookmarkEnd w:id="52"/>
     </w:p>
     <w:p>
       <w:pPr>
@@ -16090,7 +16254,6 @@
           <w:szCs w:val="24"/>
           <w:lang w:val="pt-BR"/>
         </w:rPr>
-        <w:lastRenderedPageBreak/>
         <w:t>6. ANEXOS</w:t>
       </w:r>
       <w:bookmarkEnd w:id="55"/>
@@ -16515,8 +16678,8 @@
         </w:rPr>
       </w:pPr>
     </w:p>
-    <w:bookmarkStart w:id="58" w:name="_Toc499373431" w:displacedByCustomXml="next"/>
-    <w:bookmarkStart w:id="59" w:name="_Toc512531885" w:displacedByCustomXml="next"/>
+    <w:bookmarkStart w:id="58" w:name="_Toc512531885" w:displacedByCustomXml="next"/>
+    <w:bookmarkStart w:id="59" w:name="_Toc499373431" w:displacedByCustomXml="next"/>
     <w:sdt>
       <w:sdtPr>
         <w:rPr>
@@ -17015,6 +17178,7 @@
                   <w:szCs w:val="24"/>
                   <w:lang w:val="es-ES"/>
                 </w:rPr>
+                <w:lastRenderedPageBreak/>
                 <w:t xml:space="preserve">La Razon - Economia </w:t>
               </w:r>
               <w:r>
@@ -17054,7 +17218,6 @@
                   <w:szCs w:val="24"/>
                   <w:lang w:val="es-ES"/>
                 </w:rPr>
-                <w:lastRenderedPageBreak/>
                 <w:t>La World Wide Web</w:t>
               </w:r>
               <w:r>
@@ -17472,6 +17635,7 @@
                   <w:szCs w:val="24"/>
                   <w:lang w:val="es-ES"/>
                 </w:rPr>
+                <w:lastRenderedPageBreak/>
                 <w:t xml:space="preserve">Rosas, P. (2005). </w:t>
               </w:r>
               <w:r>
@@ -17522,7 +17686,6 @@
                   <w:szCs w:val="24"/>
                   <w:lang w:val="es-ES"/>
                 </w:rPr>
-                <w:lastRenderedPageBreak/>
                 <w:t xml:space="preserve">Sánchez Rodríguez, J. (2009). PLATAFORMAS DE ENSEÑANZA VIRTUAL PARA ENTORNOS EDUCATIVOS. </w:t>
               </w:r>
               <w:r>
@@ -17916,6 +18079,7 @@
         <w:docPartUnique/>
       </w:docPartObj>
     </w:sdtPr>
+    <w:sdtEndPr/>
     <w:sdtContent>
       <w:p>
         <w:pPr>
@@ -17950,7 +18114,7 @@
             <w:noProof/>
             <w:lang w:val="es-ES"/>
           </w:rPr>
-          <w:t>24</w:t>
+          <w:t>8</w:t>
         </w:r>
         <w:r>
           <w:fldChar w:fldCharType="end"/>
@@ -20812,7 +20976,7 @@
 </file>
 
 <file path=customXml/itemProps1.xml><?xml version="1.0" encoding="utf-8"?>
-<ds:datastoreItem xmlns:ds="http://schemas.openxmlformats.org/officeDocument/2006/customXml" ds:itemID="{61602354-4D67-48D2-9D6E-3CE5A3C5A9F6}">
+<ds:datastoreItem xmlns:ds="http://schemas.openxmlformats.org/officeDocument/2006/customXml" ds:itemID="{92F2A641-4606-4541-AC34-963AFD0E98F7}">
   <ds:schemaRefs>
     <ds:schemaRef ds:uri="http://schemas.openxmlformats.org/officeDocument/2006/bibliography"/>
   </ds:schemaRefs>

</xml_diff>

<commit_message>
mapa mental y problematica revisar.
</commit_message>
<xml_diff>
--- a/Tesis.docx
+++ b/Tesis.docx
@@ -5763,284 +5763,135 @@
     </w:p>
     <w:p>
       <w:pPr>
-        <w:spacing w:line="360" w:lineRule="auto"/>
-        <w:ind w:left="705"/>
-        <w:rPr>
-          <w:lang w:val="pt-BR" w:eastAsia="es-AR"/>
-        </w:rPr>
-      </w:pPr>
-      <w:r>
-        <w:rPr>
-          <w:rFonts w:ascii="Arial" w:hAnsi="Arial" w:cs="Arial"/>
-          <w:color w:val="4472C4" w:themeColor="accent1"/>
-          <w:sz w:val="24"/>
-          <w:szCs w:val="24"/>
-        </w:rPr>
-        <w:t>Hasta el momento n</w:t>
-      </w:r>
-      <w:r>
-        <w:rPr>
-          <w:rFonts w:ascii="Arial" w:hAnsi="Arial" w:cs="Arial"/>
-          <w:color w:val="4472C4" w:themeColor="accent1"/>
-          <w:sz w:val="24"/>
-          <w:szCs w:val="24"/>
-        </w:rPr>
-        <w:t xml:space="preserve">o </w:t>
-      </w:r>
-      <w:r>
-        <w:rPr>
-          <w:rFonts w:ascii="Arial" w:hAnsi="Arial" w:cs="Arial"/>
-          <w:color w:val="4472C4" w:themeColor="accent1"/>
-          <w:sz w:val="24"/>
-          <w:szCs w:val="24"/>
-        </w:rPr>
-        <w:t>existe</w:t>
-      </w:r>
-      <w:r>
-        <w:rPr>
-          <w:rFonts w:ascii="Arial" w:hAnsi="Arial" w:cs="Arial"/>
-          <w:color w:val="4472C4" w:themeColor="accent1"/>
-          <w:sz w:val="24"/>
-          <w:szCs w:val="24"/>
-        </w:rPr>
-        <w:t xml:space="preserve"> un módulo dedicado a </w:t>
-      </w:r>
-      <w:r>
-        <w:rPr>
-          <w:rFonts w:ascii="Arial" w:hAnsi="Arial" w:cs="Arial"/>
-          <w:color w:val="4472C4" w:themeColor="accent1"/>
-          <w:sz w:val="24"/>
-          <w:szCs w:val="24"/>
-        </w:rPr>
-        <w:t>los pagos en línea, generando como consecuencia largas colas en la zona de caja y registro de la universidad</w:t>
-      </w:r>
-      <w:r>
-        <w:rPr>
-          <w:rFonts w:ascii="Arial" w:hAnsi="Arial" w:cs="Arial"/>
-          <w:color w:val="4472C4" w:themeColor="accent1"/>
-          <w:sz w:val="24"/>
-          <w:szCs w:val="24"/>
-        </w:rPr>
-        <w:t>.</w:t>
-      </w:r>
-    </w:p>
-    <w:p>
-      <w:pPr>
-        <w:spacing w:before="240" w:line="360" w:lineRule="auto"/>
-        <w:ind w:left="708"/>
+        <w:pStyle w:val="NormalWeb"/>
+        <w:spacing w:before="240" w:beforeAutospacing="0" w:after="160" w:afterAutospacing="0" w:line="360" w:lineRule="auto"/>
+        <w:ind w:left="700"/>
         <w:jc w:val="both"/>
-        <w:rPr>
-          <w:rFonts w:ascii="Arial" w:hAnsi="Arial" w:cs="Arial"/>
-          <w:color w:val="4472C4" w:themeColor="accent1"/>
-          <w:sz w:val="24"/>
-          <w:szCs w:val="24"/>
-        </w:rPr>
-      </w:pPr>
-      <w:r>
-        <w:rPr>
-          <w:rFonts w:ascii="Arial" w:hAnsi="Arial" w:cs="Arial"/>
-          <w:color w:val="4472C4" w:themeColor="accent1"/>
-          <w:sz w:val="24"/>
-          <w:szCs w:val="24"/>
-        </w:rPr>
-        <w:t>La versión de la plataforma es antigua y está quedando obsoleta, lo que ocasiona fallas técnicas en el sistema</w:t>
-      </w:r>
-      <w:r>
-        <w:rPr>
-          <w:rFonts w:ascii="Arial" w:hAnsi="Arial" w:cs="Arial"/>
-          <w:color w:val="4472C4" w:themeColor="accent1"/>
-          <w:sz w:val="24"/>
-          <w:szCs w:val="24"/>
-        </w:rPr>
-        <w:t>. No se puede hacer copias de seguridad,</w:t>
-      </w:r>
-      <w:r>
-        <w:rPr>
-          <w:rFonts w:ascii="Arial" w:hAnsi="Arial" w:cs="Arial"/>
-          <w:color w:val="4472C4" w:themeColor="accent1"/>
-          <w:sz w:val="24"/>
-          <w:szCs w:val="24"/>
-        </w:rPr>
-        <w:t xml:space="preserve"> además</w:t>
-      </w:r>
-      <w:r>
-        <w:rPr>
-          <w:rFonts w:ascii="Arial" w:hAnsi="Arial" w:cs="Arial"/>
-          <w:color w:val="4472C4" w:themeColor="accent1"/>
-          <w:sz w:val="24"/>
-          <w:szCs w:val="24"/>
-        </w:rPr>
-        <w:t xml:space="preserve"> se registraron colapsos y paginas completamente bloqueadas. </w:t>
-      </w:r>
-    </w:p>
-    <w:p>
-      <w:pPr>
-        <w:spacing w:before="240" w:line="360" w:lineRule="auto"/>
-        <w:ind w:left="708"/>
+      </w:pPr>
+      <w:bookmarkStart w:id="9" w:name="_Toc499373407"/>
+      <w:bookmarkStart w:id="10" w:name="_Toc512531862"/>
+      <w:bookmarkEnd w:id="8"/>
+      <w:r>
+        <w:rPr>
+          <w:rFonts w:ascii="Arial" w:hAnsi="Arial" w:cs="Arial"/>
+          <w:color w:val="4472C4"/>
+        </w:rPr>
+        <w:t>No era posible realizar copias de seguridad en la plataforma, porque la versión instalada era antigua y estaba quedando obsoleta, sin embargo al ser una falla catastrófica para la universidad, tuvo que ser solucionada a la brevedad posible</w:t>
+      </w:r>
+    </w:p>
+    <w:p>
+      <w:pPr>
+        <w:pStyle w:val="NormalWeb"/>
+        <w:spacing w:before="240" w:beforeAutospacing="0" w:after="160" w:afterAutospacing="0" w:line="360" w:lineRule="auto"/>
+        <w:ind w:left="700"/>
         <w:jc w:val="both"/>
-        <w:rPr>
-          <w:rFonts w:ascii="Arial" w:hAnsi="Arial" w:cs="Arial"/>
-          <w:color w:val="4472C4" w:themeColor="accent1"/>
-          <w:sz w:val="24"/>
-          <w:szCs w:val="24"/>
-        </w:rPr>
-      </w:pPr>
-      <w:bookmarkStart w:id="9" w:name="_GoBack"/>
-      <w:r>
-        <w:rPr>
-          <w:rFonts w:ascii="Arial" w:hAnsi="Arial" w:cs="Arial"/>
-          <w:color w:val="4472C4" w:themeColor="accent1"/>
-          <w:sz w:val="24"/>
-          <w:szCs w:val="24"/>
-        </w:rPr>
-        <w:t>Inexistencia</w:t>
-      </w:r>
-      <w:bookmarkEnd w:id="9"/>
-      <w:r>
-        <w:rPr>
-          <w:rFonts w:ascii="Arial" w:hAnsi="Arial" w:cs="Arial"/>
-          <w:color w:val="4472C4" w:themeColor="accent1"/>
-          <w:sz w:val="24"/>
-          <w:szCs w:val="24"/>
-        </w:rPr>
-        <w:t xml:space="preserve"> de una guía de ayuda de la plataforma virtual para los usuarios. Esto conlleva a estimar que un 90%</w:t>
-      </w:r>
-      <w:r>
-        <w:rPr>
-          <w:rFonts w:ascii="Arial" w:hAnsi="Arial" w:cs="Arial"/>
-          <w:color w:val="4472C4" w:themeColor="accent1"/>
-          <w:sz w:val="24"/>
-          <w:szCs w:val="24"/>
-        </w:rPr>
-        <w:t xml:space="preserve"> de estudiantes y docentes nuevo</w:t>
-      </w:r>
-      <w:r>
-        <w:rPr>
-          <w:rFonts w:ascii="Arial" w:hAnsi="Arial" w:cs="Arial"/>
-          <w:color w:val="4472C4" w:themeColor="accent1"/>
-          <w:sz w:val="24"/>
-          <w:szCs w:val="24"/>
-        </w:rPr>
-        <w:t>s tienen dificultad en el uso de la plataforma.</w:t>
-      </w:r>
-    </w:p>
-    <w:p>
-      <w:pPr>
-        <w:spacing w:before="240" w:line="360" w:lineRule="auto"/>
-        <w:ind w:left="708"/>
+      </w:pPr>
+      <w:r>
+        <w:rPr>
+          <w:rFonts w:ascii="Arial" w:hAnsi="Arial" w:cs="Arial"/>
+          <w:color w:val="4472C4"/>
+        </w:rPr>
+        <w:t>El 90% de los estudiantes y docentes nuevos tienen dificultad en el uso del sistema. Por el motivo de que la plataforma no es intuitiva, y por qué no existe una guía de ayuda según el rol del usuario.</w:t>
+      </w:r>
+    </w:p>
+    <w:p>
+      <w:pPr>
+        <w:pStyle w:val="NormalWeb"/>
+        <w:spacing w:before="240" w:beforeAutospacing="0" w:after="160" w:afterAutospacing="0" w:line="360" w:lineRule="auto"/>
+        <w:ind w:left="700"/>
         <w:jc w:val="both"/>
         <w:rPr>
           <w:rFonts w:ascii="Arial" w:hAnsi="Arial" w:cs="Arial"/>
-          <w:color w:val="4472C4" w:themeColor="accent1"/>
-          <w:sz w:val="24"/>
-          <w:szCs w:val="24"/>
-        </w:rPr>
-      </w:pPr>
-      <w:r>
-        <w:rPr>
-          <w:rFonts w:ascii="Arial" w:hAnsi="Arial" w:cs="Arial"/>
-          <w:color w:val="4472C4" w:themeColor="accent1"/>
-          <w:sz w:val="24"/>
-          <w:szCs w:val="24"/>
+          <w:color w:val="4472C4"/>
+        </w:rPr>
+      </w:pPr>
+      <w:r>
+        <w:rPr>
+          <w:rFonts w:ascii="Arial" w:hAnsi="Arial" w:cs="Arial"/>
+          <w:color w:val="4472C4"/>
+        </w:rPr>
+        <w:t xml:space="preserve">Existe una deficiencia en la identidad institucional de la plataforma. Por qué no </w:t>
+      </w:r>
+      <w:bookmarkStart w:id="11" w:name="_GoBack"/>
+      <w:bookmarkEnd w:id="11"/>
+      <w:r>
+        <w:rPr>
+          <w:rFonts w:ascii="Arial" w:hAnsi="Arial" w:cs="Arial"/>
+          <w:color w:val="4472C4"/>
+        </w:rPr>
+        <w:t>hay una estructura definida en el sitio web ni en las aulas virtuales.</w:t>
+      </w:r>
+    </w:p>
+    <w:p>
+      <w:pPr>
+        <w:pStyle w:val="NormalWeb"/>
+        <w:spacing w:before="240" w:beforeAutospacing="0" w:after="160" w:afterAutospacing="0" w:line="360" w:lineRule="auto"/>
+        <w:ind w:left="700"/>
+        <w:jc w:val="both"/>
+        <w:rPr>
+          <w:rFonts w:ascii="Arial" w:hAnsi="Arial" w:cs="Arial"/>
+          <w:color w:val="4472C4"/>
+        </w:rPr>
+      </w:pPr>
+      <w:r>
+        <w:rPr>
+          <w:rFonts w:ascii="Arial" w:hAnsi="Arial" w:cs="Arial"/>
+          <w:color w:val="4472C4"/>
+        </w:rPr>
+        <w:t>Se generan largas colas en la zona de caja y registro de la universidad, porque no existe un módulo dedicado a los pagos en línea.</w:t>
+      </w:r>
+    </w:p>
+    <w:p>
+      <w:pPr>
+        <w:pStyle w:val="NormalWeb"/>
+        <w:spacing w:before="240" w:beforeAutospacing="0" w:after="160" w:afterAutospacing="0" w:line="360" w:lineRule="auto"/>
+        <w:ind w:left="700"/>
+        <w:jc w:val="both"/>
+      </w:pPr>
+      <w:r>
+        <w:rPr>
+          <w:rFonts w:ascii="Arial" w:hAnsi="Arial" w:cs="Arial"/>
+          <w:color w:val="4472C4"/>
         </w:rPr>
         <w:lastRenderedPageBreak/>
-        <w:t>Deficiencia en la identidad institucional de la plataforma. No existe una estructura definida en el sitio web ni en las aulas virtuales.</w:t>
-      </w:r>
-    </w:p>
-    <w:p>
-      <w:pPr>
-        <w:spacing w:before="240" w:line="360" w:lineRule="auto"/>
-        <w:ind w:left="708"/>
-        <w:jc w:val="both"/>
-        <w:rPr>
-          <w:rFonts w:ascii="Arial" w:hAnsi="Arial" w:cs="Arial"/>
-          <w:color w:val="4472C4" w:themeColor="accent1"/>
-          <w:sz w:val="24"/>
-          <w:szCs w:val="24"/>
-        </w:rPr>
-      </w:pPr>
-      <w:r>
-        <w:rPr>
-          <w:rFonts w:ascii="Arial" w:hAnsi="Arial" w:cs="Arial"/>
-          <w:color w:val="4472C4" w:themeColor="accent1"/>
-          <w:sz w:val="24"/>
-          <w:szCs w:val="24"/>
-        </w:rPr>
-        <w:t xml:space="preserve">Para finalizar </w:t>
-      </w:r>
-      <w:r>
-        <w:rPr>
-          <w:rFonts w:ascii="Arial" w:hAnsi="Arial" w:cs="Arial"/>
-          <w:color w:val="4472C4" w:themeColor="accent1"/>
-          <w:sz w:val="24"/>
-          <w:szCs w:val="24"/>
-        </w:rPr>
-        <w:t xml:space="preserve">no </w:t>
-      </w:r>
-      <w:r>
-        <w:rPr>
-          <w:rFonts w:ascii="Arial" w:hAnsi="Arial" w:cs="Arial"/>
-          <w:color w:val="4472C4" w:themeColor="accent1"/>
-          <w:sz w:val="24"/>
-          <w:szCs w:val="24"/>
-        </w:rPr>
-        <w:t>se ha desarrollado</w:t>
-      </w:r>
-      <w:r>
-        <w:rPr>
-          <w:rFonts w:ascii="Arial" w:hAnsi="Arial" w:cs="Arial"/>
-          <w:color w:val="4472C4" w:themeColor="accent1"/>
-          <w:sz w:val="24"/>
-          <w:szCs w:val="24"/>
-        </w:rPr>
-        <w:t xml:space="preserve"> una propuesta </w:t>
-      </w:r>
-      <w:r>
-        <w:rPr>
-          <w:rFonts w:ascii="Arial" w:hAnsi="Arial" w:cs="Arial"/>
-          <w:color w:val="4472C4" w:themeColor="accent1"/>
-          <w:sz w:val="24"/>
-          <w:szCs w:val="24"/>
-        </w:rPr>
-        <w:t xml:space="preserve">concreta que defina una tecnología dedicada a las </w:t>
-      </w:r>
-      <w:proofErr w:type="spellStart"/>
-      <w:r>
-        <w:rPr>
-          <w:rFonts w:ascii="Arial" w:hAnsi="Arial" w:cs="Arial"/>
-          <w:color w:val="4472C4" w:themeColor="accent1"/>
-          <w:sz w:val="24"/>
-          <w:szCs w:val="24"/>
-        </w:rPr>
-        <w:t>video</w:t>
-      </w:r>
-      <w:r>
-        <w:rPr>
-          <w:rFonts w:ascii="Arial" w:hAnsi="Arial" w:cs="Arial"/>
-          <w:color w:val="4472C4" w:themeColor="accent1"/>
-          <w:sz w:val="24"/>
-          <w:szCs w:val="24"/>
-        </w:rPr>
-        <w:t>clases</w:t>
-      </w:r>
-      <w:proofErr w:type="spellEnd"/>
-      <w:r>
-        <w:rPr>
-          <w:rFonts w:ascii="Arial" w:hAnsi="Arial" w:cs="Arial"/>
-          <w:color w:val="4472C4" w:themeColor="accent1"/>
-          <w:sz w:val="24"/>
-          <w:szCs w:val="24"/>
-        </w:rPr>
-        <w:t xml:space="preserve"> </w:t>
-      </w:r>
-      <w:r>
-        <w:rPr>
-          <w:rFonts w:ascii="Arial" w:hAnsi="Arial" w:cs="Arial"/>
-          <w:color w:val="4472C4" w:themeColor="accent1"/>
-          <w:sz w:val="24"/>
-          <w:szCs w:val="24"/>
-        </w:rPr>
-        <w:t>en la plataforma virtual.</w:t>
+        <w:t xml:space="preserve">No es posible realizar sesiones de clases en línea por que no </w:t>
+      </w:r>
+      <w:r>
+        <w:rPr>
+          <w:rFonts w:ascii="Arial" w:hAnsi="Arial" w:cs="Arial"/>
+          <w:color w:val="4472C4"/>
+        </w:rPr>
+        <w:t xml:space="preserve">se ha desarrollado una propuesta concreta que defina </w:t>
+      </w:r>
+      <w:r>
+        <w:rPr>
+          <w:rFonts w:ascii="Arial" w:hAnsi="Arial" w:cs="Arial"/>
+          <w:color w:val="4472C4"/>
+        </w:rPr>
+        <w:t>la</w:t>
+      </w:r>
+      <w:r>
+        <w:rPr>
+          <w:rFonts w:ascii="Arial" w:hAnsi="Arial" w:cs="Arial"/>
+          <w:color w:val="4472C4"/>
+        </w:rPr>
+        <w:t xml:space="preserve"> tecnología dedicada a las </w:t>
+      </w:r>
+      <w:proofErr w:type="spellStart"/>
+      <w:r>
+        <w:rPr>
+          <w:rFonts w:ascii="Arial" w:hAnsi="Arial" w:cs="Arial"/>
+          <w:color w:val="4472C4"/>
+        </w:rPr>
+        <w:t>videoclases</w:t>
+      </w:r>
+      <w:proofErr w:type="spellEnd"/>
+      <w:r>
+        <w:rPr>
+          <w:rFonts w:ascii="Arial" w:hAnsi="Arial" w:cs="Arial"/>
+          <w:color w:val="4472C4"/>
+        </w:rPr>
+        <w:t xml:space="preserve"> en la plataforma virtual.</w:t>
       </w:r>
     </w:p>
     <w:p>
@@ -6057,9 +5908,6 @@
           <w:lang w:val="pt-BR"/>
         </w:rPr>
       </w:pPr>
-      <w:bookmarkStart w:id="10" w:name="_Toc499373407"/>
-      <w:bookmarkStart w:id="11" w:name="_Toc512531862"/>
-      <w:bookmarkEnd w:id="8"/>
       <w:r>
         <w:rPr>
           <w:rFonts w:ascii="Arial" w:hAnsi="Arial" w:cs="Arial"/>
@@ -6068,6 +5916,16 @@
           <w:szCs w:val="24"/>
           <w:lang w:val="pt-BR"/>
         </w:rPr>
+        <w:t xml:space="preserve"> </w:t>
+      </w:r>
+      <w:r>
+        <w:rPr>
+          <w:rFonts w:ascii="Arial" w:hAnsi="Arial" w:cs="Arial"/>
+          <w:color w:val="4472C4" w:themeColor="accent1"/>
+          <w:sz w:val="24"/>
+          <w:szCs w:val="24"/>
+          <w:lang w:val="pt-BR"/>
+        </w:rPr>
         <w:t>3</w:t>
       </w:r>
       <w:r>
@@ -6080,8 +5938,8 @@
         </w:rPr>
         <w:t>.2 SITUACION DESEADA</w:t>
       </w:r>
+      <w:bookmarkEnd w:id="9"/>
       <w:bookmarkEnd w:id="10"/>
-      <w:bookmarkEnd w:id="11"/>
     </w:p>
     <w:p>
       <w:pPr>
@@ -6687,7 +6545,35 @@
           <w:sz w:val="24"/>
           <w:szCs w:val="24"/>
         </w:rPr>
-        <w:t xml:space="preserve"> del 2017 a junio </w:t>
+        <w:t xml:space="preserve"> del 2017 a junio del 2018)?, </w:t>
+      </w:r>
+      <w:bookmarkEnd w:id="14"/>
+      <w:r>
+        <w:rPr>
+          <w:rFonts w:ascii="Arial" w:hAnsi="Arial" w:cs="Arial"/>
+          <w:color w:val="4472C4" w:themeColor="accent1"/>
+          <w:sz w:val="24"/>
+          <w:szCs w:val="24"/>
+        </w:rPr>
+        <w:t>¿Cómo ayudar a mejorar la experiencia del usuario estudiante, para que tenga más interés en la plataforma</w:t>
+      </w:r>
+      <w:r>
+        <w:rPr>
+          <w:rFonts w:ascii="Arial" w:hAnsi="Arial" w:cs="Arial"/>
+          <w:color w:val="4472C4" w:themeColor="accent1"/>
+          <w:sz w:val="24"/>
+          <w:szCs w:val="24"/>
+        </w:rPr>
+        <w:t>?</w:t>
+      </w:r>
+      <w:r>
+        <w:rPr>
+          <w:rFonts w:ascii="Arial" w:hAnsi="Arial" w:cs="Arial"/>
+          <w:color w:val="4472C4" w:themeColor="accent1"/>
+          <w:sz w:val="24"/>
+          <w:szCs w:val="24"/>
+        </w:rPr>
+        <w:t xml:space="preserve">, ¿Qué herramienta es mejor </w:t>
       </w:r>
       <w:r>
         <w:rPr>
@@ -6697,35 +6583,7 @@
           <w:szCs w:val="24"/>
         </w:rPr>
         <w:lastRenderedPageBreak/>
-        <w:t xml:space="preserve">del 2018)?, </w:t>
-      </w:r>
-      <w:bookmarkEnd w:id="14"/>
-      <w:r>
-        <w:rPr>
-          <w:rFonts w:ascii="Arial" w:hAnsi="Arial" w:cs="Arial"/>
-          <w:color w:val="4472C4" w:themeColor="accent1"/>
-          <w:sz w:val="24"/>
-          <w:szCs w:val="24"/>
-        </w:rPr>
-        <w:t>¿Cómo ayudar a mejorar la experiencia del usuario estudiante, para que tenga más interés en la plataforma</w:t>
-      </w:r>
-      <w:r>
-        <w:rPr>
-          <w:rFonts w:ascii="Arial" w:hAnsi="Arial" w:cs="Arial"/>
-          <w:color w:val="4472C4" w:themeColor="accent1"/>
-          <w:sz w:val="24"/>
-          <w:szCs w:val="24"/>
-        </w:rPr>
-        <w:t>?</w:t>
-      </w:r>
-      <w:r>
-        <w:rPr>
-          <w:rFonts w:ascii="Arial" w:hAnsi="Arial" w:cs="Arial"/>
-          <w:color w:val="4472C4" w:themeColor="accent1"/>
-          <w:sz w:val="24"/>
-          <w:szCs w:val="24"/>
-        </w:rPr>
-        <w:t>, ¿Qué herramienta es mejor para realizar clases por medio de las videoconferencias</w:t>
+        <w:t>para realizar clases por medio de las videoconferencias</w:t>
       </w:r>
       <w:r>
         <w:rPr>
@@ -7054,59 +6912,93 @@
           <w:lang w:val="pt-BR" w:eastAsia="es-AR"/>
         </w:rPr>
       </w:pPr>
-      <w:r>
-        <w:rPr>
-          <w:rFonts w:ascii="Arial" w:hAnsi="Arial" w:cs="Arial"/>
-          <w:color w:val="4472C4" w:themeColor="accent1"/>
-          <w:sz w:val="24"/>
-          <w:szCs w:val="24"/>
-          <w:lang w:val="pt-BR" w:eastAsia="es-AR"/>
-        </w:rPr>
-        <w:t xml:space="preserve">Implementar </w:t>
-      </w:r>
-      <w:proofErr w:type="spellStart"/>
-      <w:r>
-        <w:rPr>
-          <w:rFonts w:ascii="Arial" w:hAnsi="Arial" w:cs="Arial"/>
-          <w:color w:val="4472C4" w:themeColor="accent1"/>
-          <w:sz w:val="24"/>
-          <w:szCs w:val="24"/>
-          <w:lang w:val="pt-BR" w:eastAsia="es-AR"/>
-        </w:rPr>
-        <w:t>un</w:t>
-      </w:r>
-      <w:proofErr w:type="spellEnd"/>
-      <w:r>
-        <w:rPr>
-          <w:rFonts w:ascii="Arial" w:hAnsi="Arial" w:cs="Arial"/>
-          <w:color w:val="4472C4" w:themeColor="accent1"/>
-          <w:sz w:val="24"/>
-          <w:szCs w:val="24"/>
-          <w:lang w:val="pt-BR" w:eastAsia="es-AR"/>
-        </w:rPr>
-        <w:t xml:space="preserve"> sistema de pagos </w:t>
-      </w:r>
-      <w:proofErr w:type="spellStart"/>
-      <w:r>
-        <w:rPr>
-          <w:rFonts w:ascii="Arial" w:hAnsi="Arial" w:cs="Arial"/>
-          <w:color w:val="4472C4" w:themeColor="accent1"/>
-          <w:sz w:val="24"/>
-          <w:szCs w:val="24"/>
-          <w:lang w:val="pt-BR" w:eastAsia="es-AR"/>
-        </w:rPr>
-        <w:t>en</w:t>
-      </w:r>
-      <w:proofErr w:type="spellEnd"/>
-      <w:r>
-        <w:rPr>
-          <w:rFonts w:ascii="Arial" w:hAnsi="Arial" w:cs="Arial"/>
-          <w:color w:val="4472C4" w:themeColor="accent1"/>
-          <w:sz w:val="24"/>
-          <w:szCs w:val="24"/>
-          <w:lang w:val="pt-BR" w:eastAsia="es-AR"/>
-        </w:rPr>
-        <w:t xml:space="preserve"> línea usando </w:t>
+      <w:proofErr w:type="spellStart"/>
+      <w:r>
+        <w:rPr>
+          <w:rFonts w:ascii="Arial" w:hAnsi="Arial" w:cs="Arial"/>
+          <w:color w:val="4472C4" w:themeColor="accent1"/>
+          <w:sz w:val="24"/>
+          <w:szCs w:val="24"/>
+          <w:lang w:val="pt-BR" w:eastAsia="es-AR"/>
+        </w:rPr>
+        <w:t>Desarrollar</w:t>
+      </w:r>
+      <w:proofErr w:type="spellEnd"/>
+      <w:r>
+        <w:rPr>
+          <w:rFonts w:ascii="Arial" w:hAnsi="Arial" w:cs="Arial"/>
+          <w:color w:val="4472C4" w:themeColor="accent1"/>
+          <w:sz w:val="24"/>
+          <w:szCs w:val="24"/>
+          <w:lang w:val="pt-BR" w:eastAsia="es-AR"/>
+        </w:rPr>
+        <w:t xml:space="preserve"> una guia de vídeos-</w:t>
+      </w:r>
+      <w:proofErr w:type="spellStart"/>
+      <w:r>
+        <w:rPr>
+          <w:rFonts w:ascii="Arial" w:hAnsi="Arial" w:cs="Arial"/>
+          <w:color w:val="4472C4" w:themeColor="accent1"/>
+          <w:sz w:val="24"/>
+          <w:szCs w:val="24"/>
+          <w:lang w:val="pt-BR" w:eastAsia="es-AR"/>
+        </w:rPr>
+        <w:t>tutoriales</w:t>
+      </w:r>
+      <w:proofErr w:type="spellEnd"/>
+      <w:r>
+        <w:rPr>
+          <w:rFonts w:ascii="Arial" w:hAnsi="Arial" w:cs="Arial"/>
+          <w:color w:val="4472C4" w:themeColor="accent1"/>
+          <w:sz w:val="24"/>
+          <w:szCs w:val="24"/>
+          <w:lang w:val="pt-BR" w:eastAsia="es-AR"/>
+        </w:rPr>
+        <w:t xml:space="preserve"> que </w:t>
+      </w:r>
+      <w:proofErr w:type="spellStart"/>
+      <w:r>
+        <w:rPr>
+          <w:rFonts w:ascii="Arial" w:hAnsi="Arial" w:cs="Arial"/>
+          <w:color w:val="4472C4" w:themeColor="accent1"/>
+          <w:sz w:val="24"/>
+          <w:szCs w:val="24"/>
+          <w:lang w:val="pt-BR" w:eastAsia="es-AR"/>
+        </w:rPr>
+        <w:t>expliquen</w:t>
+      </w:r>
+      <w:proofErr w:type="spellEnd"/>
+      <w:r>
+        <w:rPr>
+          <w:rFonts w:ascii="Arial" w:hAnsi="Arial" w:cs="Arial"/>
+          <w:color w:val="4472C4" w:themeColor="accent1"/>
+          <w:sz w:val="24"/>
+          <w:szCs w:val="24"/>
+          <w:lang w:val="pt-BR" w:eastAsia="es-AR"/>
+        </w:rPr>
+        <w:t xml:space="preserve"> </w:t>
+      </w:r>
+      <w:proofErr w:type="spellStart"/>
+      <w:r>
+        <w:rPr>
+          <w:rFonts w:ascii="Arial" w:hAnsi="Arial" w:cs="Arial"/>
+          <w:color w:val="4472C4" w:themeColor="accent1"/>
+          <w:sz w:val="24"/>
+          <w:szCs w:val="24"/>
+          <w:lang w:val="pt-BR" w:eastAsia="es-AR"/>
+        </w:rPr>
+        <w:t>el</w:t>
+      </w:r>
+      <w:proofErr w:type="spellEnd"/>
+      <w:r>
+        <w:rPr>
+          <w:rFonts w:ascii="Arial" w:hAnsi="Arial" w:cs="Arial"/>
+          <w:color w:val="4472C4" w:themeColor="accent1"/>
+          <w:sz w:val="24"/>
+          <w:szCs w:val="24"/>
+          <w:lang w:val="pt-BR" w:eastAsia="es-AR"/>
+        </w:rPr>
+        <w:t xml:space="preserve"> uso de </w:t>
       </w:r>
       <w:proofErr w:type="spellStart"/>
       <w:r>
@@ -7128,6 +7020,28 @@
           <w:szCs w:val="24"/>
           <w:lang w:val="pt-BR" w:eastAsia="es-AR"/>
         </w:rPr>
+        <w:t xml:space="preserve"> plataforma </w:t>
+      </w:r>
+      <w:proofErr w:type="spellStart"/>
+      <w:r>
+        <w:rPr>
+          <w:rFonts w:ascii="Arial" w:hAnsi="Arial" w:cs="Arial"/>
+          <w:color w:val="4472C4" w:themeColor="accent1"/>
+          <w:sz w:val="24"/>
+          <w:szCs w:val="24"/>
+          <w:lang w:val="pt-BR" w:eastAsia="es-AR"/>
+        </w:rPr>
+        <w:t>segun</w:t>
+      </w:r>
+      <w:proofErr w:type="spellEnd"/>
+      <w:r>
+        <w:rPr>
+          <w:rFonts w:ascii="Arial" w:hAnsi="Arial" w:cs="Arial"/>
+          <w:color w:val="4472C4" w:themeColor="accent1"/>
+          <w:sz w:val="24"/>
+          <w:szCs w:val="24"/>
+          <w:lang w:val="pt-BR" w:eastAsia="es-AR"/>
+        </w:rPr>
         <w:t xml:space="preserve"> </w:t>
       </w:r>
       <w:proofErr w:type="spellStart"/>
@@ -7139,302 +7053,6 @@
           <w:szCs w:val="24"/>
           <w:lang w:val="pt-BR" w:eastAsia="es-AR"/>
         </w:rPr>
-        <w:t>herramienta</w:t>
-      </w:r>
-      <w:proofErr w:type="spellEnd"/>
-      <w:r>
-        <w:rPr>
-          <w:rFonts w:ascii="Arial" w:hAnsi="Arial" w:cs="Arial"/>
-          <w:color w:val="4472C4" w:themeColor="accent1"/>
-          <w:sz w:val="24"/>
-          <w:szCs w:val="24"/>
-          <w:lang w:val="pt-BR" w:eastAsia="es-AR"/>
-        </w:rPr>
-        <w:t xml:space="preserve"> de </w:t>
-      </w:r>
-      <w:proofErr w:type="spellStart"/>
-      <w:r>
-        <w:rPr>
-          <w:rFonts w:ascii="Arial" w:hAnsi="Arial" w:cs="Arial"/>
-          <w:color w:val="4472C4" w:themeColor="accent1"/>
-          <w:sz w:val="24"/>
-          <w:szCs w:val="24"/>
-          <w:lang w:val="pt-BR" w:eastAsia="es-AR"/>
-        </w:rPr>
-        <w:t>Prestashop</w:t>
-      </w:r>
-      <w:proofErr w:type="spellEnd"/>
-      <w:r>
-        <w:rPr>
-          <w:rFonts w:ascii="Arial" w:hAnsi="Arial" w:cs="Arial"/>
-          <w:color w:val="4472C4" w:themeColor="accent1"/>
-          <w:sz w:val="24"/>
-          <w:szCs w:val="24"/>
-          <w:lang w:val="pt-BR" w:eastAsia="es-AR"/>
-        </w:rPr>
-        <w:t xml:space="preserve">, </w:t>
-      </w:r>
-      <w:proofErr w:type="spellStart"/>
-      <w:r>
-        <w:rPr>
-          <w:rFonts w:ascii="Arial" w:hAnsi="Arial" w:cs="Arial"/>
-          <w:color w:val="4472C4" w:themeColor="accent1"/>
-          <w:sz w:val="24"/>
-          <w:szCs w:val="24"/>
-          <w:lang w:val="pt-BR" w:eastAsia="es-AR"/>
-        </w:rPr>
-        <w:t>ofreciendo</w:t>
-      </w:r>
-      <w:proofErr w:type="spellEnd"/>
-      <w:r>
-        <w:rPr>
-          <w:rFonts w:ascii="Arial" w:hAnsi="Arial" w:cs="Arial"/>
-          <w:color w:val="4472C4" w:themeColor="accent1"/>
-          <w:sz w:val="24"/>
-          <w:szCs w:val="24"/>
-          <w:lang w:val="pt-BR" w:eastAsia="es-AR"/>
-        </w:rPr>
-        <w:t xml:space="preserve"> </w:t>
-      </w:r>
-      <w:proofErr w:type="spellStart"/>
-      <w:r>
-        <w:rPr>
-          <w:rFonts w:ascii="Arial" w:hAnsi="Arial" w:cs="Arial"/>
-          <w:color w:val="4472C4" w:themeColor="accent1"/>
-          <w:sz w:val="24"/>
-          <w:szCs w:val="24"/>
-          <w:lang w:val="pt-BR" w:eastAsia="es-AR"/>
-        </w:rPr>
-        <w:t>la</w:t>
-      </w:r>
-      <w:proofErr w:type="spellEnd"/>
-      <w:r>
-        <w:rPr>
-          <w:rFonts w:ascii="Arial" w:hAnsi="Arial" w:cs="Arial"/>
-          <w:color w:val="4472C4" w:themeColor="accent1"/>
-          <w:sz w:val="24"/>
-          <w:szCs w:val="24"/>
-          <w:lang w:val="pt-BR" w:eastAsia="es-AR"/>
-        </w:rPr>
-        <w:t xml:space="preserve"> </w:t>
-      </w:r>
-      <w:proofErr w:type="spellStart"/>
-      <w:r>
-        <w:rPr>
-          <w:rFonts w:ascii="Arial" w:hAnsi="Arial" w:cs="Arial"/>
-          <w:color w:val="4472C4" w:themeColor="accent1"/>
-          <w:sz w:val="24"/>
-          <w:szCs w:val="24"/>
-          <w:lang w:val="pt-BR" w:eastAsia="es-AR"/>
-        </w:rPr>
-        <w:t>posibilidad</w:t>
-      </w:r>
-      <w:proofErr w:type="spellEnd"/>
-      <w:r>
-        <w:rPr>
-          <w:rFonts w:ascii="Arial" w:hAnsi="Arial" w:cs="Arial"/>
-          <w:color w:val="4472C4" w:themeColor="accent1"/>
-          <w:sz w:val="24"/>
-          <w:szCs w:val="24"/>
-          <w:lang w:val="pt-BR" w:eastAsia="es-AR"/>
-        </w:rPr>
-        <w:t xml:space="preserve"> al usuário de </w:t>
-      </w:r>
-      <w:proofErr w:type="spellStart"/>
-      <w:r>
-        <w:rPr>
-          <w:rFonts w:ascii="Arial" w:hAnsi="Arial" w:cs="Arial"/>
-          <w:color w:val="4472C4" w:themeColor="accent1"/>
-          <w:sz w:val="24"/>
-          <w:szCs w:val="24"/>
-          <w:lang w:val="pt-BR" w:eastAsia="es-AR"/>
-        </w:rPr>
-        <w:t>acceder</w:t>
-      </w:r>
-      <w:proofErr w:type="spellEnd"/>
-      <w:r>
-        <w:rPr>
-          <w:rFonts w:ascii="Arial" w:hAnsi="Arial" w:cs="Arial"/>
-          <w:color w:val="4472C4" w:themeColor="accent1"/>
-          <w:sz w:val="24"/>
-          <w:szCs w:val="24"/>
-          <w:lang w:val="pt-BR" w:eastAsia="es-AR"/>
-        </w:rPr>
-        <w:t xml:space="preserve"> a </w:t>
-      </w:r>
-      <w:proofErr w:type="spellStart"/>
-      <w:r>
-        <w:rPr>
-          <w:rFonts w:ascii="Arial" w:hAnsi="Arial" w:cs="Arial"/>
-          <w:color w:val="4472C4" w:themeColor="accent1"/>
-          <w:sz w:val="24"/>
-          <w:szCs w:val="24"/>
-          <w:lang w:val="pt-BR" w:eastAsia="es-AR"/>
-        </w:rPr>
-        <w:t>su</w:t>
-      </w:r>
-      <w:proofErr w:type="spellEnd"/>
-      <w:r>
-        <w:rPr>
-          <w:rFonts w:ascii="Arial" w:hAnsi="Arial" w:cs="Arial"/>
-          <w:color w:val="4472C4" w:themeColor="accent1"/>
-          <w:sz w:val="24"/>
-          <w:szCs w:val="24"/>
-          <w:lang w:val="pt-BR" w:eastAsia="es-AR"/>
-        </w:rPr>
-        <w:t xml:space="preserve"> curso por médio de </w:t>
-      </w:r>
-      <w:proofErr w:type="spellStart"/>
-      <w:r>
-        <w:rPr>
-          <w:rFonts w:ascii="Arial" w:hAnsi="Arial" w:cs="Arial"/>
-          <w:color w:val="4472C4" w:themeColor="accent1"/>
-          <w:sz w:val="24"/>
-          <w:szCs w:val="24"/>
-          <w:lang w:val="pt-BR" w:eastAsia="es-AR"/>
-        </w:rPr>
-        <w:t>un</w:t>
-      </w:r>
-      <w:proofErr w:type="spellEnd"/>
-      <w:r>
-        <w:rPr>
-          <w:rFonts w:ascii="Arial" w:hAnsi="Arial" w:cs="Arial"/>
-          <w:color w:val="4472C4" w:themeColor="accent1"/>
-          <w:sz w:val="24"/>
-          <w:szCs w:val="24"/>
-          <w:lang w:val="pt-BR" w:eastAsia="es-AR"/>
-        </w:rPr>
-        <w:t xml:space="preserve"> código que permitirá </w:t>
-      </w:r>
-      <w:proofErr w:type="spellStart"/>
-      <w:r>
-        <w:rPr>
-          <w:rFonts w:ascii="Arial" w:hAnsi="Arial" w:cs="Arial"/>
-          <w:color w:val="4472C4" w:themeColor="accent1"/>
-          <w:sz w:val="24"/>
-          <w:szCs w:val="24"/>
-          <w:lang w:val="pt-BR" w:eastAsia="es-AR"/>
-        </w:rPr>
-        <w:t>la</w:t>
-      </w:r>
-      <w:proofErr w:type="spellEnd"/>
-      <w:r>
-        <w:rPr>
-          <w:rFonts w:ascii="Arial" w:hAnsi="Arial" w:cs="Arial"/>
-          <w:color w:val="4472C4" w:themeColor="accent1"/>
-          <w:sz w:val="24"/>
-          <w:szCs w:val="24"/>
-          <w:lang w:val="pt-BR" w:eastAsia="es-AR"/>
-        </w:rPr>
-        <w:t xml:space="preserve"> </w:t>
-      </w:r>
-      <w:proofErr w:type="spellStart"/>
-      <w:r>
-        <w:rPr>
-          <w:rFonts w:ascii="Arial" w:hAnsi="Arial" w:cs="Arial"/>
-          <w:color w:val="4472C4" w:themeColor="accent1"/>
-          <w:sz w:val="24"/>
-          <w:szCs w:val="24"/>
-          <w:lang w:val="pt-BR" w:eastAsia="es-AR"/>
-        </w:rPr>
-        <w:t>matriculacion</w:t>
-      </w:r>
-      <w:proofErr w:type="spellEnd"/>
-      <w:r>
-        <w:rPr>
-          <w:rFonts w:ascii="Arial" w:hAnsi="Arial" w:cs="Arial"/>
-          <w:color w:val="4472C4" w:themeColor="accent1"/>
-          <w:sz w:val="24"/>
-          <w:szCs w:val="24"/>
-          <w:lang w:val="pt-BR" w:eastAsia="es-AR"/>
-        </w:rPr>
-        <w:t xml:space="preserve"> </w:t>
-      </w:r>
-      <w:proofErr w:type="spellStart"/>
-      <w:r>
-        <w:rPr>
-          <w:rFonts w:ascii="Arial" w:hAnsi="Arial" w:cs="Arial"/>
-          <w:color w:val="4472C4" w:themeColor="accent1"/>
-          <w:sz w:val="24"/>
-          <w:szCs w:val="24"/>
-          <w:lang w:val="pt-BR" w:eastAsia="es-AR"/>
-        </w:rPr>
-        <w:t>directa</w:t>
-      </w:r>
-      <w:proofErr w:type="spellEnd"/>
-      <w:r>
-        <w:rPr>
-          <w:rFonts w:ascii="Arial" w:hAnsi="Arial" w:cs="Arial"/>
-          <w:color w:val="4472C4" w:themeColor="accent1"/>
-          <w:sz w:val="24"/>
-          <w:szCs w:val="24"/>
-          <w:lang w:val="pt-BR" w:eastAsia="es-AR"/>
-        </w:rPr>
-        <w:t xml:space="preserve"> </w:t>
-      </w:r>
-      <w:proofErr w:type="spellStart"/>
-      <w:r>
-        <w:rPr>
-          <w:rFonts w:ascii="Arial" w:hAnsi="Arial" w:cs="Arial"/>
-          <w:color w:val="4472C4" w:themeColor="accent1"/>
-          <w:sz w:val="24"/>
-          <w:szCs w:val="24"/>
-          <w:lang w:val="pt-BR" w:eastAsia="es-AR"/>
-        </w:rPr>
-        <w:t>en</w:t>
-      </w:r>
-      <w:proofErr w:type="spellEnd"/>
-      <w:r>
-        <w:rPr>
-          <w:rFonts w:ascii="Arial" w:hAnsi="Arial" w:cs="Arial"/>
-          <w:color w:val="4472C4" w:themeColor="accent1"/>
-          <w:sz w:val="24"/>
-          <w:szCs w:val="24"/>
-          <w:lang w:val="pt-BR" w:eastAsia="es-AR"/>
-        </w:rPr>
-        <w:t xml:space="preserve"> </w:t>
-      </w:r>
-      <w:proofErr w:type="spellStart"/>
-      <w:r>
-        <w:rPr>
-          <w:rFonts w:ascii="Arial" w:hAnsi="Arial" w:cs="Arial"/>
-          <w:color w:val="4472C4" w:themeColor="accent1"/>
-          <w:sz w:val="24"/>
-          <w:szCs w:val="24"/>
-          <w:lang w:val="pt-BR" w:eastAsia="es-AR"/>
-        </w:rPr>
-        <w:t>la</w:t>
-      </w:r>
-      <w:proofErr w:type="spellEnd"/>
-      <w:r>
-        <w:rPr>
-          <w:rFonts w:ascii="Arial" w:hAnsi="Arial" w:cs="Arial"/>
-          <w:color w:val="4472C4" w:themeColor="accent1"/>
-          <w:sz w:val="24"/>
-          <w:szCs w:val="24"/>
-          <w:lang w:val="pt-BR" w:eastAsia="es-AR"/>
-        </w:rPr>
-        <w:t xml:space="preserve"> plataforma virtual</w:t>
-      </w:r>
-      <w:r>
-        <w:rPr>
-          <w:rFonts w:ascii="Arial" w:hAnsi="Arial" w:cs="Arial"/>
-          <w:color w:val="4472C4" w:themeColor="accent1"/>
-          <w:sz w:val="24"/>
-          <w:szCs w:val="24"/>
-          <w:lang w:val="pt-BR" w:eastAsia="es-AR"/>
-        </w:rPr>
-        <w:t xml:space="preserve"> una vez realizado </w:t>
-      </w:r>
-      <w:proofErr w:type="spellStart"/>
-      <w:r>
-        <w:rPr>
-          <w:rFonts w:ascii="Arial" w:hAnsi="Arial" w:cs="Arial"/>
-          <w:color w:val="4472C4" w:themeColor="accent1"/>
-          <w:sz w:val="24"/>
-          <w:szCs w:val="24"/>
-          <w:lang w:val="pt-BR" w:eastAsia="es-AR"/>
-        </w:rPr>
         <w:t>el</w:t>
       </w:r>
       <w:proofErr w:type="spellEnd"/>
@@ -7446,17 +7064,29 @@
           <w:szCs w:val="24"/>
           <w:lang w:val="pt-BR" w:eastAsia="es-AR"/>
         </w:rPr>
-        <w:t xml:space="preserve"> pago</w:t>
-      </w:r>
-      <w:r>
-        <w:rPr>
-          <w:rFonts w:ascii="Arial" w:hAnsi="Arial" w:cs="Arial"/>
-          <w:color w:val="4472C4" w:themeColor="accent1"/>
-          <w:sz w:val="24"/>
-          <w:szCs w:val="24"/>
-          <w:lang w:val="pt-BR" w:eastAsia="es-AR"/>
-        </w:rPr>
-        <w:t>.</w:t>
+        <w:t xml:space="preserve"> rol </w:t>
+      </w:r>
+      <w:proofErr w:type="spellStart"/>
+      <w:r>
+        <w:rPr>
+          <w:rFonts w:ascii="Arial" w:hAnsi="Arial" w:cs="Arial"/>
+          <w:color w:val="4472C4" w:themeColor="accent1"/>
+          <w:sz w:val="24"/>
+          <w:szCs w:val="24"/>
+          <w:lang w:val="pt-BR" w:eastAsia="es-AR"/>
+        </w:rPr>
+        <w:t>del</w:t>
+      </w:r>
+      <w:proofErr w:type="spellEnd"/>
+      <w:r>
+        <w:rPr>
+          <w:rFonts w:ascii="Arial" w:hAnsi="Arial" w:cs="Arial"/>
+          <w:color w:val="4472C4" w:themeColor="accent1"/>
+          <w:sz w:val="24"/>
+          <w:szCs w:val="24"/>
+          <w:lang w:val="pt-BR" w:eastAsia="es-AR"/>
+        </w:rPr>
+        <w:t xml:space="preserve"> usuário. </w:t>
       </w:r>
     </w:p>
     <w:p>
@@ -7485,84 +7115,62 @@
           <w:szCs w:val="24"/>
           <w:lang w:val="pt-BR" w:eastAsia="es-AR"/>
         </w:rPr>
-        <w:t>Desarrollar</w:t>
-      </w:r>
-      <w:proofErr w:type="spellEnd"/>
-      <w:r>
-        <w:rPr>
-          <w:rFonts w:ascii="Arial" w:hAnsi="Arial" w:cs="Arial"/>
-          <w:color w:val="4472C4" w:themeColor="accent1"/>
-          <w:sz w:val="24"/>
-          <w:szCs w:val="24"/>
-          <w:lang w:val="pt-BR" w:eastAsia="es-AR"/>
-        </w:rPr>
-        <w:t xml:space="preserve"> una guia de vídeos-</w:t>
-      </w:r>
-      <w:proofErr w:type="spellStart"/>
-      <w:r>
-        <w:rPr>
-          <w:rFonts w:ascii="Arial" w:hAnsi="Arial" w:cs="Arial"/>
-          <w:color w:val="4472C4" w:themeColor="accent1"/>
-          <w:sz w:val="24"/>
-          <w:szCs w:val="24"/>
-          <w:lang w:val="pt-BR" w:eastAsia="es-AR"/>
-        </w:rPr>
-        <w:t>tutoriales</w:t>
-      </w:r>
-      <w:proofErr w:type="spellEnd"/>
-      <w:r>
-        <w:rPr>
-          <w:rFonts w:ascii="Arial" w:hAnsi="Arial" w:cs="Arial"/>
-          <w:color w:val="4472C4" w:themeColor="accent1"/>
-          <w:sz w:val="24"/>
-          <w:szCs w:val="24"/>
-          <w:lang w:val="pt-BR" w:eastAsia="es-AR"/>
-        </w:rPr>
-        <w:t xml:space="preserve"> que </w:t>
-      </w:r>
-      <w:proofErr w:type="spellStart"/>
-      <w:r>
-        <w:rPr>
-          <w:rFonts w:ascii="Arial" w:hAnsi="Arial" w:cs="Arial"/>
-          <w:color w:val="4472C4" w:themeColor="accent1"/>
-          <w:sz w:val="24"/>
-          <w:szCs w:val="24"/>
-          <w:lang w:val="pt-BR" w:eastAsia="es-AR"/>
-        </w:rPr>
-        <w:t>expliquen</w:t>
-      </w:r>
-      <w:proofErr w:type="spellEnd"/>
-      <w:r>
-        <w:rPr>
-          <w:rFonts w:ascii="Arial" w:hAnsi="Arial" w:cs="Arial"/>
-          <w:color w:val="4472C4" w:themeColor="accent1"/>
-          <w:sz w:val="24"/>
-          <w:szCs w:val="24"/>
-          <w:lang w:val="pt-BR" w:eastAsia="es-AR"/>
-        </w:rPr>
-        <w:t xml:space="preserve"> </w:t>
-      </w:r>
-      <w:proofErr w:type="spellStart"/>
-      <w:r>
-        <w:rPr>
-          <w:rFonts w:ascii="Arial" w:hAnsi="Arial" w:cs="Arial"/>
-          <w:color w:val="4472C4" w:themeColor="accent1"/>
-          <w:sz w:val="24"/>
-          <w:szCs w:val="24"/>
-          <w:lang w:val="pt-BR" w:eastAsia="es-AR"/>
-        </w:rPr>
-        <w:t>el</w:t>
-      </w:r>
-      <w:proofErr w:type="spellEnd"/>
-      <w:r>
-        <w:rPr>
-          <w:rFonts w:ascii="Arial" w:hAnsi="Arial" w:cs="Arial"/>
-          <w:color w:val="4472C4" w:themeColor="accent1"/>
-          <w:sz w:val="24"/>
-          <w:szCs w:val="24"/>
-          <w:lang w:val="pt-BR" w:eastAsia="es-AR"/>
-        </w:rPr>
-        <w:t xml:space="preserve"> uso de </w:t>
+        <w:t>Analizar</w:t>
+      </w:r>
+      <w:proofErr w:type="spellEnd"/>
+      <w:r>
+        <w:rPr>
+          <w:rFonts w:ascii="Arial" w:hAnsi="Arial" w:cs="Arial"/>
+          <w:color w:val="4472C4" w:themeColor="accent1"/>
+          <w:sz w:val="24"/>
+          <w:szCs w:val="24"/>
+          <w:lang w:val="pt-BR" w:eastAsia="es-AR"/>
+        </w:rPr>
+        <w:t xml:space="preserve">, </w:t>
+      </w:r>
+      <w:proofErr w:type="spellStart"/>
+      <w:r>
+        <w:rPr>
+          <w:rFonts w:ascii="Arial" w:hAnsi="Arial" w:cs="Arial"/>
+          <w:color w:val="4472C4" w:themeColor="accent1"/>
+          <w:sz w:val="24"/>
+          <w:szCs w:val="24"/>
+          <w:lang w:val="pt-BR" w:eastAsia="es-AR"/>
+        </w:rPr>
+        <w:t>desarrollar</w:t>
+      </w:r>
+      <w:proofErr w:type="spellEnd"/>
+      <w:r>
+        <w:rPr>
+          <w:rFonts w:ascii="Arial" w:hAnsi="Arial" w:cs="Arial"/>
+          <w:color w:val="4472C4" w:themeColor="accent1"/>
+          <w:sz w:val="24"/>
+          <w:szCs w:val="24"/>
+          <w:lang w:val="pt-BR" w:eastAsia="es-AR"/>
+        </w:rPr>
+        <w:t xml:space="preserve"> e implementar una estrutura institucional de </w:t>
+      </w:r>
+      <w:proofErr w:type="spellStart"/>
+      <w:r>
+        <w:rPr>
+          <w:rFonts w:ascii="Arial" w:hAnsi="Arial" w:cs="Arial"/>
+          <w:color w:val="4472C4" w:themeColor="accent1"/>
+          <w:sz w:val="24"/>
+          <w:szCs w:val="24"/>
+          <w:lang w:val="pt-BR" w:eastAsia="es-AR"/>
+        </w:rPr>
+        <w:t>diseño</w:t>
+      </w:r>
+      <w:proofErr w:type="spellEnd"/>
+      <w:r>
+        <w:rPr>
+          <w:rFonts w:ascii="Arial" w:hAnsi="Arial" w:cs="Arial"/>
+          <w:color w:val="4472C4" w:themeColor="accent1"/>
+          <w:sz w:val="24"/>
+          <w:szCs w:val="24"/>
+          <w:lang w:val="pt-BR" w:eastAsia="es-AR"/>
+        </w:rPr>
+        <w:t xml:space="preserve"> para </w:t>
       </w:r>
       <w:proofErr w:type="spellStart"/>
       <w:r>
@@ -7584,73 +7192,7 @@
           <w:szCs w:val="24"/>
           <w:lang w:val="pt-BR" w:eastAsia="es-AR"/>
         </w:rPr>
-        <w:t xml:space="preserve"> plataforma </w:t>
-      </w:r>
-      <w:proofErr w:type="spellStart"/>
-      <w:r>
-        <w:rPr>
-          <w:rFonts w:ascii="Arial" w:hAnsi="Arial" w:cs="Arial"/>
-          <w:color w:val="4472C4" w:themeColor="accent1"/>
-          <w:sz w:val="24"/>
-          <w:szCs w:val="24"/>
-          <w:lang w:val="pt-BR" w:eastAsia="es-AR"/>
-        </w:rPr>
-        <w:t>segun</w:t>
-      </w:r>
-      <w:proofErr w:type="spellEnd"/>
-      <w:r>
-        <w:rPr>
-          <w:rFonts w:ascii="Arial" w:hAnsi="Arial" w:cs="Arial"/>
-          <w:color w:val="4472C4" w:themeColor="accent1"/>
-          <w:sz w:val="24"/>
-          <w:szCs w:val="24"/>
-          <w:lang w:val="pt-BR" w:eastAsia="es-AR"/>
-        </w:rPr>
-        <w:t xml:space="preserve"> </w:t>
-      </w:r>
-      <w:proofErr w:type="spellStart"/>
-      <w:r>
-        <w:rPr>
-          <w:rFonts w:ascii="Arial" w:hAnsi="Arial" w:cs="Arial"/>
-          <w:color w:val="4472C4" w:themeColor="accent1"/>
-          <w:sz w:val="24"/>
-          <w:szCs w:val="24"/>
-          <w:lang w:val="pt-BR" w:eastAsia="es-AR"/>
-        </w:rPr>
-        <w:t>el</w:t>
-      </w:r>
-      <w:proofErr w:type="spellEnd"/>
-      <w:r>
-        <w:rPr>
-          <w:rFonts w:ascii="Arial" w:hAnsi="Arial" w:cs="Arial"/>
-          <w:color w:val="4472C4" w:themeColor="accent1"/>
-          <w:sz w:val="24"/>
-          <w:szCs w:val="24"/>
-          <w:lang w:val="pt-BR" w:eastAsia="es-AR"/>
-        </w:rPr>
-        <w:t xml:space="preserve"> rol </w:t>
-      </w:r>
-      <w:proofErr w:type="spellStart"/>
-      <w:r>
-        <w:rPr>
-          <w:rFonts w:ascii="Arial" w:hAnsi="Arial" w:cs="Arial"/>
-          <w:color w:val="4472C4" w:themeColor="accent1"/>
-          <w:sz w:val="24"/>
-          <w:szCs w:val="24"/>
-          <w:lang w:val="pt-BR" w:eastAsia="es-AR"/>
-        </w:rPr>
-        <w:t>del</w:t>
-      </w:r>
-      <w:proofErr w:type="spellEnd"/>
-      <w:r>
-        <w:rPr>
-          <w:rFonts w:ascii="Arial" w:hAnsi="Arial" w:cs="Arial"/>
-          <w:color w:val="4472C4" w:themeColor="accent1"/>
-          <w:sz w:val="24"/>
-          <w:szCs w:val="24"/>
-          <w:lang w:val="pt-BR" w:eastAsia="es-AR"/>
-        </w:rPr>
-        <w:t xml:space="preserve"> usuário. </w:t>
+        <w:t xml:space="preserve"> plataforma virtual.</w:t>
       </w:r>
     </w:p>
     <w:p>
@@ -7679,62 +7221,40 @@
           <w:szCs w:val="24"/>
           <w:lang w:val="pt-BR" w:eastAsia="es-AR"/>
         </w:rPr>
-        <w:t>Analizar</w:t>
-      </w:r>
-      <w:proofErr w:type="spellEnd"/>
-      <w:r>
-        <w:rPr>
-          <w:rFonts w:ascii="Arial" w:hAnsi="Arial" w:cs="Arial"/>
-          <w:color w:val="4472C4" w:themeColor="accent1"/>
-          <w:sz w:val="24"/>
-          <w:szCs w:val="24"/>
-          <w:lang w:val="pt-BR" w:eastAsia="es-AR"/>
-        </w:rPr>
-        <w:t xml:space="preserve">, </w:t>
-      </w:r>
-      <w:proofErr w:type="spellStart"/>
-      <w:r>
-        <w:rPr>
-          <w:rFonts w:ascii="Arial" w:hAnsi="Arial" w:cs="Arial"/>
-          <w:color w:val="4472C4" w:themeColor="accent1"/>
-          <w:sz w:val="24"/>
-          <w:szCs w:val="24"/>
-          <w:lang w:val="pt-BR" w:eastAsia="es-AR"/>
-        </w:rPr>
-        <w:t>desarrollar</w:t>
-      </w:r>
-      <w:proofErr w:type="spellEnd"/>
-      <w:r>
-        <w:rPr>
-          <w:rFonts w:ascii="Arial" w:hAnsi="Arial" w:cs="Arial"/>
-          <w:color w:val="4472C4" w:themeColor="accent1"/>
-          <w:sz w:val="24"/>
-          <w:szCs w:val="24"/>
-          <w:lang w:val="pt-BR" w:eastAsia="es-AR"/>
-        </w:rPr>
-        <w:t xml:space="preserve"> e implementar una estrutura institucional de </w:t>
-      </w:r>
-      <w:proofErr w:type="spellStart"/>
-      <w:r>
-        <w:rPr>
-          <w:rFonts w:ascii="Arial" w:hAnsi="Arial" w:cs="Arial"/>
-          <w:color w:val="4472C4" w:themeColor="accent1"/>
-          <w:sz w:val="24"/>
-          <w:szCs w:val="24"/>
-          <w:lang w:val="pt-BR" w:eastAsia="es-AR"/>
-        </w:rPr>
-        <w:t>diseño</w:t>
-      </w:r>
-      <w:proofErr w:type="spellEnd"/>
-      <w:r>
-        <w:rPr>
-          <w:rFonts w:ascii="Arial" w:hAnsi="Arial" w:cs="Arial"/>
-          <w:color w:val="4472C4" w:themeColor="accent1"/>
-          <w:sz w:val="24"/>
-          <w:szCs w:val="24"/>
-          <w:lang w:val="pt-BR" w:eastAsia="es-AR"/>
-        </w:rPr>
-        <w:t xml:space="preserve"> para </w:t>
+        <w:t>Desarrollar</w:t>
+      </w:r>
+      <w:proofErr w:type="spellEnd"/>
+      <w:r>
+        <w:rPr>
+          <w:rFonts w:ascii="Arial" w:hAnsi="Arial" w:cs="Arial"/>
+          <w:color w:val="4472C4" w:themeColor="accent1"/>
+          <w:sz w:val="24"/>
+          <w:szCs w:val="24"/>
+          <w:lang w:val="pt-BR" w:eastAsia="es-AR"/>
+        </w:rPr>
+        <w:t xml:space="preserve"> una </w:t>
+      </w:r>
+      <w:proofErr w:type="spellStart"/>
+      <w:r>
+        <w:rPr>
+          <w:rFonts w:ascii="Arial" w:hAnsi="Arial" w:cs="Arial"/>
+          <w:color w:val="4472C4" w:themeColor="accent1"/>
+          <w:sz w:val="24"/>
+          <w:szCs w:val="24"/>
+          <w:lang w:val="pt-BR" w:eastAsia="es-AR"/>
+        </w:rPr>
+        <w:t>propuesta</w:t>
+      </w:r>
+      <w:proofErr w:type="spellEnd"/>
+      <w:r>
+        <w:rPr>
+          <w:rFonts w:ascii="Arial" w:hAnsi="Arial" w:cs="Arial"/>
+          <w:color w:val="4472C4" w:themeColor="accent1"/>
+          <w:sz w:val="24"/>
+          <w:szCs w:val="24"/>
+          <w:lang w:val="pt-BR" w:eastAsia="es-AR"/>
+        </w:rPr>
+        <w:t xml:space="preserve"> que defina institucionalmente </w:t>
       </w:r>
       <w:proofErr w:type="spellStart"/>
       <w:r>
@@ -7756,7 +7276,161 @@
           <w:szCs w:val="24"/>
           <w:lang w:val="pt-BR" w:eastAsia="es-AR"/>
         </w:rPr>
-        <w:t xml:space="preserve"> plataforma virtual.</w:t>
+        <w:t xml:space="preserve"> </w:t>
+      </w:r>
+      <w:proofErr w:type="spellStart"/>
+      <w:r>
+        <w:rPr>
+          <w:rFonts w:ascii="Arial" w:hAnsi="Arial" w:cs="Arial"/>
+          <w:color w:val="4472C4" w:themeColor="accent1"/>
+          <w:sz w:val="24"/>
+          <w:szCs w:val="24"/>
+          <w:lang w:val="pt-BR" w:eastAsia="es-AR"/>
+        </w:rPr>
+        <w:t>estructura</w:t>
+      </w:r>
+      <w:proofErr w:type="spellEnd"/>
+      <w:r>
+        <w:rPr>
+          <w:rFonts w:ascii="Arial" w:hAnsi="Arial" w:cs="Arial"/>
+          <w:color w:val="4472C4" w:themeColor="accent1"/>
+          <w:sz w:val="24"/>
+          <w:szCs w:val="24"/>
+          <w:lang w:val="pt-BR" w:eastAsia="es-AR"/>
+        </w:rPr>
+        <w:t xml:space="preserve"> que </w:t>
+      </w:r>
+      <w:proofErr w:type="spellStart"/>
+      <w:r>
+        <w:rPr>
+          <w:rFonts w:ascii="Arial" w:hAnsi="Arial" w:cs="Arial"/>
+          <w:color w:val="4472C4" w:themeColor="accent1"/>
+          <w:sz w:val="24"/>
+          <w:szCs w:val="24"/>
+          <w:lang w:val="pt-BR" w:eastAsia="es-AR"/>
+        </w:rPr>
+        <w:t>deben</w:t>
+      </w:r>
+      <w:proofErr w:type="spellEnd"/>
+      <w:r>
+        <w:rPr>
+          <w:rFonts w:ascii="Arial" w:hAnsi="Arial" w:cs="Arial"/>
+          <w:color w:val="4472C4" w:themeColor="accent1"/>
+          <w:sz w:val="24"/>
+          <w:szCs w:val="24"/>
+          <w:lang w:val="pt-BR" w:eastAsia="es-AR"/>
+        </w:rPr>
+        <w:t xml:space="preserve"> de </w:t>
+      </w:r>
+      <w:proofErr w:type="spellStart"/>
+      <w:r>
+        <w:rPr>
+          <w:rFonts w:ascii="Arial" w:hAnsi="Arial" w:cs="Arial"/>
+          <w:color w:val="4472C4" w:themeColor="accent1"/>
+          <w:sz w:val="24"/>
+          <w:szCs w:val="24"/>
+          <w:lang w:val="pt-BR" w:eastAsia="es-AR"/>
+        </w:rPr>
+        <w:t>tener</w:t>
+      </w:r>
+      <w:proofErr w:type="spellEnd"/>
+      <w:r>
+        <w:rPr>
+          <w:rFonts w:ascii="Arial" w:hAnsi="Arial" w:cs="Arial"/>
+          <w:color w:val="4472C4" w:themeColor="accent1"/>
+          <w:sz w:val="24"/>
+          <w:szCs w:val="24"/>
+          <w:lang w:val="pt-BR" w:eastAsia="es-AR"/>
+        </w:rPr>
+        <w:t xml:space="preserve"> </w:t>
+      </w:r>
+      <w:proofErr w:type="spellStart"/>
+      <w:r>
+        <w:rPr>
+          <w:rFonts w:ascii="Arial" w:hAnsi="Arial" w:cs="Arial"/>
+          <w:color w:val="4472C4" w:themeColor="accent1"/>
+          <w:sz w:val="24"/>
+          <w:szCs w:val="24"/>
+          <w:lang w:val="pt-BR" w:eastAsia="es-AR"/>
+        </w:rPr>
+        <w:t>los</w:t>
+      </w:r>
+      <w:proofErr w:type="spellEnd"/>
+      <w:r>
+        <w:rPr>
+          <w:rFonts w:ascii="Arial" w:hAnsi="Arial" w:cs="Arial"/>
+          <w:color w:val="4472C4" w:themeColor="accent1"/>
+          <w:sz w:val="24"/>
+          <w:szCs w:val="24"/>
+          <w:lang w:val="pt-BR" w:eastAsia="es-AR"/>
+        </w:rPr>
+        <w:t xml:space="preserve"> cursos de presencial </w:t>
+      </w:r>
+      <w:proofErr w:type="spellStart"/>
+      <w:r>
+        <w:rPr>
+          <w:rFonts w:ascii="Arial" w:hAnsi="Arial" w:cs="Arial"/>
+          <w:color w:val="4472C4" w:themeColor="accent1"/>
+          <w:sz w:val="24"/>
+          <w:szCs w:val="24"/>
+          <w:lang w:val="pt-BR" w:eastAsia="es-AR"/>
+        </w:rPr>
+        <w:t>pregrado</w:t>
+      </w:r>
+      <w:proofErr w:type="spellEnd"/>
+      <w:r>
+        <w:rPr>
+          <w:rFonts w:ascii="Arial" w:hAnsi="Arial" w:cs="Arial"/>
+          <w:color w:val="4472C4" w:themeColor="accent1"/>
+          <w:sz w:val="24"/>
+          <w:szCs w:val="24"/>
+          <w:lang w:val="pt-BR" w:eastAsia="es-AR"/>
+        </w:rPr>
+        <w:t xml:space="preserve">, semipresencial </w:t>
+      </w:r>
+      <w:proofErr w:type="spellStart"/>
+      <w:r>
+        <w:rPr>
+          <w:rFonts w:ascii="Arial" w:hAnsi="Arial" w:cs="Arial"/>
+          <w:color w:val="4472C4" w:themeColor="accent1"/>
+          <w:sz w:val="24"/>
+          <w:szCs w:val="24"/>
+          <w:lang w:val="pt-BR" w:eastAsia="es-AR"/>
+        </w:rPr>
+        <w:t>pregrado</w:t>
+      </w:r>
+      <w:proofErr w:type="spellEnd"/>
+      <w:r>
+        <w:rPr>
+          <w:rFonts w:ascii="Arial" w:hAnsi="Arial" w:cs="Arial"/>
+          <w:color w:val="4472C4" w:themeColor="accent1"/>
+          <w:sz w:val="24"/>
+          <w:szCs w:val="24"/>
+          <w:lang w:val="pt-BR" w:eastAsia="es-AR"/>
+        </w:rPr>
+        <w:t xml:space="preserve"> y </w:t>
+      </w:r>
+      <w:proofErr w:type="spellStart"/>
+      <w:r>
+        <w:rPr>
+          <w:rFonts w:ascii="Arial" w:hAnsi="Arial" w:cs="Arial"/>
+          <w:color w:val="4472C4" w:themeColor="accent1"/>
+          <w:sz w:val="24"/>
+          <w:szCs w:val="24"/>
+          <w:lang w:val="pt-BR" w:eastAsia="es-AR"/>
+        </w:rPr>
+        <w:t>postgrado</w:t>
+      </w:r>
+      <w:proofErr w:type="spellEnd"/>
+      <w:r>
+        <w:rPr>
+          <w:rFonts w:ascii="Arial" w:hAnsi="Arial" w:cs="Arial"/>
+          <w:color w:val="4472C4" w:themeColor="accent1"/>
+          <w:sz w:val="24"/>
+          <w:szCs w:val="24"/>
+          <w:lang w:val="pt-BR" w:eastAsia="es-AR"/>
+        </w:rPr>
+        <w:t>.</w:t>
       </w:r>
     </w:p>
     <w:p>
@@ -7818,7 +7492,95 @@
           <w:szCs w:val="24"/>
           <w:lang w:val="pt-BR" w:eastAsia="es-AR"/>
         </w:rPr>
-        <w:t xml:space="preserve"> que defina institucionalmente </w:t>
+        <w:t xml:space="preserve"> que aporte </w:t>
+      </w:r>
+      <w:proofErr w:type="spellStart"/>
+      <w:r>
+        <w:rPr>
+          <w:rFonts w:ascii="Arial" w:hAnsi="Arial" w:cs="Arial"/>
+          <w:color w:val="4472C4" w:themeColor="accent1"/>
+          <w:sz w:val="24"/>
+          <w:szCs w:val="24"/>
+          <w:lang w:val="pt-BR" w:eastAsia="es-AR"/>
+        </w:rPr>
+        <w:t>el</w:t>
+      </w:r>
+      <w:proofErr w:type="spellEnd"/>
+      <w:r>
+        <w:rPr>
+          <w:rFonts w:ascii="Arial" w:hAnsi="Arial" w:cs="Arial"/>
+          <w:color w:val="4472C4" w:themeColor="accent1"/>
+          <w:sz w:val="24"/>
+          <w:szCs w:val="24"/>
+          <w:lang w:val="pt-BR" w:eastAsia="es-AR"/>
+        </w:rPr>
+        <w:t xml:space="preserve"> </w:t>
+      </w:r>
+      <w:proofErr w:type="spellStart"/>
+      <w:r>
+        <w:rPr>
+          <w:rFonts w:ascii="Arial" w:hAnsi="Arial" w:cs="Arial"/>
+          <w:color w:val="4472C4" w:themeColor="accent1"/>
+          <w:sz w:val="24"/>
+          <w:szCs w:val="24"/>
+          <w:lang w:val="pt-BR" w:eastAsia="es-AR"/>
+        </w:rPr>
+        <w:t>servicio</w:t>
+      </w:r>
+      <w:proofErr w:type="spellEnd"/>
+      <w:r>
+        <w:rPr>
+          <w:rFonts w:ascii="Arial" w:hAnsi="Arial" w:cs="Arial"/>
+          <w:color w:val="4472C4" w:themeColor="accent1"/>
+          <w:sz w:val="24"/>
+          <w:szCs w:val="24"/>
+          <w:lang w:val="pt-BR" w:eastAsia="es-AR"/>
+        </w:rPr>
+        <w:t xml:space="preserve"> de </w:t>
+      </w:r>
+      <w:proofErr w:type="spellStart"/>
+      <w:r>
+        <w:rPr>
+          <w:rFonts w:ascii="Arial" w:hAnsi="Arial" w:cs="Arial"/>
+          <w:color w:val="4472C4" w:themeColor="accent1"/>
+          <w:sz w:val="24"/>
+          <w:szCs w:val="24"/>
+          <w:lang w:val="pt-BR" w:eastAsia="es-AR"/>
+        </w:rPr>
+        <w:t>videoconferencia</w:t>
+      </w:r>
+      <w:proofErr w:type="spellEnd"/>
+      <w:r>
+        <w:rPr>
+          <w:rFonts w:ascii="Arial" w:hAnsi="Arial" w:cs="Arial"/>
+          <w:color w:val="4472C4" w:themeColor="accent1"/>
+          <w:sz w:val="24"/>
+          <w:szCs w:val="24"/>
+          <w:lang w:val="pt-BR" w:eastAsia="es-AR"/>
+        </w:rPr>
+        <w:t xml:space="preserve"> empresarial </w:t>
+      </w:r>
+      <w:proofErr w:type="spellStart"/>
+      <w:r>
+        <w:rPr>
+          <w:rFonts w:ascii="Arial" w:hAnsi="Arial" w:cs="Arial"/>
+          <w:color w:val="4472C4" w:themeColor="accent1"/>
+          <w:sz w:val="24"/>
+          <w:szCs w:val="24"/>
+          <w:lang w:val="pt-BR" w:eastAsia="es-AR"/>
+        </w:rPr>
+        <w:t>en</w:t>
+      </w:r>
+      <w:proofErr w:type="spellEnd"/>
+      <w:r>
+        <w:rPr>
+          <w:rFonts w:ascii="Arial" w:hAnsi="Arial" w:cs="Arial"/>
+          <w:color w:val="4472C4" w:themeColor="accent1"/>
+          <w:sz w:val="24"/>
+          <w:szCs w:val="24"/>
+          <w:lang w:val="pt-BR" w:eastAsia="es-AR"/>
+        </w:rPr>
+        <w:t xml:space="preserve"> </w:t>
       </w:r>
       <w:proofErr w:type="spellStart"/>
       <w:r>
@@ -7840,161 +7602,7 @@
           <w:szCs w:val="24"/>
           <w:lang w:val="pt-BR" w:eastAsia="es-AR"/>
         </w:rPr>
-        <w:t xml:space="preserve"> </w:t>
-      </w:r>
-      <w:proofErr w:type="spellStart"/>
-      <w:r>
-        <w:rPr>
-          <w:rFonts w:ascii="Arial" w:hAnsi="Arial" w:cs="Arial"/>
-          <w:color w:val="4472C4" w:themeColor="accent1"/>
-          <w:sz w:val="24"/>
-          <w:szCs w:val="24"/>
-          <w:lang w:val="pt-BR" w:eastAsia="es-AR"/>
-        </w:rPr>
-        <w:t>estructura</w:t>
-      </w:r>
-      <w:proofErr w:type="spellEnd"/>
-      <w:r>
-        <w:rPr>
-          <w:rFonts w:ascii="Arial" w:hAnsi="Arial" w:cs="Arial"/>
-          <w:color w:val="4472C4" w:themeColor="accent1"/>
-          <w:sz w:val="24"/>
-          <w:szCs w:val="24"/>
-          <w:lang w:val="pt-BR" w:eastAsia="es-AR"/>
-        </w:rPr>
-        <w:t xml:space="preserve"> que </w:t>
-      </w:r>
-      <w:proofErr w:type="spellStart"/>
-      <w:r>
-        <w:rPr>
-          <w:rFonts w:ascii="Arial" w:hAnsi="Arial" w:cs="Arial"/>
-          <w:color w:val="4472C4" w:themeColor="accent1"/>
-          <w:sz w:val="24"/>
-          <w:szCs w:val="24"/>
-          <w:lang w:val="pt-BR" w:eastAsia="es-AR"/>
-        </w:rPr>
-        <w:t>deben</w:t>
-      </w:r>
-      <w:proofErr w:type="spellEnd"/>
-      <w:r>
-        <w:rPr>
-          <w:rFonts w:ascii="Arial" w:hAnsi="Arial" w:cs="Arial"/>
-          <w:color w:val="4472C4" w:themeColor="accent1"/>
-          <w:sz w:val="24"/>
-          <w:szCs w:val="24"/>
-          <w:lang w:val="pt-BR" w:eastAsia="es-AR"/>
-        </w:rPr>
-        <w:t xml:space="preserve"> de </w:t>
-      </w:r>
-      <w:proofErr w:type="spellStart"/>
-      <w:r>
-        <w:rPr>
-          <w:rFonts w:ascii="Arial" w:hAnsi="Arial" w:cs="Arial"/>
-          <w:color w:val="4472C4" w:themeColor="accent1"/>
-          <w:sz w:val="24"/>
-          <w:szCs w:val="24"/>
-          <w:lang w:val="pt-BR" w:eastAsia="es-AR"/>
-        </w:rPr>
-        <w:t>tener</w:t>
-      </w:r>
-      <w:proofErr w:type="spellEnd"/>
-      <w:r>
-        <w:rPr>
-          <w:rFonts w:ascii="Arial" w:hAnsi="Arial" w:cs="Arial"/>
-          <w:color w:val="4472C4" w:themeColor="accent1"/>
-          <w:sz w:val="24"/>
-          <w:szCs w:val="24"/>
-          <w:lang w:val="pt-BR" w:eastAsia="es-AR"/>
-        </w:rPr>
-        <w:t xml:space="preserve"> </w:t>
-      </w:r>
-      <w:proofErr w:type="spellStart"/>
-      <w:r>
-        <w:rPr>
-          <w:rFonts w:ascii="Arial" w:hAnsi="Arial" w:cs="Arial"/>
-          <w:color w:val="4472C4" w:themeColor="accent1"/>
-          <w:sz w:val="24"/>
-          <w:szCs w:val="24"/>
-          <w:lang w:val="pt-BR" w:eastAsia="es-AR"/>
-        </w:rPr>
-        <w:t>los</w:t>
-      </w:r>
-      <w:proofErr w:type="spellEnd"/>
-      <w:r>
-        <w:rPr>
-          <w:rFonts w:ascii="Arial" w:hAnsi="Arial" w:cs="Arial"/>
-          <w:color w:val="4472C4" w:themeColor="accent1"/>
-          <w:sz w:val="24"/>
-          <w:szCs w:val="24"/>
-          <w:lang w:val="pt-BR" w:eastAsia="es-AR"/>
-        </w:rPr>
-        <w:t xml:space="preserve"> cursos de presencial </w:t>
-      </w:r>
-      <w:proofErr w:type="spellStart"/>
-      <w:r>
-        <w:rPr>
-          <w:rFonts w:ascii="Arial" w:hAnsi="Arial" w:cs="Arial"/>
-          <w:color w:val="4472C4" w:themeColor="accent1"/>
-          <w:sz w:val="24"/>
-          <w:szCs w:val="24"/>
-          <w:lang w:val="pt-BR" w:eastAsia="es-AR"/>
-        </w:rPr>
-        <w:t>pregrado</w:t>
-      </w:r>
-      <w:proofErr w:type="spellEnd"/>
-      <w:r>
-        <w:rPr>
-          <w:rFonts w:ascii="Arial" w:hAnsi="Arial" w:cs="Arial"/>
-          <w:color w:val="4472C4" w:themeColor="accent1"/>
-          <w:sz w:val="24"/>
-          <w:szCs w:val="24"/>
-          <w:lang w:val="pt-BR" w:eastAsia="es-AR"/>
-        </w:rPr>
-        <w:t xml:space="preserve">, semipresencial </w:t>
-      </w:r>
-      <w:proofErr w:type="spellStart"/>
-      <w:r>
-        <w:rPr>
-          <w:rFonts w:ascii="Arial" w:hAnsi="Arial" w:cs="Arial"/>
-          <w:color w:val="4472C4" w:themeColor="accent1"/>
-          <w:sz w:val="24"/>
-          <w:szCs w:val="24"/>
-          <w:lang w:val="pt-BR" w:eastAsia="es-AR"/>
-        </w:rPr>
-        <w:t>pregrado</w:t>
-      </w:r>
-      <w:proofErr w:type="spellEnd"/>
-      <w:r>
-        <w:rPr>
-          <w:rFonts w:ascii="Arial" w:hAnsi="Arial" w:cs="Arial"/>
-          <w:color w:val="4472C4" w:themeColor="accent1"/>
-          <w:sz w:val="24"/>
-          <w:szCs w:val="24"/>
-          <w:lang w:val="pt-BR" w:eastAsia="es-AR"/>
-        </w:rPr>
-        <w:t xml:space="preserve"> y </w:t>
-      </w:r>
-      <w:proofErr w:type="spellStart"/>
-      <w:r>
-        <w:rPr>
-          <w:rFonts w:ascii="Arial" w:hAnsi="Arial" w:cs="Arial"/>
-          <w:color w:val="4472C4" w:themeColor="accent1"/>
-          <w:sz w:val="24"/>
-          <w:szCs w:val="24"/>
-          <w:lang w:val="pt-BR" w:eastAsia="es-AR"/>
-        </w:rPr>
-        <w:t>postgrado</w:t>
-      </w:r>
-      <w:proofErr w:type="spellEnd"/>
-      <w:r>
-        <w:rPr>
-          <w:rFonts w:ascii="Arial" w:hAnsi="Arial" w:cs="Arial"/>
-          <w:color w:val="4472C4" w:themeColor="accent1"/>
-          <w:sz w:val="24"/>
-          <w:szCs w:val="24"/>
-          <w:lang w:val="pt-BR" w:eastAsia="es-AR"/>
-        </w:rPr>
-        <w:t>.</w:t>
+        <w:t xml:space="preserve"> plataforma virtual.</w:t>
       </w:r>
     </w:p>
     <w:p>
@@ -8014,50 +7622,377 @@
           <w:lang w:val="pt-BR" w:eastAsia="es-AR"/>
         </w:rPr>
       </w:pPr>
-      <w:proofErr w:type="spellStart"/>
-      <w:r>
-        <w:rPr>
-          <w:rFonts w:ascii="Arial" w:hAnsi="Arial" w:cs="Arial"/>
-          <w:color w:val="4472C4" w:themeColor="accent1"/>
-          <w:sz w:val="24"/>
-          <w:szCs w:val="24"/>
-          <w:lang w:val="pt-BR" w:eastAsia="es-AR"/>
-        </w:rPr>
-        <w:lastRenderedPageBreak/>
-        <w:t>Desarrollar</w:t>
-      </w:r>
-      <w:proofErr w:type="spellEnd"/>
-      <w:r>
-        <w:rPr>
-          <w:rFonts w:ascii="Arial" w:hAnsi="Arial" w:cs="Arial"/>
-          <w:color w:val="4472C4" w:themeColor="accent1"/>
-          <w:sz w:val="24"/>
-          <w:szCs w:val="24"/>
-          <w:lang w:val="pt-BR" w:eastAsia="es-AR"/>
-        </w:rPr>
-        <w:t xml:space="preserve"> una </w:t>
-      </w:r>
-      <w:proofErr w:type="spellStart"/>
-      <w:r>
-        <w:rPr>
-          <w:rFonts w:ascii="Arial" w:hAnsi="Arial" w:cs="Arial"/>
-          <w:color w:val="4472C4" w:themeColor="accent1"/>
-          <w:sz w:val="24"/>
-          <w:szCs w:val="24"/>
-          <w:lang w:val="pt-BR" w:eastAsia="es-AR"/>
-        </w:rPr>
-        <w:t>propuesta</w:t>
-      </w:r>
-      <w:proofErr w:type="spellEnd"/>
-      <w:r>
-        <w:rPr>
-          <w:rFonts w:ascii="Arial" w:hAnsi="Arial" w:cs="Arial"/>
-          <w:color w:val="4472C4" w:themeColor="accent1"/>
-          <w:sz w:val="24"/>
-          <w:szCs w:val="24"/>
-          <w:lang w:val="pt-BR" w:eastAsia="es-AR"/>
-        </w:rPr>
-        <w:t xml:space="preserve"> que aporte </w:t>
+      <w:r>
+        <w:rPr>
+          <w:rFonts w:ascii="Arial" w:hAnsi="Arial" w:cs="Arial"/>
+          <w:color w:val="4472C4" w:themeColor="accent1"/>
+          <w:sz w:val="24"/>
+          <w:szCs w:val="24"/>
+          <w:lang w:val="pt-BR" w:eastAsia="es-AR"/>
+        </w:rPr>
+        <w:t xml:space="preserve">Implementar </w:t>
+      </w:r>
+      <w:proofErr w:type="spellStart"/>
+      <w:r>
+        <w:rPr>
+          <w:rFonts w:ascii="Arial" w:hAnsi="Arial" w:cs="Arial"/>
+          <w:color w:val="4472C4" w:themeColor="accent1"/>
+          <w:sz w:val="24"/>
+          <w:szCs w:val="24"/>
+          <w:lang w:val="pt-BR" w:eastAsia="es-AR"/>
+        </w:rPr>
+        <w:t>un</w:t>
+      </w:r>
+      <w:proofErr w:type="spellEnd"/>
+      <w:r>
+        <w:rPr>
+          <w:rFonts w:ascii="Arial" w:hAnsi="Arial" w:cs="Arial"/>
+          <w:color w:val="4472C4" w:themeColor="accent1"/>
+          <w:sz w:val="24"/>
+          <w:szCs w:val="24"/>
+          <w:lang w:val="pt-BR" w:eastAsia="es-AR"/>
+        </w:rPr>
+        <w:t xml:space="preserve"> sistema de pagos </w:t>
+      </w:r>
+      <w:proofErr w:type="spellStart"/>
+      <w:r>
+        <w:rPr>
+          <w:rFonts w:ascii="Arial" w:hAnsi="Arial" w:cs="Arial"/>
+          <w:color w:val="4472C4" w:themeColor="accent1"/>
+          <w:sz w:val="24"/>
+          <w:szCs w:val="24"/>
+          <w:lang w:val="pt-BR" w:eastAsia="es-AR"/>
+        </w:rPr>
+        <w:t>en</w:t>
+      </w:r>
+      <w:proofErr w:type="spellEnd"/>
+      <w:r>
+        <w:rPr>
+          <w:rFonts w:ascii="Arial" w:hAnsi="Arial" w:cs="Arial"/>
+          <w:color w:val="4472C4" w:themeColor="accent1"/>
+          <w:sz w:val="24"/>
+          <w:szCs w:val="24"/>
+          <w:lang w:val="pt-BR" w:eastAsia="es-AR"/>
+        </w:rPr>
+        <w:t xml:space="preserve"> línea usando </w:t>
+      </w:r>
+      <w:proofErr w:type="spellStart"/>
+      <w:r>
+        <w:rPr>
+          <w:rFonts w:ascii="Arial" w:hAnsi="Arial" w:cs="Arial"/>
+          <w:color w:val="4472C4" w:themeColor="accent1"/>
+          <w:sz w:val="24"/>
+          <w:szCs w:val="24"/>
+          <w:lang w:val="pt-BR" w:eastAsia="es-AR"/>
+        </w:rPr>
+        <w:t>la</w:t>
+      </w:r>
+      <w:proofErr w:type="spellEnd"/>
+      <w:r>
+        <w:rPr>
+          <w:rFonts w:ascii="Arial" w:hAnsi="Arial" w:cs="Arial"/>
+          <w:color w:val="4472C4" w:themeColor="accent1"/>
+          <w:sz w:val="24"/>
+          <w:szCs w:val="24"/>
+          <w:lang w:val="pt-BR" w:eastAsia="es-AR"/>
+        </w:rPr>
+        <w:t xml:space="preserve"> </w:t>
+      </w:r>
+      <w:proofErr w:type="spellStart"/>
+      <w:r>
+        <w:rPr>
+          <w:rFonts w:ascii="Arial" w:hAnsi="Arial" w:cs="Arial"/>
+          <w:color w:val="4472C4" w:themeColor="accent1"/>
+          <w:sz w:val="24"/>
+          <w:szCs w:val="24"/>
+          <w:lang w:val="pt-BR" w:eastAsia="es-AR"/>
+        </w:rPr>
+        <w:t>herramienta</w:t>
+      </w:r>
+      <w:proofErr w:type="spellEnd"/>
+      <w:r>
+        <w:rPr>
+          <w:rFonts w:ascii="Arial" w:hAnsi="Arial" w:cs="Arial"/>
+          <w:color w:val="4472C4" w:themeColor="accent1"/>
+          <w:sz w:val="24"/>
+          <w:szCs w:val="24"/>
+          <w:lang w:val="pt-BR" w:eastAsia="es-AR"/>
+        </w:rPr>
+        <w:t xml:space="preserve"> de </w:t>
+      </w:r>
+      <w:proofErr w:type="spellStart"/>
+      <w:r>
+        <w:rPr>
+          <w:rFonts w:ascii="Arial" w:hAnsi="Arial" w:cs="Arial"/>
+          <w:color w:val="4472C4" w:themeColor="accent1"/>
+          <w:sz w:val="24"/>
+          <w:szCs w:val="24"/>
+          <w:lang w:val="pt-BR" w:eastAsia="es-AR"/>
+        </w:rPr>
+        <w:t>Prestashop</w:t>
+      </w:r>
+      <w:proofErr w:type="spellEnd"/>
+      <w:r>
+        <w:rPr>
+          <w:rFonts w:ascii="Arial" w:hAnsi="Arial" w:cs="Arial"/>
+          <w:color w:val="4472C4" w:themeColor="accent1"/>
+          <w:sz w:val="24"/>
+          <w:szCs w:val="24"/>
+          <w:lang w:val="pt-BR" w:eastAsia="es-AR"/>
+        </w:rPr>
+        <w:t xml:space="preserve">, </w:t>
+      </w:r>
+      <w:proofErr w:type="spellStart"/>
+      <w:r>
+        <w:rPr>
+          <w:rFonts w:ascii="Arial" w:hAnsi="Arial" w:cs="Arial"/>
+          <w:color w:val="4472C4" w:themeColor="accent1"/>
+          <w:sz w:val="24"/>
+          <w:szCs w:val="24"/>
+          <w:lang w:val="pt-BR" w:eastAsia="es-AR"/>
+        </w:rPr>
+        <w:t>ofreciendo</w:t>
+      </w:r>
+      <w:proofErr w:type="spellEnd"/>
+      <w:r>
+        <w:rPr>
+          <w:rFonts w:ascii="Arial" w:hAnsi="Arial" w:cs="Arial"/>
+          <w:color w:val="4472C4" w:themeColor="accent1"/>
+          <w:sz w:val="24"/>
+          <w:szCs w:val="24"/>
+          <w:lang w:val="pt-BR" w:eastAsia="es-AR"/>
+        </w:rPr>
+        <w:t xml:space="preserve"> </w:t>
+      </w:r>
+      <w:proofErr w:type="spellStart"/>
+      <w:r>
+        <w:rPr>
+          <w:rFonts w:ascii="Arial" w:hAnsi="Arial" w:cs="Arial"/>
+          <w:color w:val="4472C4" w:themeColor="accent1"/>
+          <w:sz w:val="24"/>
+          <w:szCs w:val="24"/>
+          <w:lang w:val="pt-BR" w:eastAsia="es-AR"/>
+        </w:rPr>
+        <w:t>la</w:t>
+      </w:r>
+      <w:proofErr w:type="spellEnd"/>
+      <w:r>
+        <w:rPr>
+          <w:rFonts w:ascii="Arial" w:hAnsi="Arial" w:cs="Arial"/>
+          <w:color w:val="4472C4" w:themeColor="accent1"/>
+          <w:sz w:val="24"/>
+          <w:szCs w:val="24"/>
+          <w:lang w:val="pt-BR" w:eastAsia="es-AR"/>
+        </w:rPr>
+        <w:t xml:space="preserve"> </w:t>
+      </w:r>
+      <w:proofErr w:type="spellStart"/>
+      <w:r>
+        <w:rPr>
+          <w:rFonts w:ascii="Arial" w:hAnsi="Arial" w:cs="Arial"/>
+          <w:color w:val="4472C4" w:themeColor="accent1"/>
+          <w:sz w:val="24"/>
+          <w:szCs w:val="24"/>
+          <w:lang w:val="pt-BR" w:eastAsia="es-AR"/>
+        </w:rPr>
+        <w:t>posibilidad</w:t>
+      </w:r>
+      <w:proofErr w:type="spellEnd"/>
+      <w:r>
+        <w:rPr>
+          <w:rFonts w:ascii="Arial" w:hAnsi="Arial" w:cs="Arial"/>
+          <w:color w:val="4472C4" w:themeColor="accent1"/>
+          <w:sz w:val="24"/>
+          <w:szCs w:val="24"/>
+          <w:lang w:val="pt-BR" w:eastAsia="es-AR"/>
+        </w:rPr>
+        <w:t xml:space="preserve"> al usuário de </w:t>
+      </w:r>
+      <w:proofErr w:type="spellStart"/>
+      <w:r>
+        <w:rPr>
+          <w:rFonts w:ascii="Arial" w:hAnsi="Arial" w:cs="Arial"/>
+          <w:color w:val="4472C4" w:themeColor="accent1"/>
+          <w:sz w:val="24"/>
+          <w:szCs w:val="24"/>
+          <w:lang w:val="pt-BR" w:eastAsia="es-AR"/>
+        </w:rPr>
+        <w:t>acceder</w:t>
+      </w:r>
+      <w:proofErr w:type="spellEnd"/>
+      <w:r>
+        <w:rPr>
+          <w:rFonts w:ascii="Arial" w:hAnsi="Arial" w:cs="Arial"/>
+          <w:color w:val="4472C4" w:themeColor="accent1"/>
+          <w:sz w:val="24"/>
+          <w:szCs w:val="24"/>
+          <w:lang w:val="pt-BR" w:eastAsia="es-AR"/>
+        </w:rPr>
+        <w:t xml:space="preserve"> a </w:t>
+      </w:r>
+      <w:proofErr w:type="spellStart"/>
+      <w:r>
+        <w:rPr>
+          <w:rFonts w:ascii="Arial" w:hAnsi="Arial" w:cs="Arial"/>
+          <w:color w:val="4472C4" w:themeColor="accent1"/>
+          <w:sz w:val="24"/>
+          <w:szCs w:val="24"/>
+          <w:lang w:val="pt-BR" w:eastAsia="es-AR"/>
+        </w:rPr>
+        <w:t>su</w:t>
+      </w:r>
+      <w:proofErr w:type="spellEnd"/>
+      <w:r>
+        <w:rPr>
+          <w:rFonts w:ascii="Arial" w:hAnsi="Arial" w:cs="Arial"/>
+          <w:color w:val="4472C4" w:themeColor="accent1"/>
+          <w:sz w:val="24"/>
+          <w:szCs w:val="24"/>
+          <w:lang w:val="pt-BR" w:eastAsia="es-AR"/>
+        </w:rPr>
+        <w:t xml:space="preserve"> curso por médio de </w:t>
+      </w:r>
+      <w:proofErr w:type="spellStart"/>
+      <w:r>
+        <w:rPr>
+          <w:rFonts w:ascii="Arial" w:hAnsi="Arial" w:cs="Arial"/>
+          <w:color w:val="4472C4" w:themeColor="accent1"/>
+          <w:sz w:val="24"/>
+          <w:szCs w:val="24"/>
+          <w:lang w:val="pt-BR" w:eastAsia="es-AR"/>
+        </w:rPr>
+        <w:t>un</w:t>
+      </w:r>
+      <w:proofErr w:type="spellEnd"/>
+      <w:r>
+        <w:rPr>
+          <w:rFonts w:ascii="Arial" w:hAnsi="Arial" w:cs="Arial"/>
+          <w:color w:val="4472C4" w:themeColor="accent1"/>
+          <w:sz w:val="24"/>
+          <w:szCs w:val="24"/>
+          <w:lang w:val="pt-BR" w:eastAsia="es-AR"/>
+        </w:rPr>
+        <w:t xml:space="preserve"> código que permitirá </w:t>
+      </w:r>
+      <w:proofErr w:type="spellStart"/>
+      <w:r>
+        <w:rPr>
+          <w:rFonts w:ascii="Arial" w:hAnsi="Arial" w:cs="Arial"/>
+          <w:color w:val="4472C4" w:themeColor="accent1"/>
+          <w:sz w:val="24"/>
+          <w:szCs w:val="24"/>
+          <w:lang w:val="pt-BR" w:eastAsia="es-AR"/>
+        </w:rPr>
+        <w:t>la</w:t>
+      </w:r>
+      <w:proofErr w:type="spellEnd"/>
+      <w:r>
+        <w:rPr>
+          <w:rFonts w:ascii="Arial" w:hAnsi="Arial" w:cs="Arial"/>
+          <w:color w:val="4472C4" w:themeColor="accent1"/>
+          <w:sz w:val="24"/>
+          <w:szCs w:val="24"/>
+          <w:lang w:val="pt-BR" w:eastAsia="es-AR"/>
+        </w:rPr>
+        <w:t xml:space="preserve"> </w:t>
+      </w:r>
+      <w:proofErr w:type="spellStart"/>
+      <w:r>
+        <w:rPr>
+          <w:rFonts w:ascii="Arial" w:hAnsi="Arial" w:cs="Arial"/>
+          <w:color w:val="4472C4" w:themeColor="accent1"/>
+          <w:sz w:val="24"/>
+          <w:szCs w:val="24"/>
+          <w:lang w:val="pt-BR" w:eastAsia="es-AR"/>
+        </w:rPr>
+        <w:t>matriculacion</w:t>
+      </w:r>
+      <w:proofErr w:type="spellEnd"/>
+      <w:r>
+        <w:rPr>
+          <w:rFonts w:ascii="Arial" w:hAnsi="Arial" w:cs="Arial"/>
+          <w:color w:val="4472C4" w:themeColor="accent1"/>
+          <w:sz w:val="24"/>
+          <w:szCs w:val="24"/>
+          <w:lang w:val="pt-BR" w:eastAsia="es-AR"/>
+        </w:rPr>
+        <w:t xml:space="preserve"> </w:t>
+      </w:r>
+      <w:proofErr w:type="spellStart"/>
+      <w:r>
+        <w:rPr>
+          <w:rFonts w:ascii="Arial" w:hAnsi="Arial" w:cs="Arial"/>
+          <w:color w:val="4472C4" w:themeColor="accent1"/>
+          <w:sz w:val="24"/>
+          <w:szCs w:val="24"/>
+          <w:lang w:val="pt-BR" w:eastAsia="es-AR"/>
+        </w:rPr>
+        <w:t>directa</w:t>
+      </w:r>
+      <w:proofErr w:type="spellEnd"/>
+      <w:r>
+        <w:rPr>
+          <w:rFonts w:ascii="Arial" w:hAnsi="Arial" w:cs="Arial"/>
+          <w:color w:val="4472C4" w:themeColor="accent1"/>
+          <w:sz w:val="24"/>
+          <w:szCs w:val="24"/>
+          <w:lang w:val="pt-BR" w:eastAsia="es-AR"/>
+        </w:rPr>
+        <w:t xml:space="preserve"> </w:t>
+      </w:r>
+      <w:proofErr w:type="spellStart"/>
+      <w:r>
+        <w:rPr>
+          <w:rFonts w:ascii="Arial" w:hAnsi="Arial" w:cs="Arial"/>
+          <w:color w:val="4472C4" w:themeColor="accent1"/>
+          <w:sz w:val="24"/>
+          <w:szCs w:val="24"/>
+          <w:lang w:val="pt-BR" w:eastAsia="es-AR"/>
+        </w:rPr>
+        <w:t>en</w:t>
+      </w:r>
+      <w:proofErr w:type="spellEnd"/>
+      <w:r>
+        <w:rPr>
+          <w:rFonts w:ascii="Arial" w:hAnsi="Arial" w:cs="Arial"/>
+          <w:color w:val="4472C4" w:themeColor="accent1"/>
+          <w:sz w:val="24"/>
+          <w:szCs w:val="24"/>
+          <w:lang w:val="pt-BR" w:eastAsia="es-AR"/>
+        </w:rPr>
+        <w:t xml:space="preserve"> </w:t>
+      </w:r>
+      <w:proofErr w:type="spellStart"/>
+      <w:r>
+        <w:rPr>
+          <w:rFonts w:ascii="Arial" w:hAnsi="Arial" w:cs="Arial"/>
+          <w:color w:val="4472C4" w:themeColor="accent1"/>
+          <w:sz w:val="24"/>
+          <w:szCs w:val="24"/>
+          <w:lang w:val="pt-BR" w:eastAsia="es-AR"/>
+        </w:rPr>
+        <w:t>la</w:t>
+      </w:r>
+      <w:proofErr w:type="spellEnd"/>
+      <w:r>
+        <w:rPr>
+          <w:rFonts w:ascii="Arial" w:hAnsi="Arial" w:cs="Arial"/>
+          <w:color w:val="4472C4" w:themeColor="accent1"/>
+          <w:sz w:val="24"/>
+          <w:szCs w:val="24"/>
+          <w:lang w:val="pt-BR" w:eastAsia="es-AR"/>
+        </w:rPr>
+        <w:t xml:space="preserve"> plataforma virtual</w:t>
+      </w:r>
+      <w:r>
+        <w:rPr>
+          <w:rFonts w:ascii="Arial" w:hAnsi="Arial" w:cs="Arial"/>
+          <w:color w:val="4472C4" w:themeColor="accent1"/>
+          <w:sz w:val="24"/>
+          <w:szCs w:val="24"/>
+          <w:lang w:val="pt-BR" w:eastAsia="es-AR"/>
+        </w:rPr>
+        <w:t xml:space="preserve"> una vez realizado </w:t>
       </w:r>
       <w:proofErr w:type="spellStart"/>
       <w:r>
@@ -8079,95 +8014,17 @@
           <w:szCs w:val="24"/>
           <w:lang w:val="pt-BR" w:eastAsia="es-AR"/>
         </w:rPr>
-        <w:t xml:space="preserve"> </w:t>
-      </w:r>
-      <w:proofErr w:type="spellStart"/>
-      <w:r>
-        <w:rPr>
-          <w:rFonts w:ascii="Arial" w:hAnsi="Arial" w:cs="Arial"/>
-          <w:color w:val="4472C4" w:themeColor="accent1"/>
-          <w:sz w:val="24"/>
-          <w:szCs w:val="24"/>
-          <w:lang w:val="pt-BR" w:eastAsia="es-AR"/>
-        </w:rPr>
-        <w:t>servicio</w:t>
-      </w:r>
-      <w:proofErr w:type="spellEnd"/>
-      <w:r>
-        <w:rPr>
-          <w:rFonts w:ascii="Arial" w:hAnsi="Arial" w:cs="Arial"/>
-          <w:color w:val="4472C4" w:themeColor="accent1"/>
-          <w:sz w:val="24"/>
-          <w:szCs w:val="24"/>
-          <w:lang w:val="pt-BR" w:eastAsia="es-AR"/>
-        </w:rPr>
-        <w:t xml:space="preserve"> de </w:t>
-      </w:r>
-      <w:proofErr w:type="spellStart"/>
-      <w:r>
-        <w:rPr>
-          <w:rFonts w:ascii="Arial" w:hAnsi="Arial" w:cs="Arial"/>
-          <w:color w:val="4472C4" w:themeColor="accent1"/>
-          <w:sz w:val="24"/>
-          <w:szCs w:val="24"/>
-          <w:lang w:val="pt-BR" w:eastAsia="es-AR"/>
-        </w:rPr>
-        <w:t>videoconferencia</w:t>
-      </w:r>
-      <w:proofErr w:type="spellEnd"/>
-      <w:r>
-        <w:rPr>
-          <w:rFonts w:ascii="Arial" w:hAnsi="Arial" w:cs="Arial"/>
-          <w:color w:val="4472C4" w:themeColor="accent1"/>
-          <w:sz w:val="24"/>
-          <w:szCs w:val="24"/>
-          <w:lang w:val="pt-BR" w:eastAsia="es-AR"/>
-        </w:rPr>
-        <w:t xml:space="preserve"> empresarial </w:t>
-      </w:r>
-      <w:proofErr w:type="spellStart"/>
-      <w:r>
-        <w:rPr>
-          <w:rFonts w:ascii="Arial" w:hAnsi="Arial" w:cs="Arial"/>
-          <w:color w:val="4472C4" w:themeColor="accent1"/>
-          <w:sz w:val="24"/>
-          <w:szCs w:val="24"/>
-          <w:lang w:val="pt-BR" w:eastAsia="es-AR"/>
-        </w:rPr>
-        <w:t>en</w:t>
-      </w:r>
-      <w:proofErr w:type="spellEnd"/>
-      <w:r>
-        <w:rPr>
-          <w:rFonts w:ascii="Arial" w:hAnsi="Arial" w:cs="Arial"/>
-          <w:color w:val="4472C4" w:themeColor="accent1"/>
-          <w:sz w:val="24"/>
-          <w:szCs w:val="24"/>
-          <w:lang w:val="pt-BR" w:eastAsia="es-AR"/>
-        </w:rPr>
-        <w:t xml:space="preserve"> </w:t>
-      </w:r>
-      <w:proofErr w:type="spellStart"/>
-      <w:r>
-        <w:rPr>
-          <w:rFonts w:ascii="Arial" w:hAnsi="Arial" w:cs="Arial"/>
-          <w:color w:val="4472C4" w:themeColor="accent1"/>
-          <w:sz w:val="24"/>
-          <w:szCs w:val="24"/>
-          <w:lang w:val="pt-BR" w:eastAsia="es-AR"/>
-        </w:rPr>
-        <w:t>la</w:t>
-      </w:r>
-      <w:proofErr w:type="spellEnd"/>
-      <w:r>
-        <w:rPr>
-          <w:rFonts w:ascii="Arial" w:hAnsi="Arial" w:cs="Arial"/>
-          <w:color w:val="4472C4" w:themeColor="accent1"/>
-          <w:sz w:val="24"/>
-          <w:szCs w:val="24"/>
-          <w:lang w:val="pt-BR" w:eastAsia="es-AR"/>
-        </w:rPr>
-        <w:t xml:space="preserve"> plataforma virtual.</w:t>
+        <w:t xml:space="preserve"> pago</w:t>
+      </w:r>
+      <w:r>
+        <w:rPr>
+          <w:rFonts w:ascii="Arial" w:hAnsi="Arial" w:cs="Arial"/>
+          <w:color w:val="4472C4" w:themeColor="accent1"/>
+          <w:sz w:val="24"/>
+          <w:szCs w:val="24"/>
+          <w:lang w:val="pt-BR" w:eastAsia="es-AR"/>
+        </w:rPr>
+        <w:t>.</w:t>
       </w:r>
     </w:p>
     <w:p>
@@ -8195,6 +8052,7 @@
           <w:szCs w:val="24"/>
           <w:lang w:val="es-BO" w:eastAsia="es-AR"/>
         </w:rPr>
+        <w:lastRenderedPageBreak/>
         <w:t>Implementar</w:t>
       </w:r>
       <w:r>
@@ -8608,7 +8466,6 @@
           <w:szCs w:val="24"/>
           <w:lang w:val="pt-BR"/>
         </w:rPr>
-        <w:lastRenderedPageBreak/>
         <w:t>3</w:t>
       </w:r>
       <w:r>
@@ -8662,7 +8519,17 @@
           <w:sz w:val="24"/>
           <w:szCs w:val="24"/>
         </w:rPr>
-        <w:t>, mantiene que el establecer una relación educador-aprendiz es un prerrequisito para la motivación del aprendiz y, por ende, para su aprendizaje.</w:t>
+        <w:t xml:space="preserve">, mantiene que el establecer una relación </w:t>
+      </w:r>
+      <w:r>
+        <w:rPr>
+          <w:rFonts w:ascii="Arial" w:hAnsi="Arial" w:cs="Arial"/>
+          <w:color w:val="4472C4" w:themeColor="accent1"/>
+          <w:sz w:val="24"/>
+          <w:szCs w:val="24"/>
+        </w:rPr>
+        <w:lastRenderedPageBreak/>
+        <w:t>educador-aprendiz es un prerrequisito para la motivación del aprendiz y, por ende, para su aprendizaje.</w:t>
       </w:r>
     </w:p>
     <w:p>
@@ -9031,6 +8898,7 @@
           <w:szCs w:val="24"/>
           <w:lang w:val="pt-BR"/>
         </w:rPr>
+        <w:lastRenderedPageBreak/>
         <w:t>3</w:t>
       </w:r>
       <w:r>
@@ -9435,7 +9303,7 @@
           <w:sz w:val="24"/>
           <w:szCs w:val="24"/>
         </w:rPr>
-        <w:t xml:space="preserve">El presente estudio utilizara la investigación aplicada, de modo que para innovar y desarrollar las herramientas virtuales se trabajara en un 70% empíricamente. Asimismo, toda la investigación se caracterizará en la aplicación o utilización de los conocimientos que se adquieren en la práctica del día a día. La investigación de la educación a distancia se encontrará estrechamente vinculada con </w:t>
+        <w:t xml:space="preserve">El presente estudio utilizara la investigación aplicada, de modo que para innovar y desarrollar las herramientas virtuales se trabajara en un 70% empíricamente. Asimismo, toda la investigación se caracterizará en la aplicación o utilización de los conocimientos que se adquieren en la práctica del día a día. La investigación de la educación a distancia se encontrará estrechamente vinculada con la investigación básica, la cual requiere de un marco teórico correctamente construido. Con el proyecto de investigación, al ser </w:t>
       </w:r>
       <w:r>
         <w:rPr>
@@ -9445,7 +9313,7 @@
           <w:szCs w:val="24"/>
         </w:rPr>
         <w:lastRenderedPageBreak/>
-        <w:t>la investigación básica, la cual requiere de un marco teórico correctamente construido. Con el proyecto de investigación, al ser aplicado y empírico, su prioridad es obtener un producto útil en el campo de estudio.</w:t>
+        <w:t>aplicado y empírico, su prioridad es obtener un producto útil en el campo de estudio.</w:t>
       </w:r>
     </w:p>
     <w:p>
@@ -16678,8 +16546,8 @@
         </w:rPr>
       </w:pPr>
     </w:p>
-    <w:bookmarkStart w:id="58" w:name="_Toc512531885" w:displacedByCustomXml="next"/>
-    <w:bookmarkStart w:id="59" w:name="_Toc499373431" w:displacedByCustomXml="next"/>
+    <w:bookmarkStart w:id="58" w:name="_Toc499373431" w:displacedByCustomXml="next"/>
+    <w:bookmarkStart w:id="59" w:name="_Toc512531885" w:displacedByCustomXml="next"/>
     <w:sdt>
       <w:sdtPr>
         <w:rPr>
@@ -18114,7 +17982,7 @@
             <w:noProof/>
             <w:lang w:val="es-ES"/>
           </w:rPr>
-          <w:t>8</w:t>
+          <w:t>21</w:t>
         </w:r>
         <w:r>
           <w:fldChar w:fldCharType="end"/>
@@ -19961,7 +19829,6 @@
     <w:name w:val="Normal (Web)"/>
     <w:basedOn w:val="Normal"/>
     <w:uiPriority w:val="99"/>
-    <w:semiHidden/>
     <w:unhideWhenUsed/>
     <w:rsid w:val="0015619D"/>
     <w:pPr>
@@ -20976,7 +20843,7 @@
 </file>
 
 <file path=customXml/itemProps1.xml><?xml version="1.0" encoding="utf-8"?>
-<ds:datastoreItem xmlns:ds="http://schemas.openxmlformats.org/officeDocument/2006/customXml" ds:itemID="{92F2A641-4606-4541-AC34-963AFD0E98F7}">
+<ds:datastoreItem xmlns:ds="http://schemas.openxmlformats.org/officeDocument/2006/customXml" ds:itemID="{9BEAF7A1-8803-465C-9A58-CDDD6B3D16B7}">
   <ds:schemaRefs>
     <ds:schemaRef ds:uri="http://schemas.openxmlformats.org/officeDocument/2006/bibliography"/>
   </ds:schemaRefs>

</xml_diff>

<commit_message>
modificacion situacion problematica y deseada 1
</commit_message>
<xml_diff>
--- a/Tesis.docx
+++ b/Tesis.docx
@@ -5409,6 +5409,7 @@
     <w:p>
       <w:pPr>
         <w:spacing w:before="240" w:line="360" w:lineRule="auto"/>
+        <w:ind w:left="360"/>
         <w:jc w:val="both"/>
         <w:rPr>
           <w:rFonts w:ascii="Arial" w:hAnsi="Arial" w:cs="Arial"/>
@@ -5444,40 +5445,13 @@
           <w:sz w:val="24"/>
           <w:szCs w:val="24"/>
         </w:rPr>
-        <w:t xml:space="preserve">, en el departamento de Santa Cruz de la Sierra del Estado Plurinacional de Bolivia. </w:t>
-      </w:r>
-      <w:r>
-        <w:rPr>
-          <w:rFonts w:ascii="Arial" w:hAnsi="Arial" w:cs="Arial"/>
-          <w:color w:val="4472C4" w:themeColor="accent1"/>
-          <w:sz w:val="24"/>
-          <w:szCs w:val="24"/>
-          <w:lang w:val="es-BO"/>
-        </w:rPr>
-        <w:t>Actualmente</w:t>
-      </w:r>
-      <w:r>
-        <w:rPr>
-          <w:rFonts w:ascii="Arial" w:hAnsi="Arial" w:cs="Arial"/>
-          <w:color w:val="4472C4" w:themeColor="accent1"/>
-          <w:sz w:val="24"/>
-          <w:szCs w:val="24"/>
-        </w:rPr>
-        <w:t>, la Universidad cuenta con u</w:t>
-      </w:r>
-      <w:r>
-        <w:rPr>
-          <w:rFonts w:ascii="Arial" w:hAnsi="Arial" w:cs="Arial"/>
-          <w:color w:val="4472C4" w:themeColor="accent1"/>
-          <w:sz w:val="24"/>
-          <w:szCs w:val="24"/>
-        </w:rPr>
-        <w:t>na plataforma virtual de Moodle.</w:t>
+        <w:t>, en el departamento de Santa Cruz de la Sierra del Estado Plurinacional de Bolivia. Actualmente, la Universidad cuenta con una plataforma virtual de Moodle.</w:t>
       </w:r>
     </w:p>
     <w:p>
       <w:pPr>
         <w:spacing w:before="240" w:line="360" w:lineRule="auto"/>
+        <w:ind w:left="360"/>
         <w:jc w:val="both"/>
         <w:rPr>
           <w:rFonts w:ascii="Arial" w:hAnsi="Arial" w:cs="Arial"/>
@@ -5492,9 +5466,28 @@
           <w:color w:val="4472C4" w:themeColor="accent1"/>
           <w:sz w:val="24"/>
           <w:szCs w:val="24"/>
-          <w:lang w:val="es-BO"/>
-        </w:rPr>
-        <w:t xml:space="preserve">La sede de la ciudad de Santa Cruz, al igual que la de La Paz y Cochabamba </w:t>
+        </w:rPr>
+        <w:t xml:space="preserve">La Universidad </w:t>
+      </w:r>
+      <w:proofErr w:type="spellStart"/>
+      <w:r>
+        <w:rPr>
+          <w:rFonts w:ascii="Arial" w:hAnsi="Arial" w:cs="Arial"/>
+          <w:color w:val="4472C4" w:themeColor="accent1"/>
+          <w:sz w:val="24"/>
+          <w:szCs w:val="24"/>
+        </w:rPr>
+        <w:t>Nur</w:t>
+      </w:r>
+      <w:proofErr w:type="spellEnd"/>
+      <w:r>
+        <w:rPr>
+          <w:rFonts w:ascii="Arial" w:hAnsi="Arial" w:cs="Arial"/>
+          <w:color w:val="4472C4" w:themeColor="accent1"/>
+          <w:sz w:val="24"/>
+          <w:szCs w:val="24"/>
+        </w:rPr>
+        <w:t xml:space="preserve"> en sus tres sedes  (Santa Cruz de la Sierra, La Paz y Cochabamba) </w:t>
       </w:r>
       <w:proofErr w:type="gramStart"/>
       <w:r>
@@ -5503,30 +5496,8 @@
           <w:color w:val="4472C4" w:themeColor="accent1"/>
           <w:sz w:val="24"/>
           <w:szCs w:val="24"/>
-          <w:lang w:val="es-BO"/>
-        </w:rPr>
-        <w:t>u</w:t>
-      </w:r>
-      <w:proofErr w:type="spellStart"/>
-      <w:r>
-        <w:rPr>
-          <w:rFonts w:ascii="Arial" w:hAnsi="Arial" w:cs="Arial"/>
-          <w:color w:val="4472C4" w:themeColor="accent1"/>
-          <w:sz w:val="24"/>
-          <w:szCs w:val="24"/>
-        </w:rPr>
-        <w:t>tiliza</w:t>
-      </w:r>
-      <w:proofErr w:type="spellEnd"/>
-      <w:r>
-        <w:rPr>
-          <w:rFonts w:ascii="Arial" w:hAnsi="Arial" w:cs="Arial"/>
-          <w:color w:val="4472C4" w:themeColor="accent1"/>
-          <w:sz w:val="24"/>
-          <w:szCs w:val="24"/>
-          <w:lang w:val="es-BO"/>
-        </w:rPr>
-        <w:t>n</w:t>
+        </w:rPr>
+        <w:t>utilizan</w:t>
       </w:r>
       <w:proofErr w:type="gramEnd"/>
       <w:r>
@@ -5536,190 +5507,30 @@
           <w:sz w:val="24"/>
           <w:szCs w:val="24"/>
         </w:rPr>
-        <w:t xml:space="preserve"> la plataforma</w:t>
-      </w:r>
-      <w:r>
-        <w:rPr>
-          <w:rFonts w:ascii="Arial" w:hAnsi="Arial" w:cs="Arial"/>
-          <w:color w:val="4472C4" w:themeColor="accent1"/>
-          <w:sz w:val="24"/>
-          <w:szCs w:val="24"/>
-        </w:rPr>
-        <w:t xml:space="preserve"> como apoyo para dictar materias de postgrado y pregrado, en su mayoría semiprese</w:t>
-      </w:r>
-      <w:r>
-        <w:rPr>
-          <w:rFonts w:ascii="Arial" w:hAnsi="Arial" w:cs="Arial"/>
-          <w:color w:val="4472C4" w:themeColor="accent1"/>
-          <w:sz w:val="24"/>
-          <w:szCs w:val="24"/>
-        </w:rPr>
-        <w:t>nciales y algunas de presencial.</w:t>
+        <w:t xml:space="preserve"> la plataforma como apoyo para dictar materias de postgrado y pregrado, en su mayoría semipresenciales y algunas de presencial.</w:t>
       </w:r>
     </w:p>
     <w:p>
       <w:pPr>
         <w:spacing w:before="240" w:line="360" w:lineRule="auto"/>
+        <w:ind w:left="360"/>
         <w:jc w:val="both"/>
         <w:rPr>
           <w:rFonts w:ascii="Arial" w:hAnsi="Arial" w:cs="Arial"/>
           <w:color w:val="4472C4" w:themeColor="accent1"/>
           <w:sz w:val="24"/>
           <w:szCs w:val="24"/>
-          <w:lang w:val="es-BO"/>
-        </w:rPr>
-      </w:pPr>
-      <w:r>
-        <w:rPr>
-          <w:rFonts w:ascii="Arial" w:hAnsi="Arial" w:cs="Arial"/>
-          <w:color w:val="4472C4" w:themeColor="accent1"/>
-          <w:sz w:val="24"/>
-          <w:szCs w:val="24"/>
-          <w:lang w:val="es-BO"/>
-        </w:rPr>
-        <w:t xml:space="preserve">Los problemas que se han reportado de la plataforma comprenden desde </w:t>
-      </w:r>
-      <w:r>
-        <w:rPr>
-          <w:rFonts w:ascii="Arial" w:hAnsi="Arial" w:cs="Arial"/>
-          <w:color w:val="4472C4" w:themeColor="accent1"/>
-          <w:sz w:val="24"/>
-          <w:szCs w:val="24"/>
-        </w:rPr>
-        <w:t xml:space="preserve"> </w:t>
-      </w:r>
-      <w:r>
-        <w:rPr>
-          <w:rFonts w:ascii="Arial" w:hAnsi="Arial" w:cs="Arial"/>
-          <w:color w:val="4472C4" w:themeColor="accent1"/>
-          <w:sz w:val="24"/>
-          <w:szCs w:val="24"/>
-          <w:lang w:val="es-BO"/>
-        </w:rPr>
-        <w:t>no poder hacer una copia de seguridad de los cursos por fallas en la configuración del sistema,</w:t>
-      </w:r>
-      <w:r>
-        <w:rPr>
-          <w:rFonts w:ascii="Arial" w:hAnsi="Arial" w:cs="Arial"/>
-          <w:color w:val="4472C4" w:themeColor="accent1"/>
-          <w:sz w:val="24"/>
-          <w:szCs w:val="24"/>
-          <w:lang w:val="es-BO"/>
-        </w:rPr>
-        <w:t xml:space="preserve"> además de</w:t>
-      </w:r>
-      <w:r>
-        <w:rPr>
-          <w:rFonts w:ascii="Arial" w:hAnsi="Arial" w:cs="Arial"/>
-          <w:color w:val="4472C4" w:themeColor="accent1"/>
-          <w:sz w:val="24"/>
-          <w:szCs w:val="24"/>
-          <w:lang w:val="es-BO"/>
-        </w:rPr>
-        <w:t xml:space="preserve"> </w:t>
-      </w:r>
-      <w:r>
-        <w:rPr>
-          <w:rFonts w:ascii="Arial" w:hAnsi="Arial" w:cs="Arial"/>
-          <w:color w:val="4472C4" w:themeColor="accent1"/>
-          <w:sz w:val="24"/>
-          <w:szCs w:val="24"/>
-          <w:lang w:val="es-BO"/>
-        </w:rPr>
-        <w:t>una falta de identidad institucional en la estructura de la plataforma</w:t>
-      </w:r>
-      <w:r>
-        <w:rPr>
-          <w:rFonts w:ascii="Arial" w:hAnsi="Arial" w:cs="Arial"/>
-          <w:color w:val="4472C4" w:themeColor="accent1"/>
-          <w:sz w:val="24"/>
-          <w:szCs w:val="24"/>
-          <w:lang w:val="es-BO"/>
-        </w:rPr>
-        <w:t>.</w:t>
-      </w:r>
-      <w:r>
-        <w:rPr>
-          <w:rFonts w:ascii="Arial" w:hAnsi="Arial" w:cs="Arial"/>
-          <w:color w:val="4472C4" w:themeColor="accent1"/>
-          <w:sz w:val="24"/>
-          <w:szCs w:val="24"/>
-          <w:lang w:val="es-BO"/>
-        </w:rPr>
-        <w:t xml:space="preserve"> Sin</w:t>
-      </w:r>
-      <w:r>
-        <w:rPr>
-          <w:rFonts w:ascii="Arial" w:hAnsi="Arial" w:cs="Arial"/>
-          <w:color w:val="4472C4" w:themeColor="accent1"/>
-          <w:sz w:val="24"/>
-          <w:szCs w:val="24"/>
-          <w:lang w:val="es-BO"/>
-        </w:rPr>
-        <w:t xml:space="preserve"> dejar de lado que hasta la fecha </w:t>
-      </w:r>
-      <w:r>
-        <w:rPr>
-          <w:rFonts w:ascii="Arial" w:hAnsi="Arial" w:cs="Arial"/>
-          <w:color w:val="4472C4" w:themeColor="accent1"/>
-          <w:sz w:val="24"/>
-          <w:szCs w:val="24"/>
-          <w:lang w:val="es-BO"/>
-        </w:rPr>
-        <w:t xml:space="preserve">no </w:t>
-      </w:r>
-      <w:r>
-        <w:rPr>
-          <w:rFonts w:ascii="Arial" w:hAnsi="Arial" w:cs="Arial"/>
-          <w:color w:val="4472C4" w:themeColor="accent1"/>
-          <w:sz w:val="24"/>
-          <w:szCs w:val="24"/>
-          <w:lang w:val="es-BO"/>
-        </w:rPr>
-        <w:t>se puede</w:t>
-      </w:r>
-      <w:r>
-        <w:rPr>
-          <w:rFonts w:ascii="Arial" w:hAnsi="Arial" w:cs="Arial"/>
-          <w:color w:val="4472C4" w:themeColor="accent1"/>
-          <w:sz w:val="24"/>
-          <w:szCs w:val="24"/>
-          <w:lang w:val="es-BO"/>
-        </w:rPr>
-        <w:t>n</w:t>
-      </w:r>
-      <w:r>
-        <w:rPr>
-          <w:rFonts w:ascii="Arial" w:hAnsi="Arial" w:cs="Arial"/>
-          <w:color w:val="4472C4" w:themeColor="accent1"/>
-          <w:sz w:val="24"/>
-          <w:szCs w:val="24"/>
-          <w:lang w:val="es-BO"/>
-        </w:rPr>
-        <w:t xml:space="preserve"> realizar pagos </w:t>
-      </w:r>
-      <w:r>
-        <w:rPr>
-          <w:rFonts w:ascii="Arial" w:hAnsi="Arial" w:cs="Arial"/>
-          <w:color w:val="4472C4" w:themeColor="accent1"/>
-          <w:sz w:val="24"/>
-          <w:szCs w:val="24"/>
-          <w:lang w:val="es-BO"/>
-        </w:rPr>
-        <w:t>en línea por los servicios.</w:t>
-      </w:r>
-    </w:p>
-    <w:p>
-      <w:pPr>
-        <w:spacing w:before="240" w:line="360" w:lineRule="auto"/>
-        <w:jc w:val="both"/>
-        <w:rPr>
-          <w:rFonts w:ascii="Arial" w:hAnsi="Arial" w:cs="Arial"/>
-          <w:color w:val="4472C4" w:themeColor="accent1"/>
-          <w:sz w:val="24"/>
-          <w:szCs w:val="24"/>
-        </w:rPr>
-      </w:pPr>
+        </w:rPr>
+      </w:pPr>
+      <w:r>
+        <w:rPr>
+          <w:rFonts w:ascii="Arial" w:hAnsi="Arial" w:cs="Arial"/>
+          <w:color w:val="4472C4" w:themeColor="accent1"/>
+          <w:sz w:val="24"/>
+          <w:szCs w:val="24"/>
+        </w:rPr>
+        <w:t>Los problemas que se han reportado de la plataforma comprenden desde  no poder hacer una copia de seguridad de los cursos por fallas en la configuración del sistema, además de una falta de identidad institucional en la estructura de la plataforma. Sin dejar de lado que hasta la fecha no se pueden realizar pagos en línea por los servicios.</w:t>
+      </w:r>
     </w:p>
     <w:p>
       <w:pPr>
@@ -5763,135 +5574,177 @@
     </w:p>
     <w:p>
       <w:pPr>
-        <w:pStyle w:val="NormalWeb"/>
-        <w:spacing w:before="240" w:beforeAutospacing="0" w:after="160" w:afterAutospacing="0" w:line="360" w:lineRule="auto"/>
+        <w:spacing w:before="240" w:line="240" w:lineRule="auto"/>
         <w:ind w:left="700"/>
         <w:jc w:val="both"/>
+        <w:rPr>
+          <w:rFonts w:ascii="Times New Roman" w:eastAsia="Times New Roman" w:hAnsi="Times New Roman" w:cs="Times New Roman"/>
+          <w:sz w:val="24"/>
+          <w:szCs w:val="24"/>
+          <w:lang w:val="es-BO" w:eastAsia="es-BO"/>
+        </w:rPr>
       </w:pPr>
       <w:bookmarkStart w:id="9" w:name="_Toc499373407"/>
       <w:bookmarkStart w:id="10" w:name="_Toc512531862"/>
       <w:bookmarkEnd w:id="8"/>
       <w:r>
         <w:rPr>
-          <w:rFonts w:ascii="Arial" w:hAnsi="Arial" w:cs="Arial"/>
+          <w:rFonts w:ascii="Arial" w:eastAsia="Times New Roman" w:hAnsi="Arial" w:cs="Arial"/>
           <w:color w:val="4472C4"/>
-        </w:rPr>
-        <w:t>No era posible realizar copias de seguridad en la plataforma, porque la versión instalada era antigua y estaba quedando obsoleta, sin embargo al ser una falla catastrófica para la universidad, tuvo que ser solucionada a la brevedad posible</w:t>
-      </w:r>
-    </w:p>
-    <w:p>
-      <w:pPr>
-        <w:pStyle w:val="NormalWeb"/>
-        <w:spacing w:before="240" w:beforeAutospacing="0" w:after="160" w:afterAutospacing="0" w:line="360" w:lineRule="auto"/>
+          <w:sz w:val="24"/>
+          <w:szCs w:val="24"/>
+          <w:lang w:val="es-BO" w:eastAsia="es-BO"/>
+        </w:rPr>
+        <w:t>EL principal problema que enfrenta la plataforma virtual es la falta de identidad, porque el sitio web carece de una estructura institucional definida.</w:t>
+      </w:r>
+    </w:p>
+    <w:p>
+      <w:pPr>
+        <w:spacing w:before="240" w:line="240" w:lineRule="auto"/>
         <w:ind w:left="700"/>
         <w:jc w:val="both"/>
-      </w:pPr>
-      <w:r>
-        <w:rPr>
-          <w:rFonts w:ascii="Arial" w:hAnsi="Arial" w:cs="Arial"/>
+        <w:rPr>
+          <w:rFonts w:ascii="Times New Roman" w:eastAsia="Times New Roman" w:hAnsi="Times New Roman" w:cs="Times New Roman"/>
+          <w:sz w:val="24"/>
+          <w:szCs w:val="24"/>
+          <w:lang w:val="es-BO" w:eastAsia="es-BO"/>
+        </w:rPr>
+      </w:pPr>
+      <w:r>
+        <w:rPr>
+          <w:rFonts w:ascii="Arial" w:eastAsia="Times New Roman" w:hAnsi="Arial" w:cs="Arial"/>
           <w:color w:val="4472C4"/>
-        </w:rPr>
-        <w:t>El 90% de los estudiantes y docentes nuevos tienen dificultad en el uso del sistema. Por el motivo de que la plataforma no es intuitiva, y por qué no existe una guía de ayuda según el rol del usuario.</w:t>
-      </w:r>
-    </w:p>
-    <w:p>
-      <w:pPr>
-        <w:pStyle w:val="NormalWeb"/>
-        <w:spacing w:before="240" w:beforeAutospacing="0" w:after="160" w:afterAutospacing="0" w:line="360" w:lineRule="auto"/>
+          <w:sz w:val="24"/>
+          <w:szCs w:val="24"/>
+          <w:lang w:val="es-BO" w:eastAsia="es-BO"/>
+        </w:rPr>
+        <w:t>Por otra parte, las aulas virtuales no siguen una línea institucional, porque no existe una propuesta formal que delimite la estructura, los recursos y las actividades que se utilizaran en general para dictar las materias.</w:t>
+      </w:r>
+    </w:p>
+    <w:p>
+      <w:pPr>
+        <w:spacing w:before="240" w:line="240" w:lineRule="auto"/>
         <w:ind w:left="700"/>
         <w:jc w:val="both"/>
         <w:rPr>
-          <w:rFonts w:ascii="Arial" w:hAnsi="Arial" w:cs="Arial"/>
-          <w:color w:val="4472C4"/>
-        </w:rPr>
-      </w:pPr>
-      <w:r>
-        <w:rPr>
-          <w:rFonts w:ascii="Arial" w:hAnsi="Arial" w:cs="Arial"/>
-          <w:color w:val="4472C4"/>
-        </w:rPr>
-        <w:t xml:space="preserve">Existe una deficiencia en la identidad institucional de la plataforma. Por qué no </w:t>
-      </w:r>
-      <w:bookmarkStart w:id="11" w:name="_GoBack"/>
-      <w:bookmarkEnd w:id="11"/>
-      <w:r>
-        <w:rPr>
-          <w:rFonts w:ascii="Arial" w:hAnsi="Arial" w:cs="Arial"/>
-          <w:color w:val="4472C4"/>
-        </w:rPr>
-        <w:t>hay una estructura definida en el sitio web ni en las aulas virtuales.</w:t>
-      </w:r>
-    </w:p>
-    <w:p>
-      <w:pPr>
-        <w:pStyle w:val="NormalWeb"/>
-        <w:spacing w:before="240" w:beforeAutospacing="0" w:after="160" w:afterAutospacing="0" w:line="360" w:lineRule="auto"/>
+          <w:rFonts w:ascii="Times New Roman" w:eastAsia="Times New Roman" w:hAnsi="Times New Roman" w:cs="Times New Roman"/>
+          <w:sz w:val="24"/>
+          <w:szCs w:val="24"/>
+          <w:lang w:val="es-BO" w:eastAsia="es-BO"/>
+        </w:rPr>
+      </w:pPr>
+      <w:r>
+        <w:rPr>
+          <w:rFonts w:ascii="Arial" w:eastAsia="Times New Roman" w:hAnsi="Arial" w:cs="Arial"/>
+          <w:color w:val="000000"/>
+          <w:sz w:val="24"/>
+          <w:szCs w:val="24"/>
+          <w:lang w:val="es-BO" w:eastAsia="es-BO"/>
+        </w:rPr>
+        <w:t>EL segundo gran problema de la plataforma, era la imposibilidad de realizar copias de seguridad debido a que la versión instalada no era sólo antigua, sino que también se estaba quedando obsoleta, consecuentemente, al ser una falla catastrófica para la universidad, tuvo que ser solucionada durante el proceso de elaboración del presente documento.</w:t>
+      </w:r>
+    </w:p>
+    <w:p>
+      <w:pPr>
+        <w:spacing w:after="0" w:line="240" w:lineRule="auto"/>
+        <w:rPr>
+          <w:rFonts w:ascii="Times New Roman" w:eastAsia="Times New Roman" w:hAnsi="Times New Roman" w:cs="Times New Roman"/>
+          <w:sz w:val="24"/>
+          <w:szCs w:val="24"/>
+          <w:lang w:val="es-BO" w:eastAsia="es-BO"/>
+        </w:rPr>
+      </w:pPr>
+    </w:p>
+    <w:p>
+      <w:pPr>
+        <w:spacing w:before="240" w:line="240" w:lineRule="auto"/>
         <w:ind w:left="700"/>
         <w:jc w:val="both"/>
         <w:rPr>
-          <w:rFonts w:ascii="Arial" w:hAnsi="Arial" w:cs="Arial"/>
+          <w:rFonts w:ascii="Times New Roman" w:eastAsia="Times New Roman" w:hAnsi="Times New Roman" w:cs="Times New Roman"/>
+          <w:sz w:val="24"/>
+          <w:szCs w:val="24"/>
+          <w:lang w:val="es-BO" w:eastAsia="es-BO"/>
+        </w:rPr>
+      </w:pPr>
+      <w:r>
+        <w:rPr>
+          <w:rFonts w:ascii="Arial" w:eastAsia="Times New Roman" w:hAnsi="Arial" w:cs="Arial"/>
           <w:color w:val="4472C4"/>
-        </w:rPr>
-      </w:pPr>
-      <w:r>
-        <w:rPr>
-          <w:rFonts w:ascii="Arial" w:hAnsi="Arial" w:cs="Arial"/>
-          <w:color w:val="4472C4"/>
-        </w:rPr>
-        <w:t>Se generan largas colas en la zona de caja y registro de la universidad, porque no existe un módulo dedicado a los pagos en línea.</w:t>
-      </w:r>
-    </w:p>
-    <w:p>
-      <w:pPr>
-        <w:pStyle w:val="NormalWeb"/>
-        <w:spacing w:before="240" w:beforeAutospacing="0" w:after="160" w:afterAutospacing="0" w:line="360" w:lineRule="auto"/>
+          <w:sz w:val="24"/>
+          <w:szCs w:val="24"/>
+          <w:lang w:val="es-BO" w:eastAsia="es-BO"/>
+        </w:rPr>
+        <w:t>Por otra parte, los estudiantes y docentes nuevos tienen dificultad en el uso del sistema. Porque la plataforma no es amigable, además de no existir una guía de ayuda para el usuario.</w:t>
+      </w:r>
+    </w:p>
+    <w:p>
+      <w:pPr>
+        <w:spacing w:before="240" w:line="240" w:lineRule="auto"/>
         <w:ind w:left="700"/>
         <w:jc w:val="both"/>
-      </w:pPr>
-      <w:r>
-        <w:rPr>
-          <w:rFonts w:ascii="Arial" w:hAnsi="Arial" w:cs="Arial"/>
+        <w:rPr>
+          <w:rFonts w:ascii="Times New Roman" w:eastAsia="Times New Roman" w:hAnsi="Times New Roman" w:cs="Times New Roman"/>
+          <w:sz w:val="24"/>
+          <w:szCs w:val="24"/>
+          <w:lang w:val="es-BO" w:eastAsia="es-BO"/>
+        </w:rPr>
+      </w:pPr>
+      <w:r>
+        <w:rPr>
+          <w:rFonts w:ascii="Arial" w:eastAsia="Times New Roman" w:hAnsi="Arial" w:cs="Arial"/>
           <w:color w:val="4472C4"/>
+          <w:sz w:val="24"/>
+          <w:szCs w:val="24"/>
+          <w:lang w:val="es-BO" w:eastAsia="es-BO"/>
         </w:rPr>
         <w:lastRenderedPageBreak/>
-        <w:t xml:space="preserve">No es posible realizar sesiones de clases en línea por que no </w:t>
-      </w:r>
-      <w:r>
-        <w:rPr>
-          <w:rFonts w:ascii="Arial" w:hAnsi="Arial" w:cs="Arial"/>
+        <w:t xml:space="preserve">En relación con las clases en línea, no es posible realizar las sesiones por que no se ha desarrollado una propuesta concreta que defina qué tecnología utilizar para las </w:t>
+      </w:r>
+      <w:proofErr w:type="spellStart"/>
+      <w:r>
+        <w:rPr>
+          <w:rFonts w:ascii="Arial" w:eastAsia="Times New Roman" w:hAnsi="Arial" w:cs="Arial"/>
           <w:color w:val="4472C4"/>
-        </w:rPr>
-        <w:t xml:space="preserve">se ha desarrollado una propuesta concreta que defina </w:t>
-      </w:r>
-      <w:r>
-        <w:rPr>
-          <w:rFonts w:ascii="Arial" w:hAnsi="Arial" w:cs="Arial"/>
+          <w:sz w:val="24"/>
+          <w:szCs w:val="24"/>
+          <w:lang w:val="es-BO" w:eastAsia="es-BO"/>
+        </w:rPr>
+        <w:t>videoclases</w:t>
+      </w:r>
+      <w:proofErr w:type="spellEnd"/>
+      <w:r>
+        <w:rPr>
+          <w:rFonts w:ascii="Arial" w:eastAsia="Times New Roman" w:hAnsi="Arial" w:cs="Arial"/>
           <w:color w:val="4472C4"/>
-        </w:rPr>
-        <w:t>la</w:t>
-      </w:r>
-      <w:r>
-        <w:rPr>
-          <w:rFonts w:ascii="Arial" w:hAnsi="Arial" w:cs="Arial"/>
+          <w:sz w:val="24"/>
+          <w:szCs w:val="24"/>
+          <w:lang w:val="es-BO" w:eastAsia="es-BO"/>
+        </w:rPr>
+        <w:t xml:space="preserve"> en la plataforma virtual.</w:t>
+      </w:r>
+    </w:p>
+    <w:p>
+      <w:pPr>
+        <w:spacing w:after="0" w:line="240" w:lineRule="auto"/>
+        <w:ind w:left="720"/>
+        <w:jc w:val="both"/>
+        <w:rPr>
+          <w:rFonts w:ascii="Times New Roman" w:eastAsia="Times New Roman" w:hAnsi="Times New Roman" w:cs="Times New Roman"/>
+          <w:sz w:val="24"/>
+          <w:szCs w:val="24"/>
+          <w:lang w:val="es-BO" w:eastAsia="es-BO"/>
+        </w:rPr>
+      </w:pPr>
+      <w:r>
+        <w:rPr>
+          <w:rFonts w:ascii="Arial" w:eastAsia="Times New Roman" w:hAnsi="Arial" w:cs="Arial"/>
           <w:color w:val="4472C4"/>
-        </w:rPr>
-        <w:t xml:space="preserve"> tecnología dedicada a las </w:t>
-      </w:r>
-      <w:proofErr w:type="spellStart"/>
-      <w:r>
-        <w:rPr>
-          <w:rFonts w:ascii="Arial" w:hAnsi="Arial" w:cs="Arial"/>
-          <w:color w:val="4472C4"/>
-        </w:rPr>
-        <w:t>videoclases</w:t>
-      </w:r>
-      <w:proofErr w:type="spellEnd"/>
-      <w:r>
-        <w:rPr>
-          <w:rFonts w:ascii="Arial" w:hAnsi="Arial" w:cs="Arial"/>
-          <w:color w:val="4472C4"/>
-        </w:rPr>
-        <w:t xml:space="preserve"> en la plataforma virtual.</w:t>
+          <w:sz w:val="24"/>
+          <w:szCs w:val="24"/>
+          <w:lang w:val="es-BO" w:eastAsia="es-BO"/>
+        </w:rPr>
+        <w:t>Para ir concluyendo, el problema de no poder inscribirse por internet, genera largas colas en la zona de caja y registro de la universidad, porque no existe un módulo dedicado a los pagos en línea.</w:t>
       </w:r>
     </w:p>
     <w:p>
@@ -5943,6 +5796,129 @@
     </w:p>
     <w:p>
       <w:pPr>
+        <w:pStyle w:val="NormalWeb"/>
+        <w:spacing w:before="240" w:beforeAutospacing="0" w:after="160" w:afterAutospacing="0"/>
+        <w:ind w:left="700"/>
+        <w:jc w:val="both"/>
+      </w:pPr>
+      <w:bookmarkStart w:id="11" w:name="_Toc499373408"/>
+      <w:r>
+        <w:rPr>
+          <w:rFonts w:ascii="Arial" w:hAnsi="Arial" w:cs="Arial"/>
+          <w:color w:val="4472C4"/>
+        </w:rPr>
+        <w:t xml:space="preserve">La plataforma virtual será rediseñada y personalizada con una estructura institucional adecuada para la Universidad </w:t>
+      </w:r>
+      <w:proofErr w:type="spellStart"/>
+      <w:r>
+        <w:rPr>
+          <w:rFonts w:ascii="Arial" w:hAnsi="Arial" w:cs="Arial"/>
+          <w:color w:val="4472C4"/>
+        </w:rPr>
+        <w:t>Núr</w:t>
+      </w:r>
+      <w:proofErr w:type="spellEnd"/>
+      <w:r>
+        <w:rPr>
+          <w:rFonts w:ascii="Arial" w:hAnsi="Arial" w:cs="Arial"/>
+          <w:color w:val="4472C4"/>
+        </w:rPr>
+        <w:t>.</w:t>
+      </w:r>
+    </w:p>
+    <w:p>
+      <w:pPr>
+        <w:pStyle w:val="NormalWeb"/>
+        <w:spacing w:before="240" w:beforeAutospacing="0" w:after="160" w:afterAutospacing="0"/>
+        <w:ind w:left="700"/>
+        <w:jc w:val="both"/>
+      </w:pPr>
+      <w:r>
+        <w:rPr>
+          <w:rFonts w:ascii="Arial" w:hAnsi="Arial" w:cs="Arial"/>
+          <w:color w:val="4472C4"/>
+        </w:rPr>
+        <w:t>Se tendrá una propuesta formal de las aulas virtuales, donde el diseño y la estructura se basen en las políticas de la institución.</w:t>
+      </w:r>
+    </w:p>
+    <w:p>
+      <w:pPr>
+        <w:pStyle w:val="NormalWeb"/>
+        <w:spacing w:before="240" w:beforeAutospacing="0" w:after="160" w:afterAutospacing="0"/>
+        <w:ind w:left="700"/>
+        <w:jc w:val="both"/>
+      </w:pPr>
+      <w:r>
+        <w:rPr>
+          <w:rFonts w:ascii="Arial" w:hAnsi="Arial" w:cs="Arial"/>
+          <w:color w:val="4472C4"/>
+        </w:rPr>
+        <w:t>Por otra parte la plataforma virtual será un sistema óptimo, con una versión de Moodle estable, sin dejar de lado la compatibilidad con el servidor, el lenguaje de programación y la base de datos.</w:t>
+      </w:r>
+    </w:p>
+    <w:p>
+      <w:pPr>
+        <w:pStyle w:val="NormalWeb"/>
+        <w:spacing w:before="240" w:beforeAutospacing="0" w:after="160" w:afterAutospacing="0"/>
+        <w:ind w:left="700"/>
+        <w:jc w:val="both"/>
+      </w:pPr>
+      <w:r>
+        <w:rPr>
+          <w:rFonts w:ascii="Arial" w:hAnsi="Arial" w:cs="Arial"/>
+          <w:color w:val="4472C4"/>
+        </w:rPr>
+        <w:t>Aunque la nueva plataforma virtual sea intuitiva, se implementara una respectiva guía que respalde los roles y procedimientos del usuario.</w:t>
+      </w:r>
+    </w:p>
+    <w:p>
+      <w:pPr>
+        <w:pStyle w:val="NormalWeb"/>
+        <w:spacing w:before="240" w:beforeAutospacing="0" w:after="160" w:afterAutospacing="0"/>
+        <w:ind w:left="700"/>
+        <w:jc w:val="both"/>
+      </w:pPr>
+      <w:r>
+        <w:rPr>
+          <w:rFonts w:ascii="Arial" w:hAnsi="Arial" w:cs="Arial"/>
+          <w:color w:val="4472C4"/>
+        </w:rPr>
+        <w:t xml:space="preserve">Además, se desarrollará la propuesta de la tecnología que aporte el servicio de </w:t>
+      </w:r>
+      <w:proofErr w:type="spellStart"/>
+      <w:r>
+        <w:rPr>
+          <w:rFonts w:ascii="Arial" w:hAnsi="Arial" w:cs="Arial"/>
+          <w:color w:val="4472C4"/>
+        </w:rPr>
+        <w:t>videoclases</w:t>
+      </w:r>
+      <w:proofErr w:type="spellEnd"/>
+      <w:r>
+        <w:rPr>
+          <w:rFonts w:ascii="Arial" w:hAnsi="Arial" w:cs="Arial"/>
+          <w:color w:val="4472C4"/>
+        </w:rPr>
+        <w:t xml:space="preserve"> en la plataforma virtual.</w:t>
+      </w:r>
+    </w:p>
+    <w:p>
+      <w:pPr>
+        <w:pStyle w:val="NormalWeb"/>
+        <w:spacing w:before="240" w:beforeAutospacing="0" w:after="160" w:afterAutospacing="0"/>
+        <w:ind w:left="700"/>
+        <w:jc w:val="both"/>
+      </w:pPr>
+      <w:r>
+        <w:rPr>
+          <w:rFonts w:ascii="Arial" w:hAnsi="Arial" w:cs="Arial"/>
+          <w:color w:val="4472C4"/>
+        </w:rPr>
+        <w:t>Finalmente se implementará el módulo del sistema de pagos en línea.</w:t>
+      </w:r>
+    </w:p>
+    <w:p>
+      <w:pPr>
         <w:spacing w:before="240" w:line="360" w:lineRule="auto"/>
         <w:ind w:left="708"/>
         <w:jc w:val="both"/>
@@ -5953,81 +5929,6 @@
           <w:szCs w:val="24"/>
         </w:rPr>
       </w:pPr>
-      <w:bookmarkStart w:id="12" w:name="_Toc499373408"/>
-      <w:r>
-        <w:rPr>
-          <w:rFonts w:ascii="Arial" w:hAnsi="Arial" w:cs="Arial"/>
-          <w:color w:val="4472C4" w:themeColor="accent1"/>
-          <w:sz w:val="24"/>
-          <w:szCs w:val="24"/>
-        </w:rPr>
-        <w:t>U</w:t>
-      </w:r>
-      <w:r>
-        <w:rPr>
-          <w:rFonts w:ascii="Arial" w:hAnsi="Arial" w:cs="Arial"/>
-          <w:color w:val="4472C4" w:themeColor="accent1"/>
-          <w:sz w:val="24"/>
-          <w:szCs w:val="24"/>
-        </w:rPr>
-        <w:t xml:space="preserve">na plataforma </w:t>
-      </w:r>
-      <w:r>
-        <w:rPr>
-          <w:rFonts w:ascii="Arial" w:hAnsi="Arial" w:cs="Arial"/>
-          <w:color w:val="4472C4" w:themeColor="accent1"/>
-          <w:sz w:val="24"/>
-          <w:szCs w:val="24"/>
-        </w:rPr>
-        <w:t xml:space="preserve">virtual </w:t>
-      </w:r>
-      <w:r>
-        <w:rPr>
-          <w:rFonts w:ascii="Arial" w:hAnsi="Arial" w:cs="Arial"/>
-          <w:color w:val="4472C4" w:themeColor="accent1"/>
-          <w:sz w:val="24"/>
-          <w:szCs w:val="24"/>
-        </w:rPr>
-        <w:t xml:space="preserve">diseñada y personalizada </w:t>
-      </w:r>
-      <w:r>
-        <w:rPr>
-          <w:rFonts w:ascii="Arial" w:hAnsi="Arial" w:cs="Arial"/>
-          <w:color w:val="4472C4" w:themeColor="accent1"/>
-          <w:sz w:val="24"/>
-          <w:szCs w:val="24"/>
-        </w:rPr>
-        <w:t xml:space="preserve">con una estructura institucional adecuada </w:t>
-      </w:r>
-      <w:r>
-        <w:rPr>
-          <w:rFonts w:ascii="Arial" w:hAnsi="Arial" w:cs="Arial"/>
-          <w:color w:val="4472C4" w:themeColor="accent1"/>
-          <w:sz w:val="24"/>
-          <w:szCs w:val="24"/>
-        </w:rPr>
-        <w:t xml:space="preserve">para la Universidad </w:t>
-      </w:r>
-      <w:proofErr w:type="spellStart"/>
-      <w:r>
-        <w:rPr>
-          <w:rFonts w:ascii="Arial" w:hAnsi="Arial" w:cs="Arial"/>
-          <w:color w:val="4472C4" w:themeColor="accent1"/>
-          <w:sz w:val="24"/>
-          <w:szCs w:val="24"/>
-        </w:rPr>
-        <w:t>Núr</w:t>
-      </w:r>
-      <w:proofErr w:type="spellEnd"/>
-      <w:r>
-        <w:rPr>
-          <w:rFonts w:ascii="Arial" w:hAnsi="Arial" w:cs="Arial"/>
-          <w:color w:val="4472C4" w:themeColor="accent1"/>
-          <w:sz w:val="24"/>
-          <w:szCs w:val="24"/>
-        </w:rPr>
-        <w:t>.</w:t>
-      </w:r>
     </w:p>
     <w:p>
       <w:pPr>
@@ -6041,60 +5942,6 @@
           <w:szCs w:val="24"/>
         </w:rPr>
       </w:pPr>
-      <w:r>
-        <w:rPr>
-          <w:rFonts w:ascii="Arial" w:hAnsi="Arial" w:cs="Arial"/>
-          <w:color w:val="4472C4" w:themeColor="accent1"/>
-          <w:sz w:val="24"/>
-          <w:szCs w:val="24"/>
-        </w:rPr>
-        <w:t>Implementación de</w:t>
-      </w:r>
-      <w:r>
-        <w:rPr>
-          <w:rFonts w:ascii="Arial" w:hAnsi="Arial" w:cs="Arial"/>
-          <w:color w:val="4472C4" w:themeColor="accent1"/>
-          <w:sz w:val="24"/>
-          <w:szCs w:val="24"/>
-        </w:rPr>
-        <w:t xml:space="preserve"> versiones</w:t>
-      </w:r>
-      <w:r>
-        <w:rPr>
-          <w:rFonts w:ascii="Arial" w:hAnsi="Arial" w:cs="Arial"/>
-          <w:color w:val="4472C4" w:themeColor="accent1"/>
-          <w:sz w:val="24"/>
-          <w:szCs w:val="24"/>
-        </w:rPr>
-        <w:t xml:space="preserve"> actualizadas de la plataforma, sin dejar </w:t>
-      </w:r>
-      <w:r>
-        <w:rPr>
-          <w:rFonts w:ascii="Arial" w:hAnsi="Arial" w:cs="Arial"/>
-          <w:color w:val="4472C4" w:themeColor="accent1"/>
-          <w:sz w:val="24"/>
-          <w:szCs w:val="24"/>
-        </w:rPr>
-        <w:t>de lado la compatibilidad con el</w:t>
-      </w:r>
-      <w:r>
-        <w:rPr>
-          <w:rFonts w:ascii="Arial" w:hAnsi="Arial" w:cs="Arial"/>
-          <w:color w:val="4472C4" w:themeColor="accent1"/>
-          <w:sz w:val="24"/>
-          <w:szCs w:val="24"/>
-        </w:rPr>
-        <w:t xml:space="preserve"> hosting en el que este alojado</w:t>
-      </w:r>
-      <w:r>
-        <w:rPr>
-          <w:rFonts w:ascii="Arial" w:hAnsi="Arial" w:cs="Arial"/>
-          <w:color w:val="4472C4" w:themeColor="accent1"/>
-          <w:sz w:val="24"/>
-          <w:szCs w:val="24"/>
-        </w:rPr>
-        <w:t>.</w:t>
-      </w:r>
     </w:p>
     <w:p>
       <w:pPr>
@@ -6108,44 +5955,6 @@
           <w:szCs w:val="24"/>
         </w:rPr>
       </w:pPr>
-      <w:r>
-        <w:rPr>
-          <w:rFonts w:ascii="Arial" w:hAnsi="Arial" w:cs="Arial"/>
-          <w:color w:val="4472C4" w:themeColor="accent1"/>
-          <w:sz w:val="24"/>
-          <w:szCs w:val="24"/>
-        </w:rPr>
-        <w:t>U</w:t>
-      </w:r>
-      <w:r>
-        <w:rPr>
-          <w:rFonts w:ascii="Arial" w:hAnsi="Arial" w:cs="Arial"/>
-          <w:color w:val="4472C4" w:themeColor="accent1"/>
-          <w:sz w:val="24"/>
-          <w:szCs w:val="24"/>
-        </w:rPr>
-        <w:t xml:space="preserve">n sistema de pagos en línea usando la herramienta de </w:t>
-      </w:r>
-      <w:proofErr w:type="spellStart"/>
-      <w:r>
-        <w:rPr>
-          <w:rFonts w:ascii="Arial" w:hAnsi="Arial" w:cs="Arial"/>
-          <w:color w:val="4472C4" w:themeColor="accent1"/>
-          <w:sz w:val="24"/>
-          <w:szCs w:val="24"/>
-        </w:rPr>
-        <w:t>Prestashop</w:t>
-      </w:r>
-      <w:proofErr w:type="spellEnd"/>
-      <w:r>
-        <w:rPr>
-          <w:rFonts w:ascii="Arial" w:hAnsi="Arial" w:cs="Arial"/>
-          <w:color w:val="4472C4" w:themeColor="accent1"/>
-          <w:sz w:val="24"/>
-          <w:szCs w:val="24"/>
-        </w:rPr>
-        <w:t>.</w:t>
-      </w:r>
     </w:p>
     <w:p>
       <w:pPr>
@@ -6159,141 +5968,6 @@
           <w:szCs w:val="24"/>
         </w:rPr>
       </w:pPr>
-      <w:r>
-        <w:rPr>
-          <w:rFonts w:ascii="Arial" w:hAnsi="Arial" w:cs="Arial"/>
-          <w:color w:val="4472C4" w:themeColor="accent1"/>
-          <w:sz w:val="24"/>
-          <w:szCs w:val="24"/>
-        </w:rPr>
-        <w:t>Desarrollar una página web que contenga las</w:t>
-      </w:r>
-      <w:r>
-        <w:rPr>
-          <w:rFonts w:ascii="Arial" w:hAnsi="Arial" w:cs="Arial"/>
-          <w:color w:val="4472C4" w:themeColor="accent1"/>
-          <w:sz w:val="24"/>
-          <w:szCs w:val="24"/>
-        </w:rPr>
-        <w:t xml:space="preserve"> guía</w:t>
-      </w:r>
-      <w:r>
-        <w:rPr>
-          <w:rFonts w:ascii="Arial" w:hAnsi="Arial" w:cs="Arial"/>
-          <w:color w:val="4472C4" w:themeColor="accent1"/>
-          <w:sz w:val="24"/>
-          <w:szCs w:val="24"/>
-        </w:rPr>
-        <w:t>s</w:t>
-      </w:r>
-      <w:r>
-        <w:rPr>
-          <w:rFonts w:ascii="Arial" w:hAnsi="Arial" w:cs="Arial"/>
-          <w:color w:val="4472C4" w:themeColor="accent1"/>
-          <w:sz w:val="24"/>
-          <w:szCs w:val="24"/>
-        </w:rPr>
-        <w:t xml:space="preserve"> </w:t>
-      </w:r>
-      <w:r>
-        <w:rPr>
-          <w:rFonts w:ascii="Arial" w:hAnsi="Arial" w:cs="Arial"/>
-          <w:color w:val="4472C4" w:themeColor="accent1"/>
-          <w:sz w:val="24"/>
-          <w:szCs w:val="24"/>
-        </w:rPr>
-        <w:t xml:space="preserve">de </w:t>
-      </w:r>
-      <w:r>
-        <w:rPr>
-          <w:rFonts w:ascii="Arial" w:hAnsi="Arial" w:cs="Arial"/>
-          <w:color w:val="4472C4" w:themeColor="accent1"/>
-          <w:sz w:val="24"/>
-          <w:szCs w:val="24"/>
-        </w:rPr>
-        <w:t xml:space="preserve">uso, </w:t>
-      </w:r>
-      <w:r>
-        <w:rPr>
-          <w:rFonts w:ascii="Arial" w:hAnsi="Arial" w:cs="Arial"/>
-          <w:color w:val="4472C4" w:themeColor="accent1"/>
-          <w:sz w:val="24"/>
-          <w:szCs w:val="24"/>
-        </w:rPr>
-        <w:t xml:space="preserve">herramientas, aplicaciones, actividades, secciones y menús </w:t>
-      </w:r>
-      <w:r>
-        <w:rPr>
-          <w:rFonts w:ascii="Arial" w:hAnsi="Arial" w:cs="Arial"/>
-          <w:color w:val="4472C4" w:themeColor="accent1"/>
-          <w:sz w:val="24"/>
-          <w:szCs w:val="24"/>
-        </w:rPr>
-        <w:t xml:space="preserve">en general </w:t>
-      </w:r>
-      <w:r>
-        <w:rPr>
-          <w:rFonts w:ascii="Arial" w:hAnsi="Arial" w:cs="Arial"/>
-          <w:color w:val="4472C4" w:themeColor="accent1"/>
-          <w:sz w:val="24"/>
-          <w:szCs w:val="24"/>
-        </w:rPr>
-        <w:t>de la plataforma virtual.</w:t>
-      </w:r>
-      <w:r>
-        <w:rPr>
-          <w:rFonts w:ascii="Arial" w:hAnsi="Arial" w:cs="Arial"/>
-          <w:color w:val="4472C4" w:themeColor="accent1"/>
-          <w:sz w:val="24"/>
-          <w:szCs w:val="24"/>
-        </w:rPr>
-        <w:t xml:space="preserve"> Según el rol del usuario, </w:t>
-      </w:r>
-      <w:r>
-        <w:rPr>
-          <w:rFonts w:ascii="Arial" w:hAnsi="Arial" w:cs="Arial"/>
-          <w:color w:val="4472C4" w:themeColor="accent1"/>
-          <w:sz w:val="24"/>
-          <w:szCs w:val="24"/>
-        </w:rPr>
-        <w:t>aumenta</w:t>
-      </w:r>
-      <w:r>
-        <w:rPr>
-          <w:rFonts w:ascii="Arial" w:hAnsi="Arial" w:cs="Arial"/>
-          <w:color w:val="4472C4" w:themeColor="accent1"/>
-          <w:sz w:val="24"/>
-          <w:szCs w:val="24"/>
-        </w:rPr>
-        <w:t>ndo</w:t>
-      </w:r>
-      <w:r>
-        <w:rPr>
-          <w:rFonts w:ascii="Arial" w:hAnsi="Arial" w:cs="Arial"/>
-          <w:color w:val="4472C4" w:themeColor="accent1"/>
-          <w:sz w:val="24"/>
-          <w:szCs w:val="24"/>
-        </w:rPr>
-        <w:t xml:space="preserve"> el incentivo de utilizar</w:t>
-      </w:r>
-      <w:r>
-        <w:rPr>
-          <w:rFonts w:ascii="Arial" w:hAnsi="Arial" w:cs="Arial"/>
-          <w:color w:val="4472C4" w:themeColor="accent1"/>
-          <w:sz w:val="24"/>
-          <w:szCs w:val="24"/>
-        </w:rPr>
-        <w:t>la</w:t>
-      </w:r>
-      <w:r>
-        <w:rPr>
-          <w:rFonts w:ascii="Arial" w:hAnsi="Arial" w:cs="Arial"/>
-          <w:color w:val="4472C4" w:themeColor="accent1"/>
-          <w:sz w:val="24"/>
-          <w:szCs w:val="24"/>
-        </w:rPr>
-        <w:t xml:space="preserve">. </w:t>
-      </w:r>
     </w:p>
     <w:p>
       <w:pPr>
@@ -6307,79 +5981,201 @@
           <w:szCs w:val="24"/>
         </w:rPr>
       </w:pPr>
-      <w:r>
-        <w:rPr>
-          <w:rFonts w:ascii="Arial" w:hAnsi="Arial" w:cs="Arial"/>
-          <w:color w:val="4472C4" w:themeColor="accent1"/>
-          <w:sz w:val="24"/>
-          <w:szCs w:val="24"/>
-        </w:rPr>
-        <w:t>Finalmente se d</w:t>
-      </w:r>
-      <w:r>
-        <w:rPr>
-          <w:rFonts w:ascii="Arial" w:hAnsi="Arial" w:cs="Arial"/>
-          <w:color w:val="4472C4" w:themeColor="accent1"/>
-          <w:sz w:val="24"/>
-          <w:szCs w:val="24"/>
-        </w:rPr>
-        <w:t>esarrollar</w:t>
-      </w:r>
-      <w:r>
-        <w:rPr>
-          <w:rFonts w:ascii="Arial" w:hAnsi="Arial" w:cs="Arial"/>
-          <w:color w:val="4472C4" w:themeColor="accent1"/>
-          <w:sz w:val="24"/>
-          <w:szCs w:val="24"/>
-        </w:rPr>
-        <w:t>a</w:t>
-      </w:r>
-      <w:r>
-        <w:rPr>
-          <w:rFonts w:ascii="Arial" w:hAnsi="Arial" w:cs="Arial"/>
-          <w:color w:val="4472C4" w:themeColor="accent1"/>
-          <w:sz w:val="24"/>
-          <w:szCs w:val="24"/>
-        </w:rPr>
-        <w:t xml:space="preserve"> una propuesta que aporte el servicio de </w:t>
-      </w:r>
-      <w:proofErr w:type="spellStart"/>
-      <w:r>
-        <w:rPr>
-          <w:rFonts w:ascii="Arial" w:hAnsi="Arial" w:cs="Arial"/>
-          <w:color w:val="4472C4" w:themeColor="accent1"/>
-          <w:sz w:val="24"/>
-          <w:szCs w:val="24"/>
-        </w:rPr>
-        <w:t>videoc</w:t>
-      </w:r>
-      <w:r>
-        <w:rPr>
-          <w:rFonts w:ascii="Arial" w:hAnsi="Arial" w:cs="Arial"/>
-          <w:color w:val="4472C4" w:themeColor="accent1"/>
-          <w:sz w:val="24"/>
-          <w:szCs w:val="24"/>
-        </w:rPr>
-        <w:t>lases</w:t>
-      </w:r>
-      <w:proofErr w:type="spellEnd"/>
-      <w:r>
-        <w:rPr>
-          <w:rFonts w:ascii="Arial" w:hAnsi="Arial" w:cs="Arial"/>
-          <w:color w:val="4472C4" w:themeColor="accent1"/>
-          <w:sz w:val="24"/>
-          <w:szCs w:val="24"/>
-        </w:rPr>
-        <w:t xml:space="preserve"> </w:t>
-      </w:r>
-      <w:r>
-        <w:rPr>
-          <w:rFonts w:ascii="Arial" w:hAnsi="Arial" w:cs="Arial"/>
-          <w:color w:val="4472C4" w:themeColor="accent1"/>
-          <w:sz w:val="24"/>
-          <w:szCs w:val="24"/>
-        </w:rPr>
-        <w:t>en la plataforma virtual.</w:t>
+    </w:p>
+    <w:p>
+      <w:pPr>
+        <w:spacing w:before="240" w:line="360" w:lineRule="auto"/>
+        <w:ind w:left="708"/>
+        <w:jc w:val="both"/>
+        <w:rPr>
+          <w:rFonts w:ascii="Arial" w:hAnsi="Arial" w:cs="Arial"/>
+          <w:color w:val="4472C4" w:themeColor="accent1"/>
+          <w:sz w:val="24"/>
+          <w:szCs w:val="24"/>
+        </w:rPr>
+      </w:pPr>
+    </w:p>
+    <w:p>
+      <w:pPr>
+        <w:spacing w:before="240" w:line="360" w:lineRule="auto"/>
+        <w:ind w:left="708"/>
+        <w:jc w:val="both"/>
+        <w:rPr>
+          <w:rFonts w:ascii="Arial" w:hAnsi="Arial" w:cs="Arial"/>
+          <w:color w:val="4472C4" w:themeColor="accent1"/>
+          <w:sz w:val="24"/>
+          <w:szCs w:val="24"/>
+        </w:rPr>
+      </w:pPr>
+    </w:p>
+    <w:p>
+      <w:pPr>
+        <w:spacing w:before="240" w:line="360" w:lineRule="auto"/>
+        <w:ind w:left="708"/>
+        <w:jc w:val="both"/>
+        <w:rPr>
+          <w:rFonts w:ascii="Arial" w:hAnsi="Arial" w:cs="Arial"/>
+          <w:color w:val="4472C4" w:themeColor="accent1"/>
+          <w:sz w:val="24"/>
+          <w:szCs w:val="24"/>
+        </w:rPr>
+      </w:pPr>
+    </w:p>
+    <w:p>
+      <w:pPr>
+        <w:spacing w:before="240" w:line="360" w:lineRule="auto"/>
+        <w:ind w:left="708"/>
+        <w:jc w:val="both"/>
+        <w:rPr>
+          <w:rFonts w:ascii="Arial" w:hAnsi="Arial" w:cs="Arial"/>
+          <w:color w:val="4472C4" w:themeColor="accent1"/>
+          <w:sz w:val="24"/>
+          <w:szCs w:val="24"/>
+        </w:rPr>
+      </w:pPr>
+      <w:r>
+        <w:rPr>
+          <w:noProof/>
+          <w:lang w:val="es-BO" w:eastAsia="es-BO"/>
+        </w:rPr>
+        <w:lastRenderedPageBreak/>
+        <w:drawing>
+          <wp:anchor distT="0" distB="0" distL="114300" distR="114300" simplePos="0" relativeHeight="251665408" behindDoc="0" locked="0" layoutInCell="1" allowOverlap="1" wp14:anchorId="4EAC159B" wp14:editId="404C32AB">
+            <wp:simplePos x="0" y="0"/>
+            <wp:positionH relativeFrom="margin">
+              <wp:posOffset>-1143635</wp:posOffset>
+            </wp:positionH>
+            <wp:positionV relativeFrom="margin">
+              <wp:posOffset>408305</wp:posOffset>
+            </wp:positionV>
+            <wp:extent cx="7538085" cy="5071110"/>
+            <wp:effectExtent l="0" t="0" r="5715" b="0"/>
+            <wp:wrapSquare wrapText="bothSides"/>
+            <wp:docPr id="2" name="Imagen 2" descr="https://lh5.googleusercontent.com/zCdr35iByvLHzTz2fnnB7DJzrsoc3W_07ff_1towl5W4dhjye8r96AWduHnd_f5mMgDgElhhSx1nkODcDR3Kyjv8wIF9be4z6dL2dcuJgrn1C2W_JDteNltEC0E706MOSq8h1UNq"/>
+            <wp:cNvGraphicFramePr>
+              <a:graphicFrameLocks xmlns:a="http://schemas.openxmlformats.org/drawingml/2006/main" noChangeAspect="1"/>
+            </wp:cNvGraphicFramePr>
+            <a:graphic xmlns:a="http://schemas.openxmlformats.org/drawingml/2006/main">
+              <a:graphicData uri="http://schemas.openxmlformats.org/drawingml/2006/picture">
+                <pic:pic xmlns:pic="http://schemas.openxmlformats.org/drawingml/2006/picture">
+                  <pic:nvPicPr>
+                    <pic:cNvPr id="0" name="Picture 1" descr="https://lh5.googleusercontent.com/zCdr35iByvLHzTz2fnnB7DJzrsoc3W_07ff_1towl5W4dhjye8r96AWduHnd_f5mMgDgElhhSx1nkODcDR3Kyjv8wIF9be4z6dL2dcuJgrn1C2W_JDteNltEC0E706MOSq8h1UNq"/>
+                    <pic:cNvPicPr>
+                      <a:picLocks noChangeAspect="1" noChangeArrowheads="1"/>
+                    </pic:cNvPicPr>
+                  </pic:nvPicPr>
+                  <pic:blipFill>
+                    <a:blip r:embed="rId10">
+                      <a:extLst>
+                        <a:ext uri="{28A0092B-C50C-407E-A947-70E740481C1C}">
+                          <a14:useLocalDpi xmlns:a14="http://schemas.microsoft.com/office/drawing/2010/main" val="0"/>
+                        </a:ext>
+                      </a:extLst>
+                    </a:blip>
+                    <a:srcRect/>
+                    <a:stretch>
+                      <a:fillRect/>
+                    </a:stretch>
+                  </pic:blipFill>
+                  <pic:spPr bwMode="auto">
+                    <a:xfrm>
+                      <a:off x="0" y="0"/>
+                      <a:ext cx="7538085" cy="5071110"/>
+                    </a:xfrm>
+                    <a:prstGeom prst="rect">
+                      <a:avLst/>
+                    </a:prstGeom>
+                    <a:noFill/>
+                    <a:ln>
+                      <a:noFill/>
+                    </a:ln>
+                  </pic:spPr>
+                </pic:pic>
+              </a:graphicData>
+            </a:graphic>
+            <wp14:sizeRelH relativeFrom="margin">
+              <wp14:pctWidth>0</wp14:pctWidth>
+            </wp14:sizeRelH>
+            <wp14:sizeRelV relativeFrom="margin">
+              <wp14:pctHeight>0</wp14:pctHeight>
+            </wp14:sizeRelV>
+          </wp:anchor>
+        </w:drawing>
+      </w:r>
+      <w:r>
+        <w:rPr>
+          <w:rFonts w:ascii="Arial" w:hAnsi="Arial" w:cs="Arial"/>
+          <w:b/>
+          <w:bCs/>
+          <w:color w:val="4472C4"/>
+        </w:rPr>
+        <w:t>Mapa Mental</w:t>
+      </w:r>
+      <w:bookmarkStart w:id="12" w:name="_GoBack"/>
+      <w:bookmarkEnd w:id="12"/>
+    </w:p>
+    <w:p>
+      <w:pPr>
+        <w:spacing w:before="240" w:line="360" w:lineRule="auto"/>
+        <w:ind w:left="708"/>
+        <w:jc w:val="both"/>
+        <w:rPr>
+          <w:rFonts w:ascii="Arial" w:hAnsi="Arial" w:cs="Arial"/>
+          <w:color w:val="4472C4" w:themeColor="accent1"/>
+          <w:sz w:val="24"/>
+          <w:szCs w:val="24"/>
+        </w:rPr>
+      </w:pPr>
+    </w:p>
+    <w:p>
+      <w:pPr>
+        <w:rPr>
+          <w:rFonts w:ascii="Arial" w:hAnsi="Arial" w:cs="Arial"/>
+          <w:color w:val="4472C4" w:themeColor="accent1"/>
+          <w:sz w:val="24"/>
+          <w:szCs w:val="24"/>
+        </w:rPr>
+      </w:pPr>
+      <w:r>
+        <w:rPr>
+          <w:rFonts w:ascii="Arial" w:hAnsi="Arial" w:cs="Arial"/>
+          <w:color w:val="4472C4" w:themeColor="accent1"/>
+          <w:sz w:val="24"/>
+          <w:szCs w:val="24"/>
+        </w:rPr>
+        <w:br w:type="page"/>
+      </w:r>
+    </w:p>
+    <w:p>
+      <w:pPr>
+        <w:spacing w:before="240" w:line="360" w:lineRule="auto"/>
+        <w:ind w:left="708"/>
+        <w:jc w:val="both"/>
+        <w:rPr>
+          <w:rFonts w:ascii="Arial" w:hAnsi="Arial" w:cs="Arial"/>
+          <w:color w:val="4472C4" w:themeColor="accent1"/>
+          <w:sz w:val="24"/>
+          <w:szCs w:val="24"/>
+        </w:rPr>
+      </w:pPr>
+    </w:p>
+    <w:p>
+      <w:pPr>
+        <w:rPr>
+          <w:rFonts w:ascii="Arial" w:hAnsi="Arial" w:cs="Arial"/>
+          <w:color w:val="4472C4" w:themeColor="accent1"/>
+          <w:sz w:val="24"/>
+          <w:szCs w:val="24"/>
+        </w:rPr>
+      </w:pPr>
+      <w:r>
+        <w:rPr>
+          <w:rFonts w:ascii="Arial" w:hAnsi="Arial" w:cs="Arial"/>
+          <w:color w:val="4472C4" w:themeColor="accent1"/>
+          <w:sz w:val="24"/>
+          <w:szCs w:val="24"/>
+        </w:rPr>
+        <w:br w:type="page"/>
       </w:r>
     </w:p>
     <w:p>
@@ -6442,7 +6238,7 @@
         <w:tab/>
       </w:r>
     </w:p>
-    <w:bookmarkEnd w:id="12"/>
+    <w:bookmarkEnd w:id="11"/>
     <w:p>
       <w:pPr>
         <w:pStyle w:val="Prrafodelista"/>
@@ -6462,7 +6258,27 @@
           <w:sz w:val="24"/>
           <w:szCs w:val="24"/>
         </w:rPr>
-        <w:t>Las variedades de formas existentes para fomentar el desarrollo de la plataforma hacen de este un tema de estudio bastante sustancioso para analizar y observar la renovación de dicho emprendimiento.</w:t>
+        <w:t xml:space="preserve">Las variedades de formas existentes para fomentar el desarrollo de la plataforma hacen de este un tema de estudio bastante sustancioso para </w:t>
+      </w:r>
+      <w:proofErr w:type="gramStart"/>
+      <w:r>
+        <w:rPr>
+          <w:rFonts w:ascii="Arial" w:hAnsi="Arial" w:cs="Arial"/>
+          <w:color w:val="4472C4" w:themeColor="accent1"/>
+          <w:sz w:val="24"/>
+          <w:szCs w:val="24"/>
+        </w:rPr>
+        <w:t>analizar</w:t>
+      </w:r>
+      <w:proofErr w:type="gramEnd"/>
+      <w:r>
+        <w:rPr>
+          <w:rFonts w:ascii="Arial" w:hAnsi="Arial" w:cs="Arial"/>
+          <w:color w:val="4472C4" w:themeColor="accent1"/>
+          <w:sz w:val="24"/>
+          <w:szCs w:val="24"/>
+        </w:rPr>
+        <w:t xml:space="preserve"> y observar la renovación de dicho emprendimiento.</w:t>
       </w:r>
     </w:p>
     <w:p>
@@ -6573,17 +6389,7 @@
           <w:sz w:val="24"/>
           <w:szCs w:val="24"/>
         </w:rPr>
-        <w:t xml:space="preserve">, ¿Qué herramienta es mejor </w:t>
-      </w:r>
-      <w:r>
-        <w:rPr>
-          <w:rFonts w:ascii="Arial" w:hAnsi="Arial" w:cs="Arial"/>
-          <w:color w:val="4472C4" w:themeColor="accent1"/>
-          <w:sz w:val="24"/>
-          <w:szCs w:val="24"/>
-        </w:rPr>
-        <w:lastRenderedPageBreak/>
-        <w:t>para realizar clases por medio de las videoconferencias</w:t>
+        <w:t>, ¿Qué herramienta es mejor para realizar clases por medio de las videoconferencias</w:t>
       </w:r>
       <w:r>
         <w:rPr>
@@ -7115,6 +6921,7 @@
           <w:szCs w:val="24"/>
           <w:lang w:val="pt-BR" w:eastAsia="es-AR"/>
         </w:rPr>
+        <w:lastRenderedPageBreak/>
         <w:t>Analizar</w:t>
       </w:r>
       <w:proofErr w:type="spellEnd"/>
@@ -8052,7 +7859,6 @@
           <w:szCs w:val="24"/>
           <w:lang w:val="es-BO" w:eastAsia="es-AR"/>
         </w:rPr>
-        <w:lastRenderedPageBreak/>
         <w:t>Implementar</w:t>
       </w:r>
       <w:r>
@@ -8327,6 +8133,7 @@
           <w:szCs w:val="24"/>
           <w:lang w:val="pt-BR"/>
         </w:rPr>
+        <w:lastRenderedPageBreak/>
         <w:t>3</w:t>
       </w:r>
       <w:r>
@@ -8519,17 +8326,7 @@
           <w:sz w:val="24"/>
           <w:szCs w:val="24"/>
         </w:rPr>
-        <w:t xml:space="preserve">, mantiene que el establecer una relación </w:t>
-      </w:r>
-      <w:r>
-        <w:rPr>
-          <w:rFonts w:ascii="Arial" w:hAnsi="Arial" w:cs="Arial"/>
-          <w:color w:val="4472C4" w:themeColor="accent1"/>
-          <w:sz w:val="24"/>
-          <w:szCs w:val="24"/>
-        </w:rPr>
-        <w:lastRenderedPageBreak/>
-        <w:t>educador-aprendiz es un prerrequisito para la motivación del aprendiz y, por ende, para su aprendizaje.</w:t>
+        <w:t>, mantiene que el establecer una relación educador-aprendiz es un prerrequisito para la motivación del aprendiz y, por ende, para su aprendizaje.</w:t>
       </w:r>
     </w:p>
     <w:p>
@@ -8898,7 +8695,6 @@
           <w:szCs w:val="24"/>
           <w:lang w:val="pt-BR"/>
         </w:rPr>
-        <w:lastRenderedPageBreak/>
         <w:t>3</w:t>
       </w:r>
       <w:r>
@@ -9194,6 +8990,7 @@
           <w:szCs w:val="24"/>
           <w:lang w:val="pt-BR"/>
         </w:rPr>
+        <w:lastRenderedPageBreak/>
         <w:t>4</w:t>
       </w:r>
       <w:r>
@@ -9303,17 +9100,7 @@
           <w:sz w:val="24"/>
           <w:szCs w:val="24"/>
         </w:rPr>
-        <w:t xml:space="preserve">El presente estudio utilizara la investigación aplicada, de modo que para innovar y desarrollar las herramientas virtuales se trabajara en un 70% empíricamente. Asimismo, toda la investigación se caracterizará en la aplicación o utilización de los conocimientos que se adquieren en la práctica del día a día. La investigación de la educación a distancia se encontrará estrechamente vinculada con la investigación básica, la cual requiere de un marco teórico correctamente construido. Con el proyecto de investigación, al ser </w:t>
-      </w:r>
-      <w:r>
-        <w:rPr>
-          <w:rFonts w:ascii="Arial" w:hAnsi="Arial" w:cs="Arial"/>
-          <w:color w:val="4472C4" w:themeColor="accent1"/>
-          <w:sz w:val="24"/>
-          <w:szCs w:val="24"/>
-        </w:rPr>
-        <w:lastRenderedPageBreak/>
-        <w:t>aplicado y empírico, su prioridad es obtener un producto útil en el campo de estudio.</w:t>
+        <w:t>El presente estudio utilizara la investigación aplicada, de modo que para innovar y desarrollar las herramientas virtuales se trabajara en un 70% empíricamente. Asimismo, toda la investigación se caracterizará en la aplicación o utilización de los conocimientos que se adquieren en la práctica del día a día. La investigación de la educación a distancia se encontrará estrechamente vinculada con la investigación básica, la cual requiere de un marco teórico correctamente construido. Con el proyecto de investigación, al ser aplicado y empírico, su prioridad es obtener un producto útil en el campo de estudio.</w:t>
       </w:r>
     </w:p>
     <w:p>
@@ -9494,6 +9281,7 @@
           <w:szCs w:val="24"/>
           <w:lang w:val="pt-BR"/>
         </w:rPr>
+        <w:lastRenderedPageBreak/>
         <w:t>4</w:t>
       </w:r>
       <w:r>
@@ -9632,7 +9420,6 @@
           <w:szCs w:val="24"/>
           <w:lang w:val="pt-BR"/>
         </w:rPr>
-        <w:lastRenderedPageBreak/>
         <w:t>4</w:t>
       </w:r>
       <w:r>
@@ -10649,7 +10436,6 @@
           <w:szCs w:val="24"/>
           <w:lang w:val="pt-BR" w:eastAsia="es-AR"/>
         </w:rPr>
-        <w:lastRenderedPageBreak/>
         <w:t xml:space="preserve">Sus fases </w:t>
       </w:r>
       <w:proofErr w:type="spellStart"/>
@@ -12177,6 +11963,7 @@
           <w:szCs w:val="24"/>
           <w:lang w:val="pt-BR" w:eastAsia="es-AR"/>
         </w:rPr>
+        <w:lastRenderedPageBreak/>
         <w:t>mismo</w:t>
       </w:r>
       <w:proofErr w:type="spellEnd"/>
@@ -12611,7 +12398,6 @@
           <w:szCs w:val="24"/>
           <w:lang w:eastAsia="es-BO"/>
         </w:rPr>
-        <w:lastRenderedPageBreak/>
         <w:t>En relación a la educación el internet ha eliminado las barreras geográficas y temporales que los típicos modelos de enseñanza-aprendizaje conllevan. Su tan buena aprobación a dado paso a un rápido desarrollo entre la web y los procesos educativos.</w:t>
       </w:r>
     </w:p>
@@ -12868,6 +12654,7 @@
           <w:rFonts w:ascii="Arial" w:hAnsi="Arial" w:cs="Arial"/>
           <w:color w:val="4472C4" w:themeColor="accent1"/>
         </w:rPr>
+        <w:lastRenderedPageBreak/>
         <w:t xml:space="preserve">2. </w:t>
       </w:r>
       <w:r>
@@ -13123,18 +12910,7 @@
           <w:szCs w:val="24"/>
           <w:lang w:eastAsia="es-BO"/>
         </w:rPr>
-        <w:t xml:space="preserve"> es la interacción a distancia en tiempo real, los tipos de comunicación que ofrece son el asíncrono y el síncrono. Por ejemplo en semestres pasado los docentes se comunicaban más por el medio del correo </w:t>
-      </w:r>
-      <w:r>
-        <w:rPr>
-          <w:rFonts w:ascii="Arial" w:eastAsia="Times New Roman" w:hAnsi="Arial" w:cs="Arial"/>
-          <w:color w:val="4472C4" w:themeColor="accent1"/>
-          <w:sz w:val="24"/>
-          <w:szCs w:val="24"/>
-          <w:lang w:eastAsia="es-BO"/>
-        </w:rPr>
-        <w:lastRenderedPageBreak/>
-        <w:t>electrónico porque se les era más practico hacerlo de esa manera, hoy en día la plataforma virtual ofrece funciones que apoyan al docente, estas funciones son los foros, los archivos publicados en el curso, las tareas en línea, entre otras actividades.</w:t>
+        <w:t xml:space="preserve"> es la interacción a distancia en tiempo real, los tipos de comunicación que ofrece son el asíncrono y el síncrono. Por ejemplo en semestres pasado los docentes se comunicaban más por el medio del correo electrónico porque se les era más practico hacerlo de esa manera, hoy en día la plataforma virtual ofrece funciones que apoyan al docente, estas funciones son los foros, los archivos publicados en el curso, las tareas en línea, entre otras actividades.</w:t>
       </w:r>
     </w:p>
     <w:p>
@@ -13436,6 +13212,7 @@
           <w:szCs w:val="24"/>
           <w:lang w:eastAsia="es-BO"/>
         </w:rPr>
+        <w:lastRenderedPageBreak/>
         <w:t xml:space="preserve">Hay que tener en cuenta que MOODLE es una plataforma LMS de software libre, que se distribuye bajo Licencia Publica General </w:t>
       </w:r>
       <w:proofErr w:type="gramStart"/>
@@ -13509,7 +13286,6 @@
           <w:szCs w:val="24"/>
           <w:lang w:eastAsia="es-BO"/>
         </w:rPr>
-        <w:lastRenderedPageBreak/>
         <w:t>5</w:t>
       </w:r>
       <w:r>
@@ -14090,18 +13866,7 @@
           <w:szCs w:val="24"/>
           <w:lang w:eastAsia="es-BO"/>
         </w:rPr>
-        <w:t xml:space="preserve">Un punto interesante a mencionar es que las universidades tienen formalidades distintas, por un lado se encuentran las que establecen un periodo de prueba en la cual su profesorado explora, experimenta y valora los beneficios de la </w:t>
-      </w:r>
-      <w:r>
-        <w:rPr>
-          <w:rFonts w:ascii="Arial" w:eastAsia="Times New Roman" w:hAnsi="Arial" w:cs="Arial"/>
-          <w:color w:val="4472C4" w:themeColor="accent1"/>
-          <w:sz w:val="24"/>
-          <w:szCs w:val="24"/>
-          <w:lang w:eastAsia="es-BO"/>
-        </w:rPr>
-        <w:lastRenderedPageBreak/>
-        <w:t>plataforma virtual. Por otra lado están las universidades que para no quedar como rezagadas conscientemente impulsan el uso de la TIC entre su profesorado.</w:t>
+        <w:t>Un punto interesante a mencionar es que las universidades tienen formalidades distintas, por un lado se encuentran las que establecen un periodo de prueba en la cual su profesorado explora, experimenta y valora los beneficios de la plataforma virtual. Por otra lado están las universidades que para no quedar como rezagadas conscientemente impulsan el uso de la TIC entre su profesorado.</w:t>
       </w:r>
     </w:p>
     <w:p>
@@ -14348,6 +14113,7 @@
           <w:szCs w:val="24"/>
           <w:lang w:eastAsia="es-BO"/>
         </w:rPr>
+        <w:lastRenderedPageBreak/>
         <w:t xml:space="preserve">La diferencia existente entre los LCMS y los LMS es que el objetivo de los LCMS es hacer simple la creación y administración de los contenidos de la plataforma virtual enfocado </w:t>
       </w:r>
       <w:proofErr w:type="spellStart"/>
@@ -14569,18 +14335,7 @@
           <w:szCs w:val="24"/>
           <w:lang w:eastAsia="es-BO"/>
         </w:rPr>
-        <w:t xml:space="preserve">), de igual forma dicha plataforma es conocida como Entornos de Aprendizajes  Virtuales (VLE, </w:t>
-      </w:r>
-      <w:r>
-        <w:rPr>
-          <w:rFonts w:ascii="Arial" w:eastAsia="Times New Roman" w:hAnsi="Arial" w:cs="Arial"/>
-          <w:color w:val="4472C4" w:themeColor="accent1"/>
-          <w:sz w:val="24"/>
-          <w:szCs w:val="24"/>
-          <w:lang w:eastAsia="es-BO"/>
-        </w:rPr>
-        <w:lastRenderedPageBreak/>
-        <w:t xml:space="preserve">Virtual </w:t>
+        <w:t xml:space="preserve">), de igual forma dicha plataforma es conocida como Entornos de Aprendizajes  Virtuales (VLE, Virtual </w:t>
       </w:r>
       <w:proofErr w:type="spellStart"/>
       <w:r>
@@ -14703,7 +14458,7 @@
         </w:rPr>
         <w:t xml:space="preserve"> En términos generales MOODLE es un software libre, que puede ser descargado en su última versión de la página oficial de MOODLE que corresponde al siguiente enlace (</w:t>
       </w:r>
-      <w:hyperlink r:id="rId10" w:history="1">
+      <w:hyperlink r:id="rId11" w:history="1">
         <w:r>
           <w:rPr>
             <w:rStyle w:val="Hipervnculo"/>
@@ -15007,6 +14762,7 @@
           <w:szCs w:val="24"/>
           <w:lang w:eastAsia="es-BO"/>
         </w:rPr>
+        <w:lastRenderedPageBreak/>
         <w:t>Su estructura es flexible por lo tanto es posible agregar o quitar funcionalidades.</w:t>
       </w:r>
     </w:p>
@@ -15203,7 +14959,6 @@
           <w:szCs w:val="24"/>
           <w:lang w:eastAsia="es-BO"/>
         </w:rPr>
-        <w:lastRenderedPageBreak/>
         <w:t>Asimismo una de las características principales de la plataforma es la independencia de sus recursos que la componen, porque cada uno es una pieza de software que puede ser modificada o eliminada según las necesidades de la institución. De igual forma se pueden instalar nuevos módulos que añadan funcionalidad al sistema los cuales pueden ser descargados de la página oficial o bien desarrollado y acoplados al software.</w:t>
       </w:r>
     </w:p>
@@ -15402,7 +15157,18 @@
           <w:szCs w:val="24"/>
           <w:lang w:eastAsia="es-BO"/>
         </w:rPr>
-        <w:t xml:space="preserve"> (Entorno de enseñanza dinámico orientado a objetos modular). Como consecuencia a la denominación el programador entiende lo importante que es este concepto por que el sistema al ser modular permite al desarrollador hacer cambios y modificaciones a la plataforma sin tocar una sola línea de código fuente. La modularidad es aceptada por que reduce la cantidad de tiempo de tiempo empleada en realizar las modificaciones.</w:t>
+        <w:t xml:space="preserve"> (Entorno de enseñanza dinámico orientado a objetos modular). </w:t>
+      </w:r>
+      <w:r>
+        <w:rPr>
+          <w:rFonts w:ascii="Arial" w:eastAsia="Times New Roman" w:hAnsi="Arial" w:cs="Arial"/>
+          <w:color w:val="4472C4" w:themeColor="accent1"/>
+          <w:sz w:val="24"/>
+          <w:szCs w:val="24"/>
+          <w:lang w:eastAsia="es-BO"/>
+        </w:rPr>
+        <w:lastRenderedPageBreak/>
+        <w:t>Como consecuencia a la denominación el programador entiende lo importante que es este concepto por que el sistema al ser modular permite al desarrollador hacer cambios y modificaciones a la plataforma sin tocar una sola línea de código fuente. La modularidad es aceptada por que reduce la cantidad de tiempo de tiempo empleada en realizar las modificaciones.</w:t>
       </w:r>
     </w:p>
     <w:p>
@@ -15487,7 +15253,6 @@
           <w:szCs w:val="24"/>
           <w:lang w:eastAsia="es-BO"/>
         </w:rPr>
-        <w:lastRenderedPageBreak/>
         <w:t xml:space="preserve">Moodle es un diseño de aplicación LAMP (Linux, Apache, </w:t>
       </w:r>
       <w:proofErr w:type="spellStart"/>
@@ -15750,7 +15515,18 @@
           <w:szCs w:val="24"/>
           <w:lang w:eastAsia="es-BO"/>
         </w:rPr>
-        <w:t xml:space="preserve">, por ese motivo mayormente los aportes en </w:t>
+        <w:t xml:space="preserve">, </w:t>
+      </w:r>
+      <w:r>
+        <w:rPr>
+          <w:rFonts w:ascii="Arial" w:eastAsia="Times New Roman" w:hAnsi="Arial" w:cs="Arial"/>
+          <w:color w:val="4472C4" w:themeColor="accent1"/>
+          <w:sz w:val="24"/>
+          <w:szCs w:val="24"/>
+          <w:lang w:eastAsia="es-BO"/>
+        </w:rPr>
+        <w:lastRenderedPageBreak/>
+        <w:t xml:space="preserve">por ese motivo mayormente los aportes en </w:t>
       </w:r>
       <w:proofErr w:type="spellStart"/>
       <w:r>
@@ -15876,6 +15652,7 @@
           <w:szCs w:val="24"/>
           <w:lang w:val="es-BO" w:eastAsia="es-BO"/>
         </w:rPr>
+        <w:lastRenderedPageBreak/>
         <w:drawing>
           <wp:anchor distT="0" distB="0" distL="114300" distR="114300" simplePos="0" relativeHeight="251661312" behindDoc="0" locked="0" layoutInCell="1" allowOverlap="1" wp14:anchorId="02DED492" wp14:editId="6B4ACE20">
             <wp:simplePos x="0" y="0"/>
@@ -15902,7 +15679,7 @@
                     </pic:cNvPicPr>
                   </pic:nvPicPr>
                   <pic:blipFill>
-                    <a:blip r:embed="rId11">
+                    <a:blip r:embed="rId12">
                       <a:extLst>
                         <a:ext uri="{28A0092B-C50C-407E-A947-70E740481C1C}">
                           <a14:useLocalDpi xmlns:a14="http://schemas.microsoft.com/office/drawing/2010/main" val="0"/>
@@ -16122,6 +15899,7 @@
           <w:szCs w:val="24"/>
           <w:lang w:val="pt-BR"/>
         </w:rPr>
+        <w:lastRenderedPageBreak/>
         <w:t>6. ANEXOS</w:t>
       </w:r>
       <w:bookmarkEnd w:id="55"/>
@@ -16171,7 +15949,7 @@
                     <pic:cNvPicPr/>
                   </pic:nvPicPr>
                   <pic:blipFill rotWithShape="1">
-                    <a:blip r:embed="rId12" cstate="print">
+                    <a:blip r:embed="rId13" cstate="print">
                       <a:extLst>
                         <a:ext uri="{28A0092B-C50C-407E-A947-70E740481C1C}">
                           <a14:useLocalDpi xmlns:a14="http://schemas.microsoft.com/office/drawing/2010/main" val="0"/>
@@ -16385,7 +16163,7 @@
                     <pic:cNvPicPr/>
                   </pic:nvPicPr>
                   <pic:blipFill rotWithShape="1">
-                    <a:blip r:embed="rId13" cstate="print">
+                    <a:blip r:embed="rId14" cstate="print">
                       <a:extLst>
                         <a:ext uri="{28A0092B-C50C-407E-A947-70E740481C1C}">
                           <a14:useLocalDpi xmlns:a14="http://schemas.microsoft.com/office/drawing/2010/main" val="0"/>
@@ -16546,8 +16324,8 @@
         </w:rPr>
       </w:pPr>
     </w:p>
-    <w:bookmarkStart w:id="58" w:name="_Toc499373431" w:displacedByCustomXml="next"/>
-    <w:bookmarkStart w:id="59" w:name="_Toc512531885" w:displacedByCustomXml="next"/>
+    <w:bookmarkStart w:id="58" w:name="_Toc512531885" w:displacedByCustomXml="next"/>
+    <w:bookmarkStart w:id="59" w:name="_Toc499373431" w:displacedByCustomXml="next"/>
     <w:sdt>
       <w:sdtPr>
         <w:rPr>
@@ -17046,7 +16824,6 @@
                   <w:szCs w:val="24"/>
                   <w:lang w:val="es-ES"/>
                 </w:rPr>
-                <w:lastRenderedPageBreak/>
                 <w:t xml:space="preserve">La Razon - Economia </w:t>
               </w:r>
               <w:r>
@@ -17086,6 +16863,7 @@
                   <w:szCs w:val="24"/>
                   <w:lang w:val="es-ES"/>
                 </w:rPr>
+                <w:lastRenderedPageBreak/>
                 <w:t>La World Wide Web</w:t>
               </w:r>
               <w:r>
@@ -17503,7 +17281,6 @@
                   <w:szCs w:val="24"/>
                   <w:lang w:val="es-ES"/>
                 </w:rPr>
-                <w:lastRenderedPageBreak/>
                 <w:t xml:space="preserve">Rosas, P. (2005). </w:t>
               </w:r>
               <w:r>
@@ -17554,6 +17331,7 @@
                   <w:szCs w:val="24"/>
                   <w:lang w:val="es-ES"/>
                 </w:rPr>
+                <w:lastRenderedPageBreak/>
                 <w:t xml:space="preserve">Sánchez Rodríguez, J. (2009). PLATAFORMAS DE ENSEÑANZA VIRTUAL PARA ENTORNOS EDUCATIVOS. </w:t>
               </w:r>
               <w:r>
@@ -20843,7 +20621,7 @@
 </file>
 
 <file path=customXml/itemProps1.xml><?xml version="1.0" encoding="utf-8"?>
-<ds:datastoreItem xmlns:ds="http://schemas.openxmlformats.org/officeDocument/2006/customXml" ds:itemID="{9BEAF7A1-8803-465C-9A58-CDDD6B3D16B7}">
+<ds:datastoreItem xmlns:ds="http://schemas.openxmlformats.org/officeDocument/2006/customXml" ds:itemID="{E81E9CCB-4141-49D1-B576-B5745BC05D1C}">
   <ds:schemaRefs>
     <ds:schemaRef ds:uri="http://schemas.openxmlformats.org/officeDocument/2006/bibliography"/>
   </ds:schemaRefs>

</xml_diff>